<commit_message>
Continued revisions to boondoggle ms for inland waters.  I made changes to the text to reflect the concerns of reviewer D about the collinearity of the predictors in the GTH 91 case study model of thermocline depth ~ Kd + Area + Julian
</commit_message>
<xml_diff>
--- a/revisions/lakeTransMS_revised_inland_waters.docx
+++ b/revisions/lakeTransMS_revised_inland_waters.docx
@@ -1852,6 +1852,7 @@
       <w:r>
         <w:t xml:space="preserve"> </w:t>
       </w:r>
+      <w:proofErr w:type="gramStart"/>
       <w:r>
         <w:rPr>
           <w:i/>
@@ -1859,7 +1860,19 @@
         <w:t>a</w:t>
       </w:r>
       <w:r>
-        <w:t xml:space="preserve"> concentrations, as well as </w:t>
+        <w:t xml:space="preserve"> concentrations</w:t>
+      </w:r>
+      <w:proofErr w:type="gramEnd"/>
+      <w:r>
+        <w:t xml:space="preserve"> were compared using Pearson's correlations. The </w:t>
+      </w:r>
+      <w:proofErr w:type="spellStart"/>
+      <w:r>
+        <w:t>collinearity</w:t>
+      </w:r>
+      <w:proofErr w:type="spellEnd"/>
+      <w:r>
+        <w:t xml:space="preserve"> between </w:t>
       </w:r>
       <w:proofErr w:type="spellStart"/>
       <w:r>
@@ -1873,7 +1886,16 @@
       </w:r>
       <w:proofErr w:type="spellEnd"/>
       <w:r>
-        <w:t xml:space="preserve">, lake area, and Julian day were compared using Pearson's correlations. </w:t>
+        <w:t xml:space="preserve"> and </w:t>
+      </w:r>
+      <w:r>
+        <w:t>lake area</w:t>
+      </w:r>
+      <w:r>
+        <w:t xml:space="preserve"> was assessed with least square regressions with and without the largest lake in the dataset.</w:t>
+      </w:r>
+      <w:r>
+        <w:t xml:space="preserve"> </w:t>
       </w:r>
       <w:proofErr w:type="gramStart"/>
       <w:r>
@@ -2957,6 +2979,118 @@
     </w:p>
     <w:p>
       <w:pPr>
+        <w:spacing w:before="100" w:beforeAutospacing="1" w:after="100" w:afterAutospacing="1" w:line="480" w:lineRule="auto"/>
+        <w:rPr>
+          <w:rFonts w:eastAsia="Times New Roman" w:cs="Times New Roman"/>
+        </w:rPr>
+      </w:pPr>
+      <w:r>
+        <w:rPr>
+          <w:rFonts w:eastAsia="Times New Roman" w:cs="Times New Roman"/>
+        </w:rPr>
+        <w:t>This l</w:t>
+      </w:r>
+      <w:r>
+        <w:rPr>
+          <w:rFonts w:eastAsia="Times New Roman" w:cs="Times New Roman"/>
+        </w:rPr>
+        <w:t xml:space="preserve">inear model is derived from a multiple regression of the effect of </w:t>
+      </w:r>
+      <w:proofErr w:type="spellStart"/>
+      <w:r>
+        <w:rPr>
+          <w:rFonts w:eastAsia="Times New Roman" w:cs="Times New Roman"/>
+        </w:rPr>
+        <w:t>K</w:t>
+      </w:r>
+      <w:r>
+        <w:rPr>
+          <w:rFonts w:eastAsia="Times New Roman" w:cs="Times New Roman"/>
+          <w:vertAlign w:val="subscript"/>
+        </w:rPr>
+        <w:t>d</w:t>
+      </w:r>
+      <w:proofErr w:type="spellEnd"/>
+      <w:r>
+        <w:rPr>
+          <w:rFonts w:eastAsia="Times New Roman" w:cs="Times New Roman"/>
+        </w:rPr>
+        <w:t xml:space="preserve">, lake surface area, and the Julian day, without interaction on thermocline depth from the lake surveys.  This model partially violates the assumptions of linear models because the </w:t>
+      </w:r>
+      <w:proofErr w:type="spellStart"/>
+      <w:r>
+        <w:rPr>
+          <w:rFonts w:eastAsia="Times New Roman" w:cs="Times New Roman"/>
+        </w:rPr>
+        <w:t>K</w:t>
+      </w:r>
+      <w:r>
+        <w:rPr>
+          <w:rFonts w:eastAsia="Times New Roman" w:cs="Times New Roman"/>
+          <w:vertAlign w:val="subscript"/>
+        </w:rPr>
+        <w:t>d</w:t>
+      </w:r>
+      <w:proofErr w:type="spellEnd"/>
+      <w:r>
+        <w:rPr>
+          <w:rFonts w:eastAsia="Times New Roman" w:cs="Times New Roman"/>
+        </w:rPr>
+        <w:t xml:space="preserve"> was moderately collinear with lake surface area and Julian day in the surveys (see results), however we elect to include these terms because the </w:t>
+      </w:r>
+      <w:proofErr w:type="spellStart"/>
+      <w:r>
+        <w:rPr>
+          <w:rFonts w:eastAsia="Times New Roman" w:cs="Times New Roman"/>
+        </w:rPr>
+        <w:t>collinearity</w:t>
+      </w:r>
+      <w:proofErr w:type="spellEnd"/>
+      <w:r>
+        <w:rPr>
+          <w:rFonts w:eastAsia="Times New Roman" w:cs="Times New Roman"/>
+        </w:rPr>
+        <w:t xml:space="preserve"> was not seve</w:t>
+      </w:r>
+      <w:r>
+        <w:rPr>
+          <w:rFonts w:eastAsia="Times New Roman" w:cs="Times New Roman"/>
+        </w:rPr>
+        <w:t>re</w:t>
+      </w:r>
+      <w:r>
+        <w:rPr>
+          <w:rFonts w:eastAsia="Times New Roman" w:cs="Times New Roman"/>
+        </w:rPr>
+        <w:t xml:space="preserve"> (see discussion)</w:t>
+      </w:r>
+      <w:r>
+        <w:rPr>
+          <w:rFonts w:eastAsia="Times New Roman" w:cs="Times New Roman"/>
+        </w:rPr>
+        <w:t xml:space="preserve"> and lake surface area (Gorham and Boyce 1989</w:t>
+      </w:r>
+      <w:r>
+        <w:rPr>
+          <w:rFonts w:eastAsia="Times New Roman" w:cs="Times New Roman"/>
+        </w:rPr>
+        <w:t>) and time since stratification (i.e., Julian day</w:t>
+      </w:r>
+      <w:r>
+        <w:rPr>
+          <w:rFonts w:eastAsia="Times New Roman" w:cs="Times New Roman"/>
+        </w:rPr>
+        <w:t>; Blanton 1973, Wetzel 2001</w:t>
+      </w:r>
+      <w:r>
+        <w:rPr>
+          <w:rFonts w:eastAsia="Times New Roman" w:cs="Times New Roman"/>
+        </w:rPr>
+        <w:t>) have been shown to be significant factors affecting thermocline depth in addition to transparency.</w:t>
+      </w:r>
+    </w:p>
+    <w:p>
+      <w:pPr>
         <w:pStyle w:val="Heading1"/>
         <w:spacing w:line="480" w:lineRule="auto"/>
         <w:rPr>
@@ -3055,7 +3189,13 @@
       </w:r>
       <w:proofErr w:type="spellEnd"/>
       <w:r>
-        <w:t xml:space="preserve"> in the lakes sampled in 2008 was 0.64 (± 0.18) and was significantly greater than the mean </w:t>
+        <w:t xml:space="preserve"> in the lakes sampled in 2008 </w:t>
+      </w:r>
+      <w:r>
+        <w:t xml:space="preserve">on Julian day 194 </w:t>
+      </w:r>
+      <w:r>
+        <w:t xml:space="preserve">was 0.64 (± 0.18) and was significantly greater than the mean </w:t>
       </w:r>
       <w:proofErr w:type="spellStart"/>
       <w:r>
@@ -3069,7 +3209,10 @@
       </w:r>
       <w:proofErr w:type="spellEnd"/>
       <w:r>
-        <w:t xml:space="preserve"> of the 2007 (0.43 ± 0.06) or 2006 (0.45 ± 0.23) samples</w:t>
+        <w:t xml:space="preserve"> of the 2007 (0.43 ± 0.06) or 2006 (0.45 </w:t>
+      </w:r>
+      <w:r>
+        <w:t>± 0.23) sampled on Julian day 219</w:t>
       </w:r>
       <w:r>
         <w:t xml:space="preserve"> (F</w:t>
@@ -3086,6 +3229,9 @@
       <w:r>
         <w:t xml:space="preserve">. </w:t>
       </w:r>
+      <w:r>
+        <w:t xml:space="preserve">Across all years, </w:t>
+      </w:r>
       <w:proofErr w:type="spellStart"/>
       <w:r>
         <w:t>K</w:t>
@@ -3098,13 +3244,72 @@
       </w:r>
       <w:proofErr w:type="spellEnd"/>
       <w:r>
-        <w:t xml:space="preserve"> was significantly correlated with lake surface area in 2008 (r = -0.68, p = 0.003) and Julian day (r = -0.47, p = 0.001) but not with </w:t>
-      </w:r>
-      <w:r>
-        <w:t xml:space="preserve">lake surface area in 2006 (r = </w:t>
-      </w:r>
-      <w:r>
-        <w:t xml:space="preserve">0.35, p = 0.152) or 2007 (r = 0.12, p = 0.716). Thermocline depth ranged 3.5 to 11.5 m across all years (Tables 1 and 2) and was significantly related to </w:t>
+        <w:t xml:space="preserve"> was significantly</w:t>
+      </w:r>
+      <w:r>
+        <w:t xml:space="preserve"> but weakly</w:t>
+      </w:r>
+      <w:r>
+        <w:t xml:space="preserve"> </w:t>
+      </w:r>
+      <w:r>
+        <w:t>related to</w:t>
+      </w:r>
+      <w:r>
+        <w:t xml:space="preserve"> surface area (p = 0.02, R</w:t>
+      </w:r>
+      <w:r>
+        <w:rPr>
+          <w:vertAlign w:val="superscript"/>
+        </w:rPr>
+        <w:t>2</w:t>
+      </w:r>
+      <w:r>
+        <w:t xml:space="preserve"> = 0.12) but the relationship is skewed by the presence of Lake GTH </w:t>
+      </w:r>
+      <w:r>
+        <w:t xml:space="preserve">68 that has a surface area much greater than any other lake in the survey (Tables 1 and 2).  Removal of Lake GTH 68 from the analysis shows </w:t>
+      </w:r>
+      <w:r>
+        <w:t>a</w:t>
+      </w:r>
+      <w:r>
+        <w:t xml:space="preserve"> weaker </w:t>
+      </w:r>
+      <w:r>
+        <w:t>relationship</w:t>
+      </w:r>
+      <w:r>
+        <w:t xml:space="preserve"> between </w:t>
+      </w:r>
+      <w:proofErr w:type="spellStart"/>
+      <w:r>
+        <w:t>K</w:t>
+      </w:r>
+      <w:r>
+        <w:rPr>
+          <w:vertAlign w:val="subscript"/>
+        </w:rPr>
+        <w:t>d</w:t>
+      </w:r>
+      <w:proofErr w:type="spellEnd"/>
+      <w:r>
+        <w:t xml:space="preserve"> and lake surface area (p = 0.06, R</w:t>
+      </w:r>
+      <w:r>
+        <w:rPr>
+          <w:vertAlign w:val="superscript"/>
+        </w:rPr>
+        <w:t>2</w:t>
+      </w:r>
+      <w:r>
+        <w:t xml:space="preserve"> = 0.08).</w:t>
+      </w:r>
+      <w:r>
+        <w:t xml:space="preserve"> </w:t>
+      </w:r>
+      <w:r>
+        <w:t xml:space="preserve">Thermocline depth ranged 3.5 to 11.5 m across all years (Tables 1 and 2) and was significantly related to </w:t>
       </w:r>
       <w:proofErr w:type="spellStart"/>
       <w:r>
@@ -3222,12 +3427,7 @@
         <w:t>a</w:t>
       </w:r>
       <w:r>
-        <w:t xml:space="preserve"> concentrations were also significantly correlated with DOC </w:t>
-      </w:r>
-      <w:bookmarkStart w:id="0" w:name="_GoBack"/>
-      <w:bookmarkEnd w:id="0"/>
-      <w:r>
-        <w:t xml:space="preserve">concentration (r = 0.52, p = 0.031) and </w:t>
+        <w:t xml:space="preserve"> concentrations were also significantly correlated with DOC concentration (r = 0.52, p = 0.031) and </w:t>
       </w:r>
       <w:proofErr w:type="spellStart"/>
       <w:r>
@@ -5766,7 +5966,19 @@
         <w:ind w:firstLine="922"/>
       </w:pPr>
       <w:r>
-        <w:t xml:space="preserve">The regression model accurately predicted the observed changes in thermocline depth in lake GTH 91 during the summers of 2006 and 2008. The regression skews the thermocline depth an average of 12.4% deeper than the observed data. This bias is likely due to the fact that the surface area of GTH 91 (2.5 ha) is below the 25th percentile of the distribution of lake surface areas in the survey (4.2 ha). Thus, the regression appears to slightly overestimate thermocline depth in small lakes. The observed data show that as the thermocline depth increases throughout the summer the sediment area above the thermocline increases from approximately 11% to 33% of the total sediment area of the lake. Furthermore, the water above the thermocline was warmer and more oxygenated than the water below the thermocline indicating that thermocline depth is a major factor determining the temperature and oxygen availability of the sediments. </w:t>
+        <w:t xml:space="preserve">The regression model </w:t>
+      </w:r>
+      <w:r>
+        <w:t>reproduced the slope of the</w:t>
+      </w:r>
+      <w:r>
+        <w:t xml:space="preserve"> observed changes in thermocline depth in lake GTH 91 during the summers of 2006 and 2008. The </w:t>
+      </w:r>
+      <w:r>
+        <w:t>model</w:t>
+      </w:r>
+      <w:r>
+        <w:t xml:space="preserve"> skews the thermocline depth an average of 12.4% deeper than the observed data. This bias is likely due to the fact that the surface area of GTH 91 (2.5 ha) is below the 25th percentile of the distribution of lake surface areas in the survey (4.2 ha). Thus, the regression appears to slightly overestimate thermocline depth in small lakes. The observed data show that as the thermocline depth increases throughout the summer the sediment area above the thermocline increases from approximately 11% to 33% of the total sediment area of the lake. Furthermore, the water above the thermocline was warmer and more oxygenated than the water below the thermocline indicating that thermocline depth is a major factor determining the temperature and oxygen availability of the sediments. </w:t>
       </w:r>
     </w:p>
     <w:p>
@@ -6261,6 +6473,9 @@
       </w:r>
       <w:r>
         <w:t>1974.</w:t>
+      </w:r>
+      <w:r>
+        <w:t xml:space="preserve"> </w:t>
       </w:r>
       <w:r>
         <w:t xml:space="preserve">A general theory of steady state phytoplankton growth in a nutrient saturated mixed layer. </w:t>
@@ -6285,6 +6500,29 @@
         <w:spacing w:line="480" w:lineRule="auto"/>
         <w:ind w:left="720" w:hanging="720"/>
       </w:pPr>
+      <w:r>
+        <w:t xml:space="preserve">Blanton JO. 1973. Vertical entrainment into the </w:t>
+      </w:r>
+      <w:proofErr w:type="spellStart"/>
+      <w:r>
+        <w:t>epilimnia</w:t>
+      </w:r>
+      <w:proofErr w:type="spellEnd"/>
+      <w:r>
+        <w:t xml:space="preserve"> of stratified lakes. Limnology and Oceanography, 18:697-704.</w:t>
+      </w:r>
+    </w:p>
+    <w:p>
+      <w:pPr>
+        <w:spacing w:line="480" w:lineRule="auto"/>
+        <w:ind w:left="720" w:hanging="720"/>
+      </w:pPr>
+    </w:p>
+    <w:p>
+      <w:pPr>
+        <w:spacing w:line="480" w:lineRule="auto"/>
+        <w:ind w:left="720" w:hanging="720"/>
+      </w:pPr>
       <w:proofErr w:type="spellStart"/>
       <w:r>
         <w:t>Burdige</w:t>
@@ -7274,55 +7512,81 @@
         <w:ind w:left="720" w:hanging="720"/>
       </w:pPr>
       <w:r>
-        <w:t xml:space="preserve">Frey </w:t>
-      </w:r>
-      <w:proofErr w:type="spellStart"/>
-      <w:r>
-        <w:t>KE</w:t>
+        <w:t>Frey KE,</w:t>
+      </w:r>
+      <w:r>
+        <w:t xml:space="preserve"> </w:t>
+      </w:r>
+      <w:r>
+        <w:t>Smith</w:t>
+      </w:r>
+      <w:r>
+        <w:t xml:space="preserve"> LC</w:t>
+      </w:r>
+      <w:r>
+        <w:t xml:space="preserve">. </w:t>
+      </w:r>
+      <w:r>
+        <w:t xml:space="preserve">2005. </w:t>
+      </w:r>
+      <w:r>
+        <w:t xml:space="preserve">Amplified carbon release from vast West Siberian </w:t>
+      </w:r>
+      <w:proofErr w:type="spellStart"/>
+      <w:r>
+        <w:t>peatlands</w:t>
+      </w:r>
+      <w:proofErr w:type="spellEnd"/>
+      <w:r>
+        <w:t xml:space="preserve"> by 2010. Geophysical Research Letters, 32:L09401, doi</w:t>
       </w:r>
       <w:proofErr w:type="gramStart"/>
       <w:r>
-        <w:t>,</w:t>
-      </w:r>
-      <w:r>
-        <w:t>Smith</w:t>
-      </w:r>
-      <w:proofErr w:type="spellEnd"/>
+        <w:t>:</w:t>
+      </w:r>
+      <w:r>
+        <w:t>10.1029</w:t>
+      </w:r>
       <w:proofErr w:type="gramEnd"/>
       <w:r>
-        <w:t xml:space="preserve"> LC</w:t>
+        <w:t>/2004GL022025</w:t>
       </w:r>
       <w:r>
         <w:t xml:space="preserve">. </w:t>
       </w:r>
-      <w:r>
-        <w:t xml:space="preserve">2005. </w:t>
-      </w:r>
-      <w:r>
-        <w:t xml:space="preserve">Amplified carbon release from vast West Siberian </w:t>
-      </w:r>
-      <w:proofErr w:type="spellStart"/>
-      <w:r>
-        <w:t>peatlands</w:t>
-      </w:r>
-      <w:proofErr w:type="spellEnd"/>
-      <w:r>
-        <w:t xml:space="preserve"> by 2010. Geophysical Research Letters, 32:L09401, doi</w:t>
-      </w:r>
+    </w:p>
+    <w:p>
+      <w:pPr>
+        <w:spacing w:line="480" w:lineRule="auto"/>
+        <w:ind w:left="720" w:hanging="720"/>
+      </w:pPr>
+    </w:p>
+    <w:p>
+      <w:pPr>
+        <w:spacing w:line="480" w:lineRule="auto"/>
+        <w:ind w:left="720" w:hanging="720"/>
+      </w:pPr>
       <w:proofErr w:type="gramStart"/>
       <w:r>
-        <w:t>:</w:t>
-      </w:r>
-      <w:r>
-        <w:t>10.1029</w:t>
+        <w:t>Gorham E Boyce FM. 1989.</w:t>
       </w:r>
       <w:proofErr w:type="gramEnd"/>
       <w:r>
-        <w:t>/2004GL022025</w:t>
-      </w:r>
-      <w:r>
-        <w:t xml:space="preserve">. </w:t>
-      </w:r>
+        <w:t xml:space="preserve"> </w:t>
+      </w:r>
+      <w:proofErr w:type="gramStart"/>
+      <w:r>
+        <w:t>Influence of lake surface area and depth upon thermal stratification and the depth of the summer thermocline.</w:t>
+      </w:r>
+      <w:proofErr w:type="gramEnd"/>
+      <w:r>
+        <w:t xml:space="preserve"> </w:t>
+      </w:r>
+      <w:proofErr w:type="gramStart"/>
+      <w:r>
+        <w:t>Journal of Great Lakes Research, 15:23-245.</w:t>
+      </w:r>
+      <w:proofErr w:type="gramEnd"/>
     </w:p>
     <w:p>
       <w:pPr>
@@ -27159,7 +27423,12 @@
       </w:r>
       <w:proofErr w:type="spellEnd"/>
       <w:r>
-        <w:t xml:space="preserve"> values (Modeled Percent Area), and modeled with hypothesized </w:t>
+        <w:t xml:space="preserve"> values (Modeled </w:t>
+      </w:r>
+      <w:bookmarkStart w:id="0" w:name="_GoBack"/>
+      <w:bookmarkEnd w:id="0"/>
+      <w:r>
+        <w:t xml:space="preserve">Percent Area), and modeled with hypothesized </w:t>
       </w:r>
       <w:proofErr w:type="spellStart"/>
       <w:r>
@@ -29526,7 +29795,7 @@
 </file>
 
 <file path=customXml/itemProps1.xml><?xml version="1.0" encoding="utf-8"?>
-<ds:datastoreItem xmlns:ds="http://schemas.openxmlformats.org/officeDocument/2006/customXml" ds:itemID="{C32D78B6-C57B-9843-BBF6-D0A20F414D53}">
+<ds:datastoreItem xmlns:ds="http://schemas.openxmlformats.org/officeDocument/2006/customXml" ds:itemID="{B29C138B-1369-2D4C-9454-CE96FC2419DF}">
   <ds:schemaRefs>
     <ds:schemaRef ds:uri="http://schemas.openxmlformats.org/officeDocument/2006/bibliography"/>
   </ds:schemaRefs>

</xml_diff>

<commit_message>
Continued revisions on the manuscript.:
1. softened the language about the predicted effects of warming and warming + Kd change in the results. (ln 303)
2. Clarified that the patch-scale differences were due to the variation in temperature and oxygen (ln 347)
</commit_message>
<xml_diff>
--- a/revisions/lakeTransMS_revised_inland_waters.docx
+++ b/revisions/lakeTransMS_revised_inland_waters.docx
@@ -4629,10 +4629,22 @@
       </w:r>
       <w:proofErr w:type="spellEnd"/>
       <w:r>
-        <w:t xml:space="preserve"> et al. (2010). At this level of warming SOD above the th</w:t>
-      </w:r>
-      <w:r>
-        <w:t xml:space="preserve">ermocline elevates 9.8% </w:t>
+        <w:t xml:space="preserve"> et al. (2010). At this level of warming </w:t>
+      </w:r>
+      <w:r>
+        <w:t xml:space="preserve">the model predicts that the </w:t>
+      </w:r>
+      <w:r>
+        <w:t>SOD above the th</w:t>
+      </w:r>
+      <w:r>
+        <w:t xml:space="preserve">ermocline </w:t>
+      </w:r>
+      <w:r>
+        <w:t xml:space="preserve">would increase </w:t>
+      </w:r>
+      <w:r>
+        <w:t xml:space="preserve">9.8% </w:t>
       </w:r>
       <w:proofErr w:type="gramStart"/>
       <w:r>
@@ -4665,11 +4677,17 @@
         <w:t>-1</w:t>
       </w:r>
       <w:r>
-        <w:t>, which increases the whole-lake SOD by 3.5%</w:t>
+        <w:t>, which increases the whole-lake</w:t>
+      </w:r>
+      <w:r>
+        <w:t xml:space="preserve"> SOD by 3.5%</w:t>
       </w:r>
       <w:proofErr w:type="gramEnd"/>
       <w:r>
-        <w:t xml:space="preserve">. However, combining the above warming with an increase in </w:t>
+        <w:t xml:space="preserve">. However, if we model the </w:t>
+      </w:r>
+      <w:r>
+        <w:t xml:space="preserve">above warming with an increase in </w:t>
       </w:r>
       <w:proofErr w:type="spellStart"/>
       <w:r>
@@ -4683,7 +4701,11 @@
       </w:r>
       <w:proofErr w:type="spellEnd"/>
       <w:r>
-        <w:t xml:space="preserve"> to 1.5 m</w:t>
+        <w:t xml:space="preserve"> </w:t>
+      </w:r>
+      <w:proofErr w:type="gramStart"/>
+      <w:r>
+        <w:t>to 1.5 m</w:t>
       </w:r>
       <w:r>
         <w:rPr>
@@ -4692,13 +4714,37 @@
         <w:t>-1</w:t>
       </w:r>
       <w:r>
-        <w:t xml:space="preserve"> results in a 60% reducti</w:t>
+        <w:t>,</w:t>
+      </w:r>
+      <w:proofErr w:type="gramEnd"/>
+      <w:r>
+        <w:t xml:space="preserve"> the model predicts that there would be a </w:t>
+      </w:r>
+      <w:r>
+        <w:t>60% reducti</w:t>
       </w:r>
       <w:r>
         <w:t>on of the sediment area (Fig. 8</w:t>
       </w:r>
       <w:r>
-        <w:t xml:space="preserve">) and SOD above the thermocline, reducing whole-lake SOD by 10.6%. </w:t>
+        <w:t xml:space="preserve">) above the thermocline.  This reduction in the area of the </w:t>
+      </w:r>
+      <w:proofErr w:type="spellStart"/>
+      <w:r>
+        <w:t>epilimnetic</w:t>
+      </w:r>
+      <w:proofErr w:type="spellEnd"/>
+      <w:r>
+        <w:t xml:space="preserve"> sediments </w:t>
+      </w:r>
+      <w:r>
+        <w:t>reduc</w:t>
+      </w:r>
+      <w:r>
+        <w:t>es the</w:t>
+      </w:r>
+      <w:r>
+        <w:t xml:space="preserve"> whole-lake SOD by 10.6%. </w:t>
       </w:r>
     </w:p>
     <w:p>
@@ -5389,7 +5435,16 @@
         <w:t xml:space="preserve">s in SOD among the three lakes.  This difference in the magnitude of variation </w:t>
       </w:r>
       <w:r>
-        <w:t>suggesting that patch–scale variation in environmental conditions has a greater influence on SOD than landscape–scale differences among lakes (</w:t>
+        <w:t>suggests</w:t>
+      </w:r>
+      <w:r>
+        <w:t xml:space="preserve"> that patch–scale varia</w:t>
+      </w:r>
+      <w:r>
+        <w:t>tion in temperature and oxygen availability</w:t>
+      </w:r>
+      <w:r>
+        <w:t xml:space="preserve"> has a greater influence on SOD than landscape–scale differences among lakes (</w:t>
       </w:r>
       <w:proofErr w:type="spellStart"/>
       <w:r>
@@ -5969,7 +6024,16 @@
         <w:t xml:space="preserve">The regression model </w:t>
       </w:r>
       <w:r>
-        <w:t>reproduced the slope of the</w:t>
+        <w:t xml:space="preserve">predicting the changes in thermocline depth in lake GTH 91 </w:t>
+      </w:r>
+      <w:r>
+        <w:t xml:space="preserve">reproduced the slope </w:t>
+      </w:r>
+      <w:r>
+        <w:t>of, and showed very similar variation to</w:t>
+      </w:r>
+      <w:r>
+        <w:t xml:space="preserve"> the</w:t>
       </w:r>
       <w:r>
         <w:t xml:space="preserve"> observed changes in thermocline depth in lake GTH 91 during the summers of 2006 and 2008. The </w:t>
@@ -5978,7 +6042,18 @@
         <w:t>model</w:t>
       </w:r>
       <w:r>
-        <w:t xml:space="preserve"> skews the thermocline depth an average of 12.4% deeper than the observed data. This bias is likely due to the fact that the surface area of GTH 91 (2.5 ha) is below the 25th percentile of the distribution of lake surface areas in the survey (4.2 ha). Thus, the regression appears to slightly overestimate thermocline depth in small lakes. The observed data show that as the thermocline depth increases throughout the summer the sediment area above the thermocline increases from approximately 11% to 33% of the total sediment area of the lake. Furthermore, the water above the thermocline was warmer and more oxygenated than the water below the thermocline indicating that thermocline depth is a major factor determining the temperature and oxygen availability of the sediments. </w:t>
+        <w:t xml:space="preserve"> skews the </w:t>
+      </w:r>
+      <w:r>
+        <w:t xml:space="preserve">predicted </w:t>
+      </w:r>
+      <w:r>
+        <w:t>thermocline depth an average of 12.4% deeper than the observed data. This bias is likely due to the fact that the surface area of GTH 91 (2.5 ha) is below the 25th percentile of the distribution of lake surface areas in the survey (4.2 ha). Thus, the regression appears to slightly overestimate thermocline depth in small lakes. The observed data show that as the thermocline depth increases throughout the summer the sediment area above the thermocline increases from approximately 11% to 33% of the total sediment area of the lake. Furthermore, the water above the thermocline was warmer and more oxygenated than the water below the thermocline indicating that thermocline depth is a major factor determining the temperature and oxygen availabili</w:t>
+      </w:r>
+      <w:bookmarkStart w:id="0" w:name="_GoBack"/>
+      <w:bookmarkEnd w:id="0"/>
+      <w:r>
+        <w:t xml:space="preserve">ty of the sediments. </w:t>
       </w:r>
     </w:p>
     <w:p>
@@ -27423,12 +27498,7 @@
       </w:r>
       <w:proofErr w:type="spellEnd"/>
       <w:r>
-        <w:t xml:space="preserve"> values (Modeled </w:t>
-      </w:r>
-      <w:bookmarkStart w:id="0" w:name="_GoBack"/>
-      <w:bookmarkEnd w:id="0"/>
-      <w:r>
-        <w:t xml:space="preserve">Percent Area), and modeled with hypothesized </w:t>
+        <w:t xml:space="preserve"> values (Modeled Percent Area), and modeled with hypothesized </w:t>
       </w:r>
       <w:proofErr w:type="spellStart"/>
       <w:r>
@@ -29795,7 +29865,7 @@
 </file>
 
 <file path=customXml/itemProps1.xml><?xml version="1.0" encoding="utf-8"?>
-<ds:datastoreItem xmlns:ds="http://schemas.openxmlformats.org/officeDocument/2006/customXml" ds:itemID="{B29C138B-1369-2D4C-9454-CE96FC2419DF}">
+<ds:datastoreItem xmlns:ds="http://schemas.openxmlformats.org/officeDocument/2006/customXml" ds:itemID="{D91178CB-7995-FC42-AB9B-A74D3C85180C}">
   <ds:schemaRefs>
     <ds:schemaRef ds:uri="http://schemas.openxmlformats.org/officeDocument/2006/bibliography"/>
   </ds:schemaRefs>

</xml_diff>

<commit_message>
Continued revisions on the ms based on reviewer comments:
3. Added more explanation to the results of the case study to make the estimated parameters clearer
  + removed definitive statement about the effect of Kd on SOD (ln 290)
  + added more description to soften the predictions of the model under warming + inc. Kd (ln 306)
4. Added introduction to the Case Study discussion framing its purpose
5. Added a caveat to the discussion of the case study and softened the conclusions (ln 420)
6. Moved the discussion of the climate change effects on transparency to the introduction.
</commit_message>
<xml_diff>
--- a/revisions/lakeTransMS_revised_inland_waters.docx
+++ b/revisions/lakeTransMS_revised_inland_waters.docx
@@ -960,10 +960,16 @@
         <w:ind w:firstLine="922"/>
       </w:pPr>
       <w:r>
-        <w:t xml:space="preserve">A principal factor affecting the stratification depth of a lake is the attenuation of radiant energy by dissolved organic matter (DOM) in the lake water, which is often estimated from </w:t>
-      </w:r>
-      <w:r>
-        <w:t xml:space="preserve">dissolved organic carbon (DOC; </w:t>
+        <w:t>A principal factor affecting the stratification depth of a lake is the attenuation of radiant energy by dissolved organic matter (DOM</w:t>
+      </w:r>
+      <w:r>
+        <w:t>, often estimated from dissolved organic carbon, DOC</w:t>
+      </w:r>
+      <w:r>
+        <w:t>) in the lake water</w:t>
+      </w:r>
+      <w:r>
+        <w:t xml:space="preserve"> (</w:t>
       </w:r>
       <w:r>
         <w:t xml:space="preserve">Fee et al. 1996, Houser 2006, </w:t>
@@ -985,25 +991,18 @@
       </w:r>
       <w:proofErr w:type="spellEnd"/>
       <w:r>
-        <w:t xml:space="preserve"> 2008) and there is evidence that DOM inputs to freshwater systems are changing as a result of climate warming and associated alterations to vegetation and hydrology (Forsberg 1992, Schindler et al. 1996, Clair et al. 1999, Evans et al. 2005). If there is a relationship between stratification depth and sediment metabolic processes, then c</w:t>
-      </w:r>
-      <w:r>
-        <w:t xml:space="preserve">hanges in DOM inputs to lakes may indirectly affect sediment organic matter </w:t>
-      </w:r>
-      <w:r>
-        <w:t>processing</w:t>
-      </w:r>
-      <w:r>
-        <w:t xml:space="preserve"> by </w:t>
-      </w:r>
-      <w:r>
-        <w:t>altering the distribution of temperature and oxygen via changes in</w:t>
-      </w:r>
-      <w:r>
-        <w:t xml:space="preserve"> lake transparency and </w:t>
-      </w:r>
-      <w:r>
-        <w:t>stratification depth.</w:t>
+        <w:t xml:space="preserve"> 2008)</w:t>
+      </w:r>
+      <w:r>
+        <w:t xml:space="preserve">.  Many of the world's surface waters are becoming less transparent as a result of increased inputs of DOC from the watershed and recovery from acidification (Forsberg 1992, Gunn et al. 2001, </w:t>
+      </w:r>
+      <w:proofErr w:type="spellStart"/>
+      <w:r>
+        <w:t>Arvola</w:t>
+      </w:r>
+      <w:proofErr w:type="spellEnd"/>
+      <w:r>
+        <w:t xml:space="preserve"> et al. 2010). </w:t>
       </w:r>
     </w:p>
     <w:p>
@@ -1013,25 +1012,113 @@
         <w:ind w:firstLine="922"/>
       </w:pPr>
       <w:r>
-        <w:t>Environmental changes due to climate warming are predicted to be the noted first and most dramatic at high latitudes (Prowse et al. 2009), therefore it is essential that we understand how environmental variability affects high latitude ecosystems. In this paper we demonstrate</w:t>
+        <w:t xml:space="preserve">Evans et al. (2006) show that the DOC concentration of lakes in the United Kingdom has increased by 63% between the periods of 1988–1993 and 1998–2003. Similarly, </w:t>
+      </w:r>
+      <w:proofErr w:type="spellStart"/>
+      <w:r>
+        <w:t>Skjelkvale</w:t>
+      </w:r>
+      <w:proofErr w:type="spellEnd"/>
+      <w:r>
+        <w:t xml:space="preserve"> et al. (2005) found that the DOC concentrations of a large number of surface waters in North America and Europe have increased 0.05 to 0.13 mg L</w:t>
+      </w:r>
+      <w:r>
+        <w:rPr>
+          <w:vertAlign w:val="superscript"/>
+        </w:rPr>
+        <w:t>-1</w:t>
+      </w:r>
+      <w:r>
+        <w:t xml:space="preserve"> y</w:t>
+      </w:r>
+      <w:r>
+        <w:rPr>
+          <w:vertAlign w:val="superscript"/>
+        </w:rPr>
+        <w:t>-1</w:t>
+      </w:r>
+      <w:r>
+        <w:t xml:space="preserve"> for the past 11 years. In both cases it appears that part of this change in DOC concentration was due to reduced SO</w:t>
+      </w:r>
+      <w:r>
+        <w:rPr>
+          <w:vertAlign w:val="subscript"/>
+        </w:rPr>
+        <w:t>4</w:t>
+      </w:r>
+      <w:r>
+        <w:t xml:space="preserve"> deposition and the subsequent reduction in DOC flocculation as the lakes recovered from acidification.  As a result, the magnitude of the increases may level off in the future. However some of the increase also appears to be due to the effects of warming and elevated DOC release from soils (Keller et al. 2008), which means that the concentrations could continue to increase in the future (</w:t>
+      </w:r>
+      <w:proofErr w:type="spellStart"/>
+      <w:r>
+        <w:t>Skjelkvale</w:t>
+      </w:r>
+      <w:proofErr w:type="spellEnd"/>
+      <w:r>
+        <w:t xml:space="preserve"> et al. 2005). Dissolved organic carbon release from high latitude soils may increase up to 600% in response to warming especially in regions with extensive permafrost (Frey and Smith 2005). Neff and Hooper (2002) found a 2 to 3 fold increase in DOC export from Alaskan Arctic soils experimentally warmed to 30</w:t>
+      </w:r>
+      <w:r>
+        <w:rPr>
+          <w:vertAlign w:val="superscript"/>
+        </w:rPr>
+        <w:t>o</w:t>
+      </w:r>
+      <w:r>
+        <w:t xml:space="preserve"> C. The predominant trend in response to climate changes in the northern hemisphere seems to be an increase in DOC export from the watershed and thus a decrease in lake transparency (</w:t>
+      </w:r>
+      <w:proofErr w:type="spellStart"/>
+      <w:r>
+        <w:t>Skjelkvale</w:t>
+      </w:r>
+      <w:proofErr w:type="spellEnd"/>
+      <w:r>
+        <w:t xml:space="preserve"> et al. 2005). However some regions may see a reduction in DOC input into lakes and increases in lake transparency as a result of reduced precipitation (Schindler et al. 1996, Schindler 1997).</w:t>
+      </w:r>
+    </w:p>
+    <w:p>
+      <w:pPr>
+        <w:pStyle w:val="NormalWeb"/>
+        <w:spacing w:line="480" w:lineRule="auto"/>
+        <w:ind w:firstLine="922"/>
+      </w:pPr>
+      <w:r>
+        <w:t>If there is a relationship between stratification depth and sediment metabolic processes, then c</w:t>
+      </w:r>
+      <w:r>
+        <w:t xml:space="preserve">hanges in DOM inputs to lakes may indirectly affect sediment organic matter </w:t>
+      </w:r>
+      <w:r>
+        <w:t>processing</w:t>
+      </w:r>
+      <w:r>
+        <w:t xml:space="preserve"> by </w:t>
+      </w:r>
+      <w:r>
+        <w:t>altering the distribution of temperature and oxygen via changes in</w:t>
+      </w:r>
+      <w:r>
+        <w:t xml:space="preserve"> lake transparency and </w:t>
+      </w:r>
+      <w:r>
+        <w:t>stratification depth.</w:t>
       </w:r>
       <w:r>
         <w:t xml:space="preserve"> </w:t>
       </w:r>
       <w:r>
+        <w:t>In this paper we demonstrate</w:t>
+      </w:r>
+      <w:r>
+        <w:t xml:space="preserve"> </w:t>
+      </w:r>
+      <w:r>
         <w:t xml:space="preserve">a relationship between lake transparency and stratification depth during the summer, open-water period in arctic Alaskan lakes.  Furthermore, we provide evidence that temperature and oxygen availability are principle factors affecting the rate of sediment organic matter mineralization in these Arctic lake.  We then </w:t>
       </w:r>
       <w:r>
         <w:t>apply these relationships to well-studied Arctic lake and</w:t>
       </w:r>
       <w:r>
-        <w:t xml:space="preserve"> model how a reduction in lake transparency </w:t>
-      </w:r>
-      <w:r>
-        <w:t xml:space="preserve">combined with climate warming </w:t>
-      </w:r>
-      <w:r>
-        <w:t xml:space="preserve">would </w:t>
+        <w:t xml:space="preserve"> model how a reduction in lake transparency would </w:t>
       </w:r>
       <w:r>
         <w:t xml:space="preserve">cause a </w:t>
@@ -1040,7 +1127,13 @@
         <w:t xml:space="preserve">decrease </w:t>
       </w:r>
       <w:r>
-        <w:t xml:space="preserve">in sediment </w:t>
+        <w:t xml:space="preserve">in </w:t>
+      </w:r>
+      <w:r>
+        <w:t xml:space="preserve">whole-lake </w:t>
+      </w:r>
+      <w:r>
+        <w:t xml:space="preserve">sediment </w:t>
       </w:r>
       <w:r>
         <w:t>or</w:t>
@@ -4204,6 +4297,84 @@
       <w:r>
         <w:t xml:space="preserve">). </w:t>
       </w:r>
+      <w:r>
+        <w:t xml:space="preserve">  </w:t>
+      </w:r>
+      <w:r>
+        <w:t>During the period sampled, the</w:t>
+      </w:r>
+      <w:r>
+        <w:t xml:space="preserve"> actual</w:t>
+      </w:r>
+      <w:r>
+        <w:t xml:space="preserve"> percent sediment area above the thermocline estimated from equation 1 varied from 10.6 to 32.9% and </w:t>
+      </w:r>
+      <w:proofErr w:type="spellStart"/>
+      <w:r>
+        <w:t>K</w:t>
+      </w:r>
+      <w:r>
+        <w:rPr>
+          <w:vertAlign w:val="subscript"/>
+        </w:rPr>
+        <w:t>d</w:t>
+      </w:r>
+      <w:proofErr w:type="spellEnd"/>
+      <w:r>
+        <w:t xml:space="preserve"> varied from 0.56 to 1.04 m</w:t>
+      </w:r>
+      <w:r>
+        <w:rPr>
+          <w:vertAlign w:val="superscript"/>
+        </w:rPr>
+        <w:t>-1</w:t>
+      </w:r>
+      <w:r>
+        <w:t xml:space="preserve"> with a median </w:t>
+      </w:r>
+      <w:proofErr w:type="gramStart"/>
+      <w:r>
+        <w:t>of 0.84 m</w:t>
+      </w:r>
+      <w:r>
+        <w:rPr>
+          <w:vertAlign w:val="superscript"/>
+        </w:rPr>
+        <w:t>-1</w:t>
+      </w:r>
+      <w:proofErr w:type="gramEnd"/>
+      <w:r>
+        <w:t xml:space="preserve">. Using the median </w:t>
+      </w:r>
+      <w:proofErr w:type="spellStart"/>
+      <w:r>
+        <w:t>K</w:t>
+      </w:r>
+      <w:r>
+        <w:rPr>
+          <w:vertAlign w:val="subscript"/>
+        </w:rPr>
+        <w:t>d</w:t>
+      </w:r>
+      <w:proofErr w:type="spellEnd"/>
+      <w:r>
+        <w:t xml:space="preserve"> of lake GTH 91, the model (eq. </w:t>
+      </w:r>
+      <w:r>
+        <w:t>2</w:t>
+      </w:r>
+      <w:r>
+        <w:t>) estimates that percent sediment area above the thermocline would vary between 9.6 and 27.2% over the same t</w:t>
+      </w:r>
+      <w:r>
+        <w:t xml:space="preserve">ime period as the study (Fig. </w:t>
+      </w:r>
+      <w:r>
+        <w:t>9</w:t>
+      </w:r>
+      <w:r>
+        <w:t xml:space="preserve">). </w:t>
+      </w:r>
     </w:p>
     <w:p>
       <w:pPr>
@@ -4212,34 +4383,139 @@
         <w:ind w:firstLine="922"/>
       </w:pPr>
       <w:r>
-        <w:t xml:space="preserve">During the period sampled, the percent sediment area above the thermocline estimated from equation 1 varied from 10.6 to 32.9% and </w:t>
-      </w:r>
-      <w:proofErr w:type="spellStart"/>
-      <w:r>
-        <w:t>K</w:t>
+        <w:t xml:space="preserve">The median temperature of the </w:t>
+      </w:r>
+      <w:proofErr w:type="spellStart"/>
+      <w:r>
+        <w:t>epilimnion</w:t>
+      </w:r>
+      <w:proofErr w:type="spellEnd"/>
+      <w:r>
+        <w:t xml:space="preserve"> of GTH 91 during 2006 and 2008 was 12.9</w:t>
+      </w:r>
+      <w:r>
+        <w:rPr>
+          <w:vertAlign w:val="superscript"/>
+        </w:rPr>
+        <w:t>o</w:t>
+      </w:r>
+      <w:r>
+        <w:t xml:space="preserve"> C</w:t>
+      </w:r>
+      <w:r>
+        <w:t xml:space="preserve">.  We estimated the areal SOD of the </w:t>
+      </w:r>
+      <w:proofErr w:type="spellStart"/>
+      <w:r>
+        <w:t>epilimnion</w:t>
+      </w:r>
+      <w:proofErr w:type="spellEnd"/>
+      <w:r>
+        <w:t xml:space="preserve"> of GTH 91 as 18.6 </w:t>
+      </w:r>
+      <w:proofErr w:type="spellStart"/>
+      <w:r>
+        <w:t>mmol</w:t>
+      </w:r>
+      <w:proofErr w:type="spellEnd"/>
+      <w:r>
+        <w:t xml:space="preserve"> O</w:t>
       </w:r>
       <w:r>
         <w:rPr>
           <w:vertAlign w:val="subscript"/>
         </w:rPr>
-        <w:t>d</w:t>
-      </w:r>
-      <w:proofErr w:type="spellEnd"/>
-      <w:r>
-        <w:t xml:space="preserve"> varied from 0.56 to 1.04 m</w:t>
+        <w:t>2</w:t>
+      </w:r>
+      <w:r>
+        <w:t xml:space="preserve"> m</w:t>
       </w:r>
       <w:r>
         <w:rPr>
           <w:vertAlign w:val="superscript"/>
         </w:rPr>
+        <w:t>-2</w:t>
+      </w:r>
+      <w:r>
+        <w:t xml:space="preserve"> d</w:t>
+      </w:r>
+      <w:r>
+        <w:rPr>
+          <w:vertAlign w:val="superscript"/>
+        </w:rPr>
         <w:t>-1</w:t>
       </w:r>
       <w:r>
-        <w:t xml:space="preserve"> with a median </w:t>
+        <w:t xml:space="preserve">, which is the </w:t>
+      </w:r>
+      <w:r>
+        <w:t xml:space="preserve">median SOD </w:t>
+      </w:r>
+      <w:r>
+        <w:t xml:space="preserve">of the sediments from GTH 91 </w:t>
+      </w:r>
+      <w:r>
+        <w:t>at 12</w:t>
+      </w:r>
+      <w:r>
+        <w:rPr>
+          <w:vertAlign w:val="superscript"/>
+        </w:rPr>
+        <w:t>o</w:t>
+      </w:r>
+      <w:r>
+        <w:t xml:space="preserve"> C </w:t>
+      </w:r>
+      <w:r>
+        <w:t xml:space="preserve">from </w:t>
+      </w:r>
+      <w:r>
+        <w:t xml:space="preserve">temperature </w:t>
+      </w:r>
+      <w:r>
+        <w:t xml:space="preserve">dependence </w:t>
+      </w:r>
+      <w:r>
+        <w:t>experiment. During the period sampled, the median estimated sediment area above the thermocline under current conditions is 4945 m</w:t>
+      </w:r>
+      <w:r>
+        <w:rPr>
+          <w:vertAlign w:val="superscript"/>
+        </w:rPr>
+        <w:t>2</w:t>
+      </w:r>
+      <w:r>
+        <w:t>,</w:t>
+      </w:r>
+      <w:r>
+        <w:t xml:space="preserve"> which yields an estimated S</w:t>
+      </w:r>
+      <w:r>
+        <w:t xml:space="preserve">OD above the thermocline </w:t>
       </w:r>
       <w:proofErr w:type="gramStart"/>
       <w:r>
-        <w:t>of 0.84 m</w:t>
+        <w:t>of 92</w:t>
+      </w:r>
+      <w:r>
+        <w:t xml:space="preserve"> </w:t>
+      </w:r>
+      <w:proofErr w:type="spellStart"/>
+      <w:r>
+        <w:t>mol</w:t>
+      </w:r>
+      <w:proofErr w:type="spellEnd"/>
+      <w:r>
+        <w:t xml:space="preserve"> O</w:t>
+      </w:r>
+      <w:r>
+        <w:rPr>
+          <w:vertAlign w:val="subscript"/>
+        </w:rPr>
+        <w:t>2</w:t>
+      </w:r>
+      <w:r>
+        <w:t xml:space="preserve"> d</w:t>
       </w:r>
       <w:r>
         <w:rPr>
@@ -4249,47 +4525,165 @@
       </w:r>
       <w:proofErr w:type="gramEnd"/>
       <w:r>
-        <w:t xml:space="preserve">. Using the median </w:t>
-      </w:r>
-      <w:proofErr w:type="spellStart"/>
-      <w:r>
-        <w:t>K</w:t>
+        <w:t>. The temperature and oxygen profiles collected in GTH 91 show that the water temperature below the thermocline was approximately 4.5</w:t>
+      </w:r>
+      <w:r>
+        <w:rPr>
+          <w:vertAlign w:val="superscript"/>
+        </w:rPr>
+        <w:t>o</w:t>
+      </w:r>
+      <w:r>
+        <w:t xml:space="preserve"> C and the median oxygen deficit was 59% </w:t>
+      </w:r>
+      <w:r>
+        <w:t xml:space="preserve">of </w:t>
+      </w:r>
+      <w:r>
+        <w:t>surface O</w:t>
       </w:r>
       <w:r>
         <w:rPr>
           <w:vertAlign w:val="subscript"/>
         </w:rPr>
-        <w:t>d</w:t>
-      </w:r>
-      <w:proofErr w:type="spellEnd"/>
-      <w:r>
-        <w:t xml:space="preserve"> of lake GTH 91, the model (eq. </w:t>
-      </w:r>
-      <w:r>
         <w:t>2</w:t>
       </w:r>
       <w:r>
-        <w:t>) estimates that percent sediment area above the thermocline would vary between 9.6 and 27.2% over the same t</w:t>
-      </w:r>
-      <w:r>
-        <w:t>ime period as the study (Fig. 8</w:t>
-      </w:r>
-      <w:r>
-        <w:t xml:space="preserve">). The model results show that the largest effect of an increase in </w:t>
-      </w:r>
-      <w:proofErr w:type="spellStart"/>
-      <w:r>
-        <w:t>K</w:t>
+        <w:t xml:space="preserve"> (Table 5</w:t>
+      </w:r>
+      <w:r>
+        <w:t xml:space="preserve">). Using these temperature and oxygen conditions, the </w:t>
+      </w:r>
+      <w:r>
+        <w:t xml:space="preserve">estimated </w:t>
+      </w:r>
+      <w:r>
+        <w:t xml:space="preserve">areal </w:t>
+      </w:r>
+      <w:r>
+        <w:t>SOD rate below</w:t>
+      </w:r>
+      <w:r>
+        <w:t xml:space="preserve"> the thermocline declines to 8.2 </w:t>
+      </w:r>
+      <w:proofErr w:type="spellStart"/>
+      <w:r>
+        <w:t>mmol</w:t>
+      </w:r>
+      <w:proofErr w:type="spellEnd"/>
+      <w:r>
+        <w:t xml:space="preserve"> O</w:t>
       </w:r>
       <w:r>
         <w:rPr>
           <w:vertAlign w:val="subscript"/>
         </w:rPr>
-        <w:t>d</w:t>
-      </w:r>
-      <w:proofErr w:type="spellEnd"/>
-      <w:r>
-        <w:t xml:space="preserve"> would be a reduction in the area of sediment above the thermocline throughout the ice-free portion of the summer. </w:t>
+        <w:t>2</w:t>
+      </w:r>
+      <w:r>
+        <w:t xml:space="preserve"> m</w:t>
+      </w:r>
+      <w:r>
+        <w:rPr>
+          <w:vertAlign w:val="superscript"/>
+        </w:rPr>
+        <w:t>-2</w:t>
+      </w:r>
+      <w:r>
+        <w:t xml:space="preserve"> d</w:t>
+      </w:r>
+      <w:r>
+        <w:rPr>
+          <w:vertAlign w:val="superscript"/>
+        </w:rPr>
+        <w:t>-1</w:t>
+      </w:r>
+      <w:r>
+        <w:t xml:space="preserve">. Under current </w:t>
+      </w:r>
+      <w:r>
+        <w:t xml:space="preserve">thermocline </w:t>
+      </w:r>
+      <w:r>
+        <w:t>conditions the estimated sediment area below the thermocline is 20055 m</w:t>
+      </w:r>
+      <w:r>
+        <w:rPr>
+          <w:vertAlign w:val="superscript"/>
+        </w:rPr>
+        <w:t>2</w:t>
+      </w:r>
+      <w:r>
+        <w:t>,</w:t>
+      </w:r>
+      <w:r>
+        <w:t xml:space="preserve"> giving an estimate of</w:t>
+      </w:r>
+      <w:r>
+        <w:t xml:space="preserve"> SOD</w:t>
+      </w:r>
+      <w:r>
+        <w:t xml:space="preserve"> below the thermocline </w:t>
+      </w:r>
+      <w:proofErr w:type="gramStart"/>
+      <w:r>
+        <w:t xml:space="preserve">of 163 </w:t>
+      </w:r>
+      <w:proofErr w:type="spellStart"/>
+      <w:r>
+        <w:t>mol</w:t>
+      </w:r>
+      <w:proofErr w:type="spellEnd"/>
+      <w:r>
+        <w:t xml:space="preserve"> O</w:t>
+      </w:r>
+      <w:r>
+        <w:rPr>
+          <w:vertAlign w:val="subscript"/>
+        </w:rPr>
+        <w:t>2</w:t>
+      </w:r>
+      <w:r>
+        <w:t xml:space="preserve"> d</w:t>
+      </w:r>
+      <w:r>
+        <w:rPr>
+          <w:vertAlign w:val="superscript"/>
+        </w:rPr>
+        <w:t>-1</w:t>
+      </w:r>
+      <w:proofErr w:type="gramEnd"/>
+      <w:r>
+        <w:t xml:space="preserve"> and thus a whole-</w:t>
+      </w:r>
+      <w:r>
+        <w:t xml:space="preserve">lake SOD of 255 </w:t>
+      </w:r>
+      <w:proofErr w:type="spellStart"/>
+      <w:r>
+        <w:t>mol</w:t>
+      </w:r>
+      <w:proofErr w:type="spellEnd"/>
+      <w:r>
+        <w:t xml:space="preserve"> O</w:t>
+      </w:r>
+      <w:r>
+        <w:rPr>
+          <w:vertAlign w:val="subscript"/>
+        </w:rPr>
+        <w:t>2</w:t>
+      </w:r>
+      <w:r>
+        <w:t xml:space="preserve"> d</w:t>
+      </w:r>
+      <w:r>
+        <w:rPr>
+          <w:vertAlign w:val="superscript"/>
+        </w:rPr>
+        <w:t>-1</w:t>
+      </w:r>
+      <w:r>
+        <w:t xml:space="preserve">. </w:t>
       </w:r>
     </w:p>
     <w:p>
@@ -4299,15 +4693,7 @@
         <w:ind w:firstLine="922"/>
       </w:pPr>
       <w:r>
-        <w:t xml:space="preserve">The median temperature of the </w:t>
-      </w:r>
-      <w:proofErr w:type="spellStart"/>
-      <w:r>
-        <w:t>epilimnion</w:t>
-      </w:r>
-      <w:proofErr w:type="spellEnd"/>
-      <w:r>
-        <w:t xml:space="preserve"> of GTH 91 during 2006 and 2008 was 12.9</w:t>
+        <w:t>We modeled the effects of 3</w:t>
       </w:r>
       <w:r>
         <w:rPr>
@@ -4316,22 +4702,56 @@
         <w:t>o</w:t>
       </w:r>
       <w:r>
-        <w:t xml:space="preserve"> C</w:t>
-      </w:r>
-      <w:r>
-        <w:t xml:space="preserve">.  We estimated the areal SOD of the </w:t>
-      </w:r>
-      <w:proofErr w:type="spellStart"/>
-      <w:r>
-        <w:t>epilimnion</w:t>
-      </w:r>
-      <w:proofErr w:type="spellEnd"/>
-      <w:r>
-        <w:t xml:space="preserve"> of GTH 91 as 18.6 </w:t>
-      </w:r>
-      <w:proofErr w:type="spellStart"/>
-      <w:r>
-        <w:t>mmol</w:t>
+        <w:t xml:space="preserve"> C warming of lake surface waters, which is intermediate to the 1.8 to 4</w:t>
+      </w:r>
+      <w:r>
+        <w:rPr>
+          <w:vertAlign w:val="superscript"/>
+        </w:rPr>
+        <w:t>o</w:t>
+      </w:r>
+      <w:r>
+        <w:t xml:space="preserve"> C warming analyzed in </w:t>
+      </w:r>
+      <w:proofErr w:type="spellStart"/>
+      <w:r>
+        <w:t>Gudasz</w:t>
+      </w:r>
+      <w:proofErr w:type="spellEnd"/>
+      <w:r>
+        <w:t xml:space="preserve"> et al. (2010). At this level of warming </w:t>
+      </w:r>
+      <w:r>
+        <w:t xml:space="preserve">the </w:t>
+      </w:r>
+      <w:r>
+        <w:t>results of the incubations</w:t>
+      </w:r>
+      <w:r>
+        <w:t xml:space="preserve"> predicts that the </w:t>
+      </w:r>
+      <w:r>
+        <w:t>SOD above the th</w:t>
+      </w:r>
+      <w:r>
+        <w:t xml:space="preserve">ermocline </w:t>
+      </w:r>
+      <w:r>
+        <w:t xml:space="preserve">would increase </w:t>
+      </w:r>
+      <w:r>
+        <w:t xml:space="preserve">9.8% </w:t>
+      </w:r>
+      <w:proofErr w:type="gramStart"/>
+      <w:r>
+        <w:t>to 101</w:t>
+      </w:r>
+      <w:r>
+        <w:t xml:space="preserve"> </w:t>
+      </w:r>
+      <w:proofErr w:type="spellStart"/>
+      <w:r>
+        <w:t>mol</w:t>
       </w:r>
       <w:proofErr w:type="spellEnd"/>
       <w:r>
@@ -4344,16 +4764,50 @@
         <w:t>2</w:t>
       </w:r>
       <w:r>
-        <w:t xml:space="preserve"> m</w:t>
+        <w:t xml:space="preserve"> d</w:t>
       </w:r>
       <w:r>
         <w:rPr>
           <w:vertAlign w:val="superscript"/>
         </w:rPr>
-        <w:t>-2</w:t>
-      </w:r>
-      <w:r>
-        <w:t xml:space="preserve"> d</w:t>
+        <w:t>-1</w:t>
+      </w:r>
+      <w:r>
+        <w:t>, which increases the whole-lake</w:t>
+      </w:r>
+      <w:r>
+        <w:t xml:space="preserve"> S</w:t>
+      </w:r>
+      <w:r>
+        <w:t>OD by 3.5%</w:t>
+      </w:r>
+      <w:proofErr w:type="gramEnd"/>
+      <w:r>
+        <w:t>. However, if we combine the effects of the warming described above with an in</w:t>
+      </w:r>
+      <w:r>
+        <w:t xml:space="preserve">crease in </w:t>
+      </w:r>
+      <w:proofErr w:type="spellStart"/>
+      <w:r>
+        <w:t>K</w:t>
+      </w:r>
+      <w:r>
+        <w:rPr>
+          <w:vertAlign w:val="subscript"/>
+        </w:rPr>
+        <w:t>d</w:t>
+      </w:r>
+      <w:proofErr w:type="spellEnd"/>
+      <w:r>
+        <w:t xml:space="preserve"> </w:t>
+      </w:r>
+      <w:r>
+        <w:t xml:space="preserve">from the observed median </w:t>
+      </w:r>
+      <w:proofErr w:type="gramStart"/>
+      <w:r>
+        <w:t>of 0.84 m</w:t>
       </w:r>
       <w:r>
         <w:rPr>
@@ -4361,239 +4815,89 @@
         </w:rPr>
         <w:t>-1</w:t>
       </w:r>
-      <w:r>
-        <w:t xml:space="preserve">, which is the </w:t>
-      </w:r>
-      <w:r>
-        <w:t xml:space="preserve">median SOD </w:t>
-      </w:r>
-      <w:r>
-        <w:t xml:space="preserve">of the sediments from GTH 91 </w:t>
-      </w:r>
-      <w:r>
-        <w:t>at 12</w:t>
+      <w:proofErr w:type="gramEnd"/>
+      <w:r>
+        <w:t xml:space="preserve"> </w:t>
+      </w:r>
+      <w:r>
+        <w:t>to 1.5 m</w:t>
       </w:r>
       <w:r>
         <w:rPr>
           <w:vertAlign w:val="superscript"/>
         </w:rPr>
-        <w:t>o</w:t>
-      </w:r>
-      <w:r>
-        <w:t xml:space="preserve"> C </w:t>
-      </w:r>
-      <w:r>
-        <w:t xml:space="preserve">from </w:t>
-      </w:r>
-      <w:r>
-        <w:t xml:space="preserve">temperature </w:t>
-      </w:r>
-      <w:r>
-        <w:t xml:space="preserve">dependence </w:t>
-      </w:r>
-      <w:r>
-        <w:t>experiment. During the period sampled, the median estimated sediment area above the thermocline under current conditions is 4945 m</w:t>
-      </w:r>
-      <w:r>
-        <w:rPr>
-          <w:vertAlign w:val="superscript"/>
-        </w:rPr>
-        <w:t>2</w:t>
-      </w:r>
-      <w:r>
-        <w:t>,</w:t>
-      </w:r>
-      <w:r>
-        <w:t xml:space="preserve"> which yields an estimated S</w:t>
-      </w:r>
-      <w:r>
-        <w:t xml:space="preserve">OD above the thermocline </w:t>
-      </w:r>
-      <w:proofErr w:type="gramStart"/>
-      <w:r>
-        <w:t>of 92</w:t>
+        <w:t>-1</w:t>
+      </w:r>
+      <w:r>
+        <w:t xml:space="preserve">, the model predicts that there would be a </w:t>
+      </w:r>
+      <w:r>
+        <w:t>60% reducti</w:t>
+      </w:r>
+      <w:r>
+        <w:t xml:space="preserve">on of the sediment area </w:t>
+      </w:r>
+      <w:r>
+        <w:t>above the thermocline</w:t>
+      </w:r>
+      <w:r>
+        <w:t xml:space="preserve"> (Fig. 9)</w:t>
+      </w:r>
+      <w:r>
+        <w:t xml:space="preserve">.  This reduction in the area of the </w:t>
+      </w:r>
+      <w:proofErr w:type="spellStart"/>
+      <w:r>
+        <w:t>epilimnetic</w:t>
+      </w:r>
+      <w:proofErr w:type="spellEnd"/>
+      <w:r>
+        <w:t xml:space="preserve"> sediments </w:t>
+      </w:r>
+      <w:r>
+        <w:t>reduc</w:t>
+      </w:r>
+      <w:r>
+        <w:t>es the</w:t>
       </w:r>
       <w:r>
         <w:t xml:space="preserve"> </w:t>
       </w:r>
-      <w:proofErr w:type="spellStart"/>
-      <w:r>
-        <w:t>mol</w:t>
-      </w:r>
-      <w:proofErr w:type="spellEnd"/>
-      <w:r>
-        <w:t xml:space="preserve"> O</w:t>
-      </w:r>
-      <w:r>
-        <w:rPr>
-          <w:vertAlign w:val="subscript"/>
-        </w:rPr>
-        <w:t>2</w:t>
-      </w:r>
-      <w:r>
-        <w:t xml:space="preserve"> d</w:t>
-      </w:r>
-      <w:r>
-        <w:rPr>
-          <w:vertAlign w:val="superscript"/>
-        </w:rPr>
-        <w:t>-1</w:t>
-      </w:r>
-      <w:proofErr w:type="gramEnd"/>
-      <w:r>
-        <w:t>. The temperature and oxygen profiles collected in GTH 91 show that the water temperature below the thermocline was approximately 4.5</w:t>
-      </w:r>
-      <w:r>
-        <w:rPr>
-          <w:vertAlign w:val="superscript"/>
-        </w:rPr>
-        <w:t>o</w:t>
-      </w:r>
-      <w:r>
-        <w:t xml:space="preserve"> C and the median oxygen deficit was 59% </w:t>
-      </w:r>
-      <w:r>
-        <w:t xml:space="preserve">of </w:t>
-      </w:r>
-      <w:r>
-        <w:t>surface O</w:t>
-      </w:r>
-      <w:r>
-        <w:rPr>
-          <w:vertAlign w:val="subscript"/>
-        </w:rPr>
-        <w:t>2</w:t>
-      </w:r>
-      <w:r>
-        <w:t xml:space="preserve"> (Table 5</w:t>
-      </w:r>
-      <w:r>
-        <w:t xml:space="preserve">). Using these temperature and oxygen conditions, the </w:t>
-      </w:r>
-      <w:r>
-        <w:t xml:space="preserve">estimated </w:t>
-      </w:r>
-      <w:r>
-        <w:t>SOD rate below</w:t>
-      </w:r>
-      <w:r>
-        <w:t xml:space="preserve"> the thermocline declines to 8.2 </w:t>
-      </w:r>
-      <w:proofErr w:type="spellStart"/>
-      <w:r>
-        <w:t>mmol</w:t>
-      </w:r>
-      <w:proofErr w:type="spellEnd"/>
-      <w:r>
-        <w:t xml:space="preserve"> O</w:t>
-      </w:r>
-      <w:r>
-        <w:rPr>
-          <w:vertAlign w:val="subscript"/>
-        </w:rPr>
-        <w:t>2</w:t>
-      </w:r>
-      <w:r>
-        <w:t xml:space="preserve"> m</w:t>
-      </w:r>
-      <w:r>
-        <w:rPr>
-          <w:vertAlign w:val="superscript"/>
-        </w:rPr>
-        <w:t>-2</w:t>
-      </w:r>
-      <w:r>
-        <w:t xml:space="preserve"> d</w:t>
-      </w:r>
-      <w:r>
-        <w:rPr>
-          <w:vertAlign w:val="superscript"/>
-        </w:rPr>
-        <w:t>-1</w:t>
-      </w:r>
-      <w:r>
-        <w:t xml:space="preserve">. Under current </w:t>
-      </w:r>
-      <w:r>
-        <w:t xml:space="preserve">thermocline </w:t>
-      </w:r>
-      <w:r>
-        <w:t>conditions the estimated sediment area below the thermocline is 20055 m</w:t>
-      </w:r>
-      <w:r>
-        <w:rPr>
-          <w:vertAlign w:val="superscript"/>
-        </w:rPr>
-        <w:t>2</w:t>
-      </w:r>
-      <w:r>
-        <w:t>,</w:t>
-      </w:r>
-      <w:r>
-        <w:t xml:space="preserve"> which yields an estimated SOD</w:t>
-      </w:r>
-      <w:r>
-        <w:t xml:space="preserve"> below the thermocline </w:t>
-      </w:r>
-      <w:proofErr w:type="gramStart"/>
-      <w:r>
-        <w:t xml:space="preserve">of 163 </w:t>
-      </w:r>
-      <w:proofErr w:type="spellStart"/>
-      <w:r>
-        <w:t>mol</w:t>
-      </w:r>
-      <w:proofErr w:type="spellEnd"/>
-      <w:r>
-        <w:t xml:space="preserve"> O</w:t>
-      </w:r>
-      <w:r>
-        <w:rPr>
-          <w:vertAlign w:val="subscript"/>
-        </w:rPr>
-        <w:t>2</w:t>
-      </w:r>
-      <w:r>
-        <w:t xml:space="preserve"> d</w:t>
-      </w:r>
-      <w:r>
-        <w:rPr>
-          <w:vertAlign w:val="superscript"/>
-        </w:rPr>
-        <w:t>-1</w:t>
-      </w:r>
-      <w:proofErr w:type="gramEnd"/>
-      <w:r>
-        <w:t xml:space="preserve"> and thus a whole-</w:t>
-      </w:r>
-      <w:r>
-        <w:t xml:space="preserve">lake SOD of 255 </w:t>
-      </w:r>
-      <w:proofErr w:type="spellStart"/>
-      <w:r>
-        <w:t>mol</w:t>
-      </w:r>
-      <w:proofErr w:type="spellEnd"/>
-      <w:r>
-        <w:t xml:space="preserve"> O</w:t>
-      </w:r>
-      <w:r>
-        <w:rPr>
-          <w:vertAlign w:val="subscript"/>
-        </w:rPr>
-        <w:t>2</w:t>
-      </w:r>
-      <w:r>
-        <w:t xml:space="preserve"> d</w:t>
-      </w:r>
-      <w:r>
-        <w:rPr>
-          <w:vertAlign w:val="superscript"/>
-        </w:rPr>
-        <w:t>-1</w:t>
-      </w:r>
-      <w:r>
-        <w:t xml:space="preserve">. </w:t>
+      <w:r>
+        <w:t xml:space="preserve">estimate of </w:t>
+      </w:r>
+      <w:r>
+        <w:t xml:space="preserve">whole-lake SOD by 10.6%. </w:t>
+      </w:r>
+    </w:p>
+    <w:p>
+      <w:pPr>
+        <w:pStyle w:val="Heading1"/>
+        <w:spacing w:line="480" w:lineRule="auto"/>
+        <w:rPr>
+          <w:rFonts w:eastAsia="Times New Roman" w:cs="Times New Roman"/>
+        </w:rPr>
+      </w:pPr>
+      <w:r>
+        <w:rPr>
+          <w:rFonts w:eastAsia="Times New Roman" w:cs="Times New Roman"/>
+        </w:rPr>
+        <w:t>Discussion</w:t>
+      </w:r>
+    </w:p>
+    <w:p>
+      <w:pPr>
+        <w:pStyle w:val="Heading2"/>
+        <w:spacing w:line="480" w:lineRule="auto"/>
+        <w:rPr>
+          <w:rFonts w:eastAsia="Times New Roman" w:cs="Times New Roman"/>
+        </w:rPr>
+      </w:pPr>
+      <w:r>
+        <w:rPr>
+          <w:rFonts w:eastAsia="Times New Roman" w:cs="Times New Roman"/>
+        </w:rPr>
+        <w:t>Lake Surveys</w:t>
       </w:r>
     </w:p>
     <w:p>
@@ -4603,178 +4907,133 @@
         <w:ind w:firstLine="922"/>
       </w:pPr>
       <w:r>
-        <w:t>We modeled the effects of 3</w:t>
-      </w:r>
-      <w:r>
-        <w:rPr>
-          <w:vertAlign w:val="superscript"/>
-        </w:rPr>
-        <w:t>o</w:t>
-      </w:r>
-      <w:r>
-        <w:t xml:space="preserve"> C warming of lake surface waters, which is intermediate to the 1.8 to 4</w:t>
-      </w:r>
-      <w:r>
-        <w:rPr>
-          <w:vertAlign w:val="superscript"/>
-        </w:rPr>
-        <w:t>o</w:t>
-      </w:r>
-      <w:r>
-        <w:t xml:space="preserve"> C warming analyzed in </w:t>
-      </w:r>
-      <w:proofErr w:type="spellStart"/>
-      <w:r>
-        <w:t>Gudasz</w:t>
-      </w:r>
-      <w:proofErr w:type="spellEnd"/>
-      <w:r>
-        <w:t xml:space="preserve"> et al. (2010). At this level of warming </w:t>
-      </w:r>
-      <w:r>
-        <w:t xml:space="preserve">the model predicts that the </w:t>
-      </w:r>
-      <w:r>
-        <w:t>SOD above the th</w:t>
-      </w:r>
-      <w:r>
-        <w:t xml:space="preserve">ermocline </w:t>
-      </w:r>
-      <w:r>
-        <w:t xml:space="preserve">would increase </w:t>
-      </w:r>
-      <w:r>
-        <w:t xml:space="preserve">9.8% </w:t>
-      </w:r>
-      <w:proofErr w:type="gramStart"/>
-      <w:r>
-        <w:t>to 101</w:t>
+        <w:t xml:space="preserve">The results of the surveys clearly show that lakes with greater light attenuation develop shallower thermoclines, which is consistent with the hypothesis that water clarity is a principal factor controlling thermocline depth in small (&lt; 500 ha) lakes (Fee et al 1996, </w:t>
+      </w:r>
+      <w:proofErr w:type="spellStart"/>
+      <w:r>
+        <w:t>Mazumder</w:t>
+      </w:r>
+      <w:proofErr w:type="spellEnd"/>
+      <w:r>
+        <w:t xml:space="preserve"> and Taylor 1994, Houser 2006). Light attenuation results from the absorption of photons by dissolved and particulate matter suspended in the lake water (Wetzel 2001). The lakes in the region of this study contain very low levels of suspended particulates (K. Fortino, pers. obs.) and therefore, as in other systems, light attenuation is likely due to dissolved organic matter (DOC and </w:t>
+      </w:r>
+      <w:proofErr w:type="spellStart"/>
+      <w:r>
+        <w:t>cDOM</w:t>
+      </w:r>
+      <w:proofErr w:type="spellEnd"/>
+      <w:r>
+        <w:t xml:space="preserve">; Fee et al. 1996, Houser 2006, </w:t>
+      </w:r>
+      <w:proofErr w:type="spellStart"/>
+      <w:r>
+        <w:t>Caplanne</w:t>
+      </w:r>
+      <w:proofErr w:type="spellEnd"/>
+      <w:r>
+        <w:t xml:space="preserve"> and </w:t>
+      </w:r>
+      <w:proofErr w:type="spellStart"/>
+      <w:r>
+        <w:t>Laurion</w:t>
+      </w:r>
+      <w:proofErr w:type="spellEnd"/>
+      <w:r>
+        <w:t xml:space="preserve"> 2008). This conclusion is supported by the strong correlations of both DOC and </w:t>
+      </w:r>
+      <w:proofErr w:type="spellStart"/>
+      <w:r>
+        <w:t>cDOM</w:t>
+      </w:r>
+      <w:proofErr w:type="spellEnd"/>
+      <w:r>
+        <w:t xml:space="preserve"> with </w:t>
+      </w:r>
+      <w:proofErr w:type="spellStart"/>
+      <w:r>
+        <w:t>K</w:t>
+      </w:r>
+      <w:r>
+        <w:rPr>
+          <w:vertAlign w:val="subscript"/>
+        </w:rPr>
+        <w:t>d</w:t>
+      </w:r>
+      <w:proofErr w:type="spellEnd"/>
+      <w:r>
+        <w:t xml:space="preserve"> in the 2008 survey. Unfortunately, </w:t>
+      </w:r>
+      <w:proofErr w:type="spellStart"/>
+      <w:r>
+        <w:t>cDOM</w:t>
+      </w:r>
+      <w:proofErr w:type="spellEnd"/>
+      <w:r>
+        <w:t xml:space="preserve"> was not measured in 2007 so the relationship between </w:t>
+      </w:r>
+      <w:proofErr w:type="spellStart"/>
+      <w:r>
+        <w:t>cDOM</w:t>
+      </w:r>
+      <w:proofErr w:type="spellEnd"/>
+      <w:r>
+        <w:t xml:space="preserve"> and </w:t>
+      </w:r>
+      <w:proofErr w:type="spellStart"/>
+      <w:r>
+        <w:t>K</w:t>
+      </w:r>
+      <w:r>
+        <w:rPr>
+          <w:vertAlign w:val="subscript"/>
+        </w:rPr>
+        <w:t>d</w:t>
+      </w:r>
+      <w:proofErr w:type="spellEnd"/>
+      <w:r>
+        <w:t xml:space="preserve"> cannot be assessed. Furthermore in 2007</w:t>
+      </w:r>
+      <w:r>
+        <w:t>,</w:t>
+      </w:r>
+      <w:r>
+        <w:t xml:space="preserve"> DOC was a poor predictor of </w:t>
+      </w:r>
+      <w:proofErr w:type="spellStart"/>
+      <w:r>
+        <w:t>K</w:t>
+      </w:r>
+      <w:r>
+        <w:rPr>
+          <w:vertAlign w:val="subscript"/>
+        </w:rPr>
+        <w:t>d</w:t>
+      </w:r>
+      <w:proofErr w:type="spellEnd"/>
+      <w:r>
+        <w:t xml:space="preserve"> and there was less light attenuation per unit of DOC than in the 2008 survey. Assuming that light attenuation is primarily the result of </w:t>
+      </w:r>
+      <w:proofErr w:type="spellStart"/>
+      <w:r>
+        <w:t>cDOM</w:t>
+      </w:r>
+      <w:proofErr w:type="spellEnd"/>
+      <w:r>
+        <w:t xml:space="preserve">, these results suggest that there was a decoupling of the bulk DOC concentration from the </w:t>
+      </w:r>
+      <w:proofErr w:type="spellStart"/>
+      <w:r>
+        <w:t>chromophoric</w:t>
+      </w:r>
+      <w:proofErr w:type="spellEnd"/>
+      <w:r>
+        <w:t xml:space="preserve"> (i.e., light attenuating) component of the DOC in 2007 but not 2008.</w:t>
+      </w:r>
+      <w:r>
+        <w:t xml:space="preserve">  </w:t>
       </w:r>
       <w:r>
         <w:t xml:space="preserve"> </w:t>
-      </w:r>
-      <w:proofErr w:type="spellStart"/>
-      <w:r>
-        <w:t>mol</w:t>
-      </w:r>
-      <w:proofErr w:type="spellEnd"/>
-      <w:r>
-        <w:t xml:space="preserve"> O</w:t>
-      </w:r>
-      <w:r>
-        <w:rPr>
-          <w:vertAlign w:val="subscript"/>
-        </w:rPr>
-        <w:t>2</w:t>
-      </w:r>
-      <w:r>
-        <w:t xml:space="preserve"> d</w:t>
-      </w:r>
-      <w:r>
-        <w:rPr>
-          <w:vertAlign w:val="superscript"/>
-        </w:rPr>
-        <w:t>-1</w:t>
-      </w:r>
-      <w:r>
-        <w:t>, which increases the whole-lake</w:t>
-      </w:r>
-      <w:r>
-        <w:t xml:space="preserve"> SOD by 3.5%</w:t>
-      </w:r>
-      <w:proofErr w:type="gramEnd"/>
-      <w:r>
-        <w:t xml:space="preserve">. However, if we model the </w:t>
-      </w:r>
-      <w:r>
-        <w:t xml:space="preserve">above warming with an increase in </w:t>
-      </w:r>
-      <w:proofErr w:type="spellStart"/>
-      <w:r>
-        <w:t>K</w:t>
-      </w:r>
-      <w:r>
-        <w:rPr>
-          <w:vertAlign w:val="subscript"/>
-        </w:rPr>
-        <w:t>d</w:t>
-      </w:r>
-      <w:proofErr w:type="spellEnd"/>
-      <w:r>
-        <w:t xml:space="preserve"> </w:t>
-      </w:r>
-      <w:proofErr w:type="gramStart"/>
-      <w:r>
-        <w:t>to 1.5 m</w:t>
-      </w:r>
-      <w:r>
-        <w:rPr>
-          <w:vertAlign w:val="superscript"/>
-        </w:rPr>
-        <w:t>-1</w:t>
-      </w:r>
-      <w:r>
-        <w:t>,</w:t>
-      </w:r>
-      <w:proofErr w:type="gramEnd"/>
-      <w:r>
-        <w:t xml:space="preserve"> the model predicts that there would be a </w:t>
-      </w:r>
-      <w:r>
-        <w:t>60% reducti</w:t>
-      </w:r>
-      <w:r>
-        <w:t>on of the sediment area (Fig. 8</w:t>
-      </w:r>
-      <w:r>
-        <w:t xml:space="preserve">) above the thermocline.  This reduction in the area of the </w:t>
-      </w:r>
-      <w:proofErr w:type="spellStart"/>
-      <w:r>
-        <w:t>epilimnetic</w:t>
-      </w:r>
-      <w:proofErr w:type="spellEnd"/>
-      <w:r>
-        <w:t xml:space="preserve"> sediments </w:t>
-      </w:r>
-      <w:r>
-        <w:t>reduc</w:t>
-      </w:r>
-      <w:r>
-        <w:t>es the</w:t>
-      </w:r>
-      <w:r>
-        <w:t xml:space="preserve"> whole-lake SOD by 10.6%. </w:t>
-      </w:r>
-    </w:p>
-    <w:p>
-      <w:pPr>
-        <w:pStyle w:val="Heading1"/>
-        <w:spacing w:line="480" w:lineRule="auto"/>
-        <w:rPr>
-          <w:rFonts w:eastAsia="Times New Roman" w:cs="Times New Roman"/>
-        </w:rPr>
-      </w:pPr>
-      <w:r>
-        <w:rPr>
-          <w:rFonts w:eastAsia="Times New Roman" w:cs="Times New Roman"/>
-        </w:rPr>
-        <w:t>Discussion</w:t>
-      </w:r>
-    </w:p>
-    <w:p>
-      <w:pPr>
-        <w:pStyle w:val="Heading2"/>
-        <w:spacing w:line="480" w:lineRule="auto"/>
-        <w:rPr>
-          <w:rFonts w:eastAsia="Times New Roman" w:cs="Times New Roman"/>
-        </w:rPr>
-      </w:pPr>
-      <w:r>
-        <w:rPr>
-          <w:rFonts w:eastAsia="Times New Roman" w:cs="Times New Roman"/>
-        </w:rPr>
-        <w:t>Lake Surveys</w:t>
       </w:r>
     </w:p>
     <w:p>
@@ -4784,15 +5043,7 @@
         <w:ind w:firstLine="922"/>
       </w:pPr>
       <w:r>
-        <w:t xml:space="preserve">The results of the surveys clearly show that lakes with greater light attenuation develop shallower thermoclines, which is consistent with the hypothesis that water clarity is a principal factor controlling thermocline depth in small (&lt; 500 ha) lakes (Fee et al 1996, </w:t>
-      </w:r>
-      <w:proofErr w:type="spellStart"/>
-      <w:r>
-        <w:t>Mazumder</w:t>
-      </w:r>
-      <w:proofErr w:type="spellEnd"/>
-      <w:r>
-        <w:t xml:space="preserve"> and Taylor 1994, Houser 2006). Light attenuation results from the absorption of photons by dissolved and particulate matter suspended in the lake water (Wetzel 2001). The lakes in the region of this study contain very low levels of suspended particulates (K. Fortino, pers. obs.) and therefore, as in other systems, light attenuation is likely due to dissolved organic matter (DOC and </w:t>
+        <w:t xml:space="preserve">In the 2008 survey DOC, </w:t>
       </w:r>
       <w:proofErr w:type="spellStart"/>
       <w:r>
@@ -4800,11 +5051,56 @@
       </w:r>
       <w:proofErr w:type="spellEnd"/>
       <w:r>
-        <w:t xml:space="preserve">; Fee et al. 1996, Houser 2006, </w:t>
-      </w:r>
-      <w:proofErr w:type="spellStart"/>
-      <w:r>
-        <w:t>Caplanne</w:t>
+        <w:t xml:space="preserve">, and </w:t>
+      </w:r>
+      <w:proofErr w:type="spellStart"/>
+      <w:r>
+        <w:t>Chl</w:t>
+      </w:r>
+      <w:proofErr w:type="spellEnd"/>
+      <w:r>
+        <w:t xml:space="preserve"> </w:t>
+      </w:r>
+      <w:proofErr w:type="gramStart"/>
+      <w:r>
+        <w:rPr>
+          <w:i/>
+        </w:rPr>
+        <w:t>a</w:t>
+      </w:r>
+      <w:proofErr w:type="gramEnd"/>
+      <w:r>
+        <w:t xml:space="preserve"> all have a nearly identical relationship with </w:t>
+      </w:r>
+      <w:proofErr w:type="spellStart"/>
+      <w:r>
+        <w:t>K</w:t>
+      </w:r>
+      <w:r>
+        <w:rPr>
+          <w:vertAlign w:val="subscript"/>
+        </w:rPr>
+        <w:t>d</w:t>
+      </w:r>
+      <w:proofErr w:type="spellEnd"/>
+      <w:r>
+        <w:t>, however the correlation</w:t>
+      </w:r>
+      <w:r>
+        <w:t>s among</w:t>
+      </w:r>
+      <w:r>
+        <w:t xml:space="preserve"> the factors prevents the statistical partitioning of their individual effects. Unlike in 2007, bulk DOC is highly correlated with </w:t>
+      </w:r>
+      <w:proofErr w:type="spellStart"/>
+      <w:r>
+        <w:t>K</w:t>
+      </w:r>
+      <w:r>
+        <w:rPr>
+          <w:vertAlign w:val="subscript"/>
+        </w:rPr>
+        <w:t>d</w:t>
       </w:r>
       <w:proofErr w:type="spellEnd"/>
       <w:r>
@@ -4812,19 +5108,36 @@
       </w:r>
       <w:proofErr w:type="spellStart"/>
       <w:r>
-        <w:t>Laurion</w:t>
-      </w:r>
-      <w:proofErr w:type="spellEnd"/>
-      <w:r>
-        <w:t xml:space="preserve"> 2008). This conclusion is supported by the strong correlations of both DOC and </w:t>
-      </w:r>
-      <w:proofErr w:type="spellStart"/>
-      <w:r>
         <w:t>cDOM</w:t>
       </w:r>
       <w:proofErr w:type="spellEnd"/>
       <w:r>
-        <w:t xml:space="preserve"> with </w:t>
+        <w:t xml:space="preserve">, and both variables likely reflect </w:t>
+      </w:r>
+      <w:proofErr w:type="spellStart"/>
+      <w:r>
+        <w:t>allochthonous</w:t>
+      </w:r>
+      <w:proofErr w:type="spellEnd"/>
+      <w:r>
+        <w:t xml:space="preserve"> organic matter (OM) inputs. The relationship between </w:t>
+      </w:r>
+      <w:proofErr w:type="spellStart"/>
+      <w:r>
+        <w:t>Chl</w:t>
+      </w:r>
+      <w:proofErr w:type="spellEnd"/>
+      <w:r>
+        <w:t xml:space="preserve"> </w:t>
+      </w:r>
+      <w:r>
+        <w:rPr>
+          <w:i/>
+        </w:rPr>
+        <w:t>a</w:t>
+      </w:r>
+      <w:r>
+        <w:t xml:space="preserve"> and </w:t>
       </w:r>
       <w:proofErr w:type="spellStart"/>
       <w:r>
@@ -4838,23 +5151,41 @@
       </w:r>
       <w:proofErr w:type="spellEnd"/>
       <w:r>
-        <w:t xml:space="preserve"> in the 2008 survey. Unfortunately, </w:t>
-      </w:r>
-      <w:proofErr w:type="spellStart"/>
-      <w:r>
-        <w:t>cDOM</w:t>
-      </w:r>
-      <w:proofErr w:type="spellEnd"/>
-      <w:r>
-        <w:t xml:space="preserve"> was not measured in 2007 so the relationship between </w:t>
-      </w:r>
-      <w:proofErr w:type="spellStart"/>
-      <w:r>
-        <w:t>cDOM</w:t>
-      </w:r>
-      <w:proofErr w:type="spellEnd"/>
-      <w:r>
-        <w:t xml:space="preserve"> and </w:t>
+        <w:t xml:space="preserve"> is significant but estimation of the light attenuation specific to </w:t>
+      </w:r>
+      <w:proofErr w:type="spellStart"/>
+      <w:r>
+        <w:t>Chl</w:t>
+      </w:r>
+      <w:proofErr w:type="spellEnd"/>
+      <w:r>
+        <w:t xml:space="preserve"> </w:t>
+      </w:r>
+      <w:r>
+        <w:rPr>
+          <w:i/>
+        </w:rPr>
+        <w:t>a</w:t>
+      </w:r>
+      <w:r>
+        <w:t xml:space="preserve"> shows that the observed </w:t>
+      </w:r>
+      <w:proofErr w:type="spellStart"/>
+      <w:r>
+        <w:t>Chl</w:t>
+      </w:r>
+      <w:proofErr w:type="spellEnd"/>
+      <w:r>
+        <w:t xml:space="preserve"> </w:t>
+      </w:r>
+      <w:r>
+        <w:rPr>
+          <w:i/>
+        </w:rPr>
+        <w:t>a</w:t>
+      </w:r>
+      <w:r>
+        <w:t xml:space="preserve"> concentrations could only account for a small amount (&lt; 5%) of the measured </w:t>
       </w:r>
       <w:proofErr w:type="spellStart"/>
       <w:r>
@@ -4868,13 +5199,7 @@
       </w:r>
       <w:proofErr w:type="spellEnd"/>
       <w:r>
-        <w:t xml:space="preserve"> cannot be assessed. Furthermore in 2007</w:t>
-      </w:r>
-      <w:r>
-        <w:t>,</w:t>
-      </w:r>
-      <w:r>
-        <w:t xml:space="preserve"> DOC was a poor predictor of </w:t>
+        <w:t xml:space="preserve">. Overall, these results strongly suggest that </w:t>
       </w:r>
       <w:proofErr w:type="spellStart"/>
       <w:r>
@@ -4888,23 +5213,30 @@
       </w:r>
       <w:proofErr w:type="spellEnd"/>
       <w:r>
-        <w:t xml:space="preserve"> and there was less light attenuation per unit of DOC than in the 2008 survey. Assuming that light attenuation is primarily the result of </w:t>
-      </w:r>
-      <w:proofErr w:type="spellStart"/>
-      <w:r>
-        <w:t>cDOM</w:t>
-      </w:r>
-      <w:proofErr w:type="spellEnd"/>
-      <w:r>
-        <w:t xml:space="preserve">, these results suggest that there was a decoupling of the bulk DOC concentration from the </w:t>
-      </w:r>
-      <w:proofErr w:type="spellStart"/>
-      <w:r>
-        <w:t>chromophoric</w:t>
-      </w:r>
-      <w:proofErr w:type="spellEnd"/>
-      <w:r>
-        <w:t xml:space="preserve"> (i.e., light attenuating) component of the DOC in 2007 but not 2008. </w:t>
+        <w:t xml:space="preserve"> in these lakes is controlled by variation in </w:t>
+      </w:r>
+      <w:proofErr w:type="spellStart"/>
+      <w:r>
+        <w:t>allochthonous</w:t>
+      </w:r>
+      <w:proofErr w:type="spellEnd"/>
+      <w:r>
+        <w:t xml:space="preserve"> DOM. </w:t>
+      </w:r>
+    </w:p>
+    <w:p>
+      <w:pPr>
+        <w:pStyle w:val="Heading2"/>
+        <w:spacing w:line="480" w:lineRule="auto"/>
+        <w:rPr>
+          <w:rFonts w:eastAsia="Times New Roman" w:cs="Times New Roman"/>
+        </w:rPr>
+      </w:pPr>
+      <w:r>
+        <w:rPr>
+          <w:rFonts w:eastAsia="Times New Roman" w:cs="Times New Roman"/>
+        </w:rPr>
+        <w:t>Sediment Incubations</w:t>
       </w:r>
     </w:p>
     <w:p>
@@ -4914,200 +5246,201 @@
         <w:ind w:firstLine="922"/>
       </w:pPr>
       <w:r>
-        <w:t xml:space="preserve">In the 2008 survey DOC, </w:t>
-      </w:r>
-      <w:proofErr w:type="spellStart"/>
-      <w:r>
-        <w:t>cDOM</w:t>
-      </w:r>
-      <w:proofErr w:type="spellEnd"/>
-      <w:r>
-        <w:t xml:space="preserve">, and </w:t>
-      </w:r>
-      <w:proofErr w:type="spellStart"/>
-      <w:r>
-        <w:t>Chl</w:t>
-      </w:r>
-      <w:proofErr w:type="spellEnd"/>
-      <w:r>
-        <w:t xml:space="preserve"> </w:t>
-      </w:r>
-      <w:proofErr w:type="gramStart"/>
-      <w:r>
-        <w:rPr>
-          <w:i/>
-        </w:rPr>
-        <w:t>a</w:t>
-      </w:r>
-      <w:proofErr w:type="gramEnd"/>
-      <w:r>
-        <w:t xml:space="preserve"> all have a nearly identical relationship with </w:t>
-      </w:r>
-      <w:proofErr w:type="spellStart"/>
-      <w:r>
-        <w:t>K</w:t>
+        <w:t xml:space="preserve">SOD ranged between -7.7 and 39.8 </w:t>
+      </w:r>
+      <w:proofErr w:type="spellStart"/>
+      <w:r>
+        <w:t>mmol</w:t>
+      </w:r>
+      <w:proofErr w:type="spellEnd"/>
+      <w:r>
+        <w:t xml:space="preserve"> O</w:t>
       </w:r>
       <w:r>
         <w:rPr>
           <w:vertAlign w:val="subscript"/>
         </w:rPr>
-        <w:t>d</w:t>
-      </w:r>
-      <w:proofErr w:type="spellEnd"/>
-      <w:r>
-        <w:t>, however the correlation</w:t>
-      </w:r>
-      <w:r>
-        <w:t>s among</w:t>
-      </w:r>
-      <w:r>
-        <w:t xml:space="preserve"> the factors prevents the statistical partitioning of their individual effects. Unlike in 2007, bulk DOC is highly correlated with </w:t>
-      </w:r>
-      <w:proofErr w:type="spellStart"/>
-      <w:r>
-        <w:t>K</w:t>
+        <w:t>2</w:t>
+      </w:r>
+      <w:r>
+        <w:t xml:space="preserve"> m</w:t>
+      </w:r>
+      <w:r>
+        <w:rPr>
+          <w:vertAlign w:val="superscript"/>
+        </w:rPr>
+        <w:t>-2</w:t>
+      </w:r>
+      <w:r>
+        <w:t xml:space="preserve"> d</w:t>
+      </w:r>
+      <w:r>
+        <w:rPr>
+          <w:vertAlign w:val="superscript"/>
+        </w:rPr>
+        <w:t>-1</w:t>
+      </w:r>
+      <w:r>
+        <w:t xml:space="preserve"> with a median of 13.8 </w:t>
+      </w:r>
+      <w:proofErr w:type="spellStart"/>
+      <w:r>
+        <w:t>mmol</w:t>
+      </w:r>
+      <w:proofErr w:type="spellEnd"/>
+      <w:r>
+        <w:t xml:space="preserve"> O</w:t>
       </w:r>
       <w:r>
         <w:rPr>
           <w:vertAlign w:val="subscript"/>
         </w:rPr>
-        <w:t>d</w:t>
-      </w:r>
-      <w:proofErr w:type="spellEnd"/>
-      <w:r>
-        <w:t xml:space="preserve"> and </w:t>
-      </w:r>
-      <w:proofErr w:type="spellStart"/>
-      <w:r>
-        <w:t>cDOM</w:t>
-      </w:r>
-      <w:proofErr w:type="spellEnd"/>
-      <w:r>
-        <w:t xml:space="preserve">, and both variables likely reflect </w:t>
-      </w:r>
-      <w:proofErr w:type="spellStart"/>
-      <w:r>
-        <w:t>allochthonous</w:t>
-      </w:r>
-      <w:proofErr w:type="spellEnd"/>
-      <w:r>
-        <w:t xml:space="preserve"> organic matter (OM) inputs. The relationship between </w:t>
-      </w:r>
-      <w:proofErr w:type="spellStart"/>
-      <w:r>
-        <w:t>Chl</w:t>
-      </w:r>
-      <w:proofErr w:type="spellEnd"/>
-      <w:r>
-        <w:t xml:space="preserve"> </w:t>
-      </w:r>
-      <w:r>
-        <w:rPr>
-          <w:i/>
-        </w:rPr>
-        <w:t>a</w:t>
-      </w:r>
-      <w:r>
-        <w:t xml:space="preserve"> and </w:t>
-      </w:r>
-      <w:proofErr w:type="spellStart"/>
-      <w:r>
-        <w:t>K</w:t>
+        <w:t>2</w:t>
+      </w:r>
+      <w:r>
+        <w:t xml:space="preserve"> m</w:t>
+      </w:r>
+      <w:r>
+        <w:rPr>
+          <w:vertAlign w:val="superscript"/>
+        </w:rPr>
+        <w:t>-2</w:t>
+      </w:r>
+      <w:r>
+        <w:t xml:space="preserve"> d</w:t>
+      </w:r>
+      <w:r>
+        <w:rPr>
+          <w:vertAlign w:val="superscript"/>
+        </w:rPr>
+        <w:t>-1</w:t>
+      </w:r>
+      <w:r>
+        <w:t xml:space="preserve"> across all the lakes. This range of measurements is similar to the SOD range of 1.6 to 33 </w:t>
+      </w:r>
+      <w:proofErr w:type="spellStart"/>
+      <w:r>
+        <w:t>mmol</w:t>
+      </w:r>
+      <w:proofErr w:type="spellEnd"/>
+      <w:r>
+        <w:t xml:space="preserve"> O</w:t>
       </w:r>
       <w:r>
         <w:rPr>
           <w:vertAlign w:val="subscript"/>
         </w:rPr>
-        <w:t>d</w:t>
-      </w:r>
-      <w:proofErr w:type="spellEnd"/>
-      <w:r>
-        <w:t xml:space="preserve"> is significant but estimation of the light attenuation specific to </w:t>
-      </w:r>
-      <w:proofErr w:type="spellStart"/>
-      <w:r>
-        <w:t>Chl</w:t>
-      </w:r>
-      <w:proofErr w:type="spellEnd"/>
-      <w:r>
-        <w:t xml:space="preserve"> </w:t>
-      </w:r>
-      <w:r>
-        <w:rPr>
-          <w:i/>
-        </w:rPr>
-        <w:t>a</w:t>
-      </w:r>
-      <w:r>
-        <w:t xml:space="preserve"> shows that the observed </w:t>
-      </w:r>
-      <w:proofErr w:type="spellStart"/>
-      <w:r>
-        <w:t>Chl</w:t>
-      </w:r>
-      <w:proofErr w:type="spellEnd"/>
-      <w:r>
-        <w:t xml:space="preserve"> </w:t>
-      </w:r>
-      <w:r>
-        <w:rPr>
-          <w:i/>
-        </w:rPr>
-        <w:t>a</w:t>
-      </w:r>
-      <w:r>
-        <w:t xml:space="preserve"> concentrations could only account for a small amount (&lt; 5%) of the measured </w:t>
-      </w:r>
-      <w:proofErr w:type="spellStart"/>
-      <w:r>
-        <w:t>K</w:t>
+        <w:t>2</w:t>
+      </w:r>
+      <w:r>
+        <w:t xml:space="preserve"> m</w:t>
+      </w:r>
+      <w:r>
+        <w:rPr>
+          <w:vertAlign w:val="superscript"/>
+        </w:rPr>
+        <w:t>-2</w:t>
+      </w:r>
+      <w:r>
+        <w:t xml:space="preserve"> d</w:t>
+      </w:r>
+      <w:r>
+        <w:rPr>
+          <w:vertAlign w:val="superscript"/>
+        </w:rPr>
+        <w:t>-1</w:t>
+      </w:r>
+      <w:r>
+        <w:t xml:space="preserve"> reported by Pace and Prairie (2005) in a review of studies using similar methods. As far as we a</w:t>
+      </w:r>
+      <w:r>
+        <w:t>re</w:t>
+      </w:r>
+      <w:r>
+        <w:t xml:space="preserve"> aware there are no other published measurements of gross SOD from the Alaskan low arctic, yet the range of SOD observed in </w:t>
+      </w:r>
+      <w:r>
+        <w:t>our</w:t>
+      </w:r>
+      <w:r>
+        <w:t xml:space="preserve"> study is similar to the range of DIC flux measurements (-0.4 to 42 </w:t>
+      </w:r>
+      <w:proofErr w:type="spellStart"/>
+      <w:r>
+        <w:t>mmol</w:t>
+      </w:r>
+      <w:proofErr w:type="spellEnd"/>
+      <w:r>
+        <w:t xml:space="preserve"> DIC m</w:t>
+      </w:r>
+      <w:r>
+        <w:rPr>
+          <w:vertAlign w:val="superscript"/>
+        </w:rPr>
+        <w:t>-2</w:t>
+      </w:r>
+      <w:r>
+        <w:t xml:space="preserve"> d</w:t>
+      </w:r>
+      <w:r>
+        <w:rPr>
+          <w:vertAlign w:val="superscript"/>
+        </w:rPr>
+        <w:t>-1</w:t>
+      </w:r>
+      <w:r>
+        <w:t xml:space="preserve">, </w:t>
+      </w:r>
+      <w:proofErr w:type="spellStart"/>
+      <w:r>
+        <w:t>Hobbie</w:t>
+      </w:r>
+      <w:proofErr w:type="spellEnd"/>
+      <w:r>
+        <w:t xml:space="preserve"> et al. 1980), and SOD (32 to 47 </w:t>
+      </w:r>
+      <w:proofErr w:type="spellStart"/>
+      <w:r>
+        <w:t>mmol</w:t>
+      </w:r>
+      <w:proofErr w:type="spellEnd"/>
+      <w:r>
+        <w:t xml:space="preserve"> O</w:t>
       </w:r>
       <w:r>
         <w:rPr>
           <w:vertAlign w:val="subscript"/>
         </w:rPr>
-        <w:t>d</w:t>
-      </w:r>
-      <w:proofErr w:type="spellEnd"/>
-      <w:r>
-        <w:t xml:space="preserve">. Overall, these results strongly suggest that </w:t>
-      </w:r>
-      <w:proofErr w:type="spellStart"/>
-      <w:r>
-        <w:t>K</w:t>
-      </w:r>
-      <w:r>
-        <w:rPr>
-          <w:vertAlign w:val="subscript"/>
-        </w:rPr>
-        <w:t>d</w:t>
-      </w:r>
-      <w:proofErr w:type="spellEnd"/>
-      <w:r>
-        <w:t xml:space="preserve"> in these lakes is controlled by variation in </w:t>
-      </w:r>
-      <w:proofErr w:type="spellStart"/>
-      <w:r>
-        <w:t>allochthonous</w:t>
-      </w:r>
-      <w:proofErr w:type="spellEnd"/>
-      <w:r>
-        <w:t xml:space="preserve"> DOM. </w:t>
-      </w:r>
-    </w:p>
-    <w:p>
-      <w:pPr>
-        <w:pStyle w:val="Heading2"/>
-        <w:spacing w:line="480" w:lineRule="auto"/>
-        <w:rPr>
-          <w:rFonts w:eastAsia="Times New Roman" w:cs="Times New Roman"/>
-        </w:rPr>
-      </w:pPr>
-      <w:r>
-        <w:rPr>
-          <w:rFonts w:eastAsia="Times New Roman" w:cs="Times New Roman"/>
-        </w:rPr>
-        <w:t>Sediment Incubations</w:t>
+        <w:t>2</w:t>
+      </w:r>
+      <w:r>
+        <w:t xml:space="preserve"> m</w:t>
+      </w:r>
+      <w:r>
+        <w:rPr>
+          <w:vertAlign w:val="superscript"/>
+        </w:rPr>
+        <w:t>-2</w:t>
+      </w:r>
+      <w:r>
+        <w:t xml:space="preserve"> d</w:t>
+      </w:r>
+      <w:r>
+        <w:rPr>
+          <w:vertAlign w:val="superscript"/>
+        </w:rPr>
+        <w:t>-1</w:t>
+      </w:r>
+      <w:r>
+        <w:t xml:space="preserve">, </w:t>
+      </w:r>
+      <w:proofErr w:type="spellStart"/>
+      <w:r>
+        <w:t>Ramlal</w:t>
+      </w:r>
+      <w:proofErr w:type="spellEnd"/>
+      <w:r>
+        <w:t xml:space="preserve"> et al. 1994) collected in other shallow arctic systems at higher latitudes. </w:t>
       </w:r>
     </w:p>
     <w:p>
@@ -5117,7 +5450,15 @@
         <w:ind w:firstLine="922"/>
       </w:pPr>
       <w:r>
-        <w:t xml:space="preserve">SOD ranged between -7.7 and 39.8 </w:t>
+        <w:t xml:space="preserve">Cornwell and </w:t>
+      </w:r>
+      <w:proofErr w:type="spellStart"/>
+      <w:r>
+        <w:t>Kipphut</w:t>
+      </w:r>
+      <w:proofErr w:type="spellEnd"/>
+      <w:r>
+        <w:t xml:space="preserve"> (1992) measured a net SOD range of 7.1 to 8.1 </w:t>
       </w:r>
       <w:proofErr w:type="spellStart"/>
       <w:r>
@@ -5152,166 +5493,56 @@
         <w:t>-1</w:t>
       </w:r>
       <w:r>
-        <w:t xml:space="preserve"> with a median of 13.8 </w:t>
-      </w:r>
-      <w:proofErr w:type="spellStart"/>
-      <w:r>
-        <w:t>mmol</w:t>
-      </w:r>
-      <w:proofErr w:type="spellEnd"/>
-      <w:r>
-        <w:t xml:space="preserve"> O</w:t>
-      </w:r>
-      <w:r>
-        <w:rPr>
-          <w:vertAlign w:val="subscript"/>
-        </w:rPr>
-        <w:t>2</w:t>
-      </w:r>
-      <w:r>
-        <w:t xml:space="preserve"> m</w:t>
-      </w:r>
-      <w:r>
-        <w:rPr>
-          <w:vertAlign w:val="superscript"/>
-        </w:rPr>
-        <w:t>-2</w:t>
-      </w:r>
-      <w:r>
-        <w:t xml:space="preserve"> d</w:t>
-      </w:r>
-      <w:r>
-        <w:rPr>
-          <w:vertAlign w:val="superscript"/>
-        </w:rPr>
-        <w:t>-1</w:t>
-      </w:r>
-      <w:r>
-        <w:t xml:space="preserve"> across all the lakes. This range of measurements is similar to the SOD range of 1.6 to 33 </w:t>
-      </w:r>
-      <w:proofErr w:type="spellStart"/>
-      <w:r>
-        <w:t>mmol</w:t>
-      </w:r>
-      <w:proofErr w:type="spellEnd"/>
-      <w:r>
-        <w:t xml:space="preserve"> O</w:t>
-      </w:r>
-      <w:r>
-        <w:rPr>
-          <w:vertAlign w:val="subscript"/>
-        </w:rPr>
-        <w:t>2</w:t>
-      </w:r>
-      <w:r>
-        <w:t xml:space="preserve"> m</w:t>
-      </w:r>
-      <w:r>
-        <w:rPr>
-          <w:vertAlign w:val="superscript"/>
-        </w:rPr>
-        <w:t>-2</w:t>
-      </w:r>
-      <w:r>
-        <w:t xml:space="preserve"> d</w:t>
-      </w:r>
-      <w:r>
-        <w:rPr>
-          <w:vertAlign w:val="superscript"/>
-        </w:rPr>
-        <w:t>-1</w:t>
-      </w:r>
-      <w:r>
-        <w:t xml:space="preserve"> reported by Pace and Prairie (2005) in a review of studies using similar methods. As far as we a</w:t>
-      </w:r>
-      <w:r>
-        <w:t>re</w:t>
-      </w:r>
-      <w:r>
-        <w:t xml:space="preserve"> aware there are no other published measurements of gross SOD from the Alaskan low arctic, yet the range of SOD observed in </w:t>
+        <w:t xml:space="preserve"> in </w:t>
+      </w:r>
+      <w:proofErr w:type="spellStart"/>
+      <w:r>
+        <w:t>Toolik</w:t>
+      </w:r>
+      <w:proofErr w:type="spellEnd"/>
+      <w:r>
+        <w:t xml:space="preserve"> Lake (which is on the same landscape as the lakes in </w:t>
       </w:r>
       <w:r>
         <w:t>our</w:t>
       </w:r>
       <w:r>
-        <w:t xml:space="preserve"> study is similar to the range of DIC flux measurements (-0.4 to 42 </w:t>
-      </w:r>
-      <w:proofErr w:type="spellStart"/>
-      <w:r>
-        <w:t>mmol</w:t>
-      </w:r>
-      <w:proofErr w:type="spellEnd"/>
-      <w:r>
-        <w:t xml:space="preserve"> DIC m</w:t>
-      </w:r>
-      <w:r>
-        <w:rPr>
-          <w:vertAlign w:val="superscript"/>
-        </w:rPr>
-        <w:t>-2</w:t>
-      </w:r>
-      <w:r>
-        <w:t xml:space="preserve"> d</w:t>
-      </w:r>
-      <w:r>
-        <w:rPr>
-          <w:vertAlign w:val="superscript"/>
-        </w:rPr>
-        <w:t>-1</w:t>
-      </w:r>
-      <w:r>
-        <w:t xml:space="preserve">, </w:t>
-      </w:r>
-      <w:proofErr w:type="spellStart"/>
-      <w:r>
-        <w:t>Hobbie</w:t>
-      </w:r>
-      <w:proofErr w:type="spellEnd"/>
-      <w:r>
-        <w:t xml:space="preserve"> et al. 1980), and SOD (32 to 47 </w:t>
-      </w:r>
-      <w:proofErr w:type="spellStart"/>
-      <w:r>
-        <w:t>mmol</w:t>
-      </w:r>
-      <w:proofErr w:type="spellEnd"/>
-      <w:r>
-        <w:t xml:space="preserve"> O</w:t>
-      </w:r>
-      <w:r>
-        <w:rPr>
-          <w:vertAlign w:val="subscript"/>
-        </w:rPr>
-        <w:t>2</w:t>
-      </w:r>
-      <w:r>
-        <w:t xml:space="preserve"> m</w:t>
-      </w:r>
-      <w:r>
-        <w:rPr>
-          <w:vertAlign w:val="superscript"/>
-        </w:rPr>
-        <w:t>-2</w:t>
-      </w:r>
-      <w:r>
-        <w:t xml:space="preserve"> d</w:t>
-      </w:r>
-      <w:r>
-        <w:rPr>
-          <w:vertAlign w:val="superscript"/>
-        </w:rPr>
-        <w:t>-1</w:t>
-      </w:r>
-      <w:r>
-        <w:t xml:space="preserve">, </w:t>
-      </w:r>
-      <w:proofErr w:type="spellStart"/>
-      <w:r>
-        <w:t>Ramlal</w:t>
-      </w:r>
-      <w:proofErr w:type="spellEnd"/>
-      <w:r>
-        <w:t xml:space="preserve"> et al. 1994) collected in other shallow arctic systems at higher latitudes. </w:t>
+        <w:t xml:space="preserve"> study). These measurements are lower and much less variable than we observed, but represent </w:t>
+      </w:r>
+      <w:r>
+        <w:rPr>
+          <w:rStyle w:val="Emphasis"/>
+        </w:rPr>
+        <w:t>in situ</w:t>
+      </w:r>
+      <w:r>
+        <w:t xml:space="preserve"> net SOD collected over 2 to 7 day periods and do not likely reflect the range of environmental conditions found in </w:t>
+      </w:r>
+      <w:r>
+        <w:t>our</w:t>
+      </w:r>
+      <w:r>
+        <w:t xml:space="preserve"> study or in the environment. </w:t>
+      </w:r>
+      <w:r>
+        <w:t>Our</w:t>
+      </w:r>
+      <w:r>
+        <w:t xml:space="preserve"> </w:t>
+      </w:r>
+      <w:proofErr w:type="gramStart"/>
+      <w:r>
+        <w:t>measurements of dark SOD across a greater range of environmental conditions and lakes is</w:t>
+      </w:r>
+      <w:proofErr w:type="gramEnd"/>
+      <w:r>
+        <w:t xml:space="preserve"> likely more representative of the actual variation in sediment </w:t>
+      </w:r>
+      <w:r>
+        <w:t>mineralization in this region of the A</w:t>
+      </w:r>
+      <w:r>
+        <w:t xml:space="preserve">rctic. </w:t>
       </w:r>
     </w:p>
     <w:p>
@@ -5321,99 +5552,58 @@
         <w:ind w:firstLine="922"/>
       </w:pPr>
       <w:r>
-        <w:t xml:space="preserve">Cornwell and </w:t>
-      </w:r>
-      <w:proofErr w:type="spellStart"/>
-      <w:r>
-        <w:t>Kipphut</w:t>
-      </w:r>
-      <w:proofErr w:type="spellEnd"/>
-      <w:r>
-        <w:t xml:space="preserve"> (1992) measured a net SOD range of 7.1 to 8.1 </w:t>
-      </w:r>
-      <w:proofErr w:type="spellStart"/>
-      <w:r>
-        <w:t>mmol</w:t>
-      </w:r>
-      <w:proofErr w:type="spellEnd"/>
-      <w:r>
-        <w:t xml:space="preserve"> O</w:t>
-      </w:r>
-      <w:r>
-        <w:rPr>
-          <w:vertAlign w:val="subscript"/>
-        </w:rPr>
-        <w:t>2</w:t>
-      </w:r>
-      <w:r>
-        <w:t xml:space="preserve"> m</w:t>
-      </w:r>
-      <w:r>
-        <w:rPr>
-          <w:vertAlign w:val="superscript"/>
-        </w:rPr>
-        <w:t>-2</w:t>
-      </w:r>
-      <w:r>
-        <w:t xml:space="preserve"> d</w:t>
-      </w:r>
-      <w:r>
-        <w:rPr>
-          <w:vertAlign w:val="superscript"/>
-        </w:rPr>
-        <w:t>-1</w:t>
-      </w:r>
-      <w:r>
-        <w:t xml:space="preserve"> in </w:t>
-      </w:r>
-      <w:proofErr w:type="spellStart"/>
-      <w:r>
-        <w:t>Toolik</w:t>
-      </w:r>
-      <w:proofErr w:type="spellEnd"/>
-      <w:r>
-        <w:t xml:space="preserve"> Lake (which is on the same landscape as the lakes in </w:t>
-      </w:r>
-      <w:r>
-        <w:t>our</w:t>
-      </w:r>
-      <w:r>
-        <w:t xml:space="preserve"> study). These measurements are lower and much less variable than we observed, but represent </w:t>
-      </w:r>
-      <w:r>
-        <w:rPr>
-          <w:rStyle w:val="Emphasis"/>
-        </w:rPr>
-        <w:t>in situ</w:t>
-      </w:r>
-      <w:r>
-        <w:t xml:space="preserve"> net SOD collected over 2 to 7 day periods and do not likely reflect the range of environmental conditions found in </w:t>
-      </w:r>
-      <w:r>
-        <w:t>our</w:t>
-      </w:r>
-      <w:r>
-        <w:t xml:space="preserve"> study or in the environment. </w:t>
-      </w:r>
-      <w:r>
-        <w:t>Our</w:t>
-      </w:r>
-      <w:r>
-        <w:t xml:space="preserve"> </w:t>
-      </w:r>
-      <w:proofErr w:type="gramStart"/>
-      <w:r>
-        <w:t>measurements of dark SOD across a greater range of environmental conditions and lakes is</w:t>
-      </w:r>
-      <w:proofErr w:type="gramEnd"/>
-      <w:r>
-        <w:t xml:space="preserve"> likely more representative of the actual variation in sediment </w:t>
-      </w:r>
-      <w:r>
-        <w:t>mineralization in this region of the A</w:t>
-      </w:r>
-      <w:r>
-        <w:t xml:space="preserve">rctic. </w:t>
+        <w:t>The variation in SOD among sediments from within a lake in both the temperature dependence</w:t>
+      </w:r>
+      <w:r>
+        <w:t>,</w:t>
+      </w:r>
+      <w:r>
+        <w:t xml:space="preserve"> and oxygen availability experiments greatly exceeded difference</w:t>
+      </w:r>
+      <w:r>
+        <w:t xml:space="preserve">s in SOD among the three lakes.  This difference in the magnitude of variation </w:t>
+      </w:r>
+      <w:r>
+        <w:t>suggests</w:t>
+      </w:r>
+      <w:r>
+        <w:t xml:space="preserve"> that patch–scale varia</w:t>
+      </w:r>
+      <w:r>
+        <w:t>tion in temperature and oxygen availability</w:t>
+      </w:r>
+      <w:r>
+        <w:t xml:space="preserve"> has a greater influence on SOD than landscape–scale differences among lakes (</w:t>
+      </w:r>
+      <w:proofErr w:type="spellStart"/>
+      <w:r>
+        <w:t>Hobbie</w:t>
+      </w:r>
+      <w:proofErr w:type="spellEnd"/>
+      <w:r>
+        <w:t xml:space="preserve"> et al. 1980, den </w:t>
+      </w:r>
+      <w:proofErr w:type="spellStart"/>
+      <w:r>
+        <w:t>Heyer</w:t>
+      </w:r>
+      <w:proofErr w:type="spellEnd"/>
+      <w:r>
+        <w:t xml:space="preserve"> and </w:t>
+      </w:r>
+      <w:proofErr w:type="spellStart"/>
+      <w:r>
+        <w:t>Kalff</w:t>
+      </w:r>
+      <w:proofErr w:type="spellEnd"/>
+      <w:r>
+        <w:t xml:space="preserve"> 1998). Across all of the lakes, variation in SOD was significantly related to variation in temperature and oxygen concentration. SOD increased with temperature regardless of the sediment source and there were no significant differences in the relationship among the different lakes. Pace and Prairie (2005) calculate a mean slope of 0.65 ± 1 for the log–log SOD to temperature relationship in </w:t>
+      </w:r>
+      <w:r>
+        <w:t xml:space="preserve">a </w:t>
+      </w:r>
+      <w:r>
+        <w:t xml:space="preserve">review of lake SOD experiments. Similar treatment of the present data gives a mean log–log SOD to temperature slope of 0.26 ± 0.08 across all three lakes, which although lower than what was observed by Pace and Prairie (2005), is within the large standard deviation of their collected measurements. This observation indicates that the sediments from the lakes in this study are at the lower end of temperature sensitivity relative to the lakes they report. </w:t>
       </w:r>
     </w:p>
     <w:p>
@@ -5423,58 +5613,228 @@
         <w:ind w:firstLine="922"/>
       </w:pPr>
       <w:r>
-        <w:t>The variation in SOD among sediments from within a lake in both the temperature dependence</w:t>
-      </w:r>
-      <w:r>
-        <w:t>,</w:t>
-      </w:r>
-      <w:r>
-        <w:t xml:space="preserve"> and oxygen availability experiments greatly exceeded difference</w:t>
-      </w:r>
-      <w:r>
-        <w:t xml:space="preserve">s in SOD among the three lakes.  This difference in the magnitude of variation </w:t>
-      </w:r>
-      <w:r>
-        <w:t>suggests</w:t>
-      </w:r>
-      <w:r>
-        <w:t xml:space="preserve"> that patch–scale varia</w:t>
-      </w:r>
-      <w:r>
-        <w:t>tion in temperature and oxygen availability</w:t>
-      </w:r>
-      <w:r>
-        <w:t xml:space="preserve"> has a greater influence on SOD than landscape–scale differences among lakes (</w:t>
-      </w:r>
-      <w:proofErr w:type="spellStart"/>
-      <w:r>
-        <w:t>Hobbie</w:t>
-      </w:r>
-      <w:proofErr w:type="spellEnd"/>
-      <w:r>
-        <w:t xml:space="preserve"> et al. 1980, den </w:t>
-      </w:r>
-      <w:proofErr w:type="spellStart"/>
-      <w:r>
-        <w:t>Heyer</w:t>
-      </w:r>
-      <w:proofErr w:type="spellEnd"/>
-      <w:r>
-        <w:t xml:space="preserve"> and </w:t>
-      </w:r>
-      <w:proofErr w:type="spellStart"/>
-      <w:r>
-        <w:t>Kalff</w:t>
-      </w:r>
-      <w:proofErr w:type="spellEnd"/>
-      <w:r>
-        <w:t xml:space="preserve"> 1998). Across all of the lakes, variation in SOD was significantly related to variation in temperature and oxygen concentration. SOD increased with temperature regardless of the sediment source and there were no significant differences in the relationship among the different lakes. Pace and Prairie (2005) calculate a mean slope of 0.65 ± 1 for the log–log SOD to temperature relationship in </w:t>
-      </w:r>
-      <w:r>
-        <w:t xml:space="preserve">a </w:t>
-      </w:r>
-      <w:r>
-        <w:t xml:space="preserve">review of lake SOD experiments. Similar treatment of the present data gives a mean log–log SOD to temperature slope of 0.26 ± 0.08 across all three lakes, which although lower than what was observed by Pace and Prairie (2005), is within the large standard deviation of their collected measurements. This observation indicates that the sediments from the lakes in this study are at the lower end of temperature sensitivity relative to the lakes they report. </w:t>
+        <w:t>In addition to reduced sensitivity to temperature, we found that SOD increased linearly with temperature across the temperature range tested, whereas previous studies have observed that the response of SOD to temperature is greatest at lower temperatures (&lt; 10</w:t>
+      </w:r>
+      <w:r>
+        <w:rPr>
+          <w:vertAlign w:val="superscript"/>
+        </w:rPr>
+        <w:t>o</w:t>
+      </w:r>
+      <w:r>
+        <w:t xml:space="preserve"> C;</w:t>
+      </w:r>
+      <w:r>
+        <w:t xml:space="preserve"> </w:t>
+      </w:r>
+      <w:proofErr w:type="spellStart"/>
+      <w:r>
+        <w:t>Hargrave</w:t>
+      </w:r>
+      <w:proofErr w:type="spellEnd"/>
+      <w:r>
+        <w:t xml:space="preserve"> 1969, </w:t>
+      </w:r>
+      <w:proofErr w:type="spellStart"/>
+      <w:r>
+        <w:t>Graneli</w:t>
+      </w:r>
+      <w:proofErr w:type="spellEnd"/>
+      <w:r>
+        <w:t xml:space="preserve"> 1978, Pace and Prairie 2005). This difference in response appears to be the result of greater SOD at low temperatures and lower SOD at high temperatures in </w:t>
+      </w:r>
+      <w:r>
+        <w:t>our</w:t>
+      </w:r>
+      <w:r>
+        <w:t xml:space="preserve"> study. We measured a median SOD at 2</w:t>
+      </w:r>
+      <w:r>
+        <w:rPr>
+          <w:vertAlign w:val="superscript"/>
+        </w:rPr>
+        <w:t>o</w:t>
+      </w:r>
+      <w:r>
+        <w:t xml:space="preserve"> C across lakes of 12.1 </w:t>
+      </w:r>
+      <w:proofErr w:type="spellStart"/>
+      <w:r>
+        <w:t>mmol</w:t>
+      </w:r>
+      <w:proofErr w:type="spellEnd"/>
+      <w:r>
+        <w:t xml:space="preserve"> O</w:t>
+      </w:r>
+      <w:r>
+        <w:rPr>
+          <w:vertAlign w:val="subscript"/>
+        </w:rPr>
+        <w:t>2</w:t>
+      </w:r>
+      <w:r>
+        <w:t xml:space="preserve"> m</w:t>
+      </w:r>
+      <w:r>
+        <w:rPr>
+          <w:vertAlign w:val="superscript"/>
+        </w:rPr>
+        <w:t>-2</w:t>
+      </w:r>
+      <w:r>
+        <w:t xml:space="preserve"> d</w:t>
+      </w:r>
+      <w:r>
+        <w:rPr>
+          <w:vertAlign w:val="superscript"/>
+        </w:rPr>
+        <w:t>-1</w:t>
+      </w:r>
+      <w:r>
+        <w:t xml:space="preserve">, whereas the lakes surveyed in </w:t>
+      </w:r>
+      <w:proofErr w:type="spellStart"/>
+      <w:r>
+        <w:t>Hargrave</w:t>
+      </w:r>
+      <w:proofErr w:type="spellEnd"/>
+      <w:r>
+        <w:t xml:space="preserve"> (1969) do not achieve SOD rates this high until temperatures of approximately 9</w:t>
+      </w:r>
+      <w:r>
+        <w:rPr>
+          <w:vertAlign w:val="superscript"/>
+        </w:rPr>
+        <w:t>o</w:t>
+      </w:r>
+      <w:r>
+        <w:t xml:space="preserve"> C. A similar comparison at higher temperatures shows that the median SOD at 17</w:t>
+      </w:r>
+      <w:r>
+        <w:rPr>
+          <w:vertAlign w:val="superscript"/>
+        </w:rPr>
+        <w:t>o</w:t>
+      </w:r>
+      <w:r>
+        <w:t xml:space="preserve"> C in the sediments from the lakes in </w:t>
+      </w:r>
+      <w:r>
+        <w:t>our</w:t>
+      </w:r>
+      <w:r>
+        <w:t xml:space="preserve"> study is 19.7 </w:t>
+      </w:r>
+      <w:proofErr w:type="spellStart"/>
+      <w:r>
+        <w:t>mmol</w:t>
+      </w:r>
+      <w:proofErr w:type="spellEnd"/>
+      <w:r>
+        <w:t xml:space="preserve"> O</w:t>
+      </w:r>
+      <w:r>
+        <w:rPr>
+          <w:vertAlign w:val="subscript"/>
+        </w:rPr>
+        <w:t>2</w:t>
+      </w:r>
+      <w:r>
+        <w:t xml:space="preserve"> m</w:t>
+      </w:r>
+      <w:r>
+        <w:rPr>
+          <w:vertAlign w:val="superscript"/>
+        </w:rPr>
+        <w:t>-2</w:t>
+      </w:r>
+      <w:r>
+        <w:t xml:space="preserve"> d</w:t>
+      </w:r>
+      <w:r>
+        <w:rPr>
+          <w:vertAlign w:val="superscript"/>
+        </w:rPr>
+        <w:t>-1</w:t>
+      </w:r>
+      <w:r>
+        <w:t xml:space="preserve"> while </w:t>
+      </w:r>
+      <w:proofErr w:type="spellStart"/>
+      <w:r>
+        <w:t>Hargrave</w:t>
+      </w:r>
+      <w:proofErr w:type="spellEnd"/>
+      <w:r>
+        <w:t xml:space="preserve"> (1969) predicts an SOD of 39 </w:t>
+      </w:r>
+      <w:proofErr w:type="spellStart"/>
+      <w:r>
+        <w:t>mmol</w:t>
+      </w:r>
+      <w:proofErr w:type="spellEnd"/>
+      <w:r>
+        <w:t xml:space="preserve"> O</w:t>
+      </w:r>
+      <w:r>
+        <w:rPr>
+          <w:vertAlign w:val="subscript"/>
+        </w:rPr>
+        <w:t>2</w:t>
+      </w:r>
+      <w:r>
+        <w:t xml:space="preserve"> m</w:t>
+      </w:r>
+      <w:r>
+        <w:rPr>
+          <w:vertAlign w:val="superscript"/>
+        </w:rPr>
+        <w:t>-2</w:t>
+      </w:r>
+      <w:r>
+        <w:t xml:space="preserve"> d</w:t>
+      </w:r>
+      <w:r>
+        <w:rPr>
+          <w:vertAlign w:val="superscript"/>
+        </w:rPr>
+        <w:t>-1</w:t>
+      </w:r>
+      <w:r>
+        <w:t xml:space="preserve"> at 17</w:t>
+      </w:r>
+      <w:r>
+        <w:rPr>
+          <w:vertAlign w:val="superscript"/>
+        </w:rPr>
+        <w:t>o</w:t>
+      </w:r>
+      <w:r>
+        <w:t xml:space="preserve"> C. This reduced sensitivity of the SOD response to temperature may be due to selection for sediment microbial communities that perform more efficient</w:t>
+      </w:r>
+      <w:r>
+        <w:t>ly at lower temperatures (</w:t>
+      </w:r>
+      <w:r>
+        <w:t>Madigan</w:t>
+      </w:r>
+      <w:r>
+        <w:t xml:space="preserve"> </w:t>
+      </w:r>
+      <w:r>
+        <w:t>et</w:t>
+      </w:r>
+      <w:r>
+        <w:t xml:space="preserve"> </w:t>
+      </w:r>
+      <w:r>
+        <w:t>al</w:t>
+      </w:r>
+      <w:r>
+        <w:t>. 2000)</w:t>
+      </w:r>
+      <w:r>
+        <w:t xml:space="preserve"> in the persistently cooler temperatures found in arctic lakes. </w:t>
       </w:r>
     </w:p>
     <w:p>
@@ -5484,228 +5844,204 @@
         <w:ind w:firstLine="922"/>
       </w:pPr>
       <w:r>
-        <w:t>In addition to reduced sensitivity to temperature, we found that SOD increased linearly with temperature across the temperature range tested, whereas previous studies have observed that the response of SOD to temperature is greatest at lower temperatures (&lt; 10</w:t>
+        <w:t xml:space="preserve">SOD related to the concentration of oxygen in the water overlying the sediments.  </w:t>
+      </w:r>
+      <w:proofErr w:type="spellStart"/>
+      <w:r>
+        <w:t>Hargrave</w:t>
+      </w:r>
+      <w:proofErr w:type="spellEnd"/>
+      <w:r>
+        <w:t xml:space="preserve"> (1969) found an approximate reduction of 42 </w:t>
+      </w:r>
+      <w:proofErr w:type="spellStart"/>
+      <w:r>
+        <w:t>mmol</w:t>
+      </w:r>
+      <w:proofErr w:type="spellEnd"/>
+      <w:r>
+        <w:t xml:space="preserve"> O</w:t>
+      </w:r>
+      <w:r>
+        <w:rPr>
+          <w:vertAlign w:val="subscript"/>
+        </w:rPr>
+        <w:t>2</w:t>
+      </w:r>
+      <w:r>
+        <w:t xml:space="preserve"> m</w:t>
       </w:r>
       <w:r>
         <w:rPr>
           <w:vertAlign w:val="superscript"/>
         </w:rPr>
-        <w:t>o</w:t>
-      </w:r>
-      <w:r>
-        <w:t xml:space="preserve"> C;</w:t>
-      </w:r>
-      <w:r>
-        <w:t xml:space="preserve"> </w:t>
-      </w:r>
-      <w:proofErr w:type="spellStart"/>
-      <w:r>
-        <w:t>Hargrave</w:t>
-      </w:r>
-      <w:proofErr w:type="spellEnd"/>
-      <w:r>
-        <w:t xml:space="preserve"> 1969, </w:t>
-      </w:r>
-      <w:proofErr w:type="spellStart"/>
-      <w:r>
-        <w:t>Graneli</w:t>
-      </w:r>
-      <w:proofErr w:type="spellEnd"/>
-      <w:r>
-        <w:t xml:space="preserve"> 1978, Pace and Prairie 2005). This difference in response appears to be the result of greater SOD at low temperatures and lower SOD at high temperatures in </w:t>
+        <w:t>-2</w:t>
+      </w:r>
+      <w:r>
+        <w:t xml:space="preserve"> d</w:t>
+      </w:r>
+      <w:r>
+        <w:rPr>
+          <w:vertAlign w:val="superscript"/>
+        </w:rPr>
+        <w:t>-1</w:t>
+      </w:r>
+      <w:r>
+        <w:t xml:space="preserve"> per </w:t>
+      </w:r>
+      <w:proofErr w:type="spellStart"/>
+      <w:r>
+        <w:t>mmol</w:t>
+      </w:r>
+      <w:proofErr w:type="spellEnd"/>
+      <w:r>
+        <w:t xml:space="preserve"> O</w:t>
+      </w:r>
+      <w:r>
+        <w:rPr>
+          <w:vertAlign w:val="subscript"/>
+        </w:rPr>
+        <w:t>2</w:t>
+      </w:r>
+      <w:r>
+        <w:t xml:space="preserve"> L</w:t>
+      </w:r>
+      <w:r>
+        <w:rPr>
+          <w:vertAlign w:val="superscript"/>
+        </w:rPr>
+        <w:t>-1</w:t>
+      </w:r>
+      <w:r>
+        <w:t xml:space="preserve"> in Marion Lake, B.C. and Park and Jaffe (1999) calculate an approximate reduction of 63 </w:t>
+      </w:r>
+      <w:proofErr w:type="spellStart"/>
+      <w:r>
+        <w:t>mmol</w:t>
+      </w:r>
+      <w:proofErr w:type="spellEnd"/>
+      <w:r>
+        <w:t xml:space="preserve"> O</w:t>
+      </w:r>
+      <w:r>
+        <w:rPr>
+          <w:vertAlign w:val="subscript"/>
+        </w:rPr>
+        <w:t>2</w:t>
+      </w:r>
+      <w:r>
+        <w:t xml:space="preserve"> m</w:t>
+      </w:r>
+      <w:r>
+        <w:rPr>
+          <w:vertAlign w:val="superscript"/>
+        </w:rPr>
+        <w:t>-2</w:t>
+      </w:r>
+      <w:r>
+        <w:t xml:space="preserve"> d</w:t>
+      </w:r>
+      <w:r>
+        <w:rPr>
+          <w:vertAlign w:val="superscript"/>
+        </w:rPr>
+        <w:t>-1</w:t>
+      </w:r>
+      <w:r>
+        <w:t xml:space="preserve"> per </w:t>
+      </w:r>
+      <w:proofErr w:type="spellStart"/>
+      <w:r>
+        <w:t>mmol</w:t>
+      </w:r>
+      <w:proofErr w:type="spellEnd"/>
+      <w:r>
+        <w:t xml:space="preserve"> O</w:t>
+      </w:r>
+      <w:r>
+        <w:rPr>
+          <w:vertAlign w:val="subscript"/>
+        </w:rPr>
+        <w:t>2</w:t>
+      </w:r>
+      <w:r>
+        <w:t xml:space="preserve"> L</w:t>
+      </w:r>
+      <w:r>
+        <w:rPr>
+          <w:vertAlign w:val="superscript"/>
+        </w:rPr>
+        <w:t>-1</w:t>
+      </w:r>
+      <w:r>
+        <w:t xml:space="preserve"> using a numerical model of sediment oxygen dynamics. Both of these estimates agree well with the estimated decline of 50 </w:t>
+      </w:r>
+      <w:proofErr w:type="spellStart"/>
+      <w:r>
+        <w:t>mmol</w:t>
+      </w:r>
+      <w:proofErr w:type="spellEnd"/>
+      <w:r>
+        <w:t xml:space="preserve"> O</w:t>
+      </w:r>
+      <w:r>
+        <w:rPr>
+          <w:vertAlign w:val="subscript"/>
+        </w:rPr>
+        <w:t>2</w:t>
+      </w:r>
+      <w:r>
+        <w:t xml:space="preserve"> m</w:t>
+      </w:r>
+      <w:r>
+        <w:rPr>
+          <w:vertAlign w:val="superscript"/>
+        </w:rPr>
+        <w:t>-2</w:t>
+      </w:r>
+      <w:r>
+        <w:t xml:space="preserve"> d</w:t>
+      </w:r>
+      <w:r>
+        <w:rPr>
+          <w:vertAlign w:val="superscript"/>
+        </w:rPr>
+        <w:t>-1</w:t>
+      </w:r>
+      <w:r>
+        <w:t xml:space="preserve"> per </w:t>
+      </w:r>
+      <w:proofErr w:type="spellStart"/>
+      <w:r>
+        <w:t>mmol</w:t>
+      </w:r>
+      <w:proofErr w:type="spellEnd"/>
+      <w:r>
+        <w:t xml:space="preserve"> O</w:t>
+      </w:r>
+      <w:r>
+        <w:rPr>
+          <w:vertAlign w:val="subscript"/>
+        </w:rPr>
+        <w:t>2</w:t>
+      </w:r>
+      <w:r>
+        <w:t xml:space="preserve"> L</w:t>
+      </w:r>
+      <w:r>
+        <w:rPr>
+          <w:vertAlign w:val="superscript"/>
+        </w:rPr>
+        <w:t>-1</w:t>
+      </w:r>
+      <w:r>
+        <w:t xml:space="preserve"> across the three lakes observed in </w:t>
       </w:r>
       <w:r>
         <w:t>our</w:t>
       </w:r>
       <w:r>
-        <w:t xml:space="preserve"> study. We measured a median SOD at 2</w:t>
-      </w:r>
-      <w:r>
-        <w:rPr>
-          <w:vertAlign w:val="superscript"/>
-        </w:rPr>
-        <w:t>o</w:t>
-      </w:r>
-      <w:r>
-        <w:t xml:space="preserve"> C across lakes of 12.1 </w:t>
-      </w:r>
-      <w:proofErr w:type="spellStart"/>
-      <w:r>
-        <w:t>mmol</w:t>
-      </w:r>
-      <w:proofErr w:type="spellEnd"/>
-      <w:r>
-        <w:t xml:space="preserve"> O</w:t>
-      </w:r>
-      <w:r>
-        <w:rPr>
-          <w:vertAlign w:val="subscript"/>
-        </w:rPr>
-        <w:t>2</w:t>
-      </w:r>
-      <w:r>
-        <w:t xml:space="preserve"> m</w:t>
-      </w:r>
-      <w:r>
-        <w:rPr>
-          <w:vertAlign w:val="superscript"/>
-        </w:rPr>
-        <w:t>-2</w:t>
-      </w:r>
-      <w:r>
-        <w:t xml:space="preserve"> d</w:t>
-      </w:r>
-      <w:r>
-        <w:rPr>
-          <w:vertAlign w:val="superscript"/>
-        </w:rPr>
-        <w:t>-1</w:t>
-      </w:r>
-      <w:r>
-        <w:t xml:space="preserve">, whereas the lakes surveyed in </w:t>
-      </w:r>
-      <w:proofErr w:type="spellStart"/>
-      <w:r>
-        <w:t>Hargrave</w:t>
-      </w:r>
-      <w:proofErr w:type="spellEnd"/>
-      <w:r>
-        <w:t xml:space="preserve"> (1969) do not achieve SOD rates this high until temperatures of approximately 9</w:t>
-      </w:r>
-      <w:r>
-        <w:rPr>
-          <w:vertAlign w:val="superscript"/>
-        </w:rPr>
-        <w:t>o</w:t>
-      </w:r>
-      <w:r>
-        <w:t xml:space="preserve"> C. A similar comparison at higher temperatures shows that the median SOD at 17</w:t>
-      </w:r>
-      <w:r>
-        <w:rPr>
-          <w:vertAlign w:val="superscript"/>
-        </w:rPr>
-        <w:t>o</w:t>
-      </w:r>
-      <w:r>
-        <w:t xml:space="preserve"> C in the sediments from the lakes in </w:t>
-      </w:r>
-      <w:r>
-        <w:t>our</w:t>
-      </w:r>
-      <w:r>
-        <w:t xml:space="preserve"> study is 19.7 </w:t>
-      </w:r>
-      <w:proofErr w:type="spellStart"/>
-      <w:r>
-        <w:t>mmol</w:t>
-      </w:r>
-      <w:proofErr w:type="spellEnd"/>
-      <w:r>
-        <w:t xml:space="preserve"> O</w:t>
-      </w:r>
-      <w:r>
-        <w:rPr>
-          <w:vertAlign w:val="subscript"/>
-        </w:rPr>
-        <w:t>2</w:t>
-      </w:r>
-      <w:r>
-        <w:t xml:space="preserve"> m</w:t>
-      </w:r>
-      <w:r>
-        <w:rPr>
-          <w:vertAlign w:val="superscript"/>
-        </w:rPr>
-        <w:t>-2</w:t>
-      </w:r>
-      <w:r>
-        <w:t xml:space="preserve"> d</w:t>
-      </w:r>
-      <w:r>
-        <w:rPr>
-          <w:vertAlign w:val="superscript"/>
-        </w:rPr>
-        <w:t>-1</w:t>
-      </w:r>
-      <w:r>
-        <w:t xml:space="preserve"> while </w:t>
-      </w:r>
-      <w:proofErr w:type="spellStart"/>
-      <w:r>
-        <w:t>Hargrave</w:t>
-      </w:r>
-      <w:proofErr w:type="spellEnd"/>
-      <w:r>
-        <w:t xml:space="preserve"> (1969) predicts an SOD of 39 </w:t>
-      </w:r>
-      <w:proofErr w:type="spellStart"/>
-      <w:r>
-        <w:t>mmol</w:t>
-      </w:r>
-      <w:proofErr w:type="spellEnd"/>
-      <w:r>
-        <w:t xml:space="preserve"> O</w:t>
-      </w:r>
-      <w:r>
-        <w:rPr>
-          <w:vertAlign w:val="subscript"/>
-        </w:rPr>
-        <w:t>2</w:t>
-      </w:r>
-      <w:r>
-        <w:t xml:space="preserve"> m</w:t>
-      </w:r>
-      <w:r>
-        <w:rPr>
-          <w:vertAlign w:val="superscript"/>
-        </w:rPr>
-        <w:t>-2</w:t>
-      </w:r>
-      <w:r>
-        <w:t xml:space="preserve"> d</w:t>
-      </w:r>
-      <w:r>
-        <w:rPr>
-          <w:vertAlign w:val="superscript"/>
-        </w:rPr>
-        <w:t>-1</w:t>
-      </w:r>
-      <w:r>
-        <w:t xml:space="preserve"> at 17</w:t>
-      </w:r>
-      <w:r>
-        <w:rPr>
-          <w:vertAlign w:val="superscript"/>
-        </w:rPr>
-        <w:t>o</w:t>
-      </w:r>
-      <w:r>
-        <w:t xml:space="preserve"> C. This reduced sensitivity of the SOD response to temperature may be due to selection for sediment microbial communities that perform more efficient</w:t>
-      </w:r>
-      <w:r>
-        <w:t>ly at lower temperatures (</w:t>
-      </w:r>
-      <w:r>
-        <w:t>Madigan</w:t>
-      </w:r>
-      <w:r>
-        <w:t xml:space="preserve"> </w:t>
-      </w:r>
-      <w:r>
-        <w:t>et</w:t>
-      </w:r>
-      <w:r>
-        <w:t xml:space="preserve"> </w:t>
-      </w:r>
-      <w:r>
-        <w:t>al</w:t>
-      </w:r>
-      <w:r>
-        <w:t>. 2000)</w:t>
-      </w:r>
-      <w:r>
-        <w:t xml:space="preserve"> in the persistently cooler temperatures found in arctic lakes. </w:t>
+        <w:t xml:space="preserve"> study. </w:t>
       </w:r>
     </w:p>
     <w:p>
@@ -5714,202 +6050,69 @@
         <w:spacing w:line="480" w:lineRule="auto"/>
         <w:ind w:firstLine="922"/>
       </w:pPr>
-      <w:proofErr w:type="spellStart"/>
-      <w:r>
-        <w:t>Hargrave</w:t>
-      </w:r>
-      <w:proofErr w:type="spellEnd"/>
-      <w:r>
-        <w:t xml:space="preserve"> (1969) found an approximate reduction of 42 </w:t>
-      </w:r>
-      <w:proofErr w:type="spellStart"/>
-      <w:r>
-        <w:t>mmol</w:t>
-      </w:r>
-      <w:proofErr w:type="spellEnd"/>
-      <w:r>
-        <w:t xml:space="preserve"> O</w:t>
-      </w:r>
-      <w:r>
-        <w:rPr>
-          <w:vertAlign w:val="subscript"/>
-        </w:rPr>
-        <w:t>2</w:t>
-      </w:r>
-      <w:r>
-        <w:t xml:space="preserve"> m</w:t>
-      </w:r>
-      <w:r>
-        <w:rPr>
-          <w:vertAlign w:val="superscript"/>
-        </w:rPr>
-        <w:t>-2</w:t>
-      </w:r>
-      <w:r>
-        <w:t xml:space="preserve"> d</w:t>
-      </w:r>
-      <w:r>
-        <w:rPr>
-          <w:vertAlign w:val="superscript"/>
-        </w:rPr>
-        <w:t>-1</w:t>
-      </w:r>
-      <w:r>
-        <w:t xml:space="preserve"> per </w:t>
-      </w:r>
-      <w:proofErr w:type="spellStart"/>
-      <w:r>
-        <w:t>mmol</w:t>
-      </w:r>
-      <w:proofErr w:type="spellEnd"/>
-      <w:r>
-        <w:t xml:space="preserve"> O</w:t>
-      </w:r>
-      <w:r>
-        <w:rPr>
-          <w:vertAlign w:val="subscript"/>
-        </w:rPr>
-        <w:t>2</w:t>
-      </w:r>
-      <w:r>
-        <w:t xml:space="preserve"> L</w:t>
-      </w:r>
-      <w:r>
-        <w:rPr>
-          <w:vertAlign w:val="superscript"/>
-        </w:rPr>
-        <w:t>-1</w:t>
-      </w:r>
-      <w:r>
-        <w:t xml:space="preserve"> in Marion Lake, B.C. and Park and Jaffe (1999) calculate an approximate reduction of 63 </w:t>
-      </w:r>
-      <w:proofErr w:type="spellStart"/>
-      <w:r>
-        <w:t>mmol</w:t>
-      </w:r>
-      <w:proofErr w:type="spellEnd"/>
-      <w:r>
-        <w:t xml:space="preserve"> O</w:t>
-      </w:r>
-      <w:r>
-        <w:rPr>
-          <w:vertAlign w:val="subscript"/>
-        </w:rPr>
-        <w:t>2</w:t>
-      </w:r>
-      <w:r>
-        <w:t xml:space="preserve"> m</w:t>
-      </w:r>
-      <w:r>
-        <w:rPr>
-          <w:vertAlign w:val="superscript"/>
-        </w:rPr>
-        <w:t>-2</w:t>
-      </w:r>
-      <w:r>
-        <w:t xml:space="preserve"> d</w:t>
-      </w:r>
-      <w:r>
-        <w:rPr>
-          <w:vertAlign w:val="superscript"/>
-        </w:rPr>
-        <w:t>-1</w:t>
-      </w:r>
-      <w:r>
-        <w:t xml:space="preserve"> per </w:t>
-      </w:r>
-      <w:proofErr w:type="spellStart"/>
-      <w:r>
-        <w:t>mmol</w:t>
-      </w:r>
-      <w:proofErr w:type="spellEnd"/>
-      <w:r>
-        <w:t xml:space="preserve"> O</w:t>
-      </w:r>
-      <w:r>
-        <w:rPr>
-          <w:vertAlign w:val="subscript"/>
-        </w:rPr>
-        <w:t>2</w:t>
-      </w:r>
-      <w:r>
-        <w:t xml:space="preserve"> L</w:t>
-      </w:r>
-      <w:r>
-        <w:rPr>
-          <w:vertAlign w:val="superscript"/>
-        </w:rPr>
-        <w:t>-1</w:t>
-      </w:r>
-      <w:r>
-        <w:t xml:space="preserve"> using a numerical model of sediment oxygen dynamics. Both of these estimates agree well with the estimated decline of 50 </w:t>
-      </w:r>
-      <w:proofErr w:type="spellStart"/>
-      <w:r>
-        <w:t>mmol</w:t>
-      </w:r>
-      <w:proofErr w:type="spellEnd"/>
-      <w:r>
-        <w:t xml:space="preserve"> O</w:t>
-      </w:r>
-      <w:r>
-        <w:rPr>
-          <w:vertAlign w:val="subscript"/>
-        </w:rPr>
-        <w:t>2</w:t>
-      </w:r>
-      <w:r>
-        <w:t xml:space="preserve"> m</w:t>
-      </w:r>
-      <w:r>
-        <w:rPr>
-          <w:vertAlign w:val="superscript"/>
-        </w:rPr>
-        <w:t>-2</w:t>
-      </w:r>
-      <w:r>
-        <w:t xml:space="preserve"> d</w:t>
-      </w:r>
-      <w:r>
-        <w:rPr>
-          <w:vertAlign w:val="superscript"/>
-        </w:rPr>
-        <w:t>-1</w:t>
-      </w:r>
-      <w:r>
-        <w:t xml:space="preserve"> per </w:t>
-      </w:r>
-      <w:proofErr w:type="spellStart"/>
-      <w:r>
-        <w:t>mmol</w:t>
-      </w:r>
-      <w:proofErr w:type="spellEnd"/>
-      <w:r>
-        <w:t xml:space="preserve"> O</w:t>
-      </w:r>
-      <w:r>
-        <w:rPr>
-          <w:vertAlign w:val="subscript"/>
-        </w:rPr>
-        <w:t>2</w:t>
-      </w:r>
-      <w:r>
-        <w:t xml:space="preserve"> L</w:t>
-      </w:r>
-      <w:r>
-        <w:rPr>
-          <w:vertAlign w:val="superscript"/>
-        </w:rPr>
-        <w:t>-1</w:t>
-      </w:r>
-      <w:r>
-        <w:t xml:space="preserve"> across the three lakes observed in </w:t>
-      </w:r>
-      <w:r>
-        <w:t>our</w:t>
-      </w:r>
-      <w:r>
-        <w:t xml:space="preserve"> study. </w:t>
+      <w:r>
+        <w:t xml:space="preserve">After accounting for the variation in SOD due to temperature and oxygen concentration, we found significant differences in SOD associated with the source of the sediments. The differences among the sediments from the different lakes were small relative to the effects of temperature and oxygen concentration but suggest that other factors may be affecting SOD on a landscape scale. Due to the confounding effects of oxygen concentration and temperature not accounted for in the analysis of the temperature dependence and oxygen availability experiments, respectively, differences in SOD among sediments from the different lakes need to be interpreted cautiously. Nonetheless, among the shallow lakes, the sediments from lake S–3 consistently had higher SOD than those from lake E–4. </w:t>
+      </w:r>
+      <w:r>
+        <w:t>This may be due to variation in the abundance</w:t>
+      </w:r>
+      <w:r>
+        <w:t xml:space="preserve"> of benthic algae or s</w:t>
+      </w:r>
+      <w:r>
+        <w:t xml:space="preserve">ediment metabolism </w:t>
+      </w:r>
+      <w:r>
+        <w:t xml:space="preserve">due to variation in </w:t>
+      </w:r>
+      <w:r>
+        <w:t>sediment substrate quality along a gradi</w:t>
+      </w:r>
+      <w:r>
+        <w:t>ent of lake productivity (</w:t>
+      </w:r>
+      <w:proofErr w:type="spellStart"/>
+      <w:r>
+        <w:t>Sugai</w:t>
+      </w:r>
+      <w:proofErr w:type="spellEnd"/>
+      <w:r>
+        <w:t xml:space="preserve"> </w:t>
+      </w:r>
+      <w:r>
+        <w:t>and</w:t>
+      </w:r>
+      <w:r>
+        <w:t xml:space="preserve"> </w:t>
+      </w:r>
+      <w:proofErr w:type="spellStart"/>
+      <w:r>
+        <w:t>Kipphut</w:t>
+      </w:r>
+      <w:proofErr w:type="spellEnd"/>
+      <w:r>
+        <w:t xml:space="preserve"> </w:t>
+      </w:r>
+      <w:r>
+        <w:t>1992, Pace</w:t>
+      </w:r>
+      <w:r>
+        <w:t xml:space="preserve"> </w:t>
+      </w:r>
+      <w:r>
+        <w:t>and</w:t>
+      </w:r>
+      <w:r>
+        <w:t xml:space="preserve"> </w:t>
+      </w:r>
+      <w:r>
+        <w:t>Prairie</w:t>
+      </w:r>
+      <w:r>
+        <w:t xml:space="preserve"> 2005)</w:t>
+      </w:r>
+      <w:r>
+        <w:t xml:space="preserve">. </w:t>
       </w:r>
     </w:p>
     <w:p>
@@ -5919,68 +6122,28 @@
         <w:ind w:firstLine="922"/>
       </w:pPr>
       <w:r>
-        <w:t xml:space="preserve">After accounting for the variation in SOD due to temperature and oxygen concentration, we found significant differences in SOD associated with the source of the sediments. The differences among the sediments from the different lakes were small relative to the effects of temperature and oxygen concentration but suggest that other factors may be affecting SOD on a landscape scale. Due to the confounding effects of oxygen concentration and temperature not accounted for in the analysis of the temperature dependence and oxygen availability experiments, respectively, differences in SOD among sediments from the different lakes need to be interpreted cautiously. Nonetheless, among the shallow lakes, the sediments from lake S–3 consistently had higher SOD than those from lake E–4. </w:t>
-      </w:r>
-      <w:r>
-        <w:t>This may be due to variation in the abundance</w:t>
-      </w:r>
-      <w:r>
-        <w:t xml:space="preserve"> of benthic algae or s</w:t>
-      </w:r>
-      <w:r>
-        <w:t xml:space="preserve">ediment metabolism </w:t>
-      </w:r>
-      <w:r>
-        <w:t xml:space="preserve">due to variation in </w:t>
-      </w:r>
-      <w:r>
-        <w:t>sediment substrate quality along a gradi</w:t>
-      </w:r>
-      <w:r>
-        <w:t>ent of lake productivity (</w:t>
-      </w:r>
-      <w:proofErr w:type="spellStart"/>
-      <w:r>
-        <w:t>Sugai</w:t>
-      </w:r>
-      <w:proofErr w:type="spellEnd"/>
-      <w:r>
-        <w:t xml:space="preserve"> </w:t>
-      </w:r>
-      <w:r>
-        <w:t>and</w:t>
-      </w:r>
-      <w:r>
-        <w:t xml:space="preserve"> </w:t>
-      </w:r>
-      <w:proofErr w:type="spellStart"/>
-      <w:r>
-        <w:t>Kipphut</w:t>
-      </w:r>
-      <w:proofErr w:type="spellEnd"/>
-      <w:r>
-        <w:t xml:space="preserve"> </w:t>
-      </w:r>
-      <w:r>
-        <w:t>1992, Pace</w:t>
-      </w:r>
-      <w:r>
-        <w:t xml:space="preserve"> </w:t>
-      </w:r>
-      <w:r>
-        <w:t>and</w:t>
-      </w:r>
-      <w:r>
-        <w:t xml:space="preserve"> </w:t>
-      </w:r>
-      <w:r>
-        <w:t>Prairie</w:t>
-      </w:r>
-      <w:r>
-        <w:t xml:space="preserve"> 2005)</w:t>
-      </w:r>
-      <w:r>
-        <w:t xml:space="preserve">. </w:t>
+        <w:t>Nutrient and chlorophyll data suggest that all of the lakes in this study have similar and low water column productivity (Fortino 2010). Despite this, the orga</w:t>
+      </w:r>
+      <w:r>
+        <w:t>nic content of the surface (0-</w:t>
+      </w:r>
+      <w:r>
+        <w:t xml:space="preserve">3 cm) sediments of S–3 is greater than E–4 (Fortino 2010) and the sediments from S–3 were more labile than those of E–4 when tested under controlled conditions (Fortino 2010). These results indicate greater quantities and a higher quality of sediment organic matter in lake S–3, relative to lake E–4, which may result in greater SOD in the former. Nonetheless, the differences in SOD due to sediment source were small relative to the effects of temperature and oxygen availability and are not likely to have significant impacts on the variation in SOD over short temporal scales in intact sediments. </w:t>
+      </w:r>
+    </w:p>
+    <w:p>
+      <w:pPr>
+        <w:pStyle w:val="Heading2"/>
+        <w:spacing w:line="480" w:lineRule="auto"/>
+        <w:rPr>
+          <w:rFonts w:eastAsia="Times New Roman" w:cs="Times New Roman"/>
+        </w:rPr>
+      </w:pPr>
+      <w:r>
+        <w:rPr>
+          <w:rFonts w:eastAsia="Times New Roman" w:cs="Times New Roman"/>
+        </w:rPr>
+        <w:t>Case Study</w:t>
       </w:r>
     </w:p>
     <w:p>
@@ -5990,28 +6153,34 @@
         <w:ind w:firstLine="922"/>
       </w:pPr>
       <w:r>
-        <w:t>Nutrient and chlorophyll data suggest that all of the lakes in this study have similar and low water column productivity (Fortino 2010). Despite this, the orga</w:t>
-      </w:r>
-      <w:r>
-        <w:t>nic content of the surface (0-</w:t>
-      </w:r>
-      <w:r>
-        <w:t xml:space="preserve">3 cm) sediments of S–3 is greater than E–4 (Fortino 2010) and the sediments from S–3 were more labile than those of E–4 when tested under controlled conditions (Fortino 2010). These results indicate greater quantities and a higher quality of sediment organic matter in lake S–3, relative to lake E–4, which may result in greater SOD in the former. Nonetheless, the differences in SOD due to sediment source were small relative to the effects of temperature and oxygen availability and are not likely to have significant impacts on the variation in SOD over short temporal scales in intact sediments. </w:t>
-      </w:r>
-    </w:p>
-    <w:p>
-      <w:pPr>
-        <w:pStyle w:val="Heading2"/>
-        <w:spacing w:line="480" w:lineRule="auto"/>
-        <w:rPr>
-          <w:rFonts w:eastAsia="Times New Roman" w:cs="Times New Roman"/>
-        </w:rPr>
-      </w:pPr>
-      <w:r>
-        <w:rPr>
-          <w:rFonts w:eastAsia="Times New Roman" w:cs="Times New Roman"/>
-        </w:rPr>
-        <w:t>Case Study</w:t>
+        <w:t xml:space="preserve">The results of the lake surveys indicate the lake transparency is an important factor affecting the </w:t>
+      </w:r>
+      <w:r>
+        <w:t xml:space="preserve">thermocline depth in these arctic lakes.  Furthermore, </w:t>
+      </w:r>
+      <w:r>
+        <w:t xml:space="preserve">the sediment incubation experiments </w:t>
+      </w:r>
+      <w:r>
+        <w:t>show that</w:t>
+      </w:r>
+      <w:r>
+        <w:t xml:space="preserve"> </w:t>
+      </w:r>
+      <w:r>
+        <w:t xml:space="preserve">sediment </w:t>
+      </w:r>
+      <w:r>
+        <w:t xml:space="preserve">organic matter mineralization </w:t>
+      </w:r>
+      <w:r>
+        <w:t>rate</w:t>
+      </w:r>
+      <w:r>
+        <w:t xml:space="preserve"> is affected by the temperature and oxygen concentration of the water overlying the sediments.  The combination of these results suggests that changes in lake transparency may alter whole-lake organic matter mineralization indirectly by changing the </w:t>
+      </w:r>
+      <w:r>
+        <w:t xml:space="preserve">distribution of temperature and oxygen in the lake through changes in thermocline depth.  We used Lake GTH 91 as a case study to evaluate how sensitive whole-lake SOD would be to a change in temperature and transparency consistent with possible future climate scenarios. </w:t>
       </w:r>
     </w:p>
     <w:p>
@@ -6024,7 +6193,13 @@
         <w:t xml:space="preserve">The regression model </w:t>
       </w:r>
       <w:r>
-        <w:t xml:space="preserve">predicting the changes in thermocline depth in lake GTH 91 </w:t>
+        <w:t xml:space="preserve">predicting the changes in thermocline depth </w:t>
+      </w:r>
+      <w:r>
+        <w:t xml:space="preserve">with time </w:t>
+      </w:r>
+      <w:r>
+        <w:t xml:space="preserve">in lake GTH 91 </w:t>
       </w:r>
       <w:r>
         <w:t xml:space="preserve">reproduced the slope </w:t>
@@ -6036,7 +6211,13 @@
         <w:t xml:space="preserve"> the</w:t>
       </w:r>
       <w:r>
-        <w:t xml:space="preserve"> observed changes in thermocline depth in lake GTH 91 during the summers of 2006 and 2008. The </w:t>
+        <w:t xml:space="preserve"> observed changes in thermocline depth during the summers of 2006 and 2008. </w:t>
+      </w:r>
+      <w:r>
+        <w:t>However, the</w:t>
+      </w:r>
+      <w:r>
+        <w:t xml:space="preserve"> </w:t>
       </w:r>
       <w:r>
         <w:t>model</w:t>
@@ -6048,12 +6229,7 @@
         <w:t xml:space="preserve">predicted </w:t>
       </w:r>
       <w:r>
-        <w:t>thermocline depth an average of 12.4% deeper than the observed data. This bias is likely due to the fact that the surface area of GTH 91 (2.5 ha) is below the 25th percentile of the distribution of lake surface areas in the survey (4.2 ha). Thus, the regression appears to slightly overestimate thermocline depth in small lakes. The observed data show that as the thermocline depth increases throughout the summer the sediment area above the thermocline increases from approximately 11% to 33% of the total sediment area of the lake. Furthermore, the water above the thermocline was warmer and more oxygenated than the water below the thermocline indicating that thermocline depth is a major factor determining the temperature and oxygen availabili</w:t>
-      </w:r>
-      <w:bookmarkStart w:id="0" w:name="_GoBack"/>
-      <w:bookmarkEnd w:id="0"/>
-      <w:r>
-        <w:t xml:space="preserve">ty of the sediments. </w:t>
+        <w:t xml:space="preserve">thermocline depth an average of 12.4% deeper than the observed data. This bias is likely due to the fact that the surface area of GTH 91 (2.5 ha) is below the 25th percentile of the distribution of lake surface areas in the survey (4.2 ha). Thus, the regression appears to slightly overestimate thermocline depth in small lakes. The observed data show that as the thermocline depth increases throughout the summer the sediment area above the thermocline increases from approximately 11% to 33% of the total sediment area of the lake. Furthermore, the water above the thermocline was warmer and more oxygenated than the water below the thermocline indicating that thermocline depth is a major factor determining the temperature and oxygen availability of the sediments. </w:t>
       </w:r>
     </w:p>
     <w:p>
@@ -6083,7 +6259,13 @@
         <w:t>o</w:t>
       </w:r>
       <w:r>
-        <w:t xml:space="preserve"> C increase in temperature would increase sediment organic matter mineralization rates and decrease sediment organic matter burial efficiency in lakes. Consistent with these findings, we estimate that a 3</w:t>
+        <w:t xml:space="preserve"> C increase in temperature would increase sediment organic matter mineralization rates and decrease sediment organic matter burial efficiency in lakes. Con</w:t>
+      </w:r>
+      <w:r>
+        <w:t xml:space="preserve">sistent with these findings, the results of the sediment incubations </w:t>
+      </w:r>
+      <w:r>
+        <w:t>estimate that a 3</w:t>
       </w:r>
       <w:r>
         <w:rPr>
@@ -6092,7 +6274,18 @@
         <w:t>o</w:t>
       </w:r>
       <w:r>
-        <w:t xml:space="preserve"> C increase in temperature would increase the SOD (and by inference organic matter mineralization) of the sediments above the thermocline in lake GTH 91 by 9.8%, which would result in a 3.5% increase in whole lake sediment organic matter mineralization. However this estimate does not consider the effect of changes to thermocline depth that would result from changes in lake transparency. </w:t>
+        <w:t xml:space="preserve"> C increase in </w:t>
+      </w:r>
+      <w:proofErr w:type="spellStart"/>
+      <w:r>
+        <w:t>epilimnetic</w:t>
+      </w:r>
+      <w:proofErr w:type="spellEnd"/>
+      <w:r>
+        <w:t xml:space="preserve"> </w:t>
+      </w:r>
+      <w:r>
+        <w:t xml:space="preserve">temperature would increase the SOD (and by inference organic matter mineralization) of the sediments above the thermocline in lake GTH 91 by 9.8%, which would result in a 3.5% increase in whole lake sediment organic matter mineralization. However this estimate does not consider the effect of changes to thermocline depth that would result from changes in lake transparency. </w:t>
       </w:r>
     </w:p>
     <w:p>
@@ -6102,102 +6295,57 @@
         <w:ind w:firstLine="922"/>
       </w:pPr>
       <w:r>
-        <w:t xml:space="preserve">Many of the world's surface waters are becoming less transparent as a result of increased inputs of DOC from the watershed and recovery from acidification (Forsberg 1992, Gunn et al. 2001, </w:t>
-      </w:r>
-      <w:proofErr w:type="spellStart"/>
-      <w:r>
-        <w:t>Arvola</w:t>
-      </w:r>
-      <w:proofErr w:type="spellEnd"/>
-      <w:r>
-        <w:t xml:space="preserve"> et al. 2010). Evans et al. (2006) show that the DOC concentration of lakes in the United Kingdom has increased by 63% between the periods of 1988–1993 and 1998–2003. Similarly, </w:t>
-      </w:r>
-      <w:proofErr w:type="spellStart"/>
-      <w:r>
-        <w:t>Skjelkvale</w:t>
-      </w:r>
-      <w:proofErr w:type="spellEnd"/>
-      <w:r>
-        <w:t xml:space="preserve"> et al. (2005) found that the DOC concentrations of a large number of surface waters in North America and Europe have increased 0.05 to 0.13 mg L</w:t>
+        <w:t>Incorporating a</w:t>
+      </w:r>
+      <w:r>
+        <w:t xml:space="preserve"> decrease in lake transparency into the estimate of sediment respiration in lake GTH 91 following a 3</w:t>
       </w:r>
       <w:r>
         <w:rPr>
           <w:vertAlign w:val="superscript"/>
         </w:rPr>
-        <w:t>-1</w:t>
-      </w:r>
-      <w:r>
-        <w:t xml:space="preserve"> y</w:t>
-      </w:r>
-      <w:r>
-        <w:rPr>
-          <w:vertAlign w:val="superscript"/>
-        </w:rPr>
-        <w:t>-1</w:t>
-      </w:r>
-      <w:r>
-        <w:t xml:space="preserve"> for the past 11 years. In both cases it appears that part of this change in DOC con</w:t>
-      </w:r>
-      <w:r>
-        <w:t>centration was due to reduced SO</w:t>
-      </w:r>
-      <w:r>
-        <w:rPr>
-          <w:vertAlign w:val="subscript"/>
-        </w:rPr>
-        <w:t>4</w:t>
-      </w:r>
-      <w:r>
-        <w:t xml:space="preserve"> deposition </w:t>
-      </w:r>
-      <w:r>
-        <w:t xml:space="preserve">and the subsequent reduction in DOC flocculation as the lakes recovered from acidification.  As a result, the magnitude of the </w:t>
-      </w:r>
-      <w:r>
-        <w:t>increases may level off in the future. However some of the increase also appears to be due to the effects of warming and elevated DOC release from soils (Keller et al. 2008)</w:t>
-      </w:r>
-      <w:r>
-        <w:t>,</w:t>
-      </w:r>
-      <w:r>
-        <w:t xml:space="preserve"> which means that the concentrations could continue to increase in the future (</w:t>
-      </w:r>
-      <w:proofErr w:type="spellStart"/>
-      <w:r>
-        <w:t>Skjelkvale</w:t>
-      </w:r>
-      <w:proofErr w:type="spellEnd"/>
-      <w:r>
-        <w:t xml:space="preserve"> et al. 2005). Dissolved organic carbon release from high latitude soils may increase up to 600% in response to warming especially in regions with extensive permafrost (Frey and Smith 2005). Neff and Hooper (2002) found a 2 to 3 fold increase in DOC export from Alaskan Arctic soils experimentally warmed to 30</w:t>
-      </w:r>
-      <w:r>
-        <w:rPr>
-          <w:vertAlign w:val="superscript"/>
-        </w:rPr>
         <w:t>o</w:t>
       </w:r>
       <w:r>
-        <w:t xml:space="preserve"> C. The predominant trend in response to climate changes in the northern hemisphere seems to be an increase in DOC export from the watershed and thus a decrease in lake </w:t>
-      </w:r>
-      <w:r>
-        <w:t>transparency</w:t>
-      </w:r>
-      <w:r>
-        <w:t xml:space="preserve"> (</w:t>
-      </w:r>
-      <w:proofErr w:type="spellStart"/>
-      <w:r>
-        <w:t>Skjelkvale</w:t>
-      </w:r>
-      <w:proofErr w:type="spellEnd"/>
-      <w:r>
-        <w:t xml:space="preserve"> et al. 2005). However some regions may see a reduction in DOC input into lakes and increases in lake </w:t>
-      </w:r>
-      <w:r>
-        <w:t>transparency</w:t>
-      </w:r>
-      <w:r>
-        <w:t xml:space="preserve"> as a result of reduced precipitation (Schindler et al. 1996, Schindler 1997). </w:t>
+        <w:t xml:space="preserve"> warming shows a 10.6% decrease in whole–lake SOD despite the increase in SOD above the the</w:t>
+      </w:r>
+      <w:r>
+        <w:t>rmocline.  We recognize that this</w:t>
+      </w:r>
+      <w:r>
+        <w:t xml:space="preserve"> assessment of the </w:t>
+      </w:r>
+      <w:r>
+        <w:t xml:space="preserve">combined </w:t>
+      </w:r>
+      <w:r>
+        <w:t>effect</w:t>
+      </w:r>
+      <w:r>
+        <w:t>s</w:t>
+      </w:r>
+      <w:r>
+        <w:t xml:space="preserve"> of temperature and transparency on whole-lake SOD </w:t>
+      </w:r>
+      <w:r>
+        <w:t xml:space="preserve">relies </w:t>
+      </w:r>
+      <w:proofErr w:type="gramStart"/>
+      <w:r>
+        <w:t xml:space="preserve">on  </w:t>
+      </w:r>
+      <w:r>
+        <w:t>extrapolation</w:t>
+      </w:r>
+      <w:proofErr w:type="gramEnd"/>
+      <w:r>
+        <w:t xml:space="preserve"> from limited data, however</w:t>
+      </w:r>
+      <w:r>
+        <w:t xml:space="preserve"> the case study shows that whole-lake SOD is sensitive to fairly modest changes in thermocline depth and predicts that </w:t>
+      </w:r>
+      <w:r>
+        <w:t xml:space="preserve">the net effect of warming and a decrease in lake transparency is a reduction in the mineralization of sediment organic matter in the lake. </w:t>
       </w:r>
     </w:p>
     <w:p>
@@ -6206,30 +6354,13 @@
         <w:spacing w:line="480" w:lineRule="auto"/>
         <w:ind w:firstLine="922"/>
       </w:pPr>
-      <w:r>
-        <w:t xml:space="preserve">Incorporating this change in lake </w:t>
-      </w:r>
-      <w:r>
-        <w:t>transparency</w:t>
-      </w:r>
-      <w:r>
-        <w:t xml:space="preserve"> into the estimate of sediment respiration in lake GTH 91 following a 3</w:t>
-      </w:r>
-      <w:r>
-        <w:rPr>
-          <w:vertAlign w:val="superscript"/>
-        </w:rPr>
-        <w:t>o</w:t>
-      </w:r>
-      <w:r>
-        <w:t xml:space="preserve"> warming shows a 10.6% decrease in whole–lake SOD despite the increase in SOD above the thermocline. Therefore the net effect of warming and a decrease in lake </w:t>
-      </w:r>
-      <w:r>
-        <w:t>transparency</w:t>
-      </w:r>
-      <w:r>
-        <w:t xml:space="preserve"> is a reduction in the mineralization of sediment organic matter in the lake and a greater burial efficiency of sediment organic matter. Assuming this effect is the general response of lakes in the northern hemisphere, there may be a negative feedback between climate change and organic matter storage in lakes. </w:t>
-      </w:r>
+    </w:p>
+    <w:p>
+      <w:pPr>
+        <w:pStyle w:val="NormalWeb"/>
+        <w:spacing w:line="480" w:lineRule="auto"/>
+        <w:ind w:firstLine="922"/>
+      </w:pPr>
     </w:p>
     <w:p>
       <w:pPr>
@@ -6764,38 +6895,89 @@
         <w:ind w:left="720" w:hanging="720"/>
       </w:pPr>
       <w:r>
-        <w:t xml:space="preserve">Clair TA, </w:t>
-      </w:r>
-      <w:proofErr w:type="spellStart"/>
-      <w:r>
-        <w:t>Ehrman</w:t>
-      </w:r>
-      <w:proofErr w:type="spellEnd"/>
-      <w:r>
-        <w:t xml:space="preserve"> JM, </w:t>
-      </w:r>
-      <w:r>
-        <w:t>Higuchi</w:t>
-      </w:r>
-      <w:r>
-        <w:t xml:space="preserve"> H</w:t>
+        <w:t>Clark</w:t>
+      </w:r>
+      <w:r>
+        <w:t xml:space="preserve"> CD</w:t>
+      </w:r>
+      <w:r>
+        <w:t xml:space="preserve">, </w:t>
+      </w:r>
+      <w:proofErr w:type="spellStart"/>
+      <w:r>
+        <w:t>Hiscock</w:t>
+      </w:r>
+      <w:proofErr w:type="spellEnd"/>
+      <w:r>
+        <w:t xml:space="preserve"> WT</w:t>
+      </w:r>
+      <w:r>
+        <w:t xml:space="preserve">, </w:t>
+      </w:r>
+      <w:proofErr w:type="spellStart"/>
+      <w:r>
+        <w:t>Millero</w:t>
+      </w:r>
+      <w:proofErr w:type="spellEnd"/>
+      <w:r>
+        <w:t xml:space="preserve"> FJ</w:t>
+      </w:r>
+      <w:r>
+        <w:t>, Hitchcock</w:t>
+      </w:r>
+      <w:r>
+        <w:t xml:space="preserve"> G</w:t>
+      </w:r>
+      <w:proofErr w:type="gramStart"/>
+      <w:r>
+        <w:t>,  Brand</w:t>
+      </w:r>
+      <w:proofErr w:type="gramEnd"/>
+      <w:r>
+        <w:t xml:space="preserve"> L</w:t>
+      </w:r>
+      <w:r>
+        <w:t>, Miller</w:t>
+      </w:r>
+      <w:r>
+        <w:t xml:space="preserve"> WL</w:t>
+      </w:r>
+      <w:r>
+        <w:t xml:space="preserve">, </w:t>
+      </w:r>
+      <w:proofErr w:type="spellStart"/>
+      <w:r>
+        <w:t>Ziolkowski</w:t>
+      </w:r>
+      <w:proofErr w:type="spellEnd"/>
+      <w:r>
+        <w:t xml:space="preserve"> L</w:t>
+      </w:r>
+      <w:r>
+        <w:t>, Chen</w:t>
+      </w:r>
+      <w:r>
+        <w:t xml:space="preserve"> RF</w:t>
+      </w:r>
+      <w:r>
+        <w:t xml:space="preserve">, </w:t>
+      </w:r>
+      <w:proofErr w:type="spellStart"/>
+      <w:r>
+        <w:t>Zitka</w:t>
+      </w:r>
+      <w:proofErr w:type="spellEnd"/>
+      <w:r>
+        <w:t xml:space="preserve"> RG</w:t>
       </w:r>
       <w:r>
         <w:t xml:space="preserve">. </w:t>
       </w:r>
       <w:r>
-        <w:t xml:space="preserve">1999. </w:t>
-      </w:r>
-      <w:r>
-        <w:t xml:space="preserve">Changes in freshwater carbon exports from Canadian terrestrial basins to lakes and estuaries under a 2x CO2 atmospheric scenario. </w:t>
-      </w:r>
-      <w:proofErr w:type="gramStart"/>
-      <w:r>
-        <w:t>Global Biogeochemical Cycles, 13:1091-1097, 1999.</w:t>
-      </w:r>
-      <w:proofErr w:type="gramEnd"/>
-      <w:r>
-        <w:t xml:space="preserve"> </w:t>
+        <w:t xml:space="preserve">2004. </w:t>
+      </w:r>
+      <w:r>
+        <w:t xml:space="preserve">CDOM distribution and co2 production on the Southwest Florida Shelf. Marine Chemistry, 89:145-167. </w:t>
       </w:r>
     </w:p>
     <w:p>
@@ -6810,89 +6992,109 @@
         <w:ind w:left="720" w:hanging="720"/>
       </w:pPr>
       <w:r>
-        <w:t>Clark</w:t>
-      </w:r>
-      <w:r>
-        <w:t xml:space="preserve"> CD</w:t>
+        <w:t>Cole</w:t>
+      </w:r>
+      <w:r>
+        <w:t xml:space="preserve"> JJ</w:t>
+      </w:r>
+      <w:r>
+        <w:t>, Prairie</w:t>
+      </w:r>
+      <w:r>
+        <w:t xml:space="preserve"> YT</w:t>
       </w:r>
       <w:r>
         <w:t xml:space="preserve">, </w:t>
       </w:r>
       <w:proofErr w:type="spellStart"/>
       <w:r>
-        <w:t>Hiscock</w:t>
-      </w:r>
-      <w:proofErr w:type="spellEnd"/>
-      <w:r>
-        <w:t xml:space="preserve"> WT</w:t>
+        <w:t>Caraco</w:t>
+      </w:r>
+      <w:proofErr w:type="spellEnd"/>
+      <w:r>
+        <w:t xml:space="preserve"> NT</w:t>
+      </w:r>
+      <w:r>
+        <w:t>, McDowell</w:t>
+      </w:r>
+      <w:r>
+        <w:t xml:space="preserve"> WH</w:t>
       </w:r>
       <w:r>
         <w:t xml:space="preserve">, </w:t>
       </w:r>
       <w:proofErr w:type="spellStart"/>
       <w:r>
-        <w:t>Millero</w:t>
-      </w:r>
-      <w:proofErr w:type="spellEnd"/>
-      <w:r>
-        <w:t xml:space="preserve"> FJ</w:t>
-      </w:r>
-      <w:r>
-        <w:t>, Hitchcock</w:t>
-      </w:r>
-      <w:r>
-        <w:t xml:space="preserve"> G</w:t>
-      </w:r>
-      <w:proofErr w:type="gramStart"/>
-      <w:r>
-        <w:t>,  Brand</w:t>
-      </w:r>
-      <w:proofErr w:type="gramEnd"/>
-      <w:r>
-        <w:t xml:space="preserve"> L</w:t>
-      </w:r>
-      <w:r>
-        <w:t>, Miller</w:t>
-      </w:r>
-      <w:r>
-        <w:t xml:space="preserve"> WL</w:t>
+        <w:t>Tranvik</w:t>
+      </w:r>
+      <w:proofErr w:type="spellEnd"/>
+      <w:r>
+        <w:t xml:space="preserve"> LJ</w:t>
       </w:r>
       <w:r>
         <w:t xml:space="preserve">, </w:t>
       </w:r>
       <w:proofErr w:type="spellStart"/>
       <w:r>
-        <w:t>Ziolkowski</w:t>
-      </w:r>
-      <w:proofErr w:type="spellEnd"/>
-      <w:r>
-        <w:t xml:space="preserve"> L</w:t>
-      </w:r>
-      <w:r>
-        <w:t>, Chen</w:t>
-      </w:r>
-      <w:r>
-        <w:t xml:space="preserve"> RF</w:t>
+        <w:t>Striegl</w:t>
+      </w:r>
+      <w:proofErr w:type="spellEnd"/>
+      <w:r>
+        <w:t xml:space="preserve"> RG</w:t>
       </w:r>
       <w:r>
         <w:t xml:space="preserve">, </w:t>
       </w:r>
       <w:proofErr w:type="spellStart"/>
       <w:r>
-        <w:t>Zitka</w:t>
-      </w:r>
-      <w:proofErr w:type="spellEnd"/>
-      <w:r>
-        <w:t xml:space="preserve"> RG</w:t>
+        <w:t>Duartie</w:t>
+      </w:r>
+      <w:proofErr w:type="spellEnd"/>
+      <w:r>
+        <w:t xml:space="preserve"> CM</w:t>
+      </w:r>
+      <w:r>
+        <w:t xml:space="preserve">, </w:t>
+      </w:r>
+      <w:proofErr w:type="spellStart"/>
+      <w:r>
+        <w:t>Kortelainen</w:t>
+      </w:r>
+      <w:proofErr w:type="spellEnd"/>
+      <w:r>
+        <w:t xml:space="preserve"> P</w:t>
+      </w:r>
+      <w:r>
+        <w:t>, Downing</w:t>
+      </w:r>
+      <w:r>
+        <w:t xml:space="preserve"> JA</w:t>
+      </w:r>
+      <w:r>
+        <w:t>, Middelburg</w:t>
+      </w:r>
+      <w:r>
+        <w:t xml:space="preserve"> JJ, </w:t>
+      </w:r>
+      <w:proofErr w:type="spellStart"/>
+      <w:r>
+        <w:t>Melack</w:t>
+      </w:r>
+      <w:proofErr w:type="spellEnd"/>
+      <w:r>
+        <w:t xml:space="preserve"> J</w:t>
       </w:r>
       <w:r>
         <w:t xml:space="preserve">. </w:t>
       </w:r>
       <w:r>
-        <w:t xml:space="preserve">2004. </w:t>
-      </w:r>
-      <w:r>
-        <w:t xml:space="preserve">CDOM distribution and co2 production on the Southwest Florida Shelf. Marine Chemistry, 89:145-167. </w:t>
+        <w:t xml:space="preserve">2007. </w:t>
+      </w:r>
+      <w:r>
+        <w:t>Plumbing the global carbon cycle: Integrating inland waters into the terrestrial carbon budget</w:t>
+      </w:r>
+      <w:r>
+        <w:t>. Ecosystems, 10:171-184.</w:t>
       </w:r>
     </w:p>
     <w:p>
@@ -6907,123 +7109,6 @@
         <w:ind w:left="720" w:hanging="720"/>
       </w:pPr>
       <w:r>
-        <w:t>Cole</w:t>
-      </w:r>
-      <w:r>
-        <w:t xml:space="preserve"> JJ</w:t>
-      </w:r>
-      <w:r>
-        <w:t>, Prairie</w:t>
-      </w:r>
-      <w:r>
-        <w:t xml:space="preserve"> YT</w:t>
-      </w:r>
-      <w:r>
-        <w:t xml:space="preserve">, </w:t>
-      </w:r>
-      <w:proofErr w:type="spellStart"/>
-      <w:r>
-        <w:t>Caraco</w:t>
-      </w:r>
-      <w:proofErr w:type="spellEnd"/>
-      <w:r>
-        <w:t xml:space="preserve"> NT</w:t>
-      </w:r>
-      <w:r>
-        <w:t>, McDowell</w:t>
-      </w:r>
-      <w:r>
-        <w:t xml:space="preserve"> WH</w:t>
-      </w:r>
-      <w:r>
-        <w:t xml:space="preserve">, </w:t>
-      </w:r>
-      <w:proofErr w:type="spellStart"/>
-      <w:r>
-        <w:t>Tranvik</w:t>
-      </w:r>
-      <w:proofErr w:type="spellEnd"/>
-      <w:r>
-        <w:t xml:space="preserve"> LJ</w:t>
-      </w:r>
-      <w:r>
-        <w:t xml:space="preserve">, </w:t>
-      </w:r>
-      <w:proofErr w:type="spellStart"/>
-      <w:r>
-        <w:t>Striegl</w:t>
-      </w:r>
-      <w:proofErr w:type="spellEnd"/>
-      <w:r>
-        <w:t xml:space="preserve"> RG</w:t>
-      </w:r>
-      <w:r>
-        <w:t xml:space="preserve">, </w:t>
-      </w:r>
-      <w:proofErr w:type="spellStart"/>
-      <w:r>
-        <w:t>Duartie</w:t>
-      </w:r>
-      <w:proofErr w:type="spellEnd"/>
-      <w:r>
-        <w:t xml:space="preserve"> CM</w:t>
-      </w:r>
-      <w:r>
-        <w:t xml:space="preserve">, </w:t>
-      </w:r>
-      <w:proofErr w:type="spellStart"/>
-      <w:r>
-        <w:t>Kortelainen</w:t>
-      </w:r>
-      <w:proofErr w:type="spellEnd"/>
-      <w:r>
-        <w:t xml:space="preserve"> P</w:t>
-      </w:r>
-      <w:r>
-        <w:t>, Downing</w:t>
-      </w:r>
-      <w:r>
-        <w:t xml:space="preserve"> JA</w:t>
-      </w:r>
-      <w:r>
-        <w:t>, Middelburg</w:t>
-      </w:r>
-      <w:r>
-        <w:t xml:space="preserve"> JJ, </w:t>
-      </w:r>
-      <w:proofErr w:type="spellStart"/>
-      <w:r>
-        <w:t>Melack</w:t>
-      </w:r>
-      <w:proofErr w:type="spellEnd"/>
-      <w:r>
-        <w:t xml:space="preserve"> J</w:t>
-      </w:r>
-      <w:r>
-        <w:t xml:space="preserve">. </w:t>
-      </w:r>
-      <w:r>
-        <w:t xml:space="preserve">2007. </w:t>
-      </w:r>
-      <w:r>
-        <w:t>Plumbing the global carbon cycle: Integrating inland waters into the terrestrial carbon budget</w:t>
-      </w:r>
-      <w:r>
-        <w:t>. Ecosystems, 10:171-184.</w:t>
-      </w:r>
-    </w:p>
-    <w:p>
-      <w:pPr>
-        <w:spacing w:line="480" w:lineRule="auto"/>
-        <w:ind w:left="720" w:hanging="720"/>
-      </w:pPr>
-    </w:p>
-    <w:p>
-      <w:pPr>
-        <w:spacing w:line="480" w:lineRule="auto"/>
-        <w:ind w:left="720" w:hanging="720"/>
-      </w:pPr>
-      <w:r>
         <w:t xml:space="preserve">Cornwell JC, </w:t>
       </w:r>
       <w:proofErr w:type="spellStart"/>
@@ -7040,7 +7125,12 @@
       </w:r>
       <w:proofErr w:type="spellEnd"/>
       <w:r>
-        <w:t xml:space="preserve"> Lake, Alaska. </w:t>
+        <w:t xml:space="preserve"> Lake, </w:t>
+      </w:r>
+      <w:bookmarkStart w:id="0" w:name="_GoBack"/>
+      <w:bookmarkEnd w:id="0"/>
+      <w:r>
+        <w:t xml:space="preserve">Alaska. </w:t>
       </w:r>
       <w:proofErr w:type="spellStart"/>
       <w:r>
@@ -8577,53 +8667,6 @@
       </w:r>
       <w:r>
         <w:t xml:space="preserve">laska. Journal of Geophysical Research, 103:28917-28928. </w:t>
-      </w:r>
-    </w:p>
-    <w:p>
-      <w:pPr>
-        <w:spacing w:line="480" w:lineRule="auto"/>
-        <w:ind w:left="720" w:hanging="720"/>
-      </w:pPr>
-    </w:p>
-    <w:p>
-      <w:pPr>
-        <w:spacing w:line="480" w:lineRule="auto"/>
-        <w:ind w:left="720" w:hanging="720"/>
-      </w:pPr>
-      <w:r>
-        <w:t xml:space="preserve">Prowse TD, </w:t>
-      </w:r>
-      <w:proofErr w:type="spellStart"/>
-      <w:r>
-        <w:t>Furgal</w:t>
-      </w:r>
-      <w:proofErr w:type="spellEnd"/>
-      <w:r>
-        <w:t xml:space="preserve"> C, </w:t>
-      </w:r>
-      <w:proofErr w:type="spellStart"/>
-      <w:r>
-        <w:t>Wrona</w:t>
-      </w:r>
-      <w:proofErr w:type="spellEnd"/>
-      <w:r>
-        <w:t xml:space="preserve"> FJ, </w:t>
-      </w:r>
-      <w:proofErr w:type="spellStart"/>
-      <w:r>
-        <w:t>Reist</w:t>
-      </w:r>
-      <w:proofErr w:type="spellEnd"/>
-      <w:r>
-        <w:t xml:space="preserve"> JD. 2009. Implications of Climate Change for Northern Canada: Freshwater, Marine, and Terrestrial Ecosystems. </w:t>
-      </w:r>
-      <w:proofErr w:type="spellStart"/>
-      <w:r>
-        <w:t>Ambio</w:t>
-      </w:r>
-      <w:proofErr w:type="spellEnd"/>
-      <w:r>
-        <w:t>, 38:282-289.</w:t>
       </w:r>
     </w:p>
     <w:p>
@@ -29865,7 +29908,7 @@
 </file>
 
 <file path=customXml/itemProps1.xml><?xml version="1.0" encoding="utf-8"?>
-<ds:datastoreItem xmlns:ds="http://schemas.openxmlformats.org/officeDocument/2006/customXml" ds:itemID="{D91178CB-7995-FC42-AB9B-A74D3C85180C}">
+<ds:datastoreItem xmlns:ds="http://schemas.openxmlformats.org/officeDocument/2006/customXml" ds:itemID="{0D52F7E7-1656-F940-9D17-63B688D6E0E9}">
   <ds:schemaRefs>
     <ds:schemaRef ds:uri="http://schemas.openxmlformats.org/officeDocument/2006/bibliography"/>
   </ds:schemaRefs>

</xml_diff>

<commit_message>
Continue revisions and description of revisions for inland waters submission:
1. Point out that we do not have in-situ measurements of gross SOD from lake GTH 91 during 2006 and 2008 so we needed the incubation exp to estimate the whole lake SOD (ln 212)
</commit_message>
<xml_diff>
--- a/revisions/lakeTransMS_revised_inland_waters.docx
+++ b/revisions/lakeTransMS_revised_inland_waters.docx
@@ -2312,7 +2312,28 @@
         <w:ind w:firstLine="922"/>
       </w:pPr>
       <w:r>
-        <w:t>We calculated the whole-lake SOD as the sum of the SOD above and below the thermocline, which was calculated from an estimated areal SOD rate times the area of the sediments. The areal SOD above the thermocline was estimated as the median of the SOD measured at 12</w:t>
+        <w:t xml:space="preserve">We </w:t>
+      </w:r>
+      <w:r>
+        <w:t>do not have in-situ measurements of gross SOD from above and below the thermocline of lake GTH 91 during the summers of 2006 and 2008, so we estimate</w:t>
+      </w:r>
+      <w:r>
+        <w:t>d</w:t>
+      </w:r>
+      <w:r>
+        <w:t xml:space="preserve"> </w:t>
+      </w:r>
+      <w:r>
+        <w:t xml:space="preserve">the whole-lake SOD </w:t>
+      </w:r>
+      <w:r>
+        <w:t xml:space="preserve">using the relationship between SOD, temperature and oxygen concentration from the incubation experiments.  </w:t>
+      </w:r>
+      <w:r>
+        <w:t xml:space="preserve">The whole-lake SOD was calculated </w:t>
+      </w:r>
+      <w:r>
+        <w:t>as the sum of the SOD above and below the thermocline, which was calculated from an estimated areal SOD rate times the area of the sediments. The areal SOD above the thermocline was estimated as the median of the SOD measured at 12</w:t>
       </w:r>
       <w:r>
         <w:rPr>
@@ -6328,24 +6349,21 @@
         <w:t xml:space="preserve"> of temperature and transparency on whole-lake SOD </w:t>
       </w:r>
       <w:r>
-        <w:t xml:space="preserve">relies </w:t>
-      </w:r>
-      <w:proofErr w:type="gramStart"/>
-      <w:r>
-        <w:t xml:space="preserve">on  </w:t>
-      </w:r>
-      <w:r>
-        <w:t>extrapolation</w:t>
-      </w:r>
-      <w:proofErr w:type="gramEnd"/>
-      <w:r>
-        <w:t xml:space="preserve"> from limited data, however</w:t>
+        <w:t xml:space="preserve">relies on </w:t>
+      </w:r>
+      <w:r>
+        <w:t>extrapolation from limited data, however</w:t>
       </w:r>
       <w:r>
         <w:t xml:space="preserve"> the case study shows that whole-lake SOD is sensitive to fairly modest changes in thermocline depth and predicts that </w:t>
       </w:r>
       <w:r>
-        <w:t xml:space="preserve">the net effect of warming and a decrease in lake transparency is a reduction in the mineralization of sediment organic matter in the lake. </w:t>
+        <w:t>the net effect of warming and a decrease in lake transparency is a reduction in the mineralizat</w:t>
+      </w:r>
+      <w:bookmarkStart w:id="0" w:name="_GoBack"/>
+      <w:bookmarkEnd w:id="0"/>
+      <w:r>
+        <w:t xml:space="preserve">ion of sediment organic matter in the lake. </w:t>
       </w:r>
     </w:p>
     <w:p>
@@ -7125,12 +7143,7 @@
       </w:r>
       <w:proofErr w:type="spellEnd"/>
       <w:r>
-        <w:t xml:space="preserve"> Lake, </w:t>
-      </w:r>
-      <w:bookmarkStart w:id="0" w:name="_GoBack"/>
-      <w:bookmarkEnd w:id="0"/>
-      <w:r>
-        <w:t xml:space="preserve">Alaska. </w:t>
+        <w:t xml:space="preserve"> Lake, Alaska. </w:t>
       </w:r>
       <w:proofErr w:type="spellStart"/>
       <w:r>
@@ -29908,7 +29921,7 @@
 </file>
 
 <file path=customXml/itemProps1.xml><?xml version="1.0" encoding="utf-8"?>
-<ds:datastoreItem xmlns:ds="http://schemas.openxmlformats.org/officeDocument/2006/customXml" ds:itemID="{0D52F7E7-1656-F940-9D17-63B688D6E0E9}">
+<ds:datastoreItem xmlns:ds="http://schemas.openxmlformats.org/officeDocument/2006/customXml" ds:itemID="{FF27E7BF-91EB-C94C-94E1-6ACA092CF903}">
   <ds:schemaRefs>
     <ds:schemaRef ds:uri="http://schemas.openxmlformats.org/officeDocument/2006/bibliography"/>
   </ds:schemaRefs>

</xml_diff>

<commit_message>
Continued the revisions to the inland waters paper.
Began code for the analysis of the model using the range of temperatures from Gudsaz et al 2010 and the range of Kds that this would produce
</commit_message>
<xml_diff>
--- a/revisions/lakeTransMS_revised_inland_waters.docx
+++ b/revisions/lakeTransMS_revised_inland_waters.docx
@@ -6358,12 +6358,7 @@
         <w:t xml:space="preserve"> the case study shows that whole-lake SOD is sensitive to fairly modest changes in thermocline depth and predicts that </w:t>
       </w:r>
       <w:r>
-        <w:t>the net effect of warming and a decrease in lake transparency is a reduction in the mineralizat</w:t>
-      </w:r>
-      <w:bookmarkStart w:id="0" w:name="_GoBack"/>
-      <w:bookmarkEnd w:id="0"/>
-      <w:r>
-        <w:t xml:space="preserve">ion of sediment organic matter in the lake. </w:t>
+        <w:t xml:space="preserve">the net effect of warming and a decrease in lake transparency is a reduction in the mineralization of sediment organic matter in the lake. </w:t>
       </w:r>
     </w:p>
     <w:p>
@@ -7927,7 +7922,15 @@
       </w:r>
       <w:proofErr w:type="spellEnd"/>
       <w:r>
-        <w:t xml:space="preserve"> LJ. 2010. Temperature-controlled organic carbon mineralization in lake sediments. Nature, 466:478-480.</w:t>
+        <w:t xml:space="preserve"> LJ. 2010. </w:t>
+      </w:r>
+      <w:bookmarkStart w:id="0" w:name="_GoBack"/>
+      <w:r>
+        <w:t>Temperature-controlled organic carbon mineralization in lake sediments.</w:t>
+      </w:r>
+      <w:bookmarkEnd w:id="0"/>
+      <w:r>
+        <w:t xml:space="preserve"> Nature, 466:478-480.</w:t>
       </w:r>
     </w:p>
     <w:p>
@@ -29921,7 +29924,7 @@
 </file>
 
 <file path=customXml/itemProps1.xml><?xml version="1.0" encoding="utf-8"?>
-<ds:datastoreItem xmlns:ds="http://schemas.openxmlformats.org/officeDocument/2006/customXml" ds:itemID="{FF27E7BF-91EB-C94C-94E1-6ACA092CF903}">
+<ds:datastoreItem xmlns:ds="http://schemas.openxmlformats.org/officeDocument/2006/customXml" ds:itemID="{36E1C63C-713E-BB48-9B4A-A7877C1BC782}">
   <ds:schemaRefs>
     <ds:schemaRef ds:uri="http://schemas.openxmlformats.org/officeDocument/2006/bibliography"/>
   </ds:schemaRefs>

</xml_diff>

<commit_message>
Continued adding code to the analysis of the climate change effects on the case study.
Wrote R code to generate the changes in DOC conc for a 1 - 7 deg increase in temp

Wrote R code to generate changes in epi SOD for a 1 - 7 deg increase in temp
</commit_message>
<xml_diff>
--- a/revisions/lakeTransMS_revised_inland_waters.docx
+++ b/revisions/lakeTransMS_revised_inland_waters.docx
@@ -2211,7 +2211,12 @@
         <w:t xml:space="preserve"> C temperature increase based on a long–term study of 12 lakes over a relatively large spatial area. T</w:t>
       </w:r>
       <w:r>
-        <w:t xml:space="preserve">his relationship predicts a </w:t>
+        <w:t xml:space="preserve">his </w:t>
+      </w:r>
+      <w:bookmarkStart w:id="0" w:name="_GoBack"/>
+      <w:bookmarkEnd w:id="0"/>
+      <w:r>
+        <w:t xml:space="preserve">relationship predicts a </w:t>
       </w:r>
       <w:r>
         <w:t>34 – 161% increase in the DOC concentration of lake GTH 91 following 3</w:t>
@@ -7922,15 +7927,7 @@
       </w:r>
       <w:proofErr w:type="spellEnd"/>
       <w:r>
-        <w:t xml:space="preserve"> LJ. 2010. </w:t>
-      </w:r>
-      <w:bookmarkStart w:id="0" w:name="_GoBack"/>
-      <w:r>
-        <w:t>Temperature-controlled organic carbon mineralization in lake sediments.</w:t>
-      </w:r>
-      <w:bookmarkEnd w:id="0"/>
-      <w:r>
-        <w:t xml:space="preserve"> Nature, 466:478-480.</w:t>
+        <w:t xml:space="preserve"> LJ. 2010. Temperature-controlled organic carbon mineralization in lake sediments. Nature, 466:478-480.</w:t>
       </w:r>
     </w:p>
     <w:p>
@@ -21782,7 +21779,6 @@
               </w:rPr>
             </w:pPr>
             <w:proofErr w:type="spellStart"/>
-            <w:proofErr w:type="gramStart"/>
             <w:r>
               <w:rPr>
                 <w:rStyle w:val="Emphasis"/>
@@ -21790,10 +21786,18 @@
                 <w:b/>
                 <w:bCs/>
               </w:rPr>
-              <w:t>df</w:t>
+              <w:t>D</w:t>
+            </w:r>
+            <w:r>
+              <w:rPr>
+                <w:rStyle w:val="Emphasis"/>
+                <w:rFonts w:eastAsia="Times New Roman" w:cs="Times New Roman"/>
+                <w:b/>
+                <w:bCs/>
+              </w:rPr>
+              <w:t>f</w:t>
             </w:r>
             <w:proofErr w:type="spellEnd"/>
-            <w:proofErr w:type="gramEnd"/>
           </w:p>
         </w:tc>
         <w:tc>
@@ -26237,7 +26241,6 @@
               </w:rPr>
             </w:pPr>
             <w:proofErr w:type="spellStart"/>
-            <w:proofErr w:type="gramStart"/>
             <w:r>
               <w:rPr>
                 <w:rFonts w:eastAsia="Times New Roman" w:cs="Times New Roman"/>
@@ -26246,10 +26249,19 @@
                 <w:i/>
                 <w:iCs/>
               </w:rPr>
-              <w:t>df</w:t>
+              <w:t>D</w:t>
+            </w:r>
+            <w:r>
+              <w:rPr>
+                <w:rFonts w:eastAsia="Times New Roman" w:cs="Times New Roman"/>
+                <w:b/>
+                <w:bCs/>
+                <w:i/>
+                <w:iCs/>
+              </w:rPr>
+              <w:t>f</w:t>
             </w:r>
             <w:proofErr w:type="spellEnd"/>
-            <w:proofErr w:type="gramEnd"/>
           </w:p>
         </w:tc>
         <w:tc>
@@ -29924,7 +29936,7 @@
 </file>
 
 <file path=customXml/itemProps1.xml><?xml version="1.0" encoding="utf-8"?>
-<ds:datastoreItem xmlns:ds="http://schemas.openxmlformats.org/officeDocument/2006/customXml" ds:itemID="{36E1C63C-713E-BB48-9B4A-A7877C1BC782}">
+<ds:datastoreItem xmlns:ds="http://schemas.openxmlformats.org/officeDocument/2006/customXml" ds:itemID="{F0CEBD63-72CD-F04E-8686-635B7EAE0981}">
   <ds:schemaRefs>
     <ds:schemaRef ds:uri="http://schemas.openxmlformats.org/officeDocument/2006/bibliography"/>
   </ds:schemaRefs>

</xml_diff>

<commit_message>
Continued revisions to the boondoggle manuscript
Made changes to the ms:
1. Changed methods to show and cite the range of temperature used in the case study.
2. Changed the methods to indicate that we used the low Keller estimate
3. Included the SCW DOC measurement in the case study methods.
4. Changed the description of how the DOC and Kd were calculated for the case study to reflect the new analysis.

Changed figure 8 to include the TD predicted using the median Kd value
</commit_message>
<xml_diff>
--- a/revisions/lakeTransMS_revised_inland_waters.docx
+++ b/revisions/lakeTransMS_revised_inland_waters.docx
@@ -2158,13 +2158,7 @@
         <w:t xml:space="preserve">Current conditions in lake GTH 91 were estimated from temperature, irradiance and dissolved oxygen measurements collected as described above on 8 dates in 2006 and 5 dates in 2008 (Table 5).  </w:t>
       </w:r>
       <w:r>
-        <w:t xml:space="preserve">The warming only scenario </w:t>
-      </w:r>
-      <w:r>
-        <w:t>used an</w:t>
-      </w:r>
-      <w:r>
-        <w:t xml:space="preserve"> increase of 3</w:t>
+        <w:t>The warming only scenario evaluated a 1</w:t>
       </w:r>
       <w:r>
         <w:rPr>
@@ -2173,7 +2167,53 @@
         <w:t>o</w:t>
       </w:r>
       <w:r>
-        <w:t xml:space="preserve"> C </w:t>
+        <w:t xml:space="preserve"> C and a 6</w:t>
+      </w:r>
+      <w:r>
+        <w:rPr>
+          <w:vertAlign w:val="superscript"/>
+        </w:rPr>
+        <w:t>o</w:t>
+      </w:r>
+      <w:r>
+        <w:t xml:space="preserve"> C increase in </w:t>
+      </w:r>
+      <w:proofErr w:type="spellStart"/>
+      <w:r>
+        <w:t>epilimnetic</w:t>
+      </w:r>
+      <w:proofErr w:type="spellEnd"/>
+      <w:r>
+        <w:t xml:space="preserve"> temperature to approximate the </w:t>
+      </w:r>
+      <w:proofErr w:type="gramStart"/>
+      <w:r>
+        <w:t>1.1</w:t>
+      </w:r>
+      <w:r>
+        <w:rPr>
+          <w:vertAlign w:val="superscript"/>
+        </w:rPr>
+        <w:t xml:space="preserve">o </w:t>
+      </w:r>
+      <w:r>
+        <w:t xml:space="preserve"> to</w:t>
+      </w:r>
+      <w:proofErr w:type="gramEnd"/>
+      <w:r>
+        <w:t xml:space="preserve"> 6.4</w:t>
+      </w:r>
+      <w:r>
+        <w:rPr>
+          <w:vertAlign w:val="superscript"/>
+        </w:rPr>
+        <w:t>o</w:t>
+      </w:r>
+      <w:r>
+        <w:t xml:space="preserve"> C increase in temperature that is considered “likely” by the IUCC</w:t>
+      </w:r>
+      <w:r>
+        <w:t xml:space="preserve"> </w:t>
       </w:r>
       <w:r>
         <w:t>(</w:t>
@@ -2190,6 +2230,9 @@
         <w:t xml:space="preserve"> et al. 2010). </w:t>
       </w:r>
       <w:r>
+        <w:t xml:space="preserve"> </w:t>
+      </w:r>
+      <w:r>
         <w:t>The exact changes to lake transparency that may result from climate change in the Arctic and elsewhere are difficult to predict, however Keller et al. (2008) estimate a 0.5 to 2.3 mg L</w:t>
       </w:r>
       <w:r>
@@ -2208,33 +2251,108 @@
         <w:t>o</w:t>
       </w:r>
       <w:r>
-        <w:t xml:space="preserve"> C temperature increase based on a long–term study of 12 lakes over a relatively large spatial area. T</w:t>
-      </w:r>
-      <w:r>
-        <w:t xml:space="preserve">his </w:t>
-      </w:r>
-      <w:bookmarkStart w:id="0" w:name="_GoBack"/>
-      <w:bookmarkEnd w:id="0"/>
-      <w:r>
-        <w:t xml:space="preserve">relationship predicts a </w:t>
-      </w:r>
-      <w:r>
-        <w:t>34 – 161% increase in the DOC concentration of lake GTH 91 following 3</w:t>
+        <w:t xml:space="preserve"> C temperature increase based on a long–term study of 12 lakes over a relatively large spatial area.</w:t>
+      </w:r>
+      <w:r>
+        <w:t xml:space="preserve"> To conservatively estimate the changes in lake transparen</w:t>
+      </w:r>
+      <w:r>
+        <w:t>cy following warming we used</w:t>
+      </w:r>
+      <w:r>
+        <w:t xml:space="preserve"> the low end (</w:t>
+      </w:r>
+      <w:r>
+        <w:t>0.5 mg L</w:t>
       </w:r>
       <w:r>
         <w:rPr>
           <w:vertAlign w:val="superscript"/>
         </w:rPr>
+        <w:t>-1</w:t>
+      </w:r>
+      <w:r>
+        <w:t xml:space="preserve"> increase in lake DOC concentration per 1</w:t>
+      </w:r>
+      <w:r>
+        <w:rPr>
+          <w:vertAlign w:val="superscript"/>
+        </w:rPr>
         <w:t>o</w:t>
       </w:r>
       <w:r>
-        <w:t xml:space="preserve"> C warming</w:t>
-      </w:r>
-      <w:r>
-        <w:t>.</w:t>
-      </w:r>
-      <w:r>
-        <w:t xml:space="preserve"> Using the relationship between DOC concentration and </w:t>
+        <w:t xml:space="preserve"> C temperature increase) of this estimate to determine the changes in lake GTH 91 transparency.  The DOC concentration of lake GTH 91 in early July 2009 was 5.5 mg </w:t>
+      </w:r>
+      <w:r>
+        <w:t>L</w:t>
+      </w:r>
+      <w:r>
+        <w:rPr>
+          <w:vertAlign w:val="superscript"/>
+        </w:rPr>
+        <w:t>-1</w:t>
+      </w:r>
+      <w:r>
+        <w:t xml:space="preserve"> (SCW, </w:t>
+      </w:r>
+      <w:proofErr w:type="spellStart"/>
+      <w:r>
+        <w:t>unpub</w:t>
+      </w:r>
+      <w:proofErr w:type="spellEnd"/>
+      <w:r>
+        <w:t>. data), so a 0.5 mg L</w:t>
+      </w:r>
+      <w:r>
+        <w:rPr>
+          <w:vertAlign w:val="superscript"/>
+        </w:rPr>
+        <w:t>-1</w:t>
+      </w:r>
+      <w:r>
+        <w:t xml:space="preserve"> increase in lake DOC concentration per 1</w:t>
+      </w:r>
+      <w:r>
+        <w:rPr>
+          <w:vertAlign w:val="superscript"/>
+        </w:rPr>
+        <w:t>o</w:t>
+      </w:r>
+      <w:r>
+        <w:t xml:space="preserve"> C temperature increase would result in a DOC concentration of 6.0 to 8.5 mg L</w:t>
+      </w:r>
+      <w:r>
+        <w:rPr>
+          <w:vertAlign w:val="superscript"/>
+        </w:rPr>
+        <w:t>-1</w:t>
+      </w:r>
+      <w:r>
+        <w:t xml:space="preserve"> following a 1</w:t>
+      </w:r>
+      <w:r>
+        <w:rPr>
+          <w:vertAlign w:val="superscript"/>
+        </w:rPr>
+        <w:t>o</w:t>
+      </w:r>
+      <w:r>
+        <w:t xml:space="preserve"> to 6</w:t>
+      </w:r>
+      <w:r>
+        <w:rPr>
+          <w:vertAlign w:val="superscript"/>
+        </w:rPr>
+        <w:t>o</w:t>
+      </w:r>
+      <w:r>
+        <w:t xml:space="preserve"> C increase in temperature.  </w:t>
+      </w:r>
+      <w:r>
+        <w:t xml:space="preserve">We used the </w:t>
+      </w:r>
+      <w:r>
+        <w:t xml:space="preserve">relationship between DOC concentration and </w:t>
       </w:r>
       <w:proofErr w:type="spellStart"/>
       <w:r>
@@ -2248,9 +2366,10 @@
       </w:r>
       <w:proofErr w:type="spellEnd"/>
       <w:r>
-        <w:t xml:space="preserve"> identified in the 2008 survey, this increase in DOC concentration would result in a </w:t>
-      </w:r>
-      <w:proofErr w:type="spellStart"/>
+        <w:t xml:space="preserve"> identified in the 2008 survey to determine the range of </w:t>
+      </w:r>
+      <w:proofErr w:type="spellStart"/>
+      <w:proofErr w:type="gramStart"/>
       <w:r>
         <w:t>K</w:t>
       </w:r>
@@ -2261,43 +2380,12 @@
         <w:t>d</w:t>
       </w:r>
       <w:proofErr w:type="spellEnd"/>
-      <w:r>
-        <w:t xml:space="preserve"> of 1.11 to 2.17 m</w:t>
-      </w:r>
-      <w:r>
-        <w:rPr>
-          <w:vertAlign w:val="superscript"/>
-        </w:rPr>
-        <w:t>-1</w:t>
-      </w:r>
-      <w:r>
-        <w:t xml:space="preserve"> in lake GTH 91. We modeled the effects of a decrease in lake transparency that corresponded to an increase in the </w:t>
-      </w:r>
-      <w:proofErr w:type="spellStart"/>
-      <w:r>
-        <w:t>K</w:t>
-      </w:r>
-      <w:r>
-        <w:rPr>
-          <w:vertAlign w:val="subscript"/>
-        </w:rPr>
-        <w:t>d</w:t>
-      </w:r>
-      <w:proofErr w:type="spellEnd"/>
-      <w:r>
-        <w:t xml:space="preserve"> of lake GTH 91 to 1.5 m</w:t>
-      </w:r>
-      <w:r>
-        <w:rPr>
-          <w:vertAlign w:val="superscript"/>
-        </w:rPr>
-        <w:t>-1</w:t>
-      </w:r>
-      <w:r>
-        <w:t>, which should approximate an intermediate response to the transparency of the lake.</w:t>
-      </w:r>
-      <w:r>
-        <w:t xml:space="preserve"> </w:t>
+      <w:proofErr w:type="gramEnd"/>
+      <w:r>
+        <w:t xml:space="preserve"> values that would result from this range of DOC concentrations in </w:t>
+      </w:r>
+      <w:r>
+        <w:t xml:space="preserve">lake GTH 91. </w:t>
       </w:r>
     </w:p>
     <w:p>
@@ -28044,6 +28132,8 @@
           </wp:inline>
         </w:drawing>
       </w:r>
+      <w:bookmarkStart w:id="0" w:name="_GoBack"/>
+      <w:bookmarkEnd w:id="0"/>
     </w:p>
     <w:p>
       <w:pPr>
@@ -28063,10 +28153,10 @@
           <w:noProof/>
         </w:rPr>
         <w:drawing>
-          <wp:inline distT="0" distB="0" distL="0" distR="0" wp14:anchorId="246530A1" wp14:editId="097BED3D">
-            <wp:extent cx="5486400" cy="7099935"/>
+          <wp:inline distT="0" distB="0" distL="0" distR="0" wp14:anchorId="4BBCA003" wp14:editId="001108F3">
+            <wp:extent cx="5486400" cy="5486400"/>
             <wp:effectExtent l="0" t="0" r="0" b="0"/>
-            <wp:docPr id="10" name="Picture 10"/>
+            <wp:docPr id="3" name="Picture 3"/>
             <wp:cNvGraphicFramePr>
               <a:graphicFrameLocks xmlns:a="http://schemas.openxmlformats.org/drawingml/2006/main" noChangeAspect="1"/>
             </wp:cNvGraphicFramePr>
@@ -28074,7 +28164,7 @@
               <a:graphicData uri="http://schemas.openxmlformats.org/drawingml/2006/picture">
                 <pic:pic xmlns:pic="http://schemas.openxmlformats.org/drawingml/2006/picture">
                   <pic:nvPicPr>
-                    <pic:cNvPr id="0" name="fig9_GTH91_estPercArea.ps"/>
+                    <pic:cNvPr id="0" name="whole_lake_SOD_temp_trans.pdf"/>
                     <pic:cNvPicPr/>
                   </pic:nvPicPr>
                   <pic:blipFill>
@@ -28092,7 +28182,7 @@
                   <pic:spPr>
                     <a:xfrm>
                       <a:off x="0" y="0"/>
-                      <a:ext cx="5486400" cy="7099935"/>
+                      <a:ext cx="5486400" cy="5486400"/>
                     </a:xfrm>
                     <a:prstGeom prst="rect">
                       <a:avLst/>
@@ -29936,7 +30026,7 @@
 </file>
 
 <file path=customXml/itemProps1.xml><?xml version="1.0" encoding="utf-8"?>
-<ds:datastoreItem xmlns:ds="http://schemas.openxmlformats.org/officeDocument/2006/customXml" ds:itemID="{F0CEBD63-72CD-F04E-8686-635B7EAE0981}">
+<ds:datastoreItem xmlns:ds="http://schemas.openxmlformats.org/officeDocument/2006/customXml" ds:itemID="{4B4991F6-C5F5-C84D-B6E2-6DA7D7651460}">
   <ds:schemaRefs>
     <ds:schemaRef ds:uri="http://schemas.openxmlformats.org/officeDocument/2006/bibliography"/>
   </ds:schemaRefs>

</xml_diff>

<commit_message>
I modified the analysis of the model to hone in on what is the best approach to the current conditions.  In the past analysis I was using the median Kd observed in lake GTH 91 as the initial conditions but using the DOC/Kd relationship from the survey to assess the warming conditions.  This had the potential to introduce a estimation artifact into the calculations of SOD because the two scenarios used 2 different methods of determing Kd.  I changed this by calculationg the Kd from the SCW DOC estimate directly.  I then recalculated all of the SOD measurements in climte_change_range_analysis.md
I partially updated the methods of the ms to reflect this but this is very incomplete
</commit_message>
<xml_diff>
--- a/revisions/lakeTransMS_revised_inland_waters.docx
+++ b/revisions/lakeTransMS_revised_inland_waters.docx
@@ -2210,28 +2210,46 @@
         <w:t>o</w:t>
       </w:r>
       <w:r>
-        <w:t xml:space="preserve"> C increase in temperature that is considered “likely” by the IUCC</w:t>
+        <w:t xml:space="preserve"> C increase in temperature that </w:t>
+      </w:r>
+      <w:r>
+        <w:t xml:space="preserve">is considered “likely” by the </w:t>
+      </w:r>
+      <w:proofErr w:type="spellStart"/>
+      <w:r>
+        <w:t>Intergovernment</w:t>
+      </w:r>
+      <w:proofErr w:type="spellEnd"/>
+      <w:r>
+        <w:t xml:space="preserve"> Panel on Climate Change (IP</w:t>
+      </w:r>
+      <w:r>
+        <w:t>CC</w:t>
+      </w:r>
+      <w:r>
+        <w:t xml:space="preserve">; </w:t>
+      </w:r>
+      <w:proofErr w:type="spellStart"/>
+      <w:r>
+        <w:t>Gu</w:t>
+      </w:r>
+      <w:r>
+        <w:t>dasz</w:t>
+      </w:r>
+      <w:proofErr w:type="spellEnd"/>
+      <w:r>
+        <w:t xml:space="preserve"> et al. 2010). </w:t>
       </w:r>
       <w:r>
         <w:t xml:space="preserve"> </w:t>
       </w:r>
-      <w:r>
-        <w:t>(</w:t>
-      </w:r>
-      <w:proofErr w:type="spellStart"/>
-      <w:r>
-        <w:t>Gu</w:t>
-      </w:r>
-      <w:r>
-        <w:t>dasz</w:t>
-      </w:r>
-      <w:proofErr w:type="spellEnd"/>
-      <w:r>
-        <w:t xml:space="preserve"> et al. 2010). </w:t>
-      </w:r>
-      <w:r>
-        <w:t xml:space="preserve"> </w:t>
-      </w:r>
+    </w:p>
+    <w:p>
+      <w:pPr>
+        <w:pStyle w:val="NormalWeb"/>
+        <w:spacing w:line="480" w:lineRule="auto"/>
+        <w:ind w:firstLine="922"/>
+      </w:pPr>
       <w:r>
         <w:t>The exact changes to lake transparency that may result from climate change in the Arctic and elsewhere are difficult to predict, however Keller et al. (2008) estimate a 0.5 to 2.3 mg L</w:t>
       </w:r>
@@ -2257,99 +2275,53 @@
         <w:t xml:space="preserve"> To conservatively estimate the changes in lake transparen</w:t>
       </w:r>
       <w:r>
-        <w:t>cy following warming we used</w:t>
-      </w:r>
-      <w:r>
-        <w:t xml:space="preserve"> the low end (</w:t>
-      </w:r>
-      <w:r>
-        <w:t>0.5 mg L</w:t>
-      </w:r>
-      <w:r>
-        <w:rPr>
-          <w:vertAlign w:val="superscript"/>
-        </w:rPr>
-        <w:t>-1</w:t>
-      </w:r>
-      <w:r>
-        <w:t xml:space="preserve"> increase in lake DOC concentration per 1</w:t>
-      </w:r>
-      <w:r>
-        <w:rPr>
-          <w:vertAlign w:val="superscript"/>
-        </w:rPr>
-        <w:t>o</w:t>
-      </w:r>
-      <w:r>
-        <w:t xml:space="preserve"> C temperature increase) of this estimate to determine the changes in lake GTH 91 transparency.  The DOC concentration of lake GTH 91 in early July 2009 was 5.5 mg </w:t>
-      </w:r>
-      <w:r>
-        <w:t>L</w:t>
-      </w:r>
-      <w:r>
-        <w:rPr>
-          <w:vertAlign w:val="superscript"/>
-        </w:rPr>
-        <w:t>-1</w:t>
-      </w:r>
-      <w:r>
-        <w:t xml:space="preserve"> (SCW, </w:t>
-      </w:r>
-      <w:proofErr w:type="spellStart"/>
-      <w:r>
-        <w:t>unpub</w:t>
-      </w:r>
-      <w:proofErr w:type="spellEnd"/>
-      <w:r>
-        <w:t>. data), so a 0.5 mg L</w:t>
-      </w:r>
-      <w:r>
-        <w:rPr>
-          <w:vertAlign w:val="superscript"/>
-        </w:rPr>
-        <w:t>-1</w:t>
-      </w:r>
-      <w:r>
-        <w:t xml:space="preserve"> increase in lake DOC concentration per 1</w:t>
-      </w:r>
-      <w:r>
-        <w:rPr>
-          <w:vertAlign w:val="superscript"/>
-        </w:rPr>
-        <w:t>o</w:t>
-      </w:r>
-      <w:r>
-        <w:t xml:space="preserve"> C temperature increase would result in a DOC concentration of 6.0 to 8.5 mg L</w:t>
-      </w:r>
-      <w:r>
-        <w:rPr>
-          <w:vertAlign w:val="superscript"/>
-        </w:rPr>
-        <w:t>-1</w:t>
-      </w:r>
-      <w:r>
-        <w:t xml:space="preserve"> following a 1</w:t>
-      </w:r>
-      <w:r>
-        <w:rPr>
-          <w:vertAlign w:val="superscript"/>
-        </w:rPr>
-        <w:t>o</w:t>
-      </w:r>
-      <w:r>
-        <w:t xml:space="preserve"> to 6</w:t>
-      </w:r>
-      <w:r>
-        <w:rPr>
-          <w:vertAlign w:val="superscript"/>
-        </w:rPr>
-        <w:t>o</w:t>
-      </w:r>
-      <w:r>
-        <w:t xml:space="preserve"> C increase in temperature.  </w:t>
-      </w:r>
-      <w:r>
-        <w:t xml:space="preserve">We used the </w:t>
+        <w:t xml:space="preserve">cy following </w:t>
+      </w:r>
+      <w:r>
+        <w:t xml:space="preserve">“likely” </w:t>
+      </w:r>
+      <w:r>
+        <w:t>warming we used</w:t>
+      </w:r>
+      <w:r>
+        <w:t xml:space="preserve"> the low </w:t>
+      </w:r>
+      <w:r>
+        <w:t xml:space="preserve">estimate from Keller et al. (2008) </w:t>
+      </w:r>
+      <w:r>
+        <w:t xml:space="preserve">to </w:t>
+      </w:r>
+      <w:r>
+        <w:t>calculate</w:t>
+      </w:r>
+      <w:r>
+        <w:t xml:space="preserve"> the </w:t>
+      </w:r>
+      <w:r>
+        <w:t xml:space="preserve">possible </w:t>
+      </w:r>
+      <w:r>
+        <w:t>changes in lake GTH 91 transparency</w:t>
+      </w:r>
+      <w:r>
+        <w:t xml:space="preserve"> following climate warming</w:t>
+      </w:r>
+      <w:r>
+        <w:t xml:space="preserve">. </w:t>
+      </w:r>
+      <w:r>
+        <w:t xml:space="preserve"> The </w:t>
+      </w:r>
+      <w:bookmarkStart w:id="0" w:name="_GoBack"/>
+      <w:bookmarkEnd w:id="0"/>
+      <w:proofErr w:type="gramStart"/>
+      <w:r>
+        <w:t>We</w:t>
+      </w:r>
+      <w:proofErr w:type="gramEnd"/>
+      <w:r>
+        <w:t xml:space="preserve"> used the </w:t>
       </w:r>
       <w:r>
         <w:t xml:space="preserve">relationship between DOC concentration and </w:t>
@@ -2369,7 +2341,6 @@
         <w:t xml:space="preserve"> identified in the 2008 survey to determine the range of </w:t>
       </w:r>
       <w:proofErr w:type="spellStart"/>
-      <w:proofErr w:type="gramStart"/>
       <w:r>
         <w:t>K</w:t>
       </w:r>
@@ -2380,7 +2351,6 @@
         <w:t>d</w:t>
       </w:r>
       <w:proofErr w:type="spellEnd"/>
-      <w:proofErr w:type="gramEnd"/>
       <w:r>
         <w:t xml:space="preserve"> values that would result from this range of DOC concentrations in </w:t>
       </w:r>
@@ -4897,7 +4867,92 @@
       </w:r>
       <w:proofErr w:type="gramEnd"/>
       <w:r>
-        <w:t>. However, if we combine the effects of the warming described above with an in</w:t>
+        <w:t xml:space="preserve">. </w:t>
+      </w:r>
+    </w:p>
+    <w:p>
+      <w:pPr>
+        <w:pStyle w:val="NormalWeb"/>
+        <w:spacing w:line="480" w:lineRule="auto"/>
+        <w:ind w:firstLine="922"/>
+      </w:pPr>
+      <w:r>
+        <w:t xml:space="preserve">The DOC concentration of lake GTH 91 in early July 2009 was 5.5 mg </w:t>
+      </w:r>
+      <w:r>
+        <w:t>L</w:t>
+      </w:r>
+      <w:r>
+        <w:rPr>
+          <w:vertAlign w:val="superscript"/>
+        </w:rPr>
+        <w:t>-1</w:t>
+      </w:r>
+      <w:r>
+        <w:t xml:space="preserve"> (SCW, </w:t>
+      </w:r>
+      <w:proofErr w:type="spellStart"/>
+      <w:r>
+        <w:t>unpub</w:t>
+      </w:r>
+      <w:proofErr w:type="spellEnd"/>
+      <w:r>
+        <w:t>. data), so a 0.5 mg L</w:t>
+      </w:r>
+      <w:r>
+        <w:rPr>
+          <w:vertAlign w:val="superscript"/>
+        </w:rPr>
+        <w:t>-1</w:t>
+      </w:r>
+      <w:r>
+        <w:t xml:space="preserve"> increase in lake DOC concentration per 1</w:t>
+      </w:r>
+      <w:r>
+        <w:rPr>
+          <w:vertAlign w:val="superscript"/>
+        </w:rPr>
+        <w:t>o</w:t>
+      </w:r>
+      <w:r>
+        <w:t xml:space="preserve"> C temperature increase would result in a DOC concentration of 6.0 to 8.5 mg L</w:t>
+      </w:r>
+      <w:r>
+        <w:rPr>
+          <w:vertAlign w:val="superscript"/>
+        </w:rPr>
+        <w:t>-1</w:t>
+      </w:r>
+      <w:r>
+        <w:t xml:space="preserve"> following a 1</w:t>
+      </w:r>
+      <w:r>
+        <w:rPr>
+          <w:vertAlign w:val="superscript"/>
+        </w:rPr>
+        <w:t>o</w:t>
+      </w:r>
+      <w:r>
+        <w:t xml:space="preserve"> to 6</w:t>
+      </w:r>
+      <w:r>
+        <w:rPr>
+          <w:vertAlign w:val="superscript"/>
+        </w:rPr>
+        <w:t>o</w:t>
+      </w:r>
+      <w:r>
+        <w:t xml:space="preserve"> C increase in temperature.</w:t>
+      </w:r>
+    </w:p>
+    <w:p>
+      <w:pPr>
+        <w:pStyle w:val="NormalWeb"/>
+        <w:spacing w:line="480" w:lineRule="auto"/>
+        <w:ind w:firstLine="922"/>
+      </w:pPr>
+      <w:r>
+        <w:t>However, if we combine the effects of the warming described above with an in</w:t>
       </w:r>
       <w:r>
         <w:t xml:space="preserve">crease in </w:t>
@@ -28091,10 +28146,10 @@
           <w:noProof/>
         </w:rPr>
         <w:drawing>
-          <wp:inline distT="0" distB="0" distL="0" distR="0" wp14:anchorId="2E12F210" wp14:editId="6951CBD2">
-            <wp:extent cx="5486400" cy="5694680"/>
+          <wp:inline distT="0" distB="0" distL="0" distR="0" wp14:anchorId="39827133" wp14:editId="3FB3CB59">
+            <wp:extent cx="5486400" cy="5486400"/>
             <wp:effectExtent l="0" t="0" r="0" b="0"/>
-            <wp:docPr id="9" name="Picture 9"/>
+            <wp:docPr id="10" name="Picture 10"/>
             <wp:cNvGraphicFramePr>
               <a:graphicFrameLocks xmlns:a="http://schemas.openxmlformats.org/drawingml/2006/main" noChangeAspect="1"/>
             </wp:cNvGraphicFramePr>
@@ -28102,7 +28157,7 @@
               <a:graphicData uri="http://schemas.openxmlformats.org/drawingml/2006/picture">
                 <pic:pic xmlns:pic="http://schemas.openxmlformats.org/drawingml/2006/picture">
                   <pic:nvPicPr>
-                    <pic:cNvPr id="0" name="fig8_GTH91_mod.eps"/>
+                    <pic:cNvPr id="0" name="TD_by_Julian_mods.pdf"/>
                     <pic:cNvPicPr/>
                   </pic:nvPicPr>
                   <pic:blipFill>
@@ -28120,7 +28175,7 @@
                   <pic:spPr>
                     <a:xfrm>
                       <a:off x="0" y="0"/>
-                      <a:ext cx="5486400" cy="5694680"/>
+                      <a:ext cx="5486400" cy="5486400"/>
                     </a:xfrm>
                     <a:prstGeom prst="rect">
                       <a:avLst/>
@@ -28132,8 +28187,6 @@
           </wp:inline>
         </w:drawing>
       </w:r>
-      <w:bookmarkStart w:id="0" w:name="_GoBack"/>
-      <w:bookmarkEnd w:id="0"/>
     </w:p>
     <w:p>
       <w:pPr>
@@ -30026,7 +30079,7 @@
 </file>
 
 <file path=customXml/itemProps1.xml><?xml version="1.0" encoding="utf-8"?>
-<ds:datastoreItem xmlns:ds="http://schemas.openxmlformats.org/officeDocument/2006/customXml" ds:itemID="{4B4991F6-C5F5-C84D-B6E2-6DA7D7651460}">
+<ds:datastoreItem xmlns:ds="http://schemas.openxmlformats.org/officeDocument/2006/customXml" ds:itemID="{E37DC5A6-3DD5-ED42-B569-7536E9F9FEE4}">
   <ds:schemaRefs>
     <ds:schemaRef ds:uri="http://schemas.openxmlformats.org/officeDocument/2006/bibliography"/>
   </ds:schemaRefs>

</xml_diff>

<commit_message>
Completed changes to the case study results and discussion Added the range of sediment areas under the thermocline for the different warming scenarios to the data analysis.
</commit_message>
<xml_diff>
--- a/revisions/lakeTransMS_revised_inland_waters.docx
+++ b/revisions/lakeTransMS_revised_inland_waters.docx
@@ -3020,13 +3020,7 @@
                                 <w:rPr>
                                   <w:rFonts w:ascii="Cambria Math" w:hAnsi="Cambria Math"/>
                                 </w:rPr>
-                                <m:t>m</m:t>
-                              </m:r>
-                              <m:r>
-                                <w:rPr>
-                                  <w:rFonts w:ascii="Cambria Math" w:hAnsi="Cambria Math"/>
-                                </w:rPr>
-                                <m:t>ax</m:t>
+                                <m:t>max</m:t>
                               </m:r>
                             </m:sub>
                           </m:sSub>
@@ -3348,6 +3342,43 @@
         <w:t xml:space="preserve"> C warming.</w:t>
       </w:r>
       <w:r>
+        <w:t xml:space="preserve">  The </w:t>
+      </w:r>
+      <w:proofErr w:type="spellStart"/>
+      <w:proofErr w:type="gramStart"/>
+      <w:r>
+        <w:t>K</w:t>
+      </w:r>
+      <w:r>
+        <w:rPr>
+          <w:vertAlign w:val="subscript"/>
+        </w:rPr>
+        <w:t>d</w:t>
+      </w:r>
+      <w:proofErr w:type="spellEnd"/>
+      <w:r>
+        <w:rPr>
+          <w:vertAlign w:val="subscript"/>
+        </w:rPr>
+        <w:t xml:space="preserve"> </w:t>
+      </w:r>
+      <w:r>
+        <w:t xml:space="preserve"> value</w:t>
+      </w:r>
+      <w:proofErr w:type="gramEnd"/>
+      <w:r>
+        <w:t xml:space="preserve"> from the 6</w:t>
+      </w:r>
+      <w:r>
+        <w:rPr>
+          <w:vertAlign w:val="superscript"/>
+        </w:rPr>
+        <w:t>o</w:t>
+      </w:r>
+      <w:r>
+        <w:t xml:space="preserve"> C warming scenario produced a negative sediment area above the thermocline for the first date of the dataset.  This negative value was assumed to be 0 for the calculations of whole-lake SOD.</w:t>
+      </w:r>
+      <w:r>
         <w:t xml:space="preserve"> </w:t>
       </w:r>
     </w:p>
@@ -3451,7 +3482,10 @@
         <w:t>o</w:t>
       </w:r>
       <w:r>
-        <w:t xml:space="preserve"> C warming with and without a change in DOC and transparency. </w:t>
+        <w:t xml:space="preserve"> C warming with and without a </w:t>
+      </w:r>
+      <w:r>
+        <w:t>change in DOC and transparency.</w:t>
       </w:r>
     </w:p>
     <w:p>
@@ -4617,11 +4651,9 @@
       <w:r>
         <w:t xml:space="preserve">.  </w:t>
       </w:r>
-      <w:proofErr w:type="spellStart"/>
-      <w:r>
-        <w:t>Estmation</w:t>
-      </w:r>
-      <w:proofErr w:type="spellEnd"/>
+      <w:r>
+        <w:t>Estimation</w:t>
+      </w:r>
       <w:r>
         <w:t xml:space="preserve"> of the </w:t>
       </w:r>
@@ -4645,7 +4677,6 @@
       <w:r>
         <w:t xml:space="preserve"> value shows a </w:t>
       </w:r>
-      <w:proofErr w:type="gramStart"/>
       <w:r>
         <w:t>0.07</w:t>
       </w:r>
@@ -4653,11 +4684,7 @@
         <w:t xml:space="preserve"> </w:t>
       </w:r>
       <w:r>
-        <w:t xml:space="preserve"> m</w:t>
-      </w:r>
-      <w:proofErr w:type="gramEnd"/>
-      <w:r>
-        <w:t xml:space="preserve"> d</w:t>
+        <w:t>m d</w:t>
       </w:r>
       <w:r>
         <w:rPr>
@@ -4707,21 +4734,25 @@
         <w:t>2</w:t>
       </w:r>
       <w:r>
-        <w:t xml:space="preserve">) estimates that percent sediment area above the thermocline would vary between 9.6 and 27.2% over the </w:t>
-      </w:r>
-      <w:bookmarkStart w:id="0" w:name="_GoBack"/>
-      <w:bookmarkEnd w:id="0"/>
-      <w:r>
-        <w:t>same t</w:t>
-      </w:r>
-      <w:r>
-        <w:t xml:space="preserve">ime period as the study (Fig. </w:t>
-      </w:r>
-      <w:r>
-        <w:t>9</w:t>
-      </w:r>
-      <w:r>
-        <w:t xml:space="preserve">). </w:t>
+        <w:t>) estimates that percent sediment area above the t</w:t>
+      </w:r>
+      <w:r>
+        <w:t xml:space="preserve">hermocline would vary between </w:t>
+      </w:r>
+      <w:r>
+        <w:t>6</w:t>
+      </w:r>
+      <w:r>
+        <w:t>.2 and 23.0</w:t>
+      </w:r>
+      <w:r>
+        <w:t>% over the same t</w:t>
+      </w:r>
+      <w:r>
+        <w:t>ime period as the study</w:t>
+      </w:r>
+      <w:r>
+        <w:t xml:space="preserve">. </w:t>
       </w:r>
     </w:p>
     <w:p>
@@ -4824,56 +4855,170 @@
         <w:t xml:space="preserve">dependence </w:t>
       </w:r>
       <w:r>
-        <w:t>experiment. During the period sampled, the median estimated sediment area above the thermocline under current conditions is 4945 m</w:t>
+        <w:t>experiment. The temperature and oxygen profiles collected in GTH 91 show that the water temperature below the thermocline was approximately 4.5</w:t>
       </w:r>
       <w:r>
         <w:rPr>
           <w:vertAlign w:val="superscript"/>
         </w:rPr>
+        <w:t>o</w:t>
+      </w:r>
+      <w:r>
+        <w:t xml:space="preserve"> C and the median oxygen deficit was 59% </w:t>
+      </w:r>
+      <w:r>
+        <w:t xml:space="preserve">of </w:t>
+      </w:r>
+      <w:r>
+        <w:t>surface O</w:t>
+      </w:r>
+      <w:r>
+        <w:rPr>
+          <w:vertAlign w:val="subscript"/>
+        </w:rPr>
         <w:t>2</w:t>
       </w:r>
       <w:r>
-        <w:t>,</w:t>
-      </w:r>
-      <w:r>
-        <w:t xml:space="preserve"> which yields an estimated S</w:t>
-      </w:r>
-      <w:r>
-        <w:t xml:space="preserve">OD above the thermocline </w:t>
+        <w:t xml:space="preserve"> (Table 5</w:t>
+      </w:r>
+      <w:r>
+        <w:t xml:space="preserve">). Using these temperature and oxygen conditions, the </w:t>
+      </w:r>
+      <w:r>
+        <w:t xml:space="preserve">estimated </w:t>
+      </w:r>
+      <w:r>
+        <w:t xml:space="preserve">areal </w:t>
+      </w:r>
+      <w:r>
+        <w:t>SOD rate below</w:t>
+      </w:r>
+      <w:r>
+        <w:t xml:space="preserve"> the thermocline declines to 8.2 </w:t>
+      </w:r>
+      <w:proofErr w:type="spellStart"/>
+      <w:r>
+        <w:t>mmol</w:t>
+      </w:r>
+      <w:proofErr w:type="spellEnd"/>
+      <w:r>
+        <w:t xml:space="preserve"> O</w:t>
+      </w:r>
+      <w:r>
+        <w:rPr>
+          <w:vertAlign w:val="subscript"/>
+        </w:rPr>
+        <w:t>2</w:t>
+      </w:r>
+      <w:r>
+        <w:t xml:space="preserve"> m</w:t>
+      </w:r>
+      <w:r>
+        <w:rPr>
+          <w:vertAlign w:val="superscript"/>
+        </w:rPr>
+        <w:t>-2</w:t>
+      </w:r>
+      <w:r>
+        <w:t xml:space="preserve"> d</w:t>
+      </w:r>
+      <w:r>
+        <w:rPr>
+          <w:vertAlign w:val="superscript"/>
+        </w:rPr>
+        <w:t>-1</w:t>
+      </w:r>
+      <w:r>
+        <w:t xml:space="preserve">. </w:t>
+      </w:r>
+      <w:r>
+        <w:t xml:space="preserve">Using these estimates of the SOD above and below the thermocline, the model based on no warming or change in transparency shows a range of whole-lake SOD from 221 to 264 </w:t>
+      </w:r>
+      <w:proofErr w:type="spellStart"/>
+      <w:r>
+        <w:t>mol</w:t>
+      </w:r>
+      <w:proofErr w:type="spellEnd"/>
+      <w:r>
+        <w:t xml:space="preserve"> </w:t>
+      </w:r>
+      <w:r>
+        <w:t>O</w:t>
+      </w:r>
+      <w:r>
+        <w:rPr>
+          <w:vertAlign w:val="subscript"/>
+        </w:rPr>
+        <w:t>2</w:t>
+      </w:r>
+      <w:r>
+        <w:t xml:space="preserve"> d</w:t>
+      </w:r>
+      <w:r>
+        <w:rPr>
+          <w:vertAlign w:val="superscript"/>
+        </w:rPr>
+        <w:t xml:space="preserve">-1 </w:t>
+      </w:r>
+      <w:r>
+        <w:t xml:space="preserve">with a median </w:t>
       </w:r>
       <w:proofErr w:type="gramStart"/>
       <w:r>
-        <w:t>of 92</w:t>
+        <w:t xml:space="preserve">of 247 </w:t>
+      </w:r>
+      <w:proofErr w:type="spellStart"/>
+      <w:r>
+        <w:t>mol</w:t>
+      </w:r>
+      <w:proofErr w:type="spellEnd"/>
+      <w:r>
+        <w:t xml:space="preserve"> O</w:t>
+      </w:r>
+      <w:r>
+        <w:rPr>
+          <w:vertAlign w:val="subscript"/>
+        </w:rPr>
+        <w:t>2</w:t>
+      </w:r>
+      <w:r>
+        <w:t xml:space="preserve"> d</w:t>
+      </w:r>
+      <w:r>
+        <w:rPr>
+          <w:vertAlign w:val="superscript"/>
+        </w:rPr>
+        <w:t>-1</w:t>
+      </w:r>
+      <w:proofErr w:type="gramEnd"/>
+      <w:r>
+        <w:t xml:space="preserve"> (Fig. 9).</w:t>
       </w:r>
       <w:r>
         <w:t xml:space="preserve"> </w:t>
       </w:r>
-      <w:proofErr w:type="spellStart"/>
-      <w:r>
-        <w:t>mol</w:t>
-      </w:r>
-      <w:proofErr w:type="spellEnd"/>
-      <w:r>
-        <w:t xml:space="preserve"> O</w:t>
-      </w:r>
-      <w:r>
-        <w:rPr>
-          <w:vertAlign w:val="subscript"/>
-        </w:rPr>
-        <w:t>2</w:t>
-      </w:r>
-      <w:r>
-        <w:t xml:space="preserve"> d</w:t>
+      <w:r>
+        <w:t xml:space="preserve"> Assuming a 1</w:t>
       </w:r>
       <w:r>
         <w:rPr>
           <w:vertAlign w:val="superscript"/>
         </w:rPr>
-        <w:t>-1</w:t>
+        <w:t>o</w:t>
+      </w:r>
+      <w:r>
+        <w:t xml:space="preserve"> C </w:t>
+      </w:r>
+      <w:proofErr w:type="gramStart"/>
+      <w:r>
+        <w:t>increase</w:t>
       </w:r>
       <w:proofErr w:type="gramEnd"/>
       <w:r>
-        <w:t>. The temperature and oxygen profiles collected in GTH 91 show that the water temperature below the thermocline was approximately 4.5</w:t>
+        <w:t xml:space="preserve"> in temperature above the thermocline with no change in thermocline depth</w:t>
+      </w:r>
+      <w:r>
+        <w:t>, the model shows a 1% increase in median whole-lake SOD (Fig. 9).  Assuming a 6</w:t>
       </w:r>
       <w:r>
         <w:rPr>
@@ -4882,156 +5027,15 @@
         <w:t>o</w:t>
       </w:r>
       <w:r>
-        <w:t xml:space="preserve"> C and the median oxygen deficit was 59% </w:t>
-      </w:r>
-      <w:r>
-        <w:t xml:space="preserve">of </w:t>
-      </w:r>
-      <w:r>
-        <w:t>surface O</w:t>
-      </w:r>
-      <w:r>
-        <w:rPr>
-          <w:vertAlign w:val="subscript"/>
-        </w:rPr>
-        <w:t>2</w:t>
-      </w:r>
-      <w:r>
-        <w:t xml:space="preserve"> (Table 5</w:t>
-      </w:r>
-      <w:r>
-        <w:t xml:space="preserve">). Using these temperature and oxygen conditions, the </w:t>
-      </w:r>
-      <w:r>
-        <w:t xml:space="preserve">estimated </w:t>
-      </w:r>
-      <w:r>
-        <w:t xml:space="preserve">areal </w:t>
-      </w:r>
-      <w:r>
-        <w:t>SOD rate below</w:t>
-      </w:r>
-      <w:r>
-        <w:t xml:space="preserve"> the thermocline declines to 8.2 </w:t>
-      </w:r>
-      <w:proofErr w:type="spellStart"/>
-      <w:r>
-        <w:t>mmol</w:t>
-      </w:r>
-      <w:proofErr w:type="spellEnd"/>
-      <w:r>
-        <w:t xml:space="preserve"> O</w:t>
-      </w:r>
-      <w:r>
-        <w:rPr>
-          <w:vertAlign w:val="subscript"/>
-        </w:rPr>
-        <w:t>2</w:t>
-      </w:r>
-      <w:r>
-        <w:t xml:space="preserve"> m</w:t>
-      </w:r>
-      <w:r>
-        <w:rPr>
-          <w:vertAlign w:val="superscript"/>
-        </w:rPr>
-        <w:t>-2</w:t>
-      </w:r>
-      <w:r>
-        <w:t xml:space="preserve"> d</w:t>
-      </w:r>
-      <w:r>
-        <w:rPr>
-          <w:vertAlign w:val="superscript"/>
-        </w:rPr>
-        <w:t>-1</w:t>
-      </w:r>
-      <w:r>
-        <w:t xml:space="preserve">. Under current </w:t>
-      </w:r>
-      <w:r>
-        <w:t xml:space="preserve">thermocline </w:t>
-      </w:r>
-      <w:r>
-        <w:t>conditions the estimated sediment area below the thermocline is 20055 m</w:t>
-      </w:r>
-      <w:r>
-        <w:rPr>
-          <w:vertAlign w:val="superscript"/>
-        </w:rPr>
-        <w:t>2</w:t>
-      </w:r>
-      <w:r>
-        <w:t>,</w:t>
-      </w:r>
-      <w:r>
-        <w:t xml:space="preserve"> giving an estimate of</w:t>
-      </w:r>
-      <w:r>
-        <w:t xml:space="preserve"> SOD</w:t>
-      </w:r>
-      <w:r>
-        <w:t xml:space="preserve"> below the thermocline </w:t>
+        <w:t xml:space="preserve"> C </w:t>
       </w:r>
       <w:proofErr w:type="gramStart"/>
       <w:r>
-        <w:t xml:space="preserve">of 163 </w:t>
-      </w:r>
-      <w:proofErr w:type="spellStart"/>
-      <w:r>
-        <w:t>mol</w:t>
-      </w:r>
-      <w:proofErr w:type="spellEnd"/>
-      <w:r>
-        <w:t xml:space="preserve"> O</w:t>
-      </w:r>
-      <w:r>
-        <w:rPr>
-          <w:vertAlign w:val="subscript"/>
-        </w:rPr>
-        <w:t>2</w:t>
-      </w:r>
-      <w:r>
-        <w:t xml:space="preserve"> d</w:t>
-      </w:r>
-      <w:r>
-        <w:rPr>
-          <w:vertAlign w:val="superscript"/>
-        </w:rPr>
-        <w:t>-1</w:t>
+        <w:t>increase</w:t>
       </w:r>
       <w:proofErr w:type="gramEnd"/>
       <w:r>
-        <w:t xml:space="preserve"> and thus a whole-</w:t>
-      </w:r>
-      <w:r>
-        <w:t xml:space="preserve">lake SOD of 255 </w:t>
-      </w:r>
-      <w:proofErr w:type="spellStart"/>
-      <w:r>
-        <w:t>mol</w:t>
-      </w:r>
-      <w:proofErr w:type="spellEnd"/>
-      <w:r>
-        <w:t xml:space="preserve"> O</w:t>
-      </w:r>
-      <w:r>
-        <w:rPr>
-          <w:vertAlign w:val="subscript"/>
-        </w:rPr>
-        <w:t>2</w:t>
-      </w:r>
-      <w:r>
-        <w:t xml:space="preserve"> d</w:t>
-      </w:r>
-      <w:r>
-        <w:rPr>
-          <w:vertAlign w:val="superscript"/>
-        </w:rPr>
-        <w:t>-1</w:t>
-      </w:r>
-      <w:r>
-        <w:t xml:space="preserve">. </w:t>
+        <w:t xml:space="preserve"> in temperature above the thermocline with no change in thermocline depth, the model predicts a 5.9% increase in whole-lake SOD (Fig. 9). </w:t>
       </w:r>
     </w:p>
     <w:p>
@@ -5041,97 +5045,163 @@
         <w:ind w:firstLine="922"/>
       </w:pPr>
       <w:r>
-        <w:t>We modeled the effects of 3</w:t>
+        <w:t xml:space="preserve">The DOC concentration of lake GTH 91 in early July 2009 was 5.5 mg </w:t>
+      </w:r>
+      <w:r>
+        <w:t>L</w:t>
       </w:r>
       <w:r>
         <w:rPr>
           <w:vertAlign w:val="superscript"/>
         </w:rPr>
+        <w:t>-1</w:t>
+      </w:r>
+      <w:r>
+        <w:t xml:space="preserve"> (SCW, </w:t>
+      </w:r>
+      <w:proofErr w:type="spellStart"/>
+      <w:r>
+        <w:t>unpub</w:t>
+      </w:r>
+      <w:proofErr w:type="spellEnd"/>
+      <w:r>
+        <w:t>. data), so a 0.5 mg L</w:t>
+      </w:r>
+      <w:r>
+        <w:rPr>
+          <w:vertAlign w:val="superscript"/>
+        </w:rPr>
+        <w:t>-1</w:t>
+      </w:r>
+      <w:r>
+        <w:t xml:space="preserve"> increase in lake DOC concentration per 1</w:t>
+      </w:r>
+      <w:r>
+        <w:rPr>
+          <w:vertAlign w:val="superscript"/>
+        </w:rPr>
         <w:t>o</w:t>
       </w:r>
       <w:r>
-        <w:t xml:space="preserve"> C warming of lake surface waters, which is intermediate to the 1.8 to 4</w:t>
+        <w:t xml:space="preserve"> C temperature increase would result </w:t>
+      </w:r>
+      <w:r>
+        <w:t>in a DOC concentration of 6.0 and</w:t>
+      </w:r>
+      <w:r>
+        <w:t xml:space="preserve"> 8.5 mg L</w:t>
       </w:r>
       <w:r>
         <w:rPr>
           <w:vertAlign w:val="superscript"/>
         </w:rPr>
+        <w:t>-1</w:t>
+      </w:r>
+      <w:r>
+        <w:t xml:space="preserve"> following a 1</w:t>
+      </w:r>
+      <w:r>
+        <w:rPr>
+          <w:vertAlign w:val="superscript"/>
+        </w:rPr>
         <w:t>o</w:t>
       </w:r>
       <w:r>
-        <w:t xml:space="preserve"> C warming analyzed in </w:t>
-      </w:r>
-      <w:proofErr w:type="spellStart"/>
-      <w:r>
-        <w:t>Gudasz</w:t>
-      </w:r>
-      <w:proofErr w:type="spellEnd"/>
-      <w:r>
-        <w:t xml:space="preserve"> et al. (2010). At this level of warming </w:t>
-      </w:r>
-      <w:r>
-        <w:t xml:space="preserve">the </w:t>
-      </w:r>
-      <w:r>
-        <w:t>results of the incubations</w:t>
-      </w:r>
-      <w:r>
-        <w:t xml:space="preserve"> predicts that the </w:t>
-      </w:r>
-      <w:r>
-        <w:t>SOD above the th</w:t>
-      </w:r>
-      <w:r>
-        <w:t xml:space="preserve">ermocline </w:t>
-      </w:r>
-      <w:r>
-        <w:t xml:space="preserve">would increase </w:t>
-      </w:r>
-      <w:r>
-        <w:t xml:space="preserve">9.8% </w:t>
+        <w:t xml:space="preserve"> and</w:t>
+      </w:r>
+      <w:r>
+        <w:t xml:space="preserve"> 6</w:t>
+      </w:r>
+      <w:r>
+        <w:rPr>
+          <w:vertAlign w:val="superscript"/>
+        </w:rPr>
+        <w:t>o</w:t>
+      </w:r>
+      <w:r>
+        <w:t xml:space="preserve"> C increase in temperature</w:t>
+      </w:r>
+      <w:r>
+        <w:t>, respectively</w:t>
+      </w:r>
+      <w:r>
+        <w:t>.</w:t>
+      </w:r>
+      <w:r>
+        <w:t xml:space="preserve">   </w:t>
+      </w:r>
+      <w:r>
+        <w:t>We estimate that these</w:t>
+      </w:r>
+      <w:r>
+        <w:t xml:space="preserve"> increase</w:t>
+      </w:r>
+      <w:r>
+        <w:t>s</w:t>
+      </w:r>
+      <w:r>
+        <w:t xml:space="preserve"> in the DOC concentration</w:t>
+      </w:r>
+      <w:r>
+        <w:t xml:space="preserve"> would increase the </w:t>
+      </w:r>
+      <w:proofErr w:type="spellStart"/>
+      <w:r>
+        <w:t>K</w:t>
+      </w:r>
+      <w:r>
+        <w:rPr>
+          <w:vertAlign w:val="subscript"/>
+        </w:rPr>
+        <w:t>d</w:t>
+      </w:r>
+      <w:proofErr w:type="spellEnd"/>
+      <w:r>
+        <w:t xml:space="preserve"> value of the lake to 1.1 and </w:t>
       </w:r>
       <w:proofErr w:type="gramStart"/>
       <w:r>
-        <w:t>to 101</w:t>
-      </w:r>
-      <w:r>
+        <w:t>1.5 m</w:t>
+      </w:r>
+      <w:r>
+        <w:rPr>
+          <w:vertAlign w:val="superscript"/>
+        </w:rPr>
+        <w:t>-1</w:t>
+      </w:r>
+      <w:r>
+        <w:t>,</w:t>
+      </w:r>
+      <w:proofErr w:type="gramEnd"/>
+      <w:r>
+        <w:t xml:space="preserve"> respective</w:t>
+      </w:r>
+      <w:r>
+        <w:t>ly.  Out model predicts that this change in transparency would result in a range of 5 to 22% sediment area above the thermocline for a 1</w:t>
+      </w:r>
+      <w:r>
+        <w:rPr>
+          <w:vertAlign w:val="superscript"/>
+        </w:rPr>
+        <w:t>o</w:t>
+      </w:r>
+      <w:r>
+        <w:t xml:space="preserve"> C temperature increase and a range of 0 to 15% sediment above the thermocline for a 6</w:t>
+      </w:r>
+      <w:r>
+        <w:rPr>
+          <w:vertAlign w:val="superscript"/>
+        </w:rPr>
+        <w:t>o</w:t>
+      </w:r>
+      <w:r>
+        <w:rPr>
+          <w:vertAlign w:val="superscript"/>
+        </w:rPr>
         <w:t xml:space="preserve"> </w:t>
       </w:r>
-      <w:proofErr w:type="spellStart"/>
-      <w:r>
-        <w:t>mol</w:t>
-      </w:r>
-      <w:proofErr w:type="spellEnd"/>
-      <w:r>
-        <w:t xml:space="preserve"> O</w:t>
-      </w:r>
-      <w:r>
-        <w:rPr>
-          <w:vertAlign w:val="subscript"/>
-        </w:rPr>
-        <w:t>2</w:t>
-      </w:r>
-      <w:r>
-        <w:t xml:space="preserve"> d</w:t>
-      </w:r>
-      <w:r>
-        <w:rPr>
-          <w:vertAlign w:val="superscript"/>
-        </w:rPr>
-        <w:t>-1</w:t>
-      </w:r>
-      <w:r>
-        <w:t>, which increases the whole-lake</w:t>
-      </w:r>
-      <w:r>
-        <w:t xml:space="preserve"> S</w:t>
-      </w:r>
-      <w:r>
-        <w:t>OD by 3.5%</w:t>
-      </w:r>
-      <w:proofErr w:type="gramEnd"/>
-      <w:r>
-        <w:t xml:space="preserve">. </w:t>
+      <w:r>
+        <w:t>C increase in temperature over the same time period as the study.</w:t>
       </w:r>
     </w:p>
     <w:p>
@@ -5141,72 +5211,73 @@
         <w:ind w:firstLine="922"/>
       </w:pPr>
       <w:r>
-        <w:t xml:space="preserve">The DOC concentration of lake GTH 91 in early July 2009 was 5.5 mg </w:t>
-      </w:r>
-      <w:r>
-        <w:t>L</w:t>
+        <w:t>Based on these results, the net effect of warming and a change in transparency and thermocline depth would be a reduction in the</w:t>
+      </w:r>
+      <w:r>
+        <w:t xml:space="preserve"> whole-lake SOD.  The</w:t>
+      </w:r>
+      <w:r>
+        <w:t xml:space="preserve"> model output</w:t>
+      </w:r>
+      <w:r>
+        <w:t xml:space="preserve"> </w:t>
+      </w:r>
+      <w:r>
+        <w:t xml:space="preserve">including a change in lake transparency showed a 0.5% reduction in whole lake SOD following a </w:t>
+      </w:r>
+      <w:r>
+        <w:t>1</w:t>
       </w:r>
       <w:r>
         <w:rPr>
           <w:vertAlign w:val="superscript"/>
         </w:rPr>
-        <w:t>-1</w:t>
-      </w:r>
-      <w:r>
-        <w:t xml:space="preserve"> (SCW, </w:t>
-      </w:r>
-      <w:proofErr w:type="spellStart"/>
-      <w:r>
-        <w:t>unpub</w:t>
-      </w:r>
-      <w:proofErr w:type="spellEnd"/>
-      <w:r>
-        <w:t>. data), so a 0.5 mg L</w:t>
+        <w:t>o</w:t>
+      </w:r>
+      <w:r>
+        <w:t xml:space="preserve"> C increase in temperature </w:t>
+      </w:r>
+      <w:r>
+        <w:t>and a 5% decrease in whole-lake SOD following a 6</w:t>
       </w:r>
       <w:r>
         <w:rPr>
           <w:vertAlign w:val="superscript"/>
         </w:rPr>
-        <w:t>-1</w:t>
-      </w:r>
-      <w:r>
-        <w:t xml:space="preserve"> increase in lake DOC concentration per 1</w:t>
-      </w:r>
-      <w:r>
-        <w:rPr>
-          <w:vertAlign w:val="superscript"/>
-        </w:rPr>
         <w:t>o</w:t>
       </w:r>
       <w:r>
-        <w:t xml:space="preserve"> C temperature increase would result in a DOC concentration of 6.0 to 8.5 mg L</w:t>
-      </w:r>
-      <w:r>
-        <w:rPr>
-          <w:vertAlign w:val="superscript"/>
-        </w:rPr>
-        <w:t>-1</w:t>
-      </w:r>
-      <w:r>
-        <w:t xml:space="preserve"> following a 1</w:t>
-      </w:r>
-      <w:r>
-        <w:rPr>
-          <w:vertAlign w:val="superscript"/>
-        </w:rPr>
-        <w:t>o</w:t>
-      </w:r>
-      <w:r>
-        <w:t xml:space="preserve"> to 6</w:t>
-      </w:r>
-      <w:r>
-        <w:rPr>
-          <w:vertAlign w:val="superscript"/>
-        </w:rPr>
-        <w:t>o</w:t>
-      </w:r>
-      <w:r>
-        <w:t xml:space="preserve"> C increase in temperature.</w:t>
+        <w:t xml:space="preserve"> C increase in temperature (Fig. 9). </w:t>
+      </w:r>
+    </w:p>
+    <w:p>
+      <w:pPr>
+        <w:pStyle w:val="Heading1"/>
+        <w:spacing w:line="480" w:lineRule="auto"/>
+        <w:rPr>
+          <w:rFonts w:eastAsia="Times New Roman" w:cs="Times New Roman"/>
+        </w:rPr>
+      </w:pPr>
+      <w:r>
+        <w:rPr>
+          <w:rFonts w:eastAsia="Times New Roman" w:cs="Times New Roman"/>
+        </w:rPr>
+        <w:t>Discussion</w:t>
+      </w:r>
+    </w:p>
+    <w:p>
+      <w:pPr>
+        <w:pStyle w:val="Heading2"/>
+        <w:spacing w:line="480" w:lineRule="auto"/>
+        <w:rPr>
+          <w:rFonts w:eastAsia="Times New Roman" w:cs="Times New Roman"/>
+        </w:rPr>
+      </w:pPr>
+      <w:r>
+        <w:rPr>
+          <w:rFonts w:eastAsia="Times New Roman" w:cs="Times New Roman"/>
+        </w:rPr>
+        <w:t>Lake Surveys</w:t>
       </w:r>
     </w:p>
     <w:p>
@@ -5216,10 +5287,47 @@
         <w:ind w:firstLine="922"/>
       </w:pPr>
       <w:r>
-        <w:t>However, if we combine the effects of the warming described above with an in</w:t>
-      </w:r>
-      <w:r>
-        <w:t xml:space="preserve">crease in </w:t>
+        <w:t xml:space="preserve">The results of the surveys clearly show that lakes with greater light attenuation develop shallower thermoclines, which is consistent with the hypothesis that water clarity is a principal factor controlling thermocline depth in small (&lt; 500 ha) lakes (Fee et al 1996, </w:t>
+      </w:r>
+      <w:proofErr w:type="spellStart"/>
+      <w:r>
+        <w:t>Mazumder</w:t>
+      </w:r>
+      <w:proofErr w:type="spellEnd"/>
+      <w:r>
+        <w:t xml:space="preserve"> and Taylor 1994, Houser 2006). Light attenuation results from the absorption of photons by dissolved and particulate matter suspended in the lake water (Wetzel 2001). The lakes in the region of this study contain very low levels of suspended particulates (K. Fortino, pers. obs.) and therefore, as in other systems, light attenuation is likely due to dissolved organic matter (DOC and </w:t>
+      </w:r>
+      <w:proofErr w:type="spellStart"/>
+      <w:r>
+        <w:t>cDOM</w:t>
+      </w:r>
+      <w:proofErr w:type="spellEnd"/>
+      <w:r>
+        <w:t xml:space="preserve">; Fee et al. 1996, Houser 2006, </w:t>
+      </w:r>
+      <w:proofErr w:type="spellStart"/>
+      <w:r>
+        <w:t>Caplanne</w:t>
+      </w:r>
+      <w:proofErr w:type="spellEnd"/>
+      <w:r>
+        <w:t xml:space="preserve"> and </w:t>
+      </w:r>
+      <w:proofErr w:type="spellStart"/>
+      <w:r>
+        <w:t>Laurion</w:t>
+      </w:r>
+      <w:proofErr w:type="spellEnd"/>
+      <w:r>
+        <w:t xml:space="preserve"> 2008). This conclusion is supported by the strong correlations of both DOC and </w:t>
+      </w:r>
+      <w:proofErr w:type="spellStart"/>
+      <w:r>
+        <w:t>cDOM</w:t>
+      </w:r>
+      <w:proofErr w:type="spellEnd"/>
+      <w:r>
+        <w:t xml:space="preserve"> with </w:t>
       </w:r>
       <w:proofErr w:type="spellStart"/>
       <w:r>
@@ -5233,104 +5341,79 @@
       </w:r>
       <w:proofErr w:type="spellEnd"/>
       <w:r>
+        <w:t xml:space="preserve"> in the 2008 survey. Unfortunately, </w:t>
+      </w:r>
+      <w:proofErr w:type="spellStart"/>
+      <w:r>
+        <w:t>cDOM</w:t>
+      </w:r>
+      <w:proofErr w:type="spellEnd"/>
+      <w:r>
+        <w:t xml:space="preserve"> was not measured in 2007 so the relationship between </w:t>
+      </w:r>
+      <w:proofErr w:type="spellStart"/>
+      <w:r>
+        <w:t>cDOM</w:t>
+      </w:r>
+      <w:proofErr w:type="spellEnd"/>
+      <w:r>
+        <w:t xml:space="preserve"> and </w:t>
+      </w:r>
+      <w:proofErr w:type="spellStart"/>
+      <w:r>
+        <w:t>K</w:t>
+      </w:r>
+      <w:r>
+        <w:rPr>
+          <w:vertAlign w:val="subscript"/>
+        </w:rPr>
+        <w:t>d</w:t>
+      </w:r>
+      <w:proofErr w:type="spellEnd"/>
+      <w:r>
+        <w:t xml:space="preserve"> cannot be assessed. Furthermore in 2007</w:t>
+      </w:r>
+      <w:r>
+        <w:t>,</w:t>
+      </w:r>
+      <w:r>
+        <w:t xml:space="preserve"> DOC was a poor predictor of </w:t>
+      </w:r>
+      <w:proofErr w:type="spellStart"/>
+      <w:r>
+        <w:t>K</w:t>
+      </w:r>
+      <w:r>
+        <w:rPr>
+          <w:vertAlign w:val="subscript"/>
+        </w:rPr>
+        <w:t>d</w:t>
+      </w:r>
+      <w:proofErr w:type="spellEnd"/>
+      <w:r>
+        <w:t xml:space="preserve"> and there was less light attenuation per unit of DOC than in the 2008 survey. Assuming that light attenuation is primarily the result of </w:t>
+      </w:r>
+      <w:proofErr w:type="spellStart"/>
+      <w:r>
+        <w:t>cDOM</w:t>
+      </w:r>
+      <w:proofErr w:type="spellEnd"/>
+      <w:r>
+        <w:t xml:space="preserve">, these results suggest that there was a decoupling of the bulk DOC concentration from the </w:t>
+      </w:r>
+      <w:proofErr w:type="spellStart"/>
+      <w:r>
+        <w:t>chromophoric</w:t>
+      </w:r>
+      <w:proofErr w:type="spellEnd"/>
+      <w:r>
+        <w:t xml:space="preserve"> (i.e., light attenuating) component of the DOC in 2007 but not 2008.</w:t>
+      </w:r>
+      <w:r>
+        <w:t xml:space="preserve">  </w:t>
+      </w:r>
+      <w:r>
         <w:t xml:space="preserve"> </w:t>
-      </w:r>
-      <w:r>
-        <w:t xml:space="preserve">from the observed median </w:t>
-      </w:r>
-      <w:proofErr w:type="gramStart"/>
-      <w:r>
-        <w:t>of 0.84 m</w:t>
-      </w:r>
-      <w:r>
-        <w:rPr>
-          <w:vertAlign w:val="superscript"/>
-        </w:rPr>
-        <w:t>-1</w:t>
-      </w:r>
-      <w:proofErr w:type="gramEnd"/>
-      <w:r>
-        <w:t xml:space="preserve"> </w:t>
-      </w:r>
-      <w:r>
-        <w:t>to 1.5 m</w:t>
-      </w:r>
-      <w:r>
-        <w:rPr>
-          <w:vertAlign w:val="superscript"/>
-        </w:rPr>
-        <w:t>-1</w:t>
-      </w:r>
-      <w:r>
-        <w:t xml:space="preserve">, the model predicts that there would be a </w:t>
-      </w:r>
-      <w:r>
-        <w:t>60% reducti</w:t>
-      </w:r>
-      <w:r>
-        <w:t xml:space="preserve">on of the sediment area </w:t>
-      </w:r>
-      <w:r>
-        <w:t>above the thermocline</w:t>
-      </w:r>
-      <w:r>
-        <w:t xml:space="preserve"> (Fig. 9)</w:t>
-      </w:r>
-      <w:r>
-        <w:t xml:space="preserve">.  This reduction in the area of the </w:t>
-      </w:r>
-      <w:proofErr w:type="spellStart"/>
-      <w:r>
-        <w:t>epilimnetic</w:t>
-      </w:r>
-      <w:proofErr w:type="spellEnd"/>
-      <w:r>
-        <w:t xml:space="preserve"> sediments </w:t>
-      </w:r>
-      <w:r>
-        <w:t>reduc</w:t>
-      </w:r>
-      <w:r>
-        <w:t>es the</w:t>
-      </w:r>
-      <w:r>
-        <w:t xml:space="preserve"> </w:t>
-      </w:r>
-      <w:r>
-        <w:t xml:space="preserve">estimate of </w:t>
-      </w:r>
-      <w:r>
-        <w:t xml:space="preserve">whole-lake SOD by 10.6%. </w:t>
-      </w:r>
-    </w:p>
-    <w:p>
-      <w:pPr>
-        <w:pStyle w:val="Heading1"/>
-        <w:spacing w:line="480" w:lineRule="auto"/>
-        <w:rPr>
-          <w:rFonts w:eastAsia="Times New Roman" w:cs="Times New Roman"/>
-        </w:rPr>
-      </w:pPr>
-      <w:r>
-        <w:rPr>
-          <w:rFonts w:eastAsia="Times New Roman" w:cs="Times New Roman"/>
-        </w:rPr>
-        <w:t>Discussion</w:t>
-      </w:r>
-    </w:p>
-    <w:p>
-      <w:pPr>
-        <w:pStyle w:val="Heading2"/>
-        <w:spacing w:line="480" w:lineRule="auto"/>
-        <w:rPr>
-          <w:rFonts w:eastAsia="Times New Roman" w:cs="Times New Roman"/>
-        </w:rPr>
-      </w:pPr>
-      <w:r>
-        <w:rPr>
-          <w:rFonts w:eastAsia="Times New Roman" w:cs="Times New Roman"/>
-        </w:rPr>
-        <w:t>Lake Surveys</w:t>
       </w:r>
     </w:p>
     <w:p>
@@ -5340,15 +5423,7 @@
         <w:ind w:firstLine="922"/>
       </w:pPr>
       <w:r>
-        <w:t xml:space="preserve">The results of the surveys clearly show that lakes with greater light attenuation develop shallower thermoclines, which is consistent with the hypothesis that water clarity is a principal factor controlling thermocline depth in small (&lt; 500 ha) lakes (Fee et al 1996, </w:t>
-      </w:r>
-      <w:proofErr w:type="spellStart"/>
-      <w:r>
-        <w:t>Mazumder</w:t>
-      </w:r>
-      <w:proofErr w:type="spellEnd"/>
-      <w:r>
-        <w:t xml:space="preserve"> and Taylor 1994, Houser 2006). Light attenuation results from the absorption of photons by dissolved and particulate matter suspended in the lake water (Wetzel 2001). The lakes in the region of this study contain very low levels of suspended particulates (K. Fortino, pers. obs.) and therefore, as in other systems, light attenuation is likely due to dissolved organic matter (DOC and </w:t>
+        <w:t xml:space="preserve">In the 2008 survey DOC, </w:t>
       </w:r>
       <w:proofErr w:type="spellStart"/>
       <w:r>
@@ -5356,11 +5431,56 @@
       </w:r>
       <w:proofErr w:type="spellEnd"/>
       <w:r>
-        <w:t xml:space="preserve">; Fee et al. 1996, Houser 2006, </w:t>
-      </w:r>
-      <w:proofErr w:type="spellStart"/>
-      <w:r>
-        <w:t>Caplanne</w:t>
+        <w:t xml:space="preserve">, and </w:t>
+      </w:r>
+      <w:proofErr w:type="spellStart"/>
+      <w:r>
+        <w:t>Chl</w:t>
+      </w:r>
+      <w:proofErr w:type="spellEnd"/>
+      <w:r>
+        <w:t xml:space="preserve"> </w:t>
+      </w:r>
+      <w:proofErr w:type="gramStart"/>
+      <w:r>
+        <w:rPr>
+          <w:i/>
+        </w:rPr>
+        <w:t>a</w:t>
+      </w:r>
+      <w:proofErr w:type="gramEnd"/>
+      <w:r>
+        <w:t xml:space="preserve"> all have a nearly identical relationship with </w:t>
+      </w:r>
+      <w:proofErr w:type="spellStart"/>
+      <w:r>
+        <w:t>K</w:t>
+      </w:r>
+      <w:r>
+        <w:rPr>
+          <w:vertAlign w:val="subscript"/>
+        </w:rPr>
+        <w:t>d</w:t>
+      </w:r>
+      <w:proofErr w:type="spellEnd"/>
+      <w:r>
+        <w:t>, however the correlation</w:t>
+      </w:r>
+      <w:r>
+        <w:t>s among</w:t>
+      </w:r>
+      <w:r>
+        <w:t xml:space="preserve"> the factors prevents the statistical partitioning of their individual effects. Unlike in 2007, bulk DOC is highly correlated with </w:t>
+      </w:r>
+      <w:proofErr w:type="spellStart"/>
+      <w:r>
+        <w:t>K</w:t>
+      </w:r>
+      <w:r>
+        <w:rPr>
+          <w:vertAlign w:val="subscript"/>
+        </w:rPr>
+        <w:t>d</w:t>
       </w:r>
       <w:proofErr w:type="spellEnd"/>
       <w:r>
@@ -5368,19 +5488,36 @@
       </w:r>
       <w:proofErr w:type="spellStart"/>
       <w:r>
-        <w:t>Laurion</w:t>
-      </w:r>
-      <w:proofErr w:type="spellEnd"/>
-      <w:r>
-        <w:t xml:space="preserve"> 2008). This conclusion is supported by the strong correlations of both DOC and </w:t>
-      </w:r>
-      <w:proofErr w:type="spellStart"/>
-      <w:r>
         <w:t>cDOM</w:t>
       </w:r>
       <w:proofErr w:type="spellEnd"/>
       <w:r>
-        <w:t xml:space="preserve"> with </w:t>
+        <w:t xml:space="preserve">, and both variables likely reflect </w:t>
+      </w:r>
+      <w:proofErr w:type="spellStart"/>
+      <w:r>
+        <w:t>allochthonous</w:t>
+      </w:r>
+      <w:proofErr w:type="spellEnd"/>
+      <w:r>
+        <w:t xml:space="preserve"> organic matter (OM) inputs. The relationship between </w:t>
+      </w:r>
+      <w:proofErr w:type="spellStart"/>
+      <w:r>
+        <w:t>Chl</w:t>
+      </w:r>
+      <w:proofErr w:type="spellEnd"/>
+      <w:r>
+        <w:t xml:space="preserve"> </w:t>
+      </w:r>
+      <w:r>
+        <w:rPr>
+          <w:i/>
+        </w:rPr>
+        <w:t>a</w:t>
+      </w:r>
+      <w:r>
+        <w:t xml:space="preserve"> and </w:t>
       </w:r>
       <w:proofErr w:type="spellStart"/>
       <w:r>
@@ -5394,23 +5531,41 @@
       </w:r>
       <w:proofErr w:type="spellEnd"/>
       <w:r>
-        <w:t xml:space="preserve"> in the 2008 survey. Unfortunately, </w:t>
-      </w:r>
-      <w:proofErr w:type="spellStart"/>
-      <w:r>
-        <w:t>cDOM</w:t>
-      </w:r>
-      <w:proofErr w:type="spellEnd"/>
-      <w:r>
-        <w:t xml:space="preserve"> was not measured in 2007 so the relationship between </w:t>
-      </w:r>
-      <w:proofErr w:type="spellStart"/>
-      <w:r>
-        <w:t>cDOM</w:t>
-      </w:r>
-      <w:proofErr w:type="spellEnd"/>
-      <w:r>
-        <w:t xml:space="preserve"> and </w:t>
+        <w:t xml:space="preserve"> is significant but estimation of the light attenuation specific to </w:t>
+      </w:r>
+      <w:proofErr w:type="spellStart"/>
+      <w:r>
+        <w:t>Chl</w:t>
+      </w:r>
+      <w:proofErr w:type="spellEnd"/>
+      <w:r>
+        <w:t xml:space="preserve"> </w:t>
+      </w:r>
+      <w:r>
+        <w:rPr>
+          <w:i/>
+        </w:rPr>
+        <w:t>a</w:t>
+      </w:r>
+      <w:r>
+        <w:t xml:space="preserve"> shows that the observed </w:t>
+      </w:r>
+      <w:proofErr w:type="spellStart"/>
+      <w:r>
+        <w:t>Chl</w:t>
+      </w:r>
+      <w:proofErr w:type="spellEnd"/>
+      <w:r>
+        <w:t xml:space="preserve"> </w:t>
+      </w:r>
+      <w:r>
+        <w:rPr>
+          <w:i/>
+        </w:rPr>
+        <w:t>a</w:t>
+      </w:r>
+      <w:r>
+        <w:t xml:space="preserve"> concentrations could only account for a small amount (&lt; 5%) of the measured </w:t>
       </w:r>
       <w:proofErr w:type="spellStart"/>
       <w:r>
@@ -5424,13 +5579,7 @@
       </w:r>
       <w:proofErr w:type="spellEnd"/>
       <w:r>
-        <w:t xml:space="preserve"> cannot be assessed. Furthermore in 2007</w:t>
-      </w:r>
-      <w:r>
-        <w:t>,</w:t>
-      </w:r>
-      <w:r>
-        <w:t xml:space="preserve"> DOC was a poor predictor of </w:t>
+        <w:t xml:space="preserve">. Overall, these results strongly suggest that </w:t>
       </w:r>
       <w:proofErr w:type="spellStart"/>
       <w:r>
@@ -5444,29 +5593,30 @@
       </w:r>
       <w:proofErr w:type="spellEnd"/>
       <w:r>
-        <w:t xml:space="preserve"> and there was less light attenuation per unit of DOC than in the 2008 survey. Assuming that light attenuation is primarily the result of </w:t>
-      </w:r>
-      <w:proofErr w:type="spellStart"/>
-      <w:r>
-        <w:t>cDOM</w:t>
-      </w:r>
-      <w:proofErr w:type="spellEnd"/>
-      <w:r>
-        <w:t xml:space="preserve">, these results suggest that there was a decoupling of the bulk DOC concentration from the </w:t>
-      </w:r>
-      <w:proofErr w:type="spellStart"/>
-      <w:r>
-        <w:t>chromophoric</w:t>
-      </w:r>
-      <w:proofErr w:type="spellEnd"/>
-      <w:r>
-        <w:t xml:space="preserve"> (i.e., light attenuating) component of the DOC in 2007 but not 2008.</w:t>
-      </w:r>
-      <w:r>
-        <w:t xml:space="preserve">  </w:t>
-      </w:r>
-      <w:r>
-        <w:t xml:space="preserve"> </w:t>
+        <w:t xml:space="preserve"> in these lakes is controlled by variation in </w:t>
+      </w:r>
+      <w:proofErr w:type="spellStart"/>
+      <w:r>
+        <w:t>allochthonous</w:t>
+      </w:r>
+      <w:proofErr w:type="spellEnd"/>
+      <w:r>
+        <w:t xml:space="preserve"> DOM. </w:t>
+      </w:r>
+    </w:p>
+    <w:p>
+      <w:pPr>
+        <w:pStyle w:val="Heading2"/>
+        <w:spacing w:line="480" w:lineRule="auto"/>
+        <w:rPr>
+          <w:rFonts w:eastAsia="Times New Roman" w:cs="Times New Roman"/>
+        </w:rPr>
+      </w:pPr>
+      <w:r>
+        <w:rPr>
+          <w:rFonts w:eastAsia="Times New Roman" w:cs="Times New Roman"/>
+        </w:rPr>
+        <w:t>Sediment Incubations</w:t>
       </w:r>
     </w:p>
     <w:p>
@@ -5476,200 +5626,201 @@
         <w:ind w:firstLine="922"/>
       </w:pPr>
       <w:r>
-        <w:t xml:space="preserve">In the 2008 survey DOC, </w:t>
-      </w:r>
-      <w:proofErr w:type="spellStart"/>
-      <w:r>
-        <w:t>cDOM</w:t>
-      </w:r>
-      <w:proofErr w:type="spellEnd"/>
-      <w:r>
-        <w:t xml:space="preserve">, and </w:t>
-      </w:r>
-      <w:proofErr w:type="spellStart"/>
-      <w:r>
-        <w:t>Chl</w:t>
-      </w:r>
-      <w:proofErr w:type="spellEnd"/>
-      <w:r>
-        <w:t xml:space="preserve"> </w:t>
-      </w:r>
-      <w:proofErr w:type="gramStart"/>
-      <w:r>
-        <w:rPr>
-          <w:i/>
-        </w:rPr>
-        <w:t>a</w:t>
-      </w:r>
-      <w:proofErr w:type="gramEnd"/>
-      <w:r>
-        <w:t xml:space="preserve"> all have a nearly identical relationship with </w:t>
-      </w:r>
-      <w:proofErr w:type="spellStart"/>
-      <w:r>
-        <w:t>K</w:t>
+        <w:t xml:space="preserve">SOD ranged between -7.7 and 39.8 </w:t>
+      </w:r>
+      <w:proofErr w:type="spellStart"/>
+      <w:r>
+        <w:t>mmol</w:t>
+      </w:r>
+      <w:proofErr w:type="spellEnd"/>
+      <w:r>
+        <w:t xml:space="preserve"> O</w:t>
       </w:r>
       <w:r>
         <w:rPr>
           <w:vertAlign w:val="subscript"/>
         </w:rPr>
-        <w:t>d</w:t>
-      </w:r>
-      <w:proofErr w:type="spellEnd"/>
-      <w:r>
-        <w:t>, however the correlation</w:t>
-      </w:r>
-      <w:r>
-        <w:t>s among</w:t>
-      </w:r>
-      <w:r>
-        <w:t xml:space="preserve"> the factors prevents the statistical partitioning of their individual effects. Unlike in 2007, bulk DOC is highly correlated with </w:t>
-      </w:r>
-      <w:proofErr w:type="spellStart"/>
-      <w:r>
-        <w:t>K</w:t>
+        <w:t>2</w:t>
+      </w:r>
+      <w:r>
+        <w:t xml:space="preserve"> m</w:t>
+      </w:r>
+      <w:r>
+        <w:rPr>
+          <w:vertAlign w:val="superscript"/>
+        </w:rPr>
+        <w:t>-2</w:t>
+      </w:r>
+      <w:r>
+        <w:t xml:space="preserve"> d</w:t>
+      </w:r>
+      <w:r>
+        <w:rPr>
+          <w:vertAlign w:val="superscript"/>
+        </w:rPr>
+        <w:t>-1</w:t>
+      </w:r>
+      <w:r>
+        <w:t xml:space="preserve"> with a median of 13.8 </w:t>
+      </w:r>
+      <w:proofErr w:type="spellStart"/>
+      <w:r>
+        <w:t>mmol</w:t>
+      </w:r>
+      <w:proofErr w:type="spellEnd"/>
+      <w:r>
+        <w:t xml:space="preserve"> O</w:t>
       </w:r>
       <w:r>
         <w:rPr>
           <w:vertAlign w:val="subscript"/>
         </w:rPr>
-        <w:t>d</w:t>
-      </w:r>
-      <w:proofErr w:type="spellEnd"/>
-      <w:r>
-        <w:t xml:space="preserve"> and </w:t>
-      </w:r>
-      <w:proofErr w:type="spellStart"/>
-      <w:r>
-        <w:t>cDOM</w:t>
-      </w:r>
-      <w:proofErr w:type="spellEnd"/>
-      <w:r>
-        <w:t xml:space="preserve">, and both variables likely reflect </w:t>
-      </w:r>
-      <w:proofErr w:type="spellStart"/>
-      <w:r>
-        <w:t>allochthonous</w:t>
-      </w:r>
-      <w:proofErr w:type="spellEnd"/>
-      <w:r>
-        <w:t xml:space="preserve"> organic matter (OM) inputs. The relationship between </w:t>
-      </w:r>
-      <w:proofErr w:type="spellStart"/>
-      <w:r>
-        <w:t>Chl</w:t>
-      </w:r>
-      <w:proofErr w:type="spellEnd"/>
-      <w:r>
-        <w:t xml:space="preserve"> </w:t>
-      </w:r>
-      <w:r>
-        <w:rPr>
-          <w:i/>
-        </w:rPr>
-        <w:t>a</w:t>
-      </w:r>
-      <w:r>
-        <w:t xml:space="preserve"> and </w:t>
-      </w:r>
-      <w:proofErr w:type="spellStart"/>
-      <w:r>
-        <w:t>K</w:t>
+        <w:t>2</w:t>
+      </w:r>
+      <w:r>
+        <w:t xml:space="preserve"> m</w:t>
+      </w:r>
+      <w:r>
+        <w:rPr>
+          <w:vertAlign w:val="superscript"/>
+        </w:rPr>
+        <w:t>-2</w:t>
+      </w:r>
+      <w:r>
+        <w:t xml:space="preserve"> d</w:t>
+      </w:r>
+      <w:r>
+        <w:rPr>
+          <w:vertAlign w:val="superscript"/>
+        </w:rPr>
+        <w:t>-1</w:t>
+      </w:r>
+      <w:r>
+        <w:t xml:space="preserve"> across all the lakes. This range of measurements is similar to the SOD range of 1.6 to 33 </w:t>
+      </w:r>
+      <w:proofErr w:type="spellStart"/>
+      <w:r>
+        <w:t>mmol</w:t>
+      </w:r>
+      <w:proofErr w:type="spellEnd"/>
+      <w:r>
+        <w:t xml:space="preserve"> O</w:t>
       </w:r>
       <w:r>
         <w:rPr>
           <w:vertAlign w:val="subscript"/>
         </w:rPr>
-        <w:t>d</w:t>
-      </w:r>
-      <w:proofErr w:type="spellEnd"/>
-      <w:r>
-        <w:t xml:space="preserve"> is significant but estimation of the light attenuation specific to </w:t>
-      </w:r>
-      <w:proofErr w:type="spellStart"/>
-      <w:r>
-        <w:t>Chl</w:t>
-      </w:r>
-      <w:proofErr w:type="spellEnd"/>
-      <w:r>
-        <w:t xml:space="preserve"> </w:t>
-      </w:r>
-      <w:r>
-        <w:rPr>
-          <w:i/>
-        </w:rPr>
-        <w:t>a</w:t>
-      </w:r>
-      <w:r>
-        <w:t xml:space="preserve"> shows that the observed </w:t>
-      </w:r>
-      <w:proofErr w:type="spellStart"/>
-      <w:r>
-        <w:t>Chl</w:t>
-      </w:r>
-      <w:proofErr w:type="spellEnd"/>
-      <w:r>
-        <w:t xml:space="preserve"> </w:t>
-      </w:r>
-      <w:r>
-        <w:rPr>
-          <w:i/>
-        </w:rPr>
-        <w:t>a</w:t>
-      </w:r>
-      <w:r>
-        <w:t xml:space="preserve"> concentrations could only account for a small amount (&lt; 5%) of the measured </w:t>
-      </w:r>
-      <w:proofErr w:type="spellStart"/>
-      <w:r>
-        <w:t>K</w:t>
+        <w:t>2</w:t>
+      </w:r>
+      <w:r>
+        <w:t xml:space="preserve"> m</w:t>
+      </w:r>
+      <w:r>
+        <w:rPr>
+          <w:vertAlign w:val="superscript"/>
+        </w:rPr>
+        <w:t>-2</w:t>
+      </w:r>
+      <w:r>
+        <w:t xml:space="preserve"> d</w:t>
+      </w:r>
+      <w:r>
+        <w:rPr>
+          <w:vertAlign w:val="superscript"/>
+        </w:rPr>
+        <w:t>-1</w:t>
+      </w:r>
+      <w:r>
+        <w:t xml:space="preserve"> reported by Pace and Prairie (2005) in a review of studies using similar methods. As far as we a</w:t>
+      </w:r>
+      <w:r>
+        <w:t>re</w:t>
+      </w:r>
+      <w:r>
+        <w:t xml:space="preserve"> aware there are no other published measurements of gross SOD from the Alaskan low arctic, yet the range of SOD observed in </w:t>
+      </w:r>
+      <w:r>
+        <w:t>our</w:t>
+      </w:r>
+      <w:r>
+        <w:t xml:space="preserve"> study is similar to the range of DIC flux measurements (-0.4 to 42 </w:t>
+      </w:r>
+      <w:proofErr w:type="spellStart"/>
+      <w:r>
+        <w:t>mmol</w:t>
+      </w:r>
+      <w:proofErr w:type="spellEnd"/>
+      <w:r>
+        <w:t xml:space="preserve"> DIC m</w:t>
+      </w:r>
+      <w:r>
+        <w:rPr>
+          <w:vertAlign w:val="superscript"/>
+        </w:rPr>
+        <w:t>-2</w:t>
+      </w:r>
+      <w:r>
+        <w:t xml:space="preserve"> d</w:t>
+      </w:r>
+      <w:r>
+        <w:rPr>
+          <w:vertAlign w:val="superscript"/>
+        </w:rPr>
+        <w:t>-1</w:t>
+      </w:r>
+      <w:r>
+        <w:t xml:space="preserve">, </w:t>
+      </w:r>
+      <w:proofErr w:type="spellStart"/>
+      <w:r>
+        <w:t>Hobbie</w:t>
+      </w:r>
+      <w:proofErr w:type="spellEnd"/>
+      <w:r>
+        <w:t xml:space="preserve"> et al. 1980), and SOD (32 to 47 </w:t>
+      </w:r>
+      <w:proofErr w:type="spellStart"/>
+      <w:r>
+        <w:t>mmol</w:t>
+      </w:r>
+      <w:proofErr w:type="spellEnd"/>
+      <w:r>
+        <w:t xml:space="preserve"> O</w:t>
       </w:r>
       <w:r>
         <w:rPr>
           <w:vertAlign w:val="subscript"/>
         </w:rPr>
-        <w:t>d</w:t>
-      </w:r>
-      <w:proofErr w:type="spellEnd"/>
-      <w:r>
-        <w:t xml:space="preserve">. Overall, these results strongly suggest that </w:t>
-      </w:r>
-      <w:proofErr w:type="spellStart"/>
-      <w:r>
-        <w:t>K</w:t>
-      </w:r>
-      <w:r>
-        <w:rPr>
-          <w:vertAlign w:val="subscript"/>
-        </w:rPr>
-        <w:t>d</w:t>
-      </w:r>
-      <w:proofErr w:type="spellEnd"/>
-      <w:r>
-        <w:t xml:space="preserve"> in these lakes is controlled by variation in </w:t>
-      </w:r>
-      <w:proofErr w:type="spellStart"/>
-      <w:r>
-        <w:t>allochthonous</w:t>
-      </w:r>
-      <w:proofErr w:type="spellEnd"/>
-      <w:r>
-        <w:t xml:space="preserve"> DOM. </w:t>
-      </w:r>
-    </w:p>
-    <w:p>
-      <w:pPr>
-        <w:pStyle w:val="Heading2"/>
-        <w:spacing w:line="480" w:lineRule="auto"/>
-        <w:rPr>
-          <w:rFonts w:eastAsia="Times New Roman" w:cs="Times New Roman"/>
-        </w:rPr>
-      </w:pPr>
-      <w:r>
-        <w:rPr>
-          <w:rFonts w:eastAsia="Times New Roman" w:cs="Times New Roman"/>
-        </w:rPr>
-        <w:t>Sediment Incubations</w:t>
+        <w:t>2</w:t>
+      </w:r>
+      <w:r>
+        <w:t xml:space="preserve"> m</w:t>
+      </w:r>
+      <w:r>
+        <w:rPr>
+          <w:vertAlign w:val="superscript"/>
+        </w:rPr>
+        <w:t>-2</w:t>
+      </w:r>
+      <w:r>
+        <w:t xml:space="preserve"> d</w:t>
+      </w:r>
+      <w:r>
+        <w:rPr>
+          <w:vertAlign w:val="superscript"/>
+        </w:rPr>
+        <w:t>-1</w:t>
+      </w:r>
+      <w:r>
+        <w:t xml:space="preserve">, </w:t>
+      </w:r>
+      <w:proofErr w:type="spellStart"/>
+      <w:r>
+        <w:t>Ramlal</w:t>
+      </w:r>
+      <w:proofErr w:type="spellEnd"/>
+      <w:r>
+        <w:t xml:space="preserve"> et al. 1994) collected in other shallow arctic systems at higher latitudes. </w:t>
       </w:r>
     </w:p>
     <w:p>
@@ -5679,7 +5830,15 @@
         <w:ind w:firstLine="922"/>
       </w:pPr>
       <w:r>
-        <w:t xml:space="preserve">SOD ranged between -7.7 and 39.8 </w:t>
+        <w:t xml:space="preserve">Cornwell and </w:t>
+      </w:r>
+      <w:proofErr w:type="spellStart"/>
+      <w:r>
+        <w:t>Kipphut</w:t>
+      </w:r>
+      <w:proofErr w:type="spellEnd"/>
+      <w:r>
+        <w:t xml:space="preserve"> (1992) measured a net SOD range of 7.1 to 8.1 </w:t>
       </w:r>
       <w:proofErr w:type="spellStart"/>
       <w:r>
@@ -5714,166 +5873,56 @@
         <w:t>-1</w:t>
       </w:r>
       <w:r>
-        <w:t xml:space="preserve"> with a median of 13.8 </w:t>
-      </w:r>
-      <w:proofErr w:type="spellStart"/>
-      <w:r>
-        <w:t>mmol</w:t>
-      </w:r>
-      <w:proofErr w:type="spellEnd"/>
-      <w:r>
-        <w:t xml:space="preserve"> O</w:t>
-      </w:r>
-      <w:r>
-        <w:rPr>
-          <w:vertAlign w:val="subscript"/>
-        </w:rPr>
-        <w:t>2</w:t>
-      </w:r>
-      <w:r>
-        <w:t xml:space="preserve"> m</w:t>
-      </w:r>
-      <w:r>
-        <w:rPr>
-          <w:vertAlign w:val="superscript"/>
-        </w:rPr>
-        <w:t>-2</w:t>
-      </w:r>
-      <w:r>
-        <w:t xml:space="preserve"> d</w:t>
-      </w:r>
-      <w:r>
-        <w:rPr>
-          <w:vertAlign w:val="superscript"/>
-        </w:rPr>
-        <w:t>-1</w:t>
-      </w:r>
-      <w:r>
-        <w:t xml:space="preserve"> across all the lakes. This range of measurements is similar to the SOD range of 1.6 to 33 </w:t>
-      </w:r>
-      <w:proofErr w:type="spellStart"/>
-      <w:r>
-        <w:t>mmol</w:t>
-      </w:r>
-      <w:proofErr w:type="spellEnd"/>
-      <w:r>
-        <w:t xml:space="preserve"> O</w:t>
-      </w:r>
-      <w:r>
-        <w:rPr>
-          <w:vertAlign w:val="subscript"/>
-        </w:rPr>
-        <w:t>2</w:t>
-      </w:r>
-      <w:r>
-        <w:t xml:space="preserve"> m</w:t>
-      </w:r>
-      <w:r>
-        <w:rPr>
-          <w:vertAlign w:val="superscript"/>
-        </w:rPr>
-        <w:t>-2</w:t>
-      </w:r>
-      <w:r>
-        <w:t xml:space="preserve"> d</w:t>
-      </w:r>
-      <w:r>
-        <w:rPr>
-          <w:vertAlign w:val="superscript"/>
-        </w:rPr>
-        <w:t>-1</w:t>
-      </w:r>
-      <w:r>
-        <w:t xml:space="preserve"> reported by Pace and Prairie (2005) in a review of studies using similar methods. As far as we a</w:t>
-      </w:r>
-      <w:r>
-        <w:t>re</w:t>
-      </w:r>
-      <w:r>
-        <w:t xml:space="preserve"> aware there are no other published measurements of gross SOD from the Alaskan low arctic, yet the range of SOD observed in </w:t>
+        <w:t xml:space="preserve"> in </w:t>
+      </w:r>
+      <w:proofErr w:type="spellStart"/>
+      <w:r>
+        <w:t>Toolik</w:t>
+      </w:r>
+      <w:proofErr w:type="spellEnd"/>
+      <w:r>
+        <w:t xml:space="preserve"> Lake (which is on the same landscape as the lakes in </w:t>
       </w:r>
       <w:r>
         <w:t>our</w:t>
       </w:r>
       <w:r>
-        <w:t xml:space="preserve"> study is similar to the range of DIC flux measurements (-0.4 to 42 </w:t>
-      </w:r>
-      <w:proofErr w:type="spellStart"/>
-      <w:r>
-        <w:t>mmol</w:t>
-      </w:r>
-      <w:proofErr w:type="spellEnd"/>
-      <w:r>
-        <w:t xml:space="preserve"> DIC m</w:t>
-      </w:r>
-      <w:r>
-        <w:rPr>
-          <w:vertAlign w:val="superscript"/>
-        </w:rPr>
-        <w:t>-2</w:t>
-      </w:r>
-      <w:r>
-        <w:t xml:space="preserve"> d</w:t>
-      </w:r>
-      <w:r>
-        <w:rPr>
-          <w:vertAlign w:val="superscript"/>
-        </w:rPr>
-        <w:t>-1</w:t>
-      </w:r>
-      <w:r>
-        <w:t xml:space="preserve">, </w:t>
-      </w:r>
-      <w:proofErr w:type="spellStart"/>
-      <w:r>
-        <w:t>Hobbie</w:t>
-      </w:r>
-      <w:proofErr w:type="spellEnd"/>
-      <w:r>
-        <w:t xml:space="preserve"> et al. 1980), and SOD (32 to 47 </w:t>
-      </w:r>
-      <w:proofErr w:type="spellStart"/>
-      <w:r>
-        <w:t>mmol</w:t>
-      </w:r>
-      <w:proofErr w:type="spellEnd"/>
-      <w:r>
-        <w:t xml:space="preserve"> O</w:t>
-      </w:r>
-      <w:r>
-        <w:rPr>
-          <w:vertAlign w:val="subscript"/>
-        </w:rPr>
-        <w:t>2</w:t>
-      </w:r>
-      <w:r>
-        <w:t xml:space="preserve"> m</w:t>
-      </w:r>
-      <w:r>
-        <w:rPr>
-          <w:vertAlign w:val="superscript"/>
-        </w:rPr>
-        <w:t>-2</w:t>
-      </w:r>
-      <w:r>
-        <w:t xml:space="preserve"> d</w:t>
-      </w:r>
-      <w:r>
-        <w:rPr>
-          <w:vertAlign w:val="superscript"/>
-        </w:rPr>
-        <w:t>-1</w:t>
-      </w:r>
-      <w:r>
-        <w:t xml:space="preserve">, </w:t>
-      </w:r>
-      <w:proofErr w:type="spellStart"/>
-      <w:r>
-        <w:t>Ramlal</w:t>
-      </w:r>
-      <w:proofErr w:type="spellEnd"/>
-      <w:r>
-        <w:t xml:space="preserve"> et al. 1994) collected in other shallow arctic systems at higher latitudes. </w:t>
+        <w:t xml:space="preserve"> study). These measurements are lower and much less variable than we observed, but represent </w:t>
+      </w:r>
+      <w:r>
+        <w:rPr>
+          <w:rStyle w:val="Emphasis"/>
+        </w:rPr>
+        <w:t>in situ</w:t>
+      </w:r>
+      <w:r>
+        <w:t xml:space="preserve"> net SOD collected over 2 to 7 day periods and do not likely reflect the range of environmental conditions found in </w:t>
+      </w:r>
+      <w:r>
+        <w:t>our</w:t>
+      </w:r>
+      <w:r>
+        <w:t xml:space="preserve"> study or in the environment. </w:t>
+      </w:r>
+      <w:r>
+        <w:t>Our</w:t>
+      </w:r>
+      <w:r>
+        <w:t xml:space="preserve"> </w:t>
+      </w:r>
+      <w:proofErr w:type="gramStart"/>
+      <w:r>
+        <w:t>measurements of dark SOD across a greater range of environmental conditions and lakes is</w:t>
+      </w:r>
+      <w:proofErr w:type="gramEnd"/>
+      <w:r>
+        <w:t xml:space="preserve"> likely more representative of the actual variation in sediment </w:t>
+      </w:r>
+      <w:r>
+        <w:t>mineralization in this region of the A</w:t>
+      </w:r>
+      <w:r>
+        <w:t xml:space="preserve">rctic. </w:t>
       </w:r>
     </w:p>
     <w:p>
@@ -5883,99 +5932,58 @@
         <w:ind w:firstLine="922"/>
       </w:pPr>
       <w:r>
-        <w:t xml:space="preserve">Cornwell and </w:t>
-      </w:r>
-      <w:proofErr w:type="spellStart"/>
-      <w:r>
-        <w:t>Kipphut</w:t>
-      </w:r>
-      <w:proofErr w:type="spellEnd"/>
-      <w:r>
-        <w:t xml:space="preserve"> (1992) measured a net SOD range of 7.1 to 8.1 </w:t>
-      </w:r>
-      <w:proofErr w:type="spellStart"/>
-      <w:r>
-        <w:t>mmol</w:t>
-      </w:r>
-      <w:proofErr w:type="spellEnd"/>
-      <w:r>
-        <w:t xml:space="preserve"> O</w:t>
-      </w:r>
-      <w:r>
-        <w:rPr>
-          <w:vertAlign w:val="subscript"/>
-        </w:rPr>
-        <w:t>2</w:t>
-      </w:r>
-      <w:r>
-        <w:t xml:space="preserve"> m</w:t>
-      </w:r>
-      <w:r>
-        <w:rPr>
-          <w:vertAlign w:val="superscript"/>
-        </w:rPr>
-        <w:t>-2</w:t>
-      </w:r>
-      <w:r>
-        <w:t xml:space="preserve"> d</w:t>
-      </w:r>
-      <w:r>
-        <w:rPr>
-          <w:vertAlign w:val="superscript"/>
-        </w:rPr>
-        <w:t>-1</w:t>
-      </w:r>
-      <w:r>
-        <w:t xml:space="preserve"> in </w:t>
-      </w:r>
-      <w:proofErr w:type="spellStart"/>
-      <w:r>
-        <w:t>Toolik</w:t>
-      </w:r>
-      <w:proofErr w:type="spellEnd"/>
-      <w:r>
-        <w:t xml:space="preserve"> Lake (which is on the same landscape as the lakes in </w:t>
-      </w:r>
-      <w:r>
-        <w:t>our</w:t>
-      </w:r>
-      <w:r>
-        <w:t xml:space="preserve"> study). These measurements are lower and much less variable than we observed, but represent </w:t>
-      </w:r>
-      <w:r>
-        <w:rPr>
-          <w:rStyle w:val="Emphasis"/>
-        </w:rPr>
-        <w:t>in situ</w:t>
-      </w:r>
-      <w:r>
-        <w:t xml:space="preserve"> net SOD collected over 2 to 7 day periods and do not likely reflect the range of environmental conditions found in </w:t>
-      </w:r>
-      <w:r>
-        <w:t>our</w:t>
-      </w:r>
-      <w:r>
-        <w:t xml:space="preserve"> study or in the environment. </w:t>
-      </w:r>
-      <w:r>
-        <w:t>Our</w:t>
-      </w:r>
-      <w:r>
-        <w:t xml:space="preserve"> </w:t>
-      </w:r>
-      <w:proofErr w:type="gramStart"/>
-      <w:r>
-        <w:t>measurements of dark SOD across a greater range of environmental conditions and lakes is</w:t>
-      </w:r>
-      <w:proofErr w:type="gramEnd"/>
-      <w:r>
-        <w:t xml:space="preserve"> likely more representative of the actual variation in sediment </w:t>
-      </w:r>
-      <w:r>
-        <w:t>mineralization in this region of the A</w:t>
-      </w:r>
-      <w:r>
-        <w:t xml:space="preserve">rctic. </w:t>
+        <w:t>The variation in SOD among sediments from within a lake in both the temperature dependence</w:t>
+      </w:r>
+      <w:r>
+        <w:t>,</w:t>
+      </w:r>
+      <w:r>
+        <w:t xml:space="preserve"> and oxygen availability experiments greatly exceeded difference</w:t>
+      </w:r>
+      <w:r>
+        <w:t xml:space="preserve">s in SOD among the three lakes.  This difference in the magnitude of variation </w:t>
+      </w:r>
+      <w:r>
+        <w:t>suggests</w:t>
+      </w:r>
+      <w:r>
+        <w:t xml:space="preserve"> that patch–scale varia</w:t>
+      </w:r>
+      <w:r>
+        <w:t>tion in temperature and oxygen availability</w:t>
+      </w:r>
+      <w:r>
+        <w:t xml:space="preserve"> has a greater influence on SOD than landscape–scale differences among lakes (</w:t>
+      </w:r>
+      <w:proofErr w:type="spellStart"/>
+      <w:r>
+        <w:t>Hobbie</w:t>
+      </w:r>
+      <w:proofErr w:type="spellEnd"/>
+      <w:r>
+        <w:t xml:space="preserve"> et al. 1980, den </w:t>
+      </w:r>
+      <w:proofErr w:type="spellStart"/>
+      <w:r>
+        <w:t>Heyer</w:t>
+      </w:r>
+      <w:proofErr w:type="spellEnd"/>
+      <w:r>
+        <w:t xml:space="preserve"> and </w:t>
+      </w:r>
+      <w:proofErr w:type="spellStart"/>
+      <w:r>
+        <w:t>Kalff</w:t>
+      </w:r>
+      <w:proofErr w:type="spellEnd"/>
+      <w:r>
+        <w:t xml:space="preserve"> 1998). Across all of the lakes, variation in SOD was significantly related to variation in temperature and oxygen concentration. SOD increased with temperature regardless of the sediment source and there were no significant differences in the relationship among the different lakes. Pace and Prairie (2005) calculate a mean slope of 0.65 ± 1 for the log–log SOD to temperature relationship in </w:t>
+      </w:r>
+      <w:r>
+        <w:t xml:space="preserve">a </w:t>
+      </w:r>
+      <w:r>
+        <w:t xml:space="preserve">review of lake SOD experiments. Similar treatment of the present data gives a mean log–log SOD to temperature slope of 0.26 ± 0.08 across all three lakes, which although lower than what was observed by Pace and Prairie (2005), is within the large standard deviation of their collected measurements. This observation indicates that the sediments from the lakes in this study are at the lower end of temperature sensitivity relative to the lakes they report. </w:t>
       </w:r>
     </w:p>
     <w:p>
@@ -5985,58 +5993,228 @@
         <w:ind w:firstLine="922"/>
       </w:pPr>
       <w:r>
-        <w:t>The variation in SOD among sediments from within a lake in both the temperature dependence</w:t>
-      </w:r>
-      <w:r>
-        <w:t>,</w:t>
-      </w:r>
-      <w:r>
-        <w:t xml:space="preserve"> and oxygen availability experiments greatly exceeded difference</w:t>
-      </w:r>
-      <w:r>
-        <w:t xml:space="preserve">s in SOD among the three lakes.  This difference in the magnitude of variation </w:t>
-      </w:r>
-      <w:r>
-        <w:t>suggests</w:t>
-      </w:r>
-      <w:r>
-        <w:t xml:space="preserve"> that patch–scale varia</w:t>
-      </w:r>
-      <w:r>
-        <w:t>tion in temperature and oxygen availability</w:t>
-      </w:r>
-      <w:r>
-        <w:t xml:space="preserve"> has a greater influence on SOD than landscape–scale differences among lakes (</w:t>
-      </w:r>
-      <w:proofErr w:type="spellStart"/>
-      <w:r>
-        <w:t>Hobbie</w:t>
-      </w:r>
-      <w:proofErr w:type="spellEnd"/>
-      <w:r>
-        <w:t xml:space="preserve"> et al. 1980, den </w:t>
-      </w:r>
-      <w:proofErr w:type="spellStart"/>
-      <w:r>
-        <w:t>Heyer</w:t>
-      </w:r>
-      <w:proofErr w:type="spellEnd"/>
-      <w:r>
-        <w:t xml:space="preserve"> and </w:t>
-      </w:r>
-      <w:proofErr w:type="spellStart"/>
-      <w:r>
-        <w:t>Kalff</w:t>
-      </w:r>
-      <w:proofErr w:type="spellEnd"/>
-      <w:r>
-        <w:t xml:space="preserve"> 1998). Across all of the lakes, variation in SOD was significantly related to variation in temperature and oxygen concentration. SOD increased with temperature regardless of the sediment source and there were no significant differences in the relationship among the different lakes. Pace and Prairie (2005) calculate a mean slope of 0.65 ± 1 for the log–log SOD to temperature relationship in </w:t>
-      </w:r>
-      <w:r>
-        <w:t xml:space="preserve">a </w:t>
-      </w:r>
-      <w:r>
-        <w:t xml:space="preserve">review of lake SOD experiments. Similar treatment of the present data gives a mean log–log SOD to temperature slope of 0.26 ± 0.08 across all three lakes, which although lower than what was observed by Pace and Prairie (2005), is within the large standard deviation of their collected measurements. This observation indicates that the sediments from the lakes in this study are at the lower end of temperature sensitivity relative to the lakes they report. </w:t>
+        <w:t>In addition to reduced sensitivity to temperature, we found that SOD increased linearly with temperature across the temperature range tested, whereas previous studies have observed that the response of SOD to temperature is greatest at lower temperatures (&lt; 10</w:t>
+      </w:r>
+      <w:r>
+        <w:rPr>
+          <w:vertAlign w:val="superscript"/>
+        </w:rPr>
+        <w:t>o</w:t>
+      </w:r>
+      <w:r>
+        <w:t xml:space="preserve"> C;</w:t>
+      </w:r>
+      <w:r>
+        <w:t xml:space="preserve"> </w:t>
+      </w:r>
+      <w:proofErr w:type="spellStart"/>
+      <w:r>
+        <w:t>Hargrave</w:t>
+      </w:r>
+      <w:proofErr w:type="spellEnd"/>
+      <w:r>
+        <w:t xml:space="preserve"> 1969, </w:t>
+      </w:r>
+      <w:proofErr w:type="spellStart"/>
+      <w:r>
+        <w:t>Graneli</w:t>
+      </w:r>
+      <w:proofErr w:type="spellEnd"/>
+      <w:r>
+        <w:t xml:space="preserve"> 1978, Pace and Prairie 2005). This difference in response appears to be the result of greater SOD at low temperatures and lower SOD at high temperatures in </w:t>
+      </w:r>
+      <w:r>
+        <w:t>our</w:t>
+      </w:r>
+      <w:r>
+        <w:t xml:space="preserve"> study. We measured a median SOD at 2</w:t>
+      </w:r>
+      <w:r>
+        <w:rPr>
+          <w:vertAlign w:val="superscript"/>
+        </w:rPr>
+        <w:t>o</w:t>
+      </w:r>
+      <w:r>
+        <w:t xml:space="preserve"> C across lakes of 12.1 </w:t>
+      </w:r>
+      <w:proofErr w:type="spellStart"/>
+      <w:r>
+        <w:t>mmol</w:t>
+      </w:r>
+      <w:proofErr w:type="spellEnd"/>
+      <w:r>
+        <w:t xml:space="preserve"> O</w:t>
+      </w:r>
+      <w:r>
+        <w:rPr>
+          <w:vertAlign w:val="subscript"/>
+        </w:rPr>
+        <w:t>2</w:t>
+      </w:r>
+      <w:r>
+        <w:t xml:space="preserve"> m</w:t>
+      </w:r>
+      <w:r>
+        <w:rPr>
+          <w:vertAlign w:val="superscript"/>
+        </w:rPr>
+        <w:t>-2</w:t>
+      </w:r>
+      <w:r>
+        <w:t xml:space="preserve"> d</w:t>
+      </w:r>
+      <w:r>
+        <w:rPr>
+          <w:vertAlign w:val="superscript"/>
+        </w:rPr>
+        <w:t>-1</w:t>
+      </w:r>
+      <w:r>
+        <w:t xml:space="preserve">, whereas the lakes surveyed in </w:t>
+      </w:r>
+      <w:proofErr w:type="spellStart"/>
+      <w:r>
+        <w:t>Hargrave</w:t>
+      </w:r>
+      <w:proofErr w:type="spellEnd"/>
+      <w:r>
+        <w:t xml:space="preserve"> (1969) do not achieve SOD rates this high until temperatures of approximately 9</w:t>
+      </w:r>
+      <w:r>
+        <w:rPr>
+          <w:vertAlign w:val="superscript"/>
+        </w:rPr>
+        <w:t>o</w:t>
+      </w:r>
+      <w:r>
+        <w:t xml:space="preserve"> C. A similar comparison at higher temperatures shows that the median SOD at 17</w:t>
+      </w:r>
+      <w:r>
+        <w:rPr>
+          <w:vertAlign w:val="superscript"/>
+        </w:rPr>
+        <w:t>o</w:t>
+      </w:r>
+      <w:r>
+        <w:t xml:space="preserve"> C in the sediments from the lakes in </w:t>
+      </w:r>
+      <w:r>
+        <w:t>our</w:t>
+      </w:r>
+      <w:r>
+        <w:t xml:space="preserve"> study is 19.7 </w:t>
+      </w:r>
+      <w:proofErr w:type="spellStart"/>
+      <w:r>
+        <w:t>mmol</w:t>
+      </w:r>
+      <w:proofErr w:type="spellEnd"/>
+      <w:r>
+        <w:t xml:space="preserve"> O</w:t>
+      </w:r>
+      <w:r>
+        <w:rPr>
+          <w:vertAlign w:val="subscript"/>
+        </w:rPr>
+        <w:t>2</w:t>
+      </w:r>
+      <w:r>
+        <w:t xml:space="preserve"> m</w:t>
+      </w:r>
+      <w:r>
+        <w:rPr>
+          <w:vertAlign w:val="superscript"/>
+        </w:rPr>
+        <w:t>-2</w:t>
+      </w:r>
+      <w:r>
+        <w:t xml:space="preserve"> d</w:t>
+      </w:r>
+      <w:r>
+        <w:rPr>
+          <w:vertAlign w:val="superscript"/>
+        </w:rPr>
+        <w:t>-1</w:t>
+      </w:r>
+      <w:r>
+        <w:t xml:space="preserve"> while </w:t>
+      </w:r>
+      <w:proofErr w:type="spellStart"/>
+      <w:r>
+        <w:t>Hargrave</w:t>
+      </w:r>
+      <w:proofErr w:type="spellEnd"/>
+      <w:r>
+        <w:t xml:space="preserve"> (1969) predicts an SOD of 39 </w:t>
+      </w:r>
+      <w:proofErr w:type="spellStart"/>
+      <w:r>
+        <w:t>mmol</w:t>
+      </w:r>
+      <w:proofErr w:type="spellEnd"/>
+      <w:r>
+        <w:t xml:space="preserve"> O</w:t>
+      </w:r>
+      <w:r>
+        <w:rPr>
+          <w:vertAlign w:val="subscript"/>
+        </w:rPr>
+        <w:t>2</w:t>
+      </w:r>
+      <w:r>
+        <w:t xml:space="preserve"> m</w:t>
+      </w:r>
+      <w:r>
+        <w:rPr>
+          <w:vertAlign w:val="superscript"/>
+        </w:rPr>
+        <w:t>-2</w:t>
+      </w:r>
+      <w:r>
+        <w:t xml:space="preserve"> d</w:t>
+      </w:r>
+      <w:r>
+        <w:rPr>
+          <w:vertAlign w:val="superscript"/>
+        </w:rPr>
+        <w:t>-1</w:t>
+      </w:r>
+      <w:r>
+        <w:t xml:space="preserve"> at 17</w:t>
+      </w:r>
+      <w:r>
+        <w:rPr>
+          <w:vertAlign w:val="superscript"/>
+        </w:rPr>
+        <w:t>o</w:t>
+      </w:r>
+      <w:r>
+        <w:t xml:space="preserve"> C. This reduced sensitivity of the SOD response to temperature may be due to selection for sediment microbial communities that perform more efficient</w:t>
+      </w:r>
+      <w:r>
+        <w:t>ly at lower temperatures (</w:t>
+      </w:r>
+      <w:r>
+        <w:t>Madigan</w:t>
+      </w:r>
+      <w:r>
+        <w:t xml:space="preserve"> </w:t>
+      </w:r>
+      <w:r>
+        <w:t>et</w:t>
+      </w:r>
+      <w:r>
+        <w:t xml:space="preserve"> </w:t>
+      </w:r>
+      <w:r>
+        <w:t>al</w:t>
+      </w:r>
+      <w:r>
+        <w:t>. 2000)</w:t>
+      </w:r>
+      <w:r>
+        <w:t xml:space="preserve"> in the persistently cooler temperatures found in arctic lakes. </w:t>
       </w:r>
     </w:p>
     <w:p>
@@ -6046,228 +6224,204 @@
         <w:ind w:firstLine="922"/>
       </w:pPr>
       <w:r>
-        <w:t>In addition to reduced sensitivity to temperature, we found that SOD increased linearly with temperature across the temperature range tested, whereas previous studies have observed that the response of SOD to temperature is greatest at lower temperatures (&lt; 10</w:t>
+        <w:t xml:space="preserve">SOD related to the concentration of oxygen in the water overlying the sediments.  </w:t>
+      </w:r>
+      <w:proofErr w:type="spellStart"/>
+      <w:r>
+        <w:t>Hargrave</w:t>
+      </w:r>
+      <w:proofErr w:type="spellEnd"/>
+      <w:r>
+        <w:t xml:space="preserve"> (1969) found an approximate reduction of 42 </w:t>
+      </w:r>
+      <w:proofErr w:type="spellStart"/>
+      <w:r>
+        <w:t>mmol</w:t>
+      </w:r>
+      <w:proofErr w:type="spellEnd"/>
+      <w:r>
+        <w:t xml:space="preserve"> O</w:t>
+      </w:r>
+      <w:r>
+        <w:rPr>
+          <w:vertAlign w:val="subscript"/>
+        </w:rPr>
+        <w:t>2</w:t>
+      </w:r>
+      <w:r>
+        <w:t xml:space="preserve"> m</w:t>
       </w:r>
       <w:r>
         <w:rPr>
           <w:vertAlign w:val="superscript"/>
         </w:rPr>
-        <w:t>o</w:t>
-      </w:r>
-      <w:r>
-        <w:t xml:space="preserve"> C;</w:t>
-      </w:r>
-      <w:r>
-        <w:t xml:space="preserve"> </w:t>
-      </w:r>
-      <w:proofErr w:type="spellStart"/>
-      <w:r>
-        <w:t>Hargrave</w:t>
-      </w:r>
-      <w:proofErr w:type="spellEnd"/>
-      <w:r>
-        <w:t xml:space="preserve"> 1969, </w:t>
-      </w:r>
-      <w:proofErr w:type="spellStart"/>
-      <w:r>
-        <w:t>Graneli</w:t>
-      </w:r>
-      <w:proofErr w:type="spellEnd"/>
-      <w:r>
-        <w:t xml:space="preserve"> 1978, Pace and Prairie 2005). This difference in response appears to be the result of greater SOD at low temperatures and lower SOD at high temperatures in </w:t>
+        <w:t>-2</w:t>
+      </w:r>
+      <w:r>
+        <w:t xml:space="preserve"> d</w:t>
+      </w:r>
+      <w:r>
+        <w:rPr>
+          <w:vertAlign w:val="superscript"/>
+        </w:rPr>
+        <w:t>-1</w:t>
+      </w:r>
+      <w:r>
+        <w:t xml:space="preserve"> per </w:t>
+      </w:r>
+      <w:proofErr w:type="spellStart"/>
+      <w:r>
+        <w:t>mmol</w:t>
+      </w:r>
+      <w:proofErr w:type="spellEnd"/>
+      <w:r>
+        <w:t xml:space="preserve"> O</w:t>
+      </w:r>
+      <w:r>
+        <w:rPr>
+          <w:vertAlign w:val="subscript"/>
+        </w:rPr>
+        <w:t>2</w:t>
+      </w:r>
+      <w:r>
+        <w:t xml:space="preserve"> L</w:t>
+      </w:r>
+      <w:r>
+        <w:rPr>
+          <w:vertAlign w:val="superscript"/>
+        </w:rPr>
+        <w:t>-1</w:t>
+      </w:r>
+      <w:r>
+        <w:t xml:space="preserve"> in Marion Lake, B.C. and Park and Jaffe (1999) calculate an approximate reduction of 63 </w:t>
+      </w:r>
+      <w:proofErr w:type="spellStart"/>
+      <w:r>
+        <w:t>mmol</w:t>
+      </w:r>
+      <w:proofErr w:type="spellEnd"/>
+      <w:r>
+        <w:t xml:space="preserve"> O</w:t>
+      </w:r>
+      <w:r>
+        <w:rPr>
+          <w:vertAlign w:val="subscript"/>
+        </w:rPr>
+        <w:t>2</w:t>
+      </w:r>
+      <w:r>
+        <w:t xml:space="preserve"> m</w:t>
+      </w:r>
+      <w:r>
+        <w:rPr>
+          <w:vertAlign w:val="superscript"/>
+        </w:rPr>
+        <w:t>-2</w:t>
+      </w:r>
+      <w:r>
+        <w:t xml:space="preserve"> d</w:t>
+      </w:r>
+      <w:r>
+        <w:rPr>
+          <w:vertAlign w:val="superscript"/>
+        </w:rPr>
+        <w:t>-1</w:t>
+      </w:r>
+      <w:r>
+        <w:t xml:space="preserve"> per </w:t>
+      </w:r>
+      <w:proofErr w:type="spellStart"/>
+      <w:r>
+        <w:t>mmol</w:t>
+      </w:r>
+      <w:proofErr w:type="spellEnd"/>
+      <w:r>
+        <w:t xml:space="preserve"> O</w:t>
+      </w:r>
+      <w:r>
+        <w:rPr>
+          <w:vertAlign w:val="subscript"/>
+        </w:rPr>
+        <w:t>2</w:t>
+      </w:r>
+      <w:r>
+        <w:t xml:space="preserve"> L</w:t>
+      </w:r>
+      <w:r>
+        <w:rPr>
+          <w:vertAlign w:val="superscript"/>
+        </w:rPr>
+        <w:t>-1</w:t>
+      </w:r>
+      <w:r>
+        <w:t xml:space="preserve"> using a numerical model of sediment oxygen dynamics. Both of these estimates agree well with the estimated decline of 50 </w:t>
+      </w:r>
+      <w:proofErr w:type="spellStart"/>
+      <w:r>
+        <w:t>mmol</w:t>
+      </w:r>
+      <w:proofErr w:type="spellEnd"/>
+      <w:r>
+        <w:t xml:space="preserve"> O</w:t>
+      </w:r>
+      <w:r>
+        <w:rPr>
+          <w:vertAlign w:val="subscript"/>
+        </w:rPr>
+        <w:t>2</w:t>
+      </w:r>
+      <w:r>
+        <w:t xml:space="preserve"> m</w:t>
+      </w:r>
+      <w:r>
+        <w:rPr>
+          <w:vertAlign w:val="superscript"/>
+        </w:rPr>
+        <w:t>-2</w:t>
+      </w:r>
+      <w:r>
+        <w:t xml:space="preserve"> d</w:t>
+      </w:r>
+      <w:r>
+        <w:rPr>
+          <w:vertAlign w:val="superscript"/>
+        </w:rPr>
+        <w:t>-1</w:t>
+      </w:r>
+      <w:r>
+        <w:t xml:space="preserve"> per </w:t>
+      </w:r>
+      <w:proofErr w:type="spellStart"/>
+      <w:r>
+        <w:t>mmol</w:t>
+      </w:r>
+      <w:proofErr w:type="spellEnd"/>
+      <w:r>
+        <w:t xml:space="preserve"> O</w:t>
+      </w:r>
+      <w:r>
+        <w:rPr>
+          <w:vertAlign w:val="subscript"/>
+        </w:rPr>
+        <w:t>2</w:t>
+      </w:r>
+      <w:r>
+        <w:t xml:space="preserve"> L</w:t>
+      </w:r>
+      <w:r>
+        <w:rPr>
+          <w:vertAlign w:val="superscript"/>
+        </w:rPr>
+        <w:t>-1</w:t>
+      </w:r>
+      <w:r>
+        <w:t xml:space="preserve"> across the three lakes observed in </w:t>
       </w:r>
       <w:r>
         <w:t>our</w:t>
       </w:r>
       <w:r>
-        <w:t xml:space="preserve"> study. We measured a median SOD at 2</w:t>
-      </w:r>
-      <w:r>
-        <w:rPr>
-          <w:vertAlign w:val="superscript"/>
-        </w:rPr>
-        <w:t>o</w:t>
-      </w:r>
-      <w:r>
-        <w:t xml:space="preserve"> C across lakes of 12.1 </w:t>
-      </w:r>
-      <w:proofErr w:type="spellStart"/>
-      <w:r>
-        <w:t>mmol</w:t>
-      </w:r>
-      <w:proofErr w:type="spellEnd"/>
-      <w:r>
-        <w:t xml:space="preserve"> O</w:t>
-      </w:r>
-      <w:r>
-        <w:rPr>
-          <w:vertAlign w:val="subscript"/>
-        </w:rPr>
-        <w:t>2</w:t>
-      </w:r>
-      <w:r>
-        <w:t xml:space="preserve"> m</w:t>
-      </w:r>
-      <w:r>
-        <w:rPr>
-          <w:vertAlign w:val="superscript"/>
-        </w:rPr>
-        <w:t>-2</w:t>
-      </w:r>
-      <w:r>
-        <w:t xml:space="preserve"> d</w:t>
-      </w:r>
-      <w:r>
-        <w:rPr>
-          <w:vertAlign w:val="superscript"/>
-        </w:rPr>
-        <w:t>-1</w:t>
-      </w:r>
-      <w:r>
-        <w:t xml:space="preserve">, whereas the lakes surveyed in </w:t>
-      </w:r>
-      <w:proofErr w:type="spellStart"/>
-      <w:r>
-        <w:t>Hargrave</w:t>
-      </w:r>
-      <w:proofErr w:type="spellEnd"/>
-      <w:r>
-        <w:t xml:space="preserve"> (1969) do not achieve SOD rates this high until temperatures of approximately 9</w:t>
-      </w:r>
-      <w:r>
-        <w:rPr>
-          <w:vertAlign w:val="superscript"/>
-        </w:rPr>
-        <w:t>o</w:t>
-      </w:r>
-      <w:r>
-        <w:t xml:space="preserve"> C. A similar comparison at higher temperatures shows that the median SOD at 17</w:t>
-      </w:r>
-      <w:r>
-        <w:rPr>
-          <w:vertAlign w:val="superscript"/>
-        </w:rPr>
-        <w:t>o</w:t>
-      </w:r>
-      <w:r>
-        <w:t xml:space="preserve"> C in the sediments from the lakes in </w:t>
-      </w:r>
-      <w:r>
-        <w:t>our</w:t>
-      </w:r>
-      <w:r>
-        <w:t xml:space="preserve"> study is 19.7 </w:t>
-      </w:r>
-      <w:proofErr w:type="spellStart"/>
-      <w:r>
-        <w:t>mmol</w:t>
-      </w:r>
-      <w:proofErr w:type="spellEnd"/>
-      <w:r>
-        <w:t xml:space="preserve"> O</w:t>
-      </w:r>
-      <w:r>
-        <w:rPr>
-          <w:vertAlign w:val="subscript"/>
-        </w:rPr>
-        <w:t>2</w:t>
-      </w:r>
-      <w:r>
-        <w:t xml:space="preserve"> m</w:t>
-      </w:r>
-      <w:r>
-        <w:rPr>
-          <w:vertAlign w:val="superscript"/>
-        </w:rPr>
-        <w:t>-2</w:t>
-      </w:r>
-      <w:r>
-        <w:t xml:space="preserve"> d</w:t>
-      </w:r>
-      <w:r>
-        <w:rPr>
-          <w:vertAlign w:val="superscript"/>
-        </w:rPr>
-        <w:t>-1</w:t>
-      </w:r>
-      <w:r>
-        <w:t xml:space="preserve"> while </w:t>
-      </w:r>
-      <w:proofErr w:type="spellStart"/>
-      <w:r>
-        <w:t>Hargrave</w:t>
-      </w:r>
-      <w:proofErr w:type="spellEnd"/>
-      <w:r>
-        <w:t xml:space="preserve"> (1969) predicts an SOD of 39 </w:t>
-      </w:r>
-      <w:proofErr w:type="spellStart"/>
-      <w:r>
-        <w:t>mmol</w:t>
-      </w:r>
-      <w:proofErr w:type="spellEnd"/>
-      <w:r>
-        <w:t xml:space="preserve"> O</w:t>
-      </w:r>
-      <w:r>
-        <w:rPr>
-          <w:vertAlign w:val="subscript"/>
-        </w:rPr>
-        <w:t>2</w:t>
-      </w:r>
-      <w:r>
-        <w:t xml:space="preserve"> m</w:t>
-      </w:r>
-      <w:r>
-        <w:rPr>
-          <w:vertAlign w:val="superscript"/>
-        </w:rPr>
-        <w:t>-2</w:t>
-      </w:r>
-      <w:r>
-        <w:t xml:space="preserve"> d</w:t>
-      </w:r>
-      <w:r>
-        <w:rPr>
-          <w:vertAlign w:val="superscript"/>
-        </w:rPr>
-        <w:t>-1</w:t>
-      </w:r>
-      <w:r>
-        <w:t xml:space="preserve"> at 17</w:t>
-      </w:r>
-      <w:r>
-        <w:rPr>
-          <w:vertAlign w:val="superscript"/>
-        </w:rPr>
-        <w:t>o</w:t>
-      </w:r>
-      <w:r>
-        <w:t xml:space="preserve"> C. This reduced sensitivity of the SOD response to temperature may be due to selection for sediment microbial communities that perform more efficient</w:t>
-      </w:r>
-      <w:r>
-        <w:t>ly at lower temperatures (</w:t>
-      </w:r>
-      <w:r>
-        <w:t>Madigan</w:t>
-      </w:r>
-      <w:r>
-        <w:t xml:space="preserve"> </w:t>
-      </w:r>
-      <w:r>
-        <w:t>et</w:t>
-      </w:r>
-      <w:r>
-        <w:t xml:space="preserve"> </w:t>
-      </w:r>
-      <w:r>
-        <w:t>al</w:t>
-      </w:r>
-      <w:r>
-        <w:t>. 2000)</w:t>
-      </w:r>
-      <w:r>
-        <w:t xml:space="preserve"> in the persistently cooler temperatures found in arctic lakes. </w:t>
+        <w:t xml:space="preserve"> study. </w:t>
       </w:r>
     </w:p>
     <w:p>
@@ -6277,204 +6431,68 @@
         <w:ind w:firstLine="922"/>
       </w:pPr>
       <w:r>
-        <w:t xml:space="preserve">SOD related to the concentration of oxygen in the water overlying the sediments.  </w:t>
-      </w:r>
-      <w:proofErr w:type="spellStart"/>
-      <w:r>
-        <w:t>Hargrave</w:t>
-      </w:r>
-      <w:proofErr w:type="spellEnd"/>
-      <w:r>
-        <w:t xml:space="preserve"> (1969) found an approximate reduction of 42 </w:t>
-      </w:r>
-      <w:proofErr w:type="spellStart"/>
-      <w:r>
-        <w:t>mmol</w:t>
-      </w:r>
-      <w:proofErr w:type="spellEnd"/>
-      <w:r>
-        <w:t xml:space="preserve"> O</w:t>
-      </w:r>
-      <w:r>
-        <w:rPr>
-          <w:vertAlign w:val="subscript"/>
-        </w:rPr>
-        <w:t>2</w:t>
-      </w:r>
-      <w:r>
-        <w:t xml:space="preserve"> m</w:t>
-      </w:r>
-      <w:r>
-        <w:rPr>
-          <w:vertAlign w:val="superscript"/>
-        </w:rPr>
-        <w:t>-2</w:t>
-      </w:r>
-      <w:r>
-        <w:t xml:space="preserve"> d</w:t>
-      </w:r>
-      <w:r>
-        <w:rPr>
-          <w:vertAlign w:val="superscript"/>
-        </w:rPr>
-        <w:t>-1</w:t>
-      </w:r>
-      <w:r>
-        <w:t xml:space="preserve"> per </w:t>
-      </w:r>
-      <w:proofErr w:type="spellStart"/>
-      <w:r>
-        <w:t>mmol</w:t>
-      </w:r>
-      <w:proofErr w:type="spellEnd"/>
-      <w:r>
-        <w:t xml:space="preserve"> O</w:t>
-      </w:r>
-      <w:r>
-        <w:rPr>
-          <w:vertAlign w:val="subscript"/>
-        </w:rPr>
-        <w:t>2</w:t>
-      </w:r>
-      <w:r>
-        <w:t xml:space="preserve"> L</w:t>
-      </w:r>
-      <w:r>
-        <w:rPr>
-          <w:vertAlign w:val="superscript"/>
-        </w:rPr>
-        <w:t>-1</w:t>
-      </w:r>
-      <w:r>
-        <w:t xml:space="preserve"> in Marion Lake, B.C. and Park and Jaffe (1999) calculate an approximate reduction of 63 </w:t>
-      </w:r>
-      <w:proofErr w:type="spellStart"/>
-      <w:r>
-        <w:t>mmol</w:t>
-      </w:r>
-      <w:proofErr w:type="spellEnd"/>
-      <w:r>
-        <w:t xml:space="preserve"> O</w:t>
-      </w:r>
-      <w:r>
-        <w:rPr>
-          <w:vertAlign w:val="subscript"/>
-        </w:rPr>
-        <w:t>2</w:t>
-      </w:r>
-      <w:r>
-        <w:t xml:space="preserve"> m</w:t>
-      </w:r>
-      <w:r>
-        <w:rPr>
-          <w:vertAlign w:val="superscript"/>
-        </w:rPr>
-        <w:t>-2</w:t>
-      </w:r>
-      <w:r>
-        <w:t xml:space="preserve"> d</w:t>
-      </w:r>
-      <w:r>
-        <w:rPr>
-          <w:vertAlign w:val="superscript"/>
-        </w:rPr>
-        <w:t>-1</w:t>
-      </w:r>
-      <w:r>
-        <w:t xml:space="preserve"> per </w:t>
-      </w:r>
-      <w:proofErr w:type="spellStart"/>
-      <w:r>
-        <w:t>mmol</w:t>
-      </w:r>
-      <w:proofErr w:type="spellEnd"/>
-      <w:r>
-        <w:t xml:space="preserve"> O</w:t>
-      </w:r>
-      <w:r>
-        <w:rPr>
-          <w:vertAlign w:val="subscript"/>
-        </w:rPr>
-        <w:t>2</w:t>
-      </w:r>
-      <w:r>
-        <w:t xml:space="preserve"> L</w:t>
-      </w:r>
-      <w:r>
-        <w:rPr>
-          <w:vertAlign w:val="superscript"/>
-        </w:rPr>
-        <w:t>-1</w:t>
-      </w:r>
-      <w:r>
-        <w:t xml:space="preserve"> using a numerical model of sediment oxygen dynamics. Both of these estimates agree well with the estimated decline of 50 </w:t>
-      </w:r>
-      <w:proofErr w:type="spellStart"/>
-      <w:r>
-        <w:t>mmol</w:t>
-      </w:r>
-      <w:proofErr w:type="spellEnd"/>
-      <w:r>
-        <w:t xml:space="preserve"> O</w:t>
-      </w:r>
-      <w:r>
-        <w:rPr>
-          <w:vertAlign w:val="subscript"/>
-        </w:rPr>
-        <w:t>2</w:t>
-      </w:r>
-      <w:r>
-        <w:t xml:space="preserve"> m</w:t>
-      </w:r>
-      <w:r>
-        <w:rPr>
-          <w:vertAlign w:val="superscript"/>
-        </w:rPr>
-        <w:t>-2</w:t>
-      </w:r>
-      <w:r>
-        <w:t xml:space="preserve"> d</w:t>
-      </w:r>
-      <w:r>
-        <w:rPr>
-          <w:vertAlign w:val="superscript"/>
-        </w:rPr>
-        <w:t>-1</w:t>
-      </w:r>
-      <w:r>
-        <w:t xml:space="preserve"> per </w:t>
-      </w:r>
-      <w:proofErr w:type="spellStart"/>
-      <w:r>
-        <w:t>mmol</w:t>
-      </w:r>
-      <w:proofErr w:type="spellEnd"/>
-      <w:r>
-        <w:t xml:space="preserve"> O</w:t>
-      </w:r>
-      <w:r>
-        <w:rPr>
-          <w:vertAlign w:val="subscript"/>
-        </w:rPr>
-        <w:t>2</w:t>
-      </w:r>
-      <w:r>
-        <w:t xml:space="preserve"> L</w:t>
-      </w:r>
-      <w:r>
-        <w:rPr>
-          <w:vertAlign w:val="superscript"/>
-        </w:rPr>
-        <w:t>-1</w:t>
-      </w:r>
-      <w:r>
-        <w:t xml:space="preserve"> across the three lakes observed in </w:t>
-      </w:r>
-      <w:r>
-        <w:t>our</w:t>
-      </w:r>
-      <w:r>
-        <w:t xml:space="preserve"> study. </w:t>
+        <w:t xml:space="preserve">After accounting for the variation in SOD due to temperature and oxygen concentration, we found significant differences in SOD associated with the source of the sediments. The differences among the sediments from the different lakes were small relative to the effects of temperature and oxygen concentration but suggest that other factors may be affecting SOD on a landscape scale. Due to the confounding effects of oxygen concentration and temperature not accounted for in the analysis of the temperature dependence and oxygen availability experiments, respectively, differences in SOD among sediments from the different lakes need to be interpreted cautiously. Nonetheless, among the shallow lakes, the sediments from lake S–3 consistently had higher SOD than those from lake E–4. </w:t>
+      </w:r>
+      <w:r>
+        <w:t>This may be due to variation in the abundance</w:t>
+      </w:r>
+      <w:r>
+        <w:t xml:space="preserve"> of benthic algae or s</w:t>
+      </w:r>
+      <w:r>
+        <w:t xml:space="preserve">ediment metabolism </w:t>
+      </w:r>
+      <w:r>
+        <w:t xml:space="preserve">due to variation in </w:t>
+      </w:r>
+      <w:r>
+        <w:t>sediment substrate quality along a gradi</w:t>
+      </w:r>
+      <w:r>
+        <w:t>ent of lake productivity (</w:t>
+      </w:r>
+      <w:proofErr w:type="spellStart"/>
+      <w:r>
+        <w:t>Sugai</w:t>
+      </w:r>
+      <w:proofErr w:type="spellEnd"/>
+      <w:r>
+        <w:t xml:space="preserve"> </w:t>
+      </w:r>
+      <w:r>
+        <w:t>and</w:t>
+      </w:r>
+      <w:r>
+        <w:t xml:space="preserve"> </w:t>
+      </w:r>
+      <w:proofErr w:type="spellStart"/>
+      <w:r>
+        <w:t>Kipphut</w:t>
+      </w:r>
+      <w:proofErr w:type="spellEnd"/>
+      <w:r>
+        <w:t xml:space="preserve"> </w:t>
+      </w:r>
+      <w:r>
+        <w:t>1992, Pace</w:t>
+      </w:r>
+      <w:r>
+        <w:t xml:space="preserve"> </w:t>
+      </w:r>
+      <w:r>
+        <w:t>and</w:t>
+      </w:r>
+      <w:r>
+        <w:t xml:space="preserve"> </w:t>
+      </w:r>
+      <w:r>
+        <w:t>Prairie</w:t>
+      </w:r>
+      <w:r>
+        <w:t xml:space="preserve"> 2005)</w:t>
+      </w:r>
+      <w:r>
+        <w:t xml:space="preserve">. </w:t>
       </w:r>
     </w:p>
     <w:p>
@@ -6484,68 +6502,28 @@
         <w:ind w:firstLine="922"/>
       </w:pPr>
       <w:r>
-        <w:t xml:space="preserve">After accounting for the variation in SOD due to temperature and oxygen concentration, we found significant differences in SOD associated with the source of the sediments. The differences among the sediments from the different lakes were small relative to the effects of temperature and oxygen concentration but suggest that other factors may be affecting SOD on a landscape scale. Due to the confounding effects of oxygen concentration and temperature not accounted for in the analysis of the temperature dependence and oxygen availability experiments, respectively, differences in SOD among sediments from the different lakes need to be interpreted cautiously. Nonetheless, among the shallow lakes, the sediments from lake S–3 consistently had higher SOD than those from lake E–4. </w:t>
-      </w:r>
-      <w:r>
-        <w:t>This may be due to variation in the abundance</w:t>
-      </w:r>
-      <w:r>
-        <w:t xml:space="preserve"> of benthic algae or s</w:t>
-      </w:r>
-      <w:r>
-        <w:t xml:space="preserve">ediment metabolism </w:t>
-      </w:r>
-      <w:r>
-        <w:t xml:space="preserve">due to variation in </w:t>
-      </w:r>
-      <w:r>
-        <w:t>sediment substrate quality along a gradi</w:t>
-      </w:r>
-      <w:r>
-        <w:t>ent of lake productivity (</w:t>
-      </w:r>
-      <w:proofErr w:type="spellStart"/>
-      <w:r>
-        <w:t>Sugai</w:t>
-      </w:r>
-      <w:proofErr w:type="spellEnd"/>
-      <w:r>
-        <w:t xml:space="preserve"> </w:t>
-      </w:r>
-      <w:r>
-        <w:t>and</w:t>
-      </w:r>
-      <w:r>
-        <w:t xml:space="preserve"> </w:t>
-      </w:r>
-      <w:proofErr w:type="spellStart"/>
-      <w:r>
-        <w:t>Kipphut</w:t>
-      </w:r>
-      <w:proofErr w:type="spellEnd"/>
-      <w:r>
-        <w:t xml:space="preserve"> </w:t>
-      </w:r>
-      <w:r>
-        <w:t>1992, Pace</w:t>
-      </w:r>
-      <w:r>
-        <w:t xml:space="preserve"> </w:t>
-      </w:r>
-      <w:r>
-        <w:t>and</w:t>
-      </w:r>
-      <w:r>
-        <w:t xml:space="preserve"> </w:t>
-      </w:r>
-      <w:r>
-        <w:t>Prairie</w:t>
-      </w:r>
-      <w:r>
-        <w:t xml:space="preserve"> 2005)</w:t>
-      </w:r>
-      <w:r>
-        <w:t xml:space="preserve">. </w:t>
+        <w:t>Nutrient and chlorophyll data suggest that all of the lakes in this study have similar and low water column productivity (Fortino 2010). Despite this, the orga</w:t>
+      </w:r>
+      <w:r>
+        <w:t>nic content of the surface (0-</w:t>
+      </w:r>
+      <w:r>
+        <w:t xml:space="preserve">3 cm) sediments of S–3 is greater than E–4 (Fortino 2010) and the sediments from S–3 were more labile than those of E–4 when tested under controlled conditions (Fortino 2010). These results indicate greater quantities and a higher quality of sediment organic matter in lake S–3, relative to lake E–4, which may result in greater SOD in the former. Nonetheless, the differences in SOD due to sediment source were small relative to the effects of temperature and oxygen availability and are not likely to have significant impacts on the variation in SOD over short temporal scales in intact sediments. </w:t>
+      </w:r>
+    </w:p>
+    <w:p>
+      <w:pPr>
+        <w:pStyle w:val="Heading2"/>
+        <w:spacing w:line="480" w:lineRule="auto"/>
+        <w:rPr>
+          <w:rFonts w:eastAsia="Times New Roman" w:cs="Times New Roman"/>
+        </w:rPr>
+      </w:pPr>
+      <w:r>
+        <w:rPr>
+          <w:rFonts w:eastAsia="Times New Roman" w:cs="Times New Roman"/>
+        </w:rPr>
+        <w:t>Case Study</w:t>
       </w:r>
     </w:p>
     <w:p>
@@ -6555,28 +6533,34 @@
         <w:ind w:firstLine="922"/>
       </w:pPr>
       <w:r>
-        <w:t>Nutrient and chlorophyll data suggest that all of the lakes in this study have similar and low water column productivity (Fortino 2010). Despite this, the orga</w:t>
-      </w:r>
-      <w:r>
-        <w:t>nic content of the surface (0-</w:t>
-      </w:r>
-      <w:r>
-        <w:t xml:space="preserve">3 cm) sediments of S–3 is greater than E–4 (Fortino 2010) and the sediments from S–3 were more labile than those of E–4 when tested under controlled conditions (Fortino 2010). These results indicate greater quantities and a higher quality of sediment organic matter in lake S–3, relative to lake E–4, which may result in greater SOD in the former. Nonetheless, the differences in SOD due to sediment source were small relative to the effects of temperature and oxygen availability and are not likely to have significant impacts on the variation in SOD over short temporal scales in intact sediments. </w:t>
-      </w:r>
-    </w:p>
-    <w:p>
-      <w:pPr>
-        <w:pStyle w:val="Heading2"/>
-        <w:spacing w:line="480" w:lineRule="auto"/>
-        <w:rPr>
-          <w:rFonts w:eastAsia="Times New Roman" w:cs="Times New Roman"/>
-        </w:rPr>
-      </w:pPr>
-      <w:r>
-        <w:rPr>
-          <w:rFonts w:eastAsia="Times New Roman" w:cs="Times New Roman"/>
-        </w:rPr>
-        <w:t>Case Study</w:t>
+        <w:t xml:space="preserve">The results of the lake surveys indicate the lake transparency is an important factor affecting the </w:t>
+      </w:r>
+      <w:r>
+        <w:t xml:space="preserve">thermocline depth in these arctic lakes.  Furthermore, </w:t>
+      </w:r>
+      <w:r>
+        <w:t xml:space="preserve">the sediment incubation experiments </w:t>
+      </w:r>
+      <w:r>
+        <w:t>show that</w:t>
+      </w:r>
+      <w:r>
+        <w:t xml:space="preserve"> </w:t>
+      </w:r>
+      <w:r>
+        <w:t xml:space="preserve">sediment </w:t>
+      </w:r>
+      <w:r>
+        <w:t xml:space="preserve">organic matter mineralization </w:t>
+      </w:r>
+      <w:r>
+        <w:t>rate</w:t>
+      </w:r>
+      <w:r>
+        <w:t xml:space="preserve"> is affected by the temperature and oxygen concentration of the water overlying the sediments.  The combination of these results suggests that changes in lake transparency may alter whole-lake organic matter mineralization indirectly by changing the </w:t>
+      </w:r>
+      <w:r>
+        <w:t xml:space="preserve">distribution of temperature and oxygen in the lake through changes in thermocline depth.  We used Lake GTH 91 as a case study to evaluate how sensitive whole-lake SOD would be to a change in temperature and transparency consistent with possible future climate scenarios. </w:t>
       </w:r>
     </w:p>
     <w:p>
@@ -6586,34 +6570,107 @@
         <w:ind w:firstLine="922"/>
       </w:pPr>
       <w:r>
-        <w:t xml:space="preserve">The results of the lake surveys indicate the lake transparency is an important factor affecting the </w:t>
-      </w:r>
-      <w:r>
-        <w:t xml:space="preserve">thermocline depth in these arctic lakes.  Furthermore, </w:t>
-      </w:r>
-      <w:r>
-        <w:t xml:space="preserve">the sediment incubation experiments </w:t>
-      </w:r>
-      <w:r>
-        <w:t>show that</w:t>
-      </w:r>
-      <w:r>
+        <w:t xml:space="preserve">The regression model </w:t>
+      </w:r>
+      <w:r>
+        <w:t xml:space="preserve">predicting the changes in thermocline depth </w:t>
+      </w:r>
+      <w:r>
+        <w:t xml:space="preserve">with time </w:t>
+      </w:r>
+      <w:r>
+        <w:t xml:space="preserve">in lake GTH 91 </w:t>
+      </w:r>
+      <w:r>
+        <w:t xml:space="preserve">skews the </w:t>
+      </w:r>
+      <w:r>
+        <w:t xml:space="preserve">initial thermocline depth </w:t>
+      </w:r>
+      <w:r>
+        <w:t xml:space="preserve">slightly deeper and </w:t>
+      </w:r>
+      <w:r>
+        <w:t>shows a more gradual increase in thermocline depth with time</w:t>
+      </w:r>
+      <w:r>
+        <w:t xml:space="preserve"> than was observed during the summers of 2006 and 2008</w:t>
+      </w:r>
+      <w:r>
+        <w:t xml:space="preserve">.  </w:t>
+      </w:r>
+      <w:r>
+        <w:t xml:space="preserve">The deeper thermocline depth is likely due to the </w:t>
+      </w:r>
+      <w:r>
+        <w:t xml:space="preserve">fact that the surface area of GTH 91 (2.5 ha) is below the 25th percentile of the distribution of lake surface areas in the survey (4.2 ha). Thus, the regression appears to slightly overestimate thermocline depth in small lakes. </w:t>
+      </w:r>
+      <w:r>
+        <w:t xml:space="preserve">The reduced slope of the modeled thermocline depth with time is likely due to the use of a constant </w:t>
+      </w:r>
+      <w:proofErr w:type="spellStart"/>
+      <w:r>
+        <w:t>K</w:t>
+      </w:r>
+      <w:r>
+        <w:rPr>
+          <w:vertAlign w:val="subscript"/>
+        </w:rPr>
+        <w:t>d</w:t>
+      </w:r>
+      <w:proofErr w:type="spellEnd"/>
+      <w:r>
+        <w:rPr>
+          <w:vertAlign w:val="subscript"/>
+        </w:rPr>
         <w:t xml:space="preserve"> </w:t>
       </w:r>
       <w:r>
-        <w:t xml:space="preserve">sediment </w:t>
-      </w:r>
-      <w:r>
-        <w:t xml:space="preserve">organic matter mineralization </w:t>
-      </w:r>
-      <w:r>
-        <w:t>rate</w:t>
-      </w:r>
-      <w:r>
-        <w:t xml:space="preserve"> is affected by the temperature and oxygen concentration of the water overlying the sediments.  The combination of these results suggests that changes in lake transparency may alter whole-lake organic matter mineralization indirectly by changing the </w:t>
-      </w:r>
-      <w:r>
-        <w:t xml:space="preserve">distribution of temperature and oxygen in the lake through changes in thermocline depth.  We used Lake GTH 91 as a case study to evaluate how sensitive whole-lake SOD would be to a change in temperature and transparency consistent with possible future climate scenarios. </w:t>
+        <w:t xml:space="preserve">value through time when the observed data shows an overall reduction in the </w:t>
+      </w:r>
+      <w:proofErr w:type="spellStart"/>
+      <w:r>
+        <w:t>K</w:t>
+      </w:r>
+      <w:r>
+        <w:rPr>
+          <w:vertAlign w:val="subscript"/>
+        </w:rPr>
+        <w:t>d</w:t>
+      </w:r>
+      <w:proofErr w:type="spellEnd"/>
+      <w:r>
+        <w:t xml:space="preserve"> value of the lake with time.  Despite these differences the model produces what appears to be realistic variation in thermocline depth and thus is suitable to assess the sensitivity of whole-lake SOD to changes in thermocline depth. </w:t>
+      </w:r>
+      <w:r>
+        <w:t xml:space="preserve">Both the </w:t>
+      </w:r>
+      <w:r>
+        <w:t xml:space="preserve">observed </w:t>
+      </w:r>
+      <w:r>
+        <w:t xml:space="preserve">and modeled </w:t>
+      </w:r>
+      <w:r>
+        <w:t>data show that as the thermocline depth increases throughout the summer the sediment area above the thermocline increases</w:t>
+      </w:r>
+      <w:r>
+        <w:t xml:space="preserve">.  Since </w:t>
+      </w:r>
+      <w:r>
+        <w:t>the water above the thermocline was warmer and more oxygenated than the water below the thermocline</w:t>
+      </w:r>
+      <w:r>
+        <w:t xml:space="preserve">, </w:t>
+      </w:r>
+      <w:r>
+        <w:t>thermocline depth is a major factor determining the temperature and oxygen availability of the sediments</w:t>
+      </w:r>
+      <w:r>
+        <w:t xml:space="preserve"> in both the observed and modeled conditions</w:t>
+      </w:r>
+      <w:r>
+        <w:t xml:space="preserve">. </w:t>
       </w:r>
     </w:p>
     <w:p>
@@ -6622,47 +6679,87 @@
         <w:spacing w:line="480" w:lineRule="auto"/>
         <w:ind w:firstLine="922"/>
       </w:pPr>
-      <w:r>
-        <w:t xml:space="preserve">The regression model </w:t>
-      </w:r>
-      <w:r>
-        <w:t xml:space="preserve">predicting the changes in thermocline depth </w:t>
-      </w:r>
-      <w:r>
-        <w:t xml:space="preserve">with time </w:t>
-      </w:r>
-      <w:r>
-        <w:t xml:space="preserve">in lake GTH 91 </w:t>
-      </w:r>
-      <w:r>
-        <w:t xml:space="preserve">reproduced the slope </w:t>
-      </w:r>
-      <w:r>
-        <w:t>of, and showed very similar variation to</w:t>
-      </w:r>
-      <w:r>
-        <w:t xml:space="preserve"> the</w:t>
-      </w:r>
-      <w:r>
-        <w:t xml:space="preserve"> observed changes in thermocline depth during the summers of 2006 and 2008. </w:t>
-      </w:r>
-      <w:r>
-        <w:t>However, the</w:t>
-      </w:r>
+      <w:proofErr w:type="spellStart"/>
+      <w:r>
+        <w:t>Gudasz</w:t>
+      </w:r>
+      <w:proofErr w:type="spellEnd"/>
+      <w:r>
+        <w:t xml:space="preserve"> et al. (2010) </w:t>
+      </w:r>
+      <w:r>
+        <w:t>hypothesize</w:t>
+      </w:r>
+      <w:r>
+        <w:t xml:space="preserve"> that a predicted 1.8 to 4</w:t>
+      </w:r>
+      <w:r>
+        <w:rPr>
+          <w:vertAlign w:val="superscript"/>
+        </w:rPr>
+        <w:t>o</w:t>
+      </w:r>
+      <w:r>
+        <w:t xml:space="preserve"> C increase in temperature would increase sediment organic matter mineralization rates and decrease sediment organic matter burial efficiency in lakes. Con</w:t>
+      </w:r>
+      <w:r>
+        <w:t xml:space="preserve">sistent with these findings, the results of the sediment incubations </w:t>
+      </w:r>
+      <w:r>
+        <w:t xml:space="preserve">estimate that a </w:t>
+      </w:r>
+      <w:r>
+        <w:t>1</w:t>
+      </w:r>
+      <w:r>
+        <w:rPr>
+          <w:vertAlign w:val="superscript"/>
+        </w:rPr>
+        <w:t>o</w:t>
+      </w:r>
+      <w:r>
+        <w:t xml:space="preserve"> and 6</w:t>
+      </w:r>
+      <w:r>
+        <w:rPr>
+          <w:vertAlign w:val="superscript"/>
+        </w:rPr>
+        <w:t>o</w:t>
+      </w:r>
+      <w:r>
+        <w:t xml:space="preserve"> C </w:t>
+      </w:r>
+      <w:r>
+        <w:t xml:space="preserve">increase in </w:t>
+      </w:r>
+      <w:proofErr w:type="spellStart"/>
+      <w:r>
+        <w:t>epilimnetic</w:t>
+      </w:r>
+      <w:proofErr w:type="spellEnd"/>
       <w:r>
         <w:t xml:space="preserve"> </w:t>
       </w:r>
       <w:r>
-        <w:t>model</w:t>
-      </w:r>
-      <w:r>
-        <w:t xml:space="preserve"> skews the </w:t>
-      </w:r>
-      <w:r>
-        <w:t xml:space="preserve">predicted </w:t>
-      </w:r>
-      <w:r>
-        <w:t xml:space="preserve">thermocline depth an average of 12.4% deeper than the observed data. This bias is likely due to the fact that the surface area of GTH 91 (2.5 ha) is below the 25th percentile of the distribution of lake surface areas in the survey (4.2 ha). Thus, the regression appears to slightly overestimate thermocline depth in small lakes. The observed data show that as the thermocline depth increases throughout the summer the sediment area above the thermocline increases from approximately 11% to 33% of the total sediment area of the lake. Furthermore, the water above the thermocline was warmer and more oxygenated than the water below the thermocline indicating that thermocline depth is a major factor determining the temperature and oxygen availability of the sediments. </w:t>
+        <w:t>temperature would increase the SOD (and by inference organic matter mineralization) of the sediments above the the</w:t>
+      </w:r>
+      <w:r>
+        <w:t>rmocline in lake GTH 91</w:t>
+      </w:r>
+      <w:r>
+        <w:t xml:space="preserve"> which would result in a </w:t>
+      </w:r>
+      <w:r>
+        <w:t>1</w:t>
+      </w:r>
+      <w:r>
+        <w:t xml:space="preserve">% </w:t>
+      </w:r>
+      <w:r>
+        <w:t xml:space="preserve">to 6% </w:t>
+      </w:r>
+      <w:r>
+        <w:t xml:space="preserve">increase in whole lake sediment organic matter mineralization. However this estimate does not consider the effect of changes to thermocline depth that would result from changes in lake transparency. </w:t>
       </w:r>
     </w:p>
     <w:p>
@@ -6671,19 +6768,14 @@
         <w:spacing w:line="480" w:lineRule="auto"/>
         <w:ind w:firstLine="922"/>
       </w:pPr>
-      <w:proofErr w:type="spellStart"/>
-      <w:r>
-        <w:t>Gudasz</w:t>
-      </w:r>
-      <w:proofErr w:type="spellEnd"/>
-      <w:r>
-        <w:t xml:space="preserve"> et al. (2010) </w:t>
-      </w:r>
-      <w:r>
-        <w:t>hypothesize</w:t>
-      </w:r>
-      <w:r>
-        <w:t xml:space="preserve"> that a predicted 1.8 to 4</w:t>
+      <w:r>
+        <w:t>Incorporating a</w:t>
+      </w:r>
+      <w:r>
+        <w:t xml:space="preserve"> decrease in lake transparency into the estimate of sediment respirat</w:t>
+      </w:r>
+      <w:r>
+        <w:t>ion in lake GTH 91 following a 1</w:t>
       </w:r>
       <w:r>
         <w:rPr>
@@ -6692,13 +6784,10 @@
         <w:t>o</w:t>
       </w:r>
       <w:r>
-        <w:t xml:space="preserve"> C increase in temperature would increase sediment organic matter mineralization rates and decrease sediment organic matter burial efficiency in lakes. Con</w:t>
-      </w:r>
-      <w:r>
-        <w:t xml:space="preserve">sistent with these findings, the results of the sediment incubations </w:t>
-      </w:r>
-      <w:r>
-        <w:t>estimate that a 3</w:t>
+        <w:t xml:space="preserve"> </w:t>
+      </w:r>
+      <w:r>
+        <w:t>to 6</w:t>
       </w:r>
       <w:r>
         <w:rPr>
@@ -6707,40 +6796,16 @@
         <w:t>o</w:t>
       </w:r>
       <w:r>
-        <w:t xml:space="preserve"> C increase in </w:t>
-      </w:r>
-      <w:proofErr w:type="spellStart"/>
-      <w:r>
-        <w:t>epilimnetic</w:t>
-      </w:r>
-      <w:proofErr w:type="spellEnd"/>
-      <w:r>
-        <w:t xml:space="preserve"> </w:t>
-      </w:r>
-      <w:r>
-        <w:t xml:space="preserve">temperature would increase the SOD (and by inference organic matter mineralization) of the sediments above the thermocline in lake GTH 91 by 9.8%, which would result in a 3.5% increase in whole lake sediment organic matter mineralization. However this estimate does not consider the effect of changes to thermocline depth that would result from changes in lake transparency. </w:t>
-      </w:r>
-    </w:p>
-    <w:p>
-      <w:pPr>
-        <w:pStyle w:val="NormalWeb"/>
-        <w:spacing w:line="480" w:lineRule="auto"/>
-        <w:ind w:firstLine="922"/>
-      </w:pPr>
-      <w:r>
-        <w:t>Incorporating a</w:t>
-      </w:r>
-      <w:r>
-        <w:t xml:space="preserve"> decrease in lake transparency into the estimate of sediment respiration in lake GTH 91 following a 3</w:t>
-      </w:r>
-      <w:r>
-        <w:rPr>
-          <w:vertAlign w:val="superscript"/>
-        </w:rPr>
-        <w:t>o</w:t>
-      </w:r>
-      <w:r>
-        <w:t xml:space="preserve"> warming shows a 10.6% decrease in whole–lake SOD despite the increase in SOD above the the</w:t>
+        <w:t xml:space="preserve"> C warming shows a 0.5</w:t>
+      </w:r>
+      <w:r>
+        <w:t xml:space="preserve">% </w:t>
+      </w:r>
+      <w:r>
+        <w:t xml:space="preserve">to 5% </w:t>
+      </w:r>
+      <w:r>
+        <w:t>decrease in whole–lake SOD despite the increase in SOD above the the</w:t>
       </w:r>
       <w:r>
         <w:t>rmocline.  We recognize that this</w:t>
@@ -27938,7 +28003,66 @@
         <w:ind w:firstLine="0"/>
       </w:pPr>
       <w:r>
-        <w:t>Figure 8. Comparison of the actual observed (solid line) and modeled (dashed) relationship between thermocline depth and Julian day in lake GTH 91.  The lines represent best fit least squared regressions.</w:t>
+        <w:t xml:space="preserve">Figure 8. Comparison of the actual observed (solid line) </w:t>
+      </w:r>
+      <w:r>
+        <w:t xml:space="preserve">relationship between thermocline depth and Julian day in lake GTH 91 </w:t>
+      </w:r>
+      <w:r>
+        <w:t xml:space="preserve">and </w:t>
+      </w:r>
+      <w:r>
+        <w:t>the relationship modeled</w:t>
+      </w:r>
+      <w:r>
+        <w:t xml:space="preserve"> using </w:t>
+      </w:r>
+      <w:proofErr w:type="spellStart"/>
+      <w:r>
+        <w:t>K</w:t>
+      </w:r>
+      <w:r>
+        <w:rPr>
+          <w:vertAlign w:val="subscript"/>
+        </w:rPr>
+        <w:t>d</w:t>
+      </w:r>
+      <w:proofErr w:type="spellEnd"/>
+      <w:r>
+        <w:t xml:space="preserve"> values predicted for 0</w:t>
+      </w:r>
+      <w:r>
+        <w:rPr>
+          <w:vertAlign w:val="superscript"/>
+        </w:rPr>
+        <w:t>o</w:t>
+      </w:r>
+      <w:r>
+        <w:t>, 1</w:t>
+      </w:r>
+      <w:r>
+        <w:rPr>
+          <w:vertAlign w:val="superscript"/>
+        </w:rPr>
+        <w:t>o</w:t>
+      </w:r>
+      <w:r>
+        <w:t>, and 6</w:t>
+      </w:r>
+      <w:r>
+        <w:rPr>
+          <w:vertAlign w:val="superscript"/>
+        </w:rPr>
+        <w:t>o</w:t>
+      </w:r>
+      <w:r>
+        <w:t xml:space="preserve"> C warming scenarios</w:t>
+      </w:r>
+      <w:r>
+        <w:t xml:space="preserve">. </w:t>
+      </w:r>
+      <w:r>
+        <w:t xml:space="preserve">  The lines represent best fit least squared regressions.</w:t>
       </w:r>
     </w:p>
     <w:p>
@@ -27954,57 +28078,82 @@
         <w:t>9</w:t>
       </w:r>
       <w:r>
-        <w:t xml:space="preserve">. Relationship between the percent sediment </w:t>
+        <w:t xml:space="preserve">. </w:t>
+      </w:r>
+      <w:r>
+        <w:t>Comparison of modeled whole-lake SOD (</w:t>
+      </w:r>
+      <w:proofErr w:type="spellStart"/>
+      <w:r>
+        <w:t>mol</w:t>
+      </w:r>
+      <w:proofErr w:type="spellEnd"/>
+      <w:r>
+        <w:t xml:space="preserve"> O</w:t>
+      </w:r>
+      <w:r>
+        <w:rPr>
+          <w:vertAlign w:val="subscript"/>
+        </w:rPr>
+        <w:t>2</w:t>
+      </w:r>
+      <w:r>
+        <w:t xml:space="preserve"> d</w:t>
+      </w:r>
+      <w:r>
+        <w:rPr>
+          <w:vertAlign w:val="superscript"/>
+        </w:rPr>
+        <w:t>-1</w:t>
+      </w:r>
+      <w:r>
+        <w:t>) following 0</w:t>
+      </w:r>
+      <w:r>
+        <w:rPr>
+          <w:vertAlign w:val="superscript"/>
+        </w:rPr>
+        <w:t>o</w:t>
+      </w:r>
+      <w:r>
+        <w:t>, 1</w:t>
+      </w:r>
+      <w:r>
+        <w:rPr>
+          <w:vertAlign w:val="superscript"/>
+        </w:rPr>
+        <w:t>o</w:t>
+      </w:r>
+      <w:r>
+        <w:t>, and 6</w:t>
+      </w:r>
+      <w:r>
+        <w:rPr>
+          <w:vertAlign w:val="superscript"/>
+        </w:rPr>
+        <w:t>o</w:t>
+      </w:r>
+      <w:r>
+        <w:t xml:space="preserve"> C climate warming in lake GTH 91 with warming only (open boxes) and warming plus a reduction in lake transparency (grey boxes).  The boxes represent the upper and lower quartiles and the whiskers indicate </w:t>
+      </w:r>
+      <w:r>
+        <w:t>the maximum and minimum data values</w:t>
+      </w:r>
+      <w:bookmarkStart w:id="0" w:name="_GoBack"/>
+      <w:bookmarkEnd w:id="0"/>
+      <w:r>
+        <w:t xml:space="preserve">.  The </w:t>
       </w:r>
       <w:proofErr w:type="gramStart"/>
       <w:r>
-        <w:t>area</w:t>
+        <w:t>median is shown by the horizontal</w:t>
+      </w:r>
+      <w:r>
+        <w:t xml:space="preserve"> bar within the box</w:t>
       </w:r>
       <w:proofErr w:type="gramEnd"/>
       <w:r>
-        <w:t xml:space="preserve"> above the thermocline and Julian day in lake GTH 91 from measured data (Measured Percent Area), modeled with measured </w:t>
-      </w:r>
-      <w:proofErr w:type="spellStart"/>
-      <w:r>
-        <w:t>K</w:t>
-      </w:r>
-      <w:r>
-        <w:rPr>
-          <w:vertAlign w:val="subscript"/>
-        </w:rPr>
-        <w:t>d</w:t>
-      </w:r>
-      <w:proofErr w:type="spellEnd"/>
-      <w:r>
-        <w:t xml:space="preserve"> values (Modeled Percent Area), and modeled with hypothesized </w:t>
-      </w:r>
-      <w:proofErr w:type="spellStart"/>
-      <w:r>
-        <w:t>K</w:t>
-      </w:r>
-      <w:r>
-        <w:rPr>
-          <w:vertAlign w:val="subscript"/>
-        </w:rPr>
-        <w:t>d</w:t>
-      </w:r>
-      <w:proofErr w:type="spellEnd"/>
-      <w:r>
-        <w:t xml:space="preserve"> values. The modeled relationships are derived from a statistical model relating thermocline depth to </w:t>
-      </w:r>
-      <w:proofErr w:type="spellStart"/>
-      <w:r>
-        <w:t>K</w:t>
-      </w:r>
-      <w:r>
-        <w:rPr>
-          <w:vertAlign w:val="subscript"/>
-        </w:rPr>
-        <w:t>d</w:t>
-      </w:r>
-      <w:proofErr w:type="spellEnd"/>
-      <w:r>
-        <w:t xml:space="preserve">. See text for details. Lines represent best fit least squared regressions. The dashed line indicates when the lake is not stratified (i.e., 0% area above the thermocline). </w:t>
+        <w:t>.</w:t>
       </w:r>
     </w:p>
     <w:p>
@@ -28405,15 +28554,22 @@
         <w:spacing w:line="480" w:lineRule="auto"/>
         <w:ind w:firstLine="0"/>
       </w:pPr>
+    </w:p>
+    <w:p>
+      <w:pPr>
+        <w:pStyle w:val="NormalWeb"/>
+        <w:spacing w:line="480" w:lineRule="auto"/>
+        <w:ind w:firstLine="0"/>
+      </w:pPr>
       <w:r>
         <w:rPr>
           <w:noProof/>
         </w:rPr>
         <w:drawing>
-          <wp:inline distT="0" distB="0" distL="0" distR="0" wp14:anchorId="39827133" wp14:editId="3FB3CB59">
+          <wp:inline distT="0" distB="0" distL="0" distR="0" wp14:anchorId="548C9B2E" wp14:editId="3636E1CF">
             <wp:extent cx="5486400" cy="5486400"/>
             <wp:effectExtent l="0" t="0" r="0" b="0"/>
-            <wp:docPr id="10" name="Picture 10"/>
+            <wp:docPr id="9" name="Picture 9"/>
             <wp:cNvGraphicFramePr>
               <a:graphicFrameLocks xmlns:a="http://schemas.openxmlformats.org/drawingml/2006/main" noChangeAspect="1"/>
             </wp:cNvGraphicFramePr>
@@ -28451,13 +28607,6 @@
           </wp:inline>
         </w:drawing>
       </w:r>
-    </w:p>
-    <w:p>
-      <w:pPr>
-        <w:pStyle w:val="NormalWeb"/>
-        <w:spacing w:line="480" w:lineRule="auto"/>
-        <w:ind w:firstLine="0"/>
-      </w:pPr>
     </w:p>
     <w:p>
       <w:pPr>
@@ -29308,7 +29457,6 @@
     <w:name w:val="Normal (Web)"/>
     <w:basedOn w:val="Normal"/>
     <w:uiPriority w:val="99"/>
-    <w:semiHidden/>
     <w:unhideWhenUsed/>
     <w:pPr>
       <w:spacing w:before="100" w:beforeAutospacing="1" w:after="100" w:afterAutospacing="1"/>
@@ -29806,7 +29954,6 @@
     <w:name w:val="Normal (Web)"/>
     <w:basedOn w:val="Normal"/>
     <w:uiPriority w:val="99"/>
-    <w:semiHidden/>
     <w:unhideWhenUsed/>
     <w:pPr>
       <w:spacing w:before="100" w:beforeAutospacing="1" w:after="100" w:afterAutospacing="1"/>
@@ -30343,7 +30490,7 @@
 </file>
 
 <file path=customXml/itemProps1.xml><?xml version="1.0" encoding="utf-8"?>
-<ds:datastoreItem xmlns:ds="http://schemas.openxmlformats.org/officeDocument/2006/customXml" ds:itemID="{6575AF10-0F8C-4A46-A5EF-9FB007FF9010}">
+<ds:datastoreItem xmlns:ds="http://schemas.openxmlformats.org/officeDocument/2006/customXml" ds:itemID="{D5DD7610-581A-AC4C-BC39-6FFD238FA028}">
   <ds:schemaRefs>
     <ds:schemaRef ds:uri="http://schemas.openxmlformats.org/officeDocument/2006/bibliography"/>
   </ds:schemaRefs>

</xml_diff>

<commit_message>
Added more explanation to the discussion on the lack of correlation between the DOC concentration and the Kd in the 2007 Survey.  Also added response to the editor about the above changes
</commit_message>
<xml_diff>
--- a/revisions/lakeTransMS_revised_inland_waters.docx
+++ b/revisions/lakeTransMS_revised_inland_waters.docx
@@ -1418,7 +1418,12 @@
       </w:r>
       <w:proofErr w:type="spellEnd"/>
       <w:r>
-        <w:t xml:space="preserve"> and stored at 4</w:t>
+        <w:t xml:space="preserve"> an</w:t>
+      </w:r>
+      <w:bookmarkStart w:id="0" w:name="_GoBack"/>
+      <w:bookmarkEnd w:id="0"/>
+      <w:r>
+        <w:t>d stored at 4</w:t>
       </w:r>
       <w:r>
         <w:rPr>
@@ -5410,7 +5415,66 @@
         <w:t xml:space="preserve"> (i.e., light attenuating) component of the DOC in 2007 but not 2008.</w:t>
       </w:r>
       <w:r>
-        <w:t xml:space="preserve">  </w:t>
+        <w:t xml:space="preserve">  We did not collect sufficient data to characterize the dissolved organic matter in the lakes so we cannot test any hypothesizes as to why there was no relationship between the bulk DOC and light attenuation in 2007.  Given the high correlation </w:t>
+      </w:r>
+      <w:r>
+        <w:t xml:space="preserve">between DOC, </w:t>
+      </w:r>
+      <w:proofErr w:type="spellStart"/>
+      <w:r>
+        <w:t>cDOM</w:t>
+      </w:r>
+      <w:proofErr w:type="spellEnd"/>
+      <w:r>
+        <w:t xml:space="preserve">, and </w:t>
+      </w:r>
+      <w:proofErr w:type="spellStart"/>
+      <w:r>
+        <w:t>K</w:t>
+      </w:r>
+      <w:r>
+        <w:rPr>
+          <w:vertAlign w:val="subscript"/>
+        </w:rPr>
+        <w:t>d</w:t>
+      </w:r>
+      <w:proofErr w:type="spellEnd"/>
+      <w:r>
+        <w:t xml:space="preserve"> </w:t>
+      </w:r>
+      <w:r>
+        <w:t>in</w:t>
+      </w:r>
+      <w:r>
+        <w:t xml:space="preserve"> 2008 and the </w:t>
+      </w:r>
+      <w:proofErr w:type="gramStart"/>
+      <w:r>
+        <w:t>well established</w:t>
+      </w:r>
+      <w:proofErr w:type="gramEnd"/>
+      <w:r>
+        <w:t xml:space="preserve"> relationship between DOC and light attenuation in oligotrophic lakes (Wetzel 2001)</w:t>
+      </w:r>
+      <w:r>
+        <w:t xml:space="preserve">, we suspect that the lack of a relationship between DOC and </w:t>
+      </w:r>
+      <w:proofErr w:type="spellStart"/>
+      <w:r>
+        <w:t>K</w:t>
+      </w:r>
+      <w:r>
+        <w:rPr>
+          <w:vertAlign w:val="subscript"/>
+        </w:rPr>
+        <w:t>d</w:t>
+      </w:r>
+      <w:proofErr w:type="spellEnd"/>
+      <w:r>
+        <w:t xml:space="preserve"> in the 2007 survey was a somewhat isolated phenomenon and not a general pattern for the region.</w:t>
+      </w:r>
+      <w:r>
+        <w:t xml:space="preserve"> </w:t>
       </w:r>
       <w:r>
         <w:t xml:space="preserve"> </w:t>
@@ -28139,8 +28203,6 @@
       <w:r>
         <w:t>the maximum and minimum data values</w:t>
       </w:r>
-      <w:bookmarkStart w:id="0" w:name="_GoBack"/>
-      <w:bookmarkEnd w:id="0"/>
       <w:r>
         <w:t xml:space="preserve">.  The </w:t>
       </w:r>
@@ -30490,7 +30552,7 @@
 </file>
 
 <file path=customXml/itemProps1.xml><?xml version="1.0" encoding="utf-8"?>
-<ds:datastoreItem xmlns:ds="http://schemas.openxmlformats.org/officeDocument/2006/customXml" ds:itemID="{D5DD7610-581A-AC4C-BC39-6FFD238FA028}">
+<ds:datastoreItem xmlns:ds="http://schemas.openxmlformats.org/officeDocument/2006/customXml" ds:itemID="{6FEE6A3B-BC7A-1246-9605-DEEE4D486A32}">
   <ds:schemaRefs>
     <ds:schemaRef ds:uri="http://schemas.openxmlformats.org/officeDocument/2006/bibliography"/>
   </ds:schemaRefs>

</xml_diff>

<commit_message>
Added information on the percent OM and dry bulk density from my dissertation to the methods
</commit_message>
<xml_diff>
--- a/revisions/lakeTransMS_revised_inland_waters.docx
+++ b/revisions/lakeTransMS_revised_inland_waters.docx
@@ -1245,7 +1245,79 @@
         <w:t>, and are</w:t>
       </w:r>
       <w:r>
-        <w:t xml:space="preserve"> ice-covered for approximately 9 months. </w:t>
+        <w:t xml:space="preserve"> ice-covered for approximately 9 months.</w:t>
+      </w:r>
+      <w:r>
+        <w:t xml:space="preserve">  The mean (</w:t>
+      </w:r>
+      <w:r>
+        <w:rPr>
+          <w:rFonts w:ascii="ＭＳ ゴシック" w:eastAsia="ＭＳ ゴシック"/>
+        </w:rPr>
+        <w:t>±</w:t>
+      </w:r>
+      <w:r>
+        <w:rPr>
+          <w:rFonts w:eastAsia="ＭＳ ゴシック"/>
+        </w:rPr>
+        <w:t>1</w:t>
+      </w:r>
+      <w:r>
+        <w:t xml:space="preserve"> standard deviation) percent organic matter of the surface sediments (0 – 1 cm) of lakes in the region ranges is 47.5% (</w:t>
+      </w:r>
+      <w:r>
+        <w:rPr>
+          <w:rFonts w:ascii="ＭＳ ゴシック" w:eastAsia="ＭＳ ゴシック"/>
+        </w:rPr>
+        <w:t>±</w:t>
+      </w:r>
+      <w:r>
+        <w:t xml:space="preserve">16.6%) for the </w:t>
+      </w:r>
+      <w:r>
+        <w:t xml:space="preserve">sediments above the thermocline and </w:t>
+      </w:r>
+      <w:r>
+        <w:t>40.6% (</w:t>
+      </w:r>
+      <w:r>
+        <w:rPr>
+          <w:rFonts w:ascii="ＭＳ ゴシック" w:eastAsia="ＭＳ ゴシック"/>
+        </w:rPr>
+        <w:t>±</w:t>
+      </w:r>
+      <w:r>
+        <w:t>9.7%) for sediments below the thermocline</w:t>
+      </w:r>
+      <w:r>
+        <w:t>, and dry bulk density ranges between 0.008 g cm</w:t>
+      </w:r>
+      <w:r>
+        <w:rPr>
+          <w:vertAlign w:val="superscript"/>
+        </w:rPr>
+        <w:t>-3</w:t>
+      </w:r>
+      <w:r>
+        <w:t xml:space="preserve"> to 0.416 g cm</w:t>
+      </w:r>
+      <w:r>
+        <w:rPr>
+          <w:vertAlign w:val="superscript"/>
+        </w:rPr>
+        <w:t>-3</w:t>
+      </w:r>
+      <w:r>
+        <w:t xml:space="preserve"> (Fortino 2010)</w:t>
+      </w:r>
+      <w:r>
+        <w:t>.</w:t>
+      </w:r>
+      <w:r>
+        <w:t xml:space="preserve">  </w:t>
+      </w:r>
+      <w:r>
+        <w:t xml:space="preserve">  </w:t>
       </w:r>
     </w:p>
     <w:p>
@@ -1418,12 +1490,7 @@
       </w:r>
       <w:proofErr w:type="spellEnd"/>
       <w:r>
-        <w:t xml:space="preserve"> an</w:t>
-      </w:r>
-      <w:bookmarkStart w:id="0" w:name="_GoBack"/>
-      <w:bookmarkEnd w:id="0"/>
-      <w:r>
-        <w:t>d stored at 4</w:t>
+        <w:t xml:space="preserve"> and stored at 4</w:t>
       </w:r>
       <w:r>
         <w:rPr>
@@ -1574,6 +1641,8 @@
       <w:r>
         <w:t xml:space="preserve"> 1994). </w:t>
       </w:r>
+      <w:bookmarkStart w:id="0" w:name="_GoBack"/>
+      <w:bookmarkEnd w:id="0"/>
     </w:p>
     <w:p>
       <w:pPr>
@@ -1623,7 +1692,29 @@
       </w:r>
       <w:proofErr w:type="spellEnd"/>
       <w:r>
-        <w:t xml:space="preserve"> Lake with surface areas of 4.0, 4.2, and 2.5 ha, and depths of 4, 5, and 10 m, respectively (Fig. 2). Sediment cores were collected from 3 m of water using a K-B style gravity corer. Cores were standardized for incubation by extruding the upper 15 cm of sediment (and overlying water) from each core into a 25 cm long by 4.8 cm </w:t>
+        <w:t xml:space="preserve"> Lake with surface areas of 4.0, 4.2, and 2.5 ha, and depths of 4, 5, and 10 m, respectively (Fig. 2). </w:t>
+      </w:r>
+      <w:r>
+        <w:t>The percent organic matter of the surface sediments (0 – 1cm) above the thermocline was measured a</w:t>
+      </w:r>
+      <w:r>
+        <w:t>s 31%, 66%, and 23% for lakes E-</w:t>
+      </w:r>
+      <w:r>
+        <w:t>4</w:t>
+      </w:r>
+      <w:r>
+        <w:t>, S-3, and GTH 91, respectively (Fortino 2010).  The percent organic matter of the surface sediments (0 – 1 cm) below the thermocline was measured as 45%, 46%, and 24% lakes E-4, S-3, and GTH 91, respectively (Fortino 2010).</w:t>
+      </w:r>
+    </w:p>
+    <w:p>
+      <w:pPr>
+        <w:pStyle w:val="NormalWeb"/>
+        <w:spacing w:line="480" w:lineRule="auto"/>
+        <w:ind w:firstLine="922"/>
+      </w:pPr>
+      <w:r>
+        <w:t xml:space="preserve">Sediment cores were collected from 3 m of water using a K-B style gravity corer. Cores were standardized for incubation by extruding the upper 15 cm of sediment (and overlying water) from each core into a 25 cm long by 4.8 cm </w:t>
       </w:r>
       <w:proofErr w:type="spellStart"/>
       <w:r>
@@ -30552,7 +30643,7 @@
 </file>
 
 <file path=customXml/itemProps1.xml><?xml version="1.0" encoding="utf-8"?>
-<ds:datastoreItem xmlns:ds="http://schemas.openxmlformats.org/officeDocument/2006/customXml" ds:itemID="{6FEE6A3B-BC7A-1246-9605-DEEE4D486A32}">
+<ds:datastoreItem xmlns:ds="http://schemas.openxmlformats.org/officeDocument/2006/customXml" ds:itemID="{623D11DA-716B-F347-9C11-1121E60608BD}">
   <ds:schemaRefs>
     <ds:schemaRef ds:uri="http://schemas.openxmlformats.org/officeDocument/2006/bibliography"/>
   </ds:schemaRefs>

</xml_diff>

<commit_message>
Completed final revisions via read through and rewrote the abstract
</commit_message>
<xml_diff>
--- a/revisions/lakeTransMS_revised_inland_waters.docx
+++ b/revisions/lakeTransMS_revised_inland_waters.docx
@@ -13,19 +13,39 @@
       <w:pPr>
         <w:pStyle w:val="Heading1"/>
         <w:spacing w:line="480" w:lineRule="auto"/>
+        <w:rPr>
+          <w:sz w:val="20"/>
+          <w:szCs w:val="20"/>
+        </w:rPr>
       </w:pPr>
       <w:r>
+        <w:rPr>
+          <w:sz w:val="20"/>
+          <w:szCs w:val="20"/>
+        </w:rPr>
         <w:t xml:space="preserve"> Connections between lake </w:t>
       </w:r>
       <w:proofErr w:type="gramStart"/>
       <w:r>
+        <w:rPr>
+          <w:sz w:val="20"/>
+          <w:szCs w:val="20"/>
+        </w:rPr>
         <w:t>transparency</w:t>
       </w:r>
       <w:proofErr w:type="gramEnd"/>
       <w:r>
+        <w:rPr>
+          <w:sz w:val="20"/>
+          <w:szCs w:val="20"/>
+        </w:rPr>
         <w:t>, thermocline depth and sediment oxygen demand in Arctic lakes</w:t>
       </w:r>
       <w:r>
+        <w:rPr>
+          <w:sz w:val="20"/>
+          <w:szCs w:val="20"/>
+        </w:rPr>
         <w:t>.</w:t>
       </w:r>
     </w:p>
@@ -42,61 +62,35 @@
       <w:pPr>
         <w:pStyle w:val="HTMLPreformatted"/>
         <w:spacing w:line="480" w:lineRule="auto"/>
-        <w:rPr>
-          <w:sz w:val="24"/>
-          <w:szCs w:val="24"/>
-        </w:rPr>
       </w:pPr>
       <w:r>
-        <w:rPr>
-          <w:sz w:val="24"/>
-          <w:szCs w:val="24"/>
-        </w:rPr>
         <w:t>Kenneth Fortino</w:t>
       </w:r>
       <w:r>
         <w:rPr>
-          <w:sz w:val="24"/>
-          <w:szCs w:val="24"/>
           <w:vertAlign w:val="superscript"/>
         </w:rPr>
         <w:t>1</w:t>
       </w:r>
       <w:r>
-        <w:rPr>
-          <w:sz w:val="24"/>
-          <w:szCs w:val="24"/>
-        </w:rPr>
         <w:t>* **, Stephen C. Whalen</w:t>
       </w:r>
       <w:r>
         <w:rPr>
-          <w:sz w:val="24"/>
-          <w:szCs w:val="24"/>
           <w:vertAlign w:val="superscript"/>
         </w:rPr>
         <w:t>1</w:t>
       </w:r>
       <w:r>
-        <w:rPr>
-          <w:sz w:val="24"/>
-          <w:szCs w:val="24"/>
-        </w:rPr>
         <w:t>, Cody R. Johnson</w:t>
       </w:r>
       <w:r>
         <w:rPr>
-          <w:sz w:val="24"/>
-          <w:szCs w:val="24"/>
           <w:vertAlign w:val="superscript"/>
         </w:rPr>
         <w:t>2</w:t>
       </w:r>
       <w:r>
-        <w:rPr>
-          <w:sz w:val="24"/>
-          <w:szCs w:val="24"/>
-        </w:rPr>
         <w:t xml:space="preserve"> </w:t>
       </w:r>
     </w:p>
@@ -104,16 +98,8 @@
       <w:pPr>
         <w:pStyle w:val="HTMLPreformatted"/>
         <w:spacing w:line="480" w:lineRule="auto"/>
-        <w:rPr>
-          <w:sz w:val="24"/>
-          <w:szCs w:val="24"/>
-        </w:rPr>
       </w:pPr>
       <w:r>
-        <w:rPr>
-          <w:sz w:val="24"/>
-          <w:szCs w:val="24"/>
-        </w:rPr>
         <w:t xml:space="preserve"> </w:t>
       </w:r>
     </w:p>
@@ -121,66 +107,32 @@
       <w:pPr>
         <w:pStyle w:val="HTMLPreformatted"/>
         <w:spacing w:line="480" w:lineRule="auto"/>
-        <w:rPr>
-          <w:sz w:val="24"/>
-          <w:szCs w:val="24"/>
-        </w:rPr>
       </w:pPr>
       <w:r>
-        <w:rPr>
-          <w:sz w:val="24"/>
-          <w:szCs w:val="24"/>
-        </w:rPr>
         <w:t xml:space="preserve"> </w:t>
       </w:r>
       <w:r>
         <w:rPr>
-          <w:sz w:val="24"/>
-          <w:szCs w:val="24"/>
           <w:vertAlign w:val="superscript"/>
         </w:rPr>
         <w:t xml:space="preserve">1 </w:t>
       </w:r>
       <w:r>
-        <w:rPr>
-          <w:sz w:val="24"/>
-          <w:szCs w:val="24"/>
-        </w:rPr>
         <w:t>Department of Environmental Sciences and Engineering</w:t>
       </w:r>
       <w:r>
-        <w:rPr>
-          <w:sz w:val="24"/>
-          <w:szCs w:val="24"/>
-        </w:rPr>
         <w:t xml:space="preserve">, University of North Carolina </w:t>
       </w:r>
       <w:r>
-        <w:rPr>
-          <w:sz w:val="24"/>
-          <w:szCs w:val="24"/>
-        </w:rPr>
         <w:t>Chapel Hill</w:t>
       </w:r>
       <w:r>
-        <w:rPr>
-          <w:sz w:val="24"/>
-          <w:szCs w:val="24"/>
-        </w:rPr>
         <w:t xml:space="preserve">, </w:t>
       </w:r>
       <w:r>
-        <w:rPr>
-          <w:sz w:val="24"/>
-          <w:szCs w:val="24"/>
-        </w:rPr>
         <w:t>Chapel Hill, NC</w:t>
       </w:r>
       <w:r>
-        <w:rPr>
-          <w:sz w:val="24"/>
-          <w:szCs w:val="24"/>
-        </w:rPr>
         <w:t xml:space="preserve"> 27599</w:t>
       </w:r>
     </w:p>
@@ -188,16 +140,8 @@
       <w:pPr>
         <w:pStyle w:val="HTMLPreformatted"/>
         <w:spacing w:line="480" w:lineRule="auto"/>
-        <w:rPr>
-          <w:sz w:val="24"/>
-          <w:szCs w:val="24"/>
-        </w:rPr>
       </w:pPr>
       <w:r>
-        <w:rPr>
-          <w:sz w:val="24"/>
-          <w:szCs w:val="24"/>
-        </w:rPr>
         <w:t xml:space="preserve">  </w:t>
       </w:r>
     </w:p>
@@ -205,68 +149,34 @@
       <w:pPr>
         <w:pStyle w:val="HTMLPreformatted"/>
         <w:spacing w:line="480" w:lineRule="auto"/>
-        <w:rPr>
-          <w:sz w:val="24"/>
-          <w:szCs w:val="24"/>
-        </w:rPr>
       </w:pPr>
       <w:r>
-        <w:rPr>
-          <w:sz w:val="24"/>
-          <w:szCs w:val="24"/>
-        </w:rPr>
         <w:t xml:space="preserve"> </w:t>
       </w:r>
       <w:r>
         <w:rPr>
-          <w:sz w:val="24"/>
-          <w:szCs w:val="24"/>
           <w:vertAlign w:val="superscript"/>
         </w:rPr>
         <w:t xml:space="preserve">2 </w:t>
       </w:r>
       <w:r>
-        <w:rPr>
-          <w:sz w:val="24"/>
-          <w:szCs w:val="24"/>
-        </w:rPr>
         <w:t>Department of Watershed Sciences</w:t>
       </w:r>
       <w:r>
-        <w:rPr>
-          <w:sz w:val="24"/>
-          <w:szCs w:val="24"/>
-        </w:rPr>
         <w:t xml:space="preserve">, </w:t>
       </w:r>
       <w:r>
-        <w:rPr>
-          <w:sz w:val="24"/>
-          <w:szCs w:val="24"/>
-        </w:rPr>
         <w:t>Utah State University</w:t>
       </w:r>
       <w:proofErr w:type="gramStart"/>
       <w:r>
-        <w:rPr>
-          <w:sz w:val="24"/>
-          <w:szCs w:val="24"/>
-        </w:rPr>
         <w:t>,  Logan</w:t>
       </w:r>
       <w:proofErr w:type="gramEnd"/>
       <w:r>
-        <w:rPr>
-          <w:sz w:val="24"/>
-          <w:szCs w:val="24"/>
-        </w:rPr>
         <w:t>, UT 84322</w:t>
       </w:r>
       <w:r>
-        <w:rPr>
-          <w:sz w:val="24"/>
-          <w:szCs w:val="24"/>
-        </w:rPr>
         <w:t xml:space="preserve"> </w:t>
       </w:r>
     </w:p>
@@ -276,8 +186,6 @@
         <w:spacing w:line="480" w:lineRule="auto"/>
         <w:rPr>
           <w:rStyle w:val="Emphasis"/>
-          <w:sz w:val="24"/>
-          <w:szCs w:val="24"/>
         </w:rPr>
       </w:pPr>
     </w:p>
@@ -285,16 +193,8 @@
       <w:pPr>
         <w:pStyle w:val="HTMLPreformatted"/>
         <w:spacing w:line="480" w:lineRule="auto"/>
-        <w:rPr>
-          <w:sz w:val="24"/>
-          <w:szCs w:val="24"/>
-        </w:rPr>
       </w:pPr>
       <w:r>
-        <w:rPr>
-          <w:sz w:val="24"/>
-          <w:szCs w:val="24"/>
-        </w:rPr>
         <w:t xml:space="preserve">* Current Address:  Department of Biological and Environmental Sciences, Longwood University, </w:t>
       </w:r>
     </w:p>
@@ -302,16 +202,8 @@
       <w:pPr>
         <w:pStyle w:val="HTMLPreformatted"/>
         <w:spacing w:line="480" w:lineRule="auto"/>
-        <w:rPr>
-          <w:sz w:val="24"/>
-          <w:szCs w:val="24"/>
-        </w:rPr>
       </w:pPr>
       <w:r>
-        <w:rPr>
-          <w:sz w:val="24"/>
-          <w:szCs w:val="24"/>
-        </w:rPr>
         <w:t xml:space="preserve"> Farmville, VA 23909</w:t>
       </w:r>
     </w:p>
@@ -319,33 +211,17 @@
       <w:pPr>
         <w:pStyle w:val="HTMLPreformatted"/>
         <w:spacing w:line="480" w:lineRule="auto"/>
-        <w:rPr>
-          <w:sz w:val="24"/>
-          <w:szCs w:val="24"/>
-        </w:rPr>
       </w:pPr>
     </w:p>
     <w:p>
       <w:pPr>
         <w:pStyle w:val="HTMLPreformatted"/>
         <w:spacing w:line="480" w:lineRule="auto"/>
-        <w:rPr>
-          <w:sz w:val="24"/>
-          <w:szCs w:val="24"/>
-        </w:rPr>
       </w:pPr>
       <w:r>
-        <w:rPr>
-          <w:sz w:val="24"/>
-          <w:szCs w:val="24"/>
-        </w:rPr>
         <w:t>** Corresponding Author: Email: fortinok@longwood.edu</w:t>
       </w:r>
       <w:r>
-        <w:rPr>
-          <w:sz w:val="24"/>
-          <w:szCs w:val="24"/>
-        </w:rPr>
         <w:t xml:space="preserve"> </w:t>
       </w:r>
     </w:p>
@@ -355,11 +231,15 @@
         <w:spacing w:line="480" w:lineRule="auto"/>
         <w:rPr>
           <w:rFonts w:eastAsia="Times New Roman" w:cs="Times New Roman"/>
+          <w:sz w:val="20"/>
+          <w:szCs w:val="20"/>
         </w:rPr>
       </w:pPr>
       <w:r>
         <w:rPr>
           <w:rFonts w:eastAsia="Times New Roman" w:cs="Times New Roman"/>
+          <w:sz w:val="20"/>
+          <w:szCs w:val="20"/>
         </w:rPr>
         <w:t>Abstract</w:t>
       </w:r>
@@ -402,62 +282,51 @@
         <w:rPr>
           <w:rFonts w:eastAsia="Times New Roman" w:cs="Times New Roman"/>
         </w:rPr>
-        <w:t xml:space="preserve">sensitive to changes in thermocline </w:t>
+        <w:t xml:space="preserve">sensitive to changes in thermocline depth. Using a survey of more than 30 lakes over 3 years in the Alaskan Arctic, we found that thermocline depth during the </w:t>
       </w:r>
       <w:r>
         <w:rPr>
           <w:rFonts w:eastAsia="Times New Roman" w:cs="Times New Roman"/>
         </w:rPr>
-        <w:lastRenderedPageBreak/>
-        <w:t xml:space="preserve">depth. Using a survey of more than 30 lakes over 3 years in the Alaskan Arctic, we found that thermocline depth during the </w:t>
+        <w:t>summer</w:t>
       </w:r>
       <w:r>
         <w:rPr>
           <w:rFonts w:eastAsia="Times New Roman" w:cs="Times New Roman"/>
         </w:rPr>
-        <w:t>summer</w:t>
+        <w:t xml:space="preserve"> was posi</w:t>
       </w:r>
       <w:r>
         <w:rPr>
           <w:rFonts w:eastAsia="Times New Roman" w:cs="Times New Roman"/>
         </w:rPr>
-        <w:t xml:space="preserve"> was posi</w:t>
+        <w:t>tively correlated with water transparency</w:t>
       </w:r>
       <w:r>
         <w:rPr>
           <w:rFonts w:eastAsia="Times New Roman" w:cs="Times New Roman"/>
         </w:rPr>
-        <w:t>tively correlated with water transparency</w:t>
+        <w:t xml:space="preserve">. </w:t>
       </w:r>
       <w:r>
         <w:rPr>
           <w:rFonts w:eastAsia="Times New Roman" w:cs="Times New Roman"/>
         </w:rPr>
-        <w:t xml:space="preserve">. </w:t>
-      </w:r>
+        <w:t xml:space="preserve"> Furthermore using sediment incubations from 3 lakes, we show that sediment oxygen demand is affected primarily by temperature and the availability of oxygen with limited effect of the source of the sediments.  To assess the sensitivity of whole-lake sediment oxygen demand to changes in </w:t>
+      </w:r>
+      <w:proofErr w:type="spellStart"/>
       <w:r>
         <w:rPr>
           <w:rFonts w:eastAsia="Times New Roman" w:cs="Times New Roman"/>
         </w:rPr>
-        <w:t>Research suggests</w:t>
-      </w:r>
+        <w:t>epilimnetic</w:t>
+      </w:r>
+      <w:proofErr w:type="spellEnd"/>
       <w:r>
         <w:rPr>
           <w:rFonts w:eastAsia="Times New Roman" w:cs="Times New Roman"/>
         </w:rPr>
-        <w:t xml:space="preserve"> that in many regions of the northern hemisphere the input of dissolved organic matter to lakes will increase with climate change and therefore decrease lake </w:t>
-      </w:r>
-      <w:r>
-        <w:rPr>
-          <w:rFonts w:eastAsia="Times New Roman" w:cs="Times New Roman"/>
-        </w:rPr>
-        <w:t>transparency</w:t>
-      </w:r>
-      <w:r>
-        <w:rPr>
-          <w:rFonts w:eastAsia="Times New Roman" w:cs="Times New Roman"/>
-        </w:rPr>
-        <w:t>. We modeled the effects of a 3</w:t>
+        <w:t xml:space="preserve"> temperature and transparency mediated changes in thermocline depth, we modeled the effects of a 1</w:t>
       </w:r>
       <w:r>
         <w:rPr>
@@ -470,52 +339,128 @@
         <w:rPr>
           <w:rFonts w:eastAsia="Times New Roman" w:cs="Times New Roman"/>
         </w:rPr>
-        <w:t xml:space="preserve"> C warming of the </w:t>
-      </w:r>
-      <w:proofErr w:type="spellStart"/>
+        <w:t xml:space="preserve"> </w:t>
+      </w:r>
       <w:r>
         <w:rPr>
           <w:rFonts w:eastAsia="Times New Roman" w:cs="Times New Roman"/>
         </w:rPr>
-        <w:t>epilimnion</w:t>
-      </w:r>
-      <w:proofErr w:type="spellEnd"/>
-      <w:r>
-        <w:rPr>
-          <w:rFonts w:eastAsia="Times New Roman" w:cs="Times New Roman"/>
-        </w:rPr>
-        <w:t xml:space="preserve"> </w:t>
-      </w:r>
-      <w:r>
-        <w:rPr>
-          <w:rFonts w:eastAsia="Times New Roman" w:cs="Times New Roman"/>
-        </w:rPr>
-        <w:t xml:space="preserve">alone and </w:t>
-      </w:r>
-      <w:r>
-        <w:rPr>
-          <w:rFonts w:eastAsia="Times New Roman" w:cs="Times New Roman"/>
-        </w:rPr>
-        <w:t>a 3</w:t>
+        <w:t>and 6</w:t>
       </w:r>
       <w:r>
         <w:rPr>
           <w:rFonts w:eastAsia="Times New Roman" w:cs="Times New Roman"/>
           <w:vertAlign w:val="superscript"/>
         </w:rPr>
+        <w:t xml:space="preserve"> </w:t>
+      </w:r>
+      <w:r>
+        <w:rPr>
+          <w:rFonts w:eastAsia="Times New Roman" w:cs="Times New Roman"/>
+          <w:vertAlign w:val="superscript"/>
+        </w:rPr>
         <w:t>o</w:t>
       </w:r>
       <w:r>
         <w:rPr>
           <w:rFonts w:eastAsia="Times New Roman" w:cs="Times New Roman"/>
         </w:rPr>
-        <w:t xml:space="preserve"> C </w:t>
-      </w:r>
-      <w:proofErr w:type="spellStart"/>
+        <w:t xml:space="preserve"> </w:t>
+      </w:r>
       <w:r>
         <w:rPr>
           <w:rFonts w:eastAsia="Times New Roman" w:cs="Times New Roman"/>
         </w:rPr>
+        <w:t xml:space="preserve">C warming of the </w:t>
+      </w:r>
+      <w:proofErr w:type="spellStart"/>
+      <w:r>
+        <w:rPr>
+          <w:rFonts w:eastAsia="Times New Roman" w:cs="Times New Roman"/>
+        </w:rPr>
+        <w:t>epilimnion</w:t>
+      </w:r>
+      <w:proofErr w:type="spellEnd"/>
+      <w:r>
+        <w:rPr>
+          <w:rFonts w:eastAsia="Times New Roman" w:cs="Times New Roman"/>
+        </w:rPr>
+        <w:t xml:space="preserve"> </w:t>
+      </w:r>
+      <w:r>
+        <w:rPr>
+          <w:rFonts w:eastAsia="Times New Roman" w:cs="Times New Roman"/>
+        </w:rPr>
+        <w:t xml:space="preserve">alone and </w:t>
+      </w:r>
+      <w:r>
+        <w:rPr>
+          <w:rFonts w:eastAsia="Times New Roman" w:cs="Times New Roman"/>
+        </w:rPr>
+        <w:t xml:space="preserve">a </w:t>
+      </w:r>
+      <w:r>
+        <w:rPr>
+          <w:rFonts w:eastAsia="Times New Roman" w:cs="Times New Roman"/>
+        </w:rPr>
+        <w:t>1</w:t>
+      </w:r>
+      <w:r>
+        <w:rPr>
+          <w:rFonts w:eastAsia="Times New Roman" w:cs="Times New Roman"/>
+          <w:vertAlign w:val="superscript"/>
+        </w:rPr>
+        <w:t>o</w:t>
+      </w:r>
+      <w:r>
+        <w:rPr>
+          <w:rFonts w:eastAsia="Times New Roman" w:cs="Times New Roman"/>
+        </w:rPr>
+        <w:t xml:space="preserve"> </w:t>
+      </w:r>
+      <w:r>
+        <w:rPr>
+          <w:rFonts w:eastAsia="Times New Roman" w:cs="Times New Roman"/>
+        </w:rPr>
+        <w:t>and 6</w:t>
+      </w:r>
+      <w:r>
+        <w:rPr>
+          <w:rFonts w:eastAsia="Times New Roman" w:cs="Times New Roman"/>
+          <w:vertAlign w:val="superscript"/>
+        </w:rPr>
+        <w:t xml:space="preserve"> </w:t>
+      </w:r>
+      <w:r>
+        <w:rPr>
+          <w:rFonts w:eastAsia="Times New Roman" w:cs="Times New Roman"/>
+          <w:vertAlign w:val="superscript"/>
+        </w:rPr>
+        <w:t>o</w:t>
+      </w:r>
+      <w:r>
+        <w:rPr>
+          <w:rFonts w:eastAsia="Times New Roman" w:cs="Times New Roman"/>
+        </w:rPr>
+        <w:t xml:space="preserve"> </w:t>
+      </w:r>
+      <w:r>
+        <w:rPr>
+          <w:rFonts w:eastAsia="Times New Roman" w:cs="Times New Roman"/>
+        </w:rPr>
+        <w:t>C</w:t>
+      </w:r>
+      <w:r>
+        <w:rPr>
+          <w:rFonts w:eastAsia="Times New Roman" w:cs="Times New Roman"/>
+        </w:rPr>
+        <w:t xml:space="preserve"> </w:t>
+      </w:r>
+      <w:proofErr w:type="spellStart"/>
+      <w:r>
+        <w:rPr>
+          <w:rFonts w:eastAsia="Times New Roman" w:cs="Times New Roman"/>
+        </w:rPr>
         <w:t>epilimnetic</w:t>
       </w:r>
       <w:proofErr w:type="spellEnd"/>
@@ -561,38 +506,89 @@
         <w:rPr>
           <w:rFonts w:eastAsia="Times New Roman" w:cs="Times New Roman"/>
         </w:rPr>
-        <w:t xml:space="preserve"> in </w:t>
+        <w:t xml:space="preserve"> </w:t>
       </w:r>
       <w:r>
         <w:rPr>
           <w:rFonts w:eastAsia="Times New Roman" w:cs="Times New Roman"/>
         </w:rPr>
+        <w:lastRenderedPageBreak/>
+        <w:t xml:space="preserve">in </w:t>
+      </w:r>
+      <w:r>
+        <w:rPr>
+          <w:rFonts w:eastAsia="Times New Roman" w:cs="Times New Roman"/>
+        </w:rPr>
         <w:t xml:space="preserve">a </w:t>
       </w:r>
       <w:r>
         <w:rPr>
           <w:rFonts w:eastAsia="Times New Roman" w:cs="Times New Roman"/>
         </w:rPr>
-        <w:t xml:space="preserve">well-studied arctic lake. Warming alone produced a 3.5% increase in the whole-lake decomposition of sediment organic matter but warming with a simultaneous reduction in </w:t>
+        <w:t>well-studied arctic lake</w:t>
       </w:r>
       <w:r>
         <w:rPr>
           <w:rFonts w:eastAsia="Times New Roman" w:cs="Times New Roman"/>
         </w:rPr>
+        <w:t xml:space="preserve">. Warming alone increase </w:t>
+      </w:r>
+      <w:r>
+        <w:rPr>
+          <w:rFonts w:eastAsia="Times New Roman" w:cs="Times New Roman"/>
+        </w:rPr>
+        <w:t xml:space="preserve">whole-lake </w:t>
+      </w:r>
+      <w:r>
+        <w:rPr>
+          <w:rFonts w:eastAsia="Times New Roman" w:cs="Times New Roman"/>
+        </w:rPr>
+        <w:t>sediment oxygen demand</w:t>
+      </w:r>
+      <w:r>
+        <w:rPr>
+          <w:rFonts w:eastAsia="Times New Roman" w:cs="Times New Roman"/>
+        </w:rPr>
+        <w:t xml:space="preserve"> but warming with a simultaneous reduction in </w:t>
+      </w:r>
+      <w:r>
+        <w:rPr>
+          <w:rFonts w:eastAsia="Times New Roman" w:cs="Times New Roman"/>
+        </w:rPr>
         <w:t>transparency</w:t>
       </w:r>
       <w:r>
         <w:rPr>
           <w:rFonts w:eastAsia="Times New Roman" w:cs="Times New Roman"/>
         </w:rPr>
-        <w:t xml:space="preserve"> resulted in a 10.6% decrease in whole-lake sediment organic matter decomposition due to the reduction in thermocline depth and the sediment area above the thermocline. </w:t>
+        <w:t xml:space="preserve"> resulted in a </w:t>
       </w:r>
       <w:r>
         <w:rPr>
           <w:rFonts w:eastAsia="Times New Roman" w:cs="Times New Roman"/>
         </w:rPr>
-        <w:t xml:space="preserve">  These findings suggest that the way in which arctic lakes will respond to climate change will be sensitive to landscape changes in organic matter transport as well as temperature.</w:t>
-      </w:r>
+        <w:t xml:space="preserve">decrease in whole-lake sediment </w:t>
+      </w:r>
+      <w:r>
+        <w:rPr>
+          <w:rFonts w:eastAsia="Times New Roman" w:cs="Times New Roman"/>
+        </w:rPr>
+        <w:t>oxygen demand</w:t>
+      </w:r>
+      <w:r>
+        <w:rPr>
+          <w:rFonts w:eastAsia="Times New Roman" w:cs="Times New Roman"/>
+        </w:rPr>
+        <w:t xml:space="preserve"> due to the reduction in thermocline depth and the sediment area above the thermocline. </w:t>
+      </w:r>
+      <w:r>
+        <w:rPr>
+          <w:rFonts w:eastAsia="Times New Roman" w:cs="Times New Roman"/>
+        </w:rPr>
+        <w:t xml:space="preserve">  </w:t>
+      </w:r>
+      <w:bookmarkStart w:id="0" w:name="_GoBack"/>
+      <w:bookmarkEnd w:id="0"/>
     </w:p>
     <w:p>
       <w:pPr>
@@ -600,29 +596,39 @@
         <w:spacing w:line="480" w:lineRule="auto"/>
         <w:rPr>
           <w:rFonts w:eastAsia="Times New Roman" w:cs="Times New Roman"/>
+          <w:sz w:val="20"/>
+          <w:szCs w:val="20"/>
         </w:rPr>
       </w:pPr>
       <w:r>
         <w:rPr>
           <w:rFonts w:eastAsia="Times New Roman" w:cs="Times New Roman"/>
+          <w:sz w:val="20"/>
+          <w:szCs w:val="20"/>
         </w:rPr>
         <w:t>Key</w:t>
       </w:r>
       <w:r>
         <w:rPr>
           <w:rFonts w:eastAsia="Times New Roman" w:cs="Times New Roman"/>
+          <w:sz w:val="20"/>
+          <w:szCs w:val="20"/>
         </w:rPr>
         <w:t xml:space="preserve"> </w:t>
       </w:r>
       <w:r>
         <w:rPr>
           <w:rFonts w:eastAsia="Times New Roman" w:cs="Times New Roman"/>
+          <w:sz w:val="20"/>
+          <w:szCs w:val="20"/>
         </w:rPr>
         <w:t>words</w:t>
       </w:r>
       <w:r>
         <w:rPr>
           <w:rFonts w:eastAsia="Times New Roman" w:cs="Times New Roman"/>
+          <w:sz w:val="20"/>
+          <w:szCs w:val="20"/>
         </w:rPr>
         <w:t>:</w:t>
       </w:r>
@@ -691,11 +697,15 @@
         <w:spacing w:line="480" w:lineRule="auto"/>
         <w:rPr>
           <w:rFonts w:eastAsia="Times New Roman" w:cs="Times New Roman"/>
+          <w:sz w:val="20"/>
+          <w:szCs w:val="20"/>
         </w:rPr>
       </w:pPr>
       <w:r>
         <w:rPr>
           <w:rFonts w:eastAsia="Times New Roman" w:cs="Times New Roman"/>
+          <w:sz w:val="20"/>
+          <w:szCs w:val="20"/>
         </w:rPr>
         <w:t>Introduction</w:t>
       </w:r>
@@ -891,7 +901,11 @@
       </w:r>
       <w:proofErr w:type="spellEnd"/>
       <w:r>
-        <w:t xml:space="preserve"> 1992, </w:t>
+        <w:t xml:space="preserve"> </w:t>
+      </w:r>
+      <w:r>
+        <w:lastRenderedPageBreak/>
+        <w:t xml:space="preserve">1992, </w:t>
       </w:r>
       <w:proofErr w:type="spellStart"/>
       <w:r>
@@ -1055,7 +1069,11 @@
       </w:r>
       <w:proofErr w:type="spellEnd"/>
       <w:r>
-        <w:t xml:space="preserve"> et al. 2005). Dissolved organic carbon release from high latitude soils may increase up to 600% in response to warming especially in regions with extensive permafrost (Frey and Smith 2005). Neff and Hooper (2002) found a 2 to 3 fold increase in DOC export from Alaskan Arctic soils experimentally warmed to 30</w:t>
+        <w:t xml:space="preserve"> et al. 2005). Dissolved organic carbon release from high latitude soils may increase up to 600% in response to warming especially in regions with extensive permafrost (Frey and Smith 2005). Neff </w:t>
+      </w:r>
+      <w:r>
+        <w:lastRenderedPageBreak/>
+        <w:t>and Hooper (2002) found a 2 to 3 fold increase in DOC export from Alaskan Arctic soils experimentally warmed to 30</w:t>
       </w:r>
       <w:r>
         <w:rPr>
@@ -1112,7 +1130,13 @@
         <w:t xml:space="preserve"> </w:t>
       </w:r>
       <w:r>
-        <w:t xml:space="preserve">a relationship between lake transparency and stratification depth during the summer, open-water period in arctic Alaskan lakes.  Furthermore, we provide evidence that temperature and oxygen availability are principle factors affecting the rate of sediment organic matter mineralization in these Arctic lake.  We then </w:t>
+        <w:t>a relationship between lake transparency and stratification depth during the summer, open-water period in arctic Alaskan lakes.  Furthermore, we provide evidence that temperature and oxygen availability are principle factors affecting the rate of sediment organic matter mineralization in these Arctic lake</w:t>
+      </w:r>
+      <w:r>
+        <w:t>s</w:t>
+      </w:r>
+      <w:r>
+        <w:t xml:space="preserve">.  We then </w:t>
       </w:r>
       <w:r>
         <w:t>apply these relationships to well-studied Arctic lake and</w:t>
@@ -1159,13 +1183,43 @@
         <w:spacing w:line="480" w:lineRule="auto"/>
         <w:rPr>
           <w:rFonts w:eastAsia="Times New Roman" w:cs="Times New Roman"/>
+          <w:sz w:val="20"/>
+          <w:szCs w:val="20"/>
         </w:rPr>
       </w:pPr>
       <w:r>
         <w:rPr>
           <w:rFonts w:eastAsia="Times New Roman" w:cs="Times New Roman"/>
-        </w:rPr>
-        <w:t>Materials and Methods</w:t>
+          <w:sz w:val="20"/>
+          <w:szCs w:val="20"/>
+        </w:rPr>
+        <w:t xml:space="preserve"> </w:t>
+      </w:r>
+      <w:r>
+        <w:rPr>
+          <w:rFonts w:eastAsia="Times New Roman" w:cs="Times New Roman"/>
+          <w:sz w:val="20"/>
+          <w:szCs w:val="20"/>
+        </w:rPr>
+        <w:t xml:space="preserve"> </w:t>
+      </w:r>
+      <w:proofErr w:type="gramStart"/>
+      <w:r>
+        <w:rPr>
+          <w:rFonts w:eastAsia="Times New Roman" w:cs="Times New Roman"/>
+          <w:sz w:val="20"/>
+          <w:szCs w:val="20"/>
+        </w:rPr>
+        <w:t>and</w:t>
+      </w:r>
+      <w:proofErr w:type="gramEnd"/>
+      <w:r>
+        <w:rPr>
+          <w:rFonts w:eastAsia="Times New Roman" w:cs="Times New Roman"/>
+          <w:sz w:val="20"/>
+          <w:szCs w:val="20"/>
+        </w:rPr>
+        <w:t xml:space="preserve"> Methods</w:t>
       </w:r>
     </w:p>
     <w:p>
@@ -1174,11 +1228,15 @@
         <w:spacing w:line="480" w:lineRule="auto"/>
         <w:rPr>
           <w:rFonts w:eastAsia="Times New Roman" w:cs="Times New Roman"/>
+          <w:sz w:val="20"/>
+          <w:szCs w:val="20"/>
         </w:rPr>
       </w:pPr>
       <w:r>
         <w:rPr>
           <w:rFonts w:eastAsia="Times New Roman" w:cs="Times New Roman"/>
+          <w:sz w:val="20"/>
+          <w:szCs w:val="20"/>
         </w:rPr>
         <w:t>Study Site</w:t>
       </w:r>
@@ -1258,6 +1316,12 @@
       </w:r>
       <w:r>
         <w:rPr>
+          <w:rFonts w:ascii="ＭＳ ゴシック" w:eastAsia="ＭＳ ゴシック"/>
+        </w:rPr>
+        <w:t xml:space="preserve"> </w:t>
+      </w:r>
+      <w:r>
+        <w:rPr>
           <w:rFonts w:eastAsia="ＭＳ ゴシック"/>
         </w:rPr>
         <w:t>1</w:t>
@@ -1272,6 +1336,12 @@
         <w:t>±</w:t>
       </w:r>
       <w:r>
+        <w:rPr>
+          <w:rFonts w:ascii="ＭＳ ゴシック" w:eastAsia="ＭＳ ゴシック"/>
+        </w:rPr>
+        <w:t xml:space="preserve"> </w:t>
+      </w:r>
+      <w:r>
         <w:t xml:space="preserve">16.6%) for the </w:t>
       </w:r>
       <w:r>
@@ -1285,6 +1355,12 @@
           <w:rFonts w:ascii="ＭＳ ゴシック" w:eastAsia="ＭＳ ゴシック"/>
         </w:rPr>
         <w:t>±</w:t>
+      </w:r>
+      <w:r>
+        <w:rPr>
+          <w:rFonts w:ascii="ＭＳ ゴシック" w:eastAsia="ＭＳ ゴシック"/>
+        </w:rPr>
+        <w:t xml:space="preserve"> </w:t>
       </w:r>
       <w:r>
         <w:t>9.7%) for sediments below the thermocline</w:t>
@@ -1326,12 +1402,17 @@
         <w:spacing w:line="480" w:lineRule="auto"/>
         <w:rPr>
           <w:rFonts w:eastAsia="Times New Roman" w:cs="Times New Roman"/>
+          <w:sz w:val="20"/>
+          <w:szCs w:val="20"/>
         </w:rPr>
       </w:pPr>
       <w:r>
         <w:rPr>
           <w:rFonts w:eastAsia="Times New Roman" w:cs="Times New Roman"/>
-        </w:rPr>
+          <w:sz w:val="20"/>
+          <w:szCs w:val="20"/>
+        </w:rPr>
+        <w:lastRenderedPageBreak/>
         <w:t>Lake Surveys</w:t>
       </w:r>
     </w:p>
@@ -1623,7 +1704,11 @@
       </w:r>
       <w:proofErr w:type="spellEnd"/>
       <w:r>
-        <w:t>) from duplicate samples of filter-trapped (</w:t>
+        <w:t xml:space="preserve">) from duplicate samples of filter-trapped </w:t>
+      </w:r>
+      <w:r>
+        <w:lastRenderedPageBreak/>
+        <w:t>(</w:t>
       </w:r>
       <w:proofErr w:type="spellStart"/>
       <w:r>
@@ -1641,8 +1726,6 @@
       <w:r>
         <w:t xml:space="preserve"> 1994). </w:t>
       </w:r>
-      <w:bookmarkStart w:id="0" w:name="_GoBack"/>
-      <w:bookmarkEnd w:id="0"/>
     </w:p>
     <w:p>
       <w:pPr>
@@ -1668,11 +1751,15 @@
         <w:spacing w:line="480" w:lineRule="auto"/>
         <w:rPr>
           <w:rFonts w:eastAsia="Times New Roman" w:cs="Times New Roman"/>
+          <w:sz w:val="20"/>
+          <w:szCs w:val="20"/>
         </w:rPr>
       </w:pPr>
       <w:r>
         <w:rPr>
           <w:rFonts w:eastAsia="Times New Roman" w:cs="Times New Roman"/>
+          <w:sz w:val="20"/>
+          <w:szCs w:val="20"/>
         </w:rPr>
         <w:t>Sediment Incubations</w:t>
       </w:r>
@@ -1695,7 +1782,13 @@
         <w:t xml:space="preserve"> Lake with surface areas of 4.0, 4.2, and 2.5 ha, and depths of 4, 5, and 10 m, respectively (Fig. 2). </w:t>
       </w:r>
       <w:r>
-        <w:t>The percent organic matter of the surface sediments (0 – 1cm) above the thermocline was measured a</w:t>
+        <w:t xml:space="preserve">The percent organic matter of the surface sediments (0 – 1cm) above the thermocline </w:t>
+      </w:r>
+      <w:r>
+        <w:t>were</w:t>
+      </w:r>
+      <w:r>
+        <w:t xml:space="preserve"> measured a</w:t>
       </w:r>
       <w:r>
         <w:t>s 31%, 66%, and 23% for lakes E-</w:t>
@@ -1704,7 +1797,24 @@
         <w:t>4</w:t>
       </w:r>
       <w:r>
-        <w:t>, S-3, and GTH 91, respectively (Fortino 2010).  The percent organic matter of the surface sediments (0 – 1 cm) below the thermocline was measured as 45%, 46%, and 24% lakes E-4, S-3, and GTH 91, respectively (Fortino 2010).</w:t>
+        <w:t xml:space="preserve">, S-3, and GTH 91, respectively (Fortino 2010).  The percent organic matter of the </w:t>
+      </w:r>
+      <w:proofErr w:type="spellStart"/>
+      <w:r>
+        <w:t>hypolimnetic</w:t>
+      </w:r>
+      <w:proofErr w:type="spellEnd"/>
+      <w:r>
+        <w:t xml:space="preserve"> </w:t>
+      </w:r>
+      <w:r>
+        <w:t>surface sediments (0 –</w:t>
+      </w:r>
+      <w:r>
+        <w:t xml:space="preserve"> 1 cm) were</w:t>
+      </w:r>
+      <w:r>
+        <w:t xml:space="preserve"> measured as 45%, 46%, and 24% lakes E-4, S-3, and GTH 91, respectively (Fortino 2010).</w:t>
       </w:r>
     </w:p>
     <w:p>
@@ -1742,7 +1852,11 @@
       </w:r>
       <w:proofErr w:type="gramEnd"/>
       <w:r>
-        <w:t xml:space="preserve">. One port was oriented vertically and allowed for the insertion of a cannula into the overlying water of the core. The other port was arranged perpendicular to the first and permitted the simultaneous replacement of water removed during sampling. The replacement water was collected from the lake at the same time and depth as the cores with a Van Dorn sampler. Between sampling events, the replacement water was stored in a 4–L plastic bottle in the same incubator as the cores. </w:t>
+        <w:t xml:space="preserve">. One port was oriented vertically and allowed for the insertion of a cannula into the overlying water of the core. The other port was arranged perpendicular to the first and permitted the simultaneous replacement of water removed during sampling. The replacement water was collected from the lake at the same time and depth as the cores with a Van </w:t>
+      </w:r>
+      <w:r>
+        <w:lastRenderedPageBreak/>
+        <w:t xml:space="preserve">Dorn sampler. Between sampling events, the replacement water was stored in a 4–L plastic bottle in the same incubator as the cores. </w:t>
       </w:r>
     </w:p>
     <w:p>
@@ -1916,11 +2030,15 @@
         <w:spacing w:line="480" w:lineRule="auto"/>
         <w:rPr>
           <w:rFonts w:eastAsia="Times New Roman" w:cs="Times New Roman"/>
+          <w:sz w:val="20"/>
+          <w:szCs w:val="20"/>
         </w:rPr>
       </w:pPr>
       <w:r>
         <w:rPr>
           <w:rFonts w:eastAsia="Times New Roman" w:cs="Times New Roman"/>
+          <w:sz w:val="20"/>
+          <w:szCs w:val="20"/>
         </w:rPr>
         <w:t>Statistics and Calculations</w:t>
       </w:r>
@@ -1932,6 +2050,7 @@
         <w:ind w:firstLine="922"/>
       </w:pPr>
       <w:r>
+        <w:lastRenderedPageBreak/>
         <w:t xml:space="preserve">The relationship between the thermocline depth and </w:t>
       </w:r>
       <w:proofErr w:type="spellStart"/>
@@ -2075,7 +2194,35 @@
       </w:r>
       <w:proofErr w:type="spellEnd"/>
       <w:r>
-        <w:t xml:space="preserve"> and </w:t>
+        <w:t xml:space="preserve"> </w:t>
+      </w:r>
+      <w:r>
+        <w:t xml:space="preserve">and </w:t>
+      </w:r>
+      <w:proofErr w:type="spellStart"/>
+      <w:r>
+        <w:t>Julians</w:t>
+      </w:r>
+      <w:proofErr w:type="spellEnd"/>
+      <w:r>
+        <w:t xml:space="preserve"> day and </w:t>
+      </w:r>
+      <w:proofErr w:type="spellStart"/>
+      <w:r>
+        <w:t>K</w:t>
+      </w:r>
+      <w:r>
+        <w:rPr>
+          <w:vertAlign w:val="subscript"/>
+        </w:rPr>
+        <w:t>d</w:t>
+      </w:r>
+      <w:proofErr w:type="spellEnd"/>
+      <w:r>
+        <w:t xml:space="preserve"> </w:t>
+      </w:r>
+      <w:r>
+        <w:t xml:space="preserve">and </w:t>
       </w:r>
       <w:r>
         <w:t>lake area</w:t>
@@ -2177,11 +2324,15 @@
         <w:spacing w:line="480" w:lineRule="auto"/>
         <w:rPr>
           <w:rFonts w:eastAsia="Times New Roman" w:cs="Times New Roman"/>
+          <w:sz w:val="20"/>
+          <w:szCs w:val="20"/>
         </w:rPr>
       </w:pPr>
       <w:r>
         <w:rPr>
           <w:rFonts w:eastAsia="Times New Roman" w:cs="Times New Roman"/>
+          <w:sz w:val="20"/>
+          <w:szCs w:val="20"/>
         </w:rPr>
         <w:t>Case Study; Lake GTH 91</w:t>
       </w:r>
@@ -2257,7 +2408,11 @@
         <w:t xml:space="preserve">  </w:t>
       </w:r>
       <w:r>
-        <w:t xml:space="preserve">We chose to model these relationships in lake GTH 91 because we had collected SOD, bathymetric, and environmental data on the lake, and thus we could reasonably approximate the stratification dynamics.    </w:t>
+        <w:t xml:space="preserve">We chose to model these relationships in lake GTH 91 because we had collected SOD, bathymetric, and environmental data on the </w:t>
+      </w:r>
+      <w:r>
+        <w:lastRenderedPageBreak/>
+        <w:t xml:space="preserve">lake, and thus we could reasonably approximate the stratification dynamics.    </w:t>
       </w:r>
       <w:r>
         <w:t xml:space="preserve">Current conditions in lake GTH 91 were estimated from temperature, irradiance and dissolved oxygen measurements collected as described above on 8 dates in 2006 and 5 dates in 2008 (Table 5).  </w:t>
@@ -2798,6 +2953,7 @@
         <w:rPr>
           <w:rFonts w:eastAsia="Times New Roman" w:cs="Times New Roman"/>
         </w:rPr>
+        <w:lastRenderedPageBreak/>
         <w:t>Z</w:t>
       </w:r>
       <w:r>
@@ -3357,7 +3513,14 @@
         <w:rPr>
           <w:rFonts w:eastAsia="Times New Roman"/>
         </w:rPr>
-        <w:t xml:space="preserve"> was moderately collinear with lake surface area and Julian day in the surveys (see results), however we elect to include these terms because the </w:t>
+        <w:t xml:space="preserve"> was moderately collinear with lake surface area </w:t>
+      </w:r>
+      <w:r>
+        <w:rPr>
+          <w:rFonts w:eastAsia="Times New Roman"/>
+        </w:rPr>
+        <w:lastRenderedPageBreak/>
+        <w:t xml:space="preserve">and Julian day in the surveys (see results), however we elect to include these terms because the </w:t>
       </w:r>
       <w:proofErr w:type="spellStart"/>
       <w:r>
@@ -3405,7 +3568,19 @@
         <w:rPr>
           <w:rFonts w:eastAsia="Times New Roman"/>
         </w:rPr>
-        <w:t xml:space="preserve">values calculated from the DOC concentration in lake GTH 91 under </w:t>
+        <w:t>values calculated from the DOC concentration</w:t>
+      </w:r>
+      <w:r>
+        <w:rPr>
+          <w:rFonts w:eastAsia="Times New Roman"/>
+        </w:rPr>
+        <w:t>s estimated</w:t>
+      </w:r>
+      <w:r>
+        <w:rPr>
+          <w:rFonts w:eastAsia="Times New Roman"/>
+        </w:rPr>
+        <w:t xml:space="preserve"> in lake GTH 91 under </w:t>
       </w:r>
       <w:r>
         <w:t>0</w:t>
@@ -3598,11 +3773,15 @@
         <w:spacing w:line="480" w:lineRule="auto"/>
         <w:rPr>
           <w:rFonts w:eastAsia="Times New Roman" w:cs="Times New Roman"/>
+          <w:sz w:val="20"/>
+          <w:szCs w:val="20"/>
         </w:rPr>
       </w:pPr>
       <w:r>
         <w:rPr>
           <w:rFonts w:eastAsia="Times New Roman" w:cs="Times New Roman"/>
+          <w:sz w:val="20"/>
+          <w:szCs w:val="20"/>
         </w:rPr>
         <w:t>Results</w:t>
       </w:r>
@@ -3613,11 +3792,15 @@
         <w:spacing w:line="480" w:lineRule="auto"/>
         <w:rPr>
           <w:rFonts w:eastAsia="Times New Roman" w:cs="Times New Roman"/>
+          <w:sz w:val="20"/>
+          <w:szCs w:val="20"/>
         </w:rPr>
       </w:pPr>
       <w:r>
         <w:rPr>
           <w:rFonts w:eastAsia="Times New Roman" w:cs="Times New Roman"/>
+          <w:sz w:val="20"/>
+          <w:szCs w:val="20"/>
         </w:rPr>
         <w:t>Lake Surveys</w:t>
       </w:r>
@@ -3629,6 +3812,7 @@
         <w:ind w:firstLine="922"/>
       </w:pPr>
       <w:r>
+        <w:lastRenderedPageBreak/>
         <w:t>Light attenuation coefficients (</w:t>
       </w:r>
       <w:proofErr w:type="spellStart"/>
@@ -3660,10 +3844,19 @@
         <w:t xml:space="preserve"> across all years and had </w:t>
       </w:r>
       <w:r>
-        <w:t>a mean (± 1 standard deviation [SD]</w:t>
-      </w:r>
-      <w:r>
-        <w:t>) of 0.51 (0.2) m</w:t>
+        <w:t>a mean (± 1 standard deviation</w:t>
+      </w:r>
+      <w:r>
+        <w:t>) of 0.51 (</w:t>
+      </w:r>
+      <w:r>
+        <w:t>±</w:t>
+      </w:r>
+      <w:r>
+        <w:t xml:space="preserve"> </w:t>
+      </w:r>
+      <w:r>
+        <w:t>0.2) m</w:t>
       </w:r>
       <w:r>
         <w:rPr>
@@ -3678,7 +3871,13 @@
         <w:t>)</w:t>
       </w:r>
       <w:r>
-        <w:t xml:space="preserve">. The mean (± SD) </w:t>
+        <w:t xml:space="preserve">. The mean (± </w:t>
+      </w:r>
+      <w:r>
+        <w:t>standard deviation</w:t>
+      </w:r>
+      <w:r>
+        <w:t xml:space="preserve">) </w:t>
       </w:r>
       <w:proofErr w:type="spellStart"/>
       <w:r>
@@ -4147,11 +4346,15 @@
         <w:spacing w:line="480" w:lineRule="auto"/>
         <w:rPr>
           <w:rFonts w:eastAsia="Times New Roman" w:cs="Times New Roman"/>
+          <w:sz w:val="20"/>
+          <w:szCs w:val="20"/>
         </w:rPr>
       </w:pPr>
       <w:r>
         <w:rPr>
           <w:rFonts w:eastAsia="Times New Roman" w:cs="Times New Roman"/>
+          <w:sz w:val="20"/>
+          <w:szCs w:val="20"/>
         </w:rPr>
         <w:t>Sediment Incubations</w:t>
       </w:r>
@@ -4163,6 +4366,7 @@
         <w:ind w:firstLine="922"/>
       </w:pPr>
       <w:r>
+        <w:lastRenderedPageBreak/>
         <w:t xml:space="preserve">Sediment oxygen demand ranged between -3.3 and 39.0 </w:t>
       </w:r>
       <w:proofErr w:type="spellStart"/>
@@ -4244,10 +4448,7 @@
       </w:r>
       <w:proofErr w:type="spellEnd"/>
       <w:r>
-        <w:t xml:space="preserve"> </w:t>
-      </w:r>
-      <w:r>
-        <w:t>O</w:t>
+        <w:t xml:space="preserve"> O</w:t>
       </w:r>
       <w:r>
         <w:rPr>
@@ -4268,10 +4469,7 @@
         <w:t xml:space="preserve">. </w:t>
       </w:r>
       <w:r>
-        <w:t>Temperature</w:t>
-      </w:r>
-      <w:r>
-        <w:t xml:space="preserve"> and sediment source (i.e., lake) explained 42% of the variation in SOD and there was significant and positive relationship between SOD and temperature across a</w:t>
+        <w:t>Temperature and sediment source (i.e., lake) explained 42% of the variation in SOD and there was significant and positive relationship between SOD and temperature across a</w:t>
       </w:r>
       <w:r>
         <w:t xml:space="preserve">ll </w:t>
@@ -4598,23 +4796,31 @@
         <w:spacing w:line="480" w:lineRule="auto"/>
         <w:rPr>
           <w:rFonts w:eastAsia="Times New Roman" w:cs="Times New Roman"/>
+          <w:sz w:val="20"/>
+          <w:szCs w:val="20"/>
         </w:rPr>
       </w:pPr>
       <w:r>
         <w:rPr>
           <w:rFonts w:eastAsia="Times New Roman" w:cs="Times New Roman"/>
+          <w:sz w:val="20"/>
+          <w:szCs w:val="20"/>
         </w:rPr>
         <w:t>Case Study</w:t>
       </w:r>
       <w:r>
         <w:rPr>
           <w:rFonts w:eastAsia="Times New Roman" w:cs="Times New Roman"/>
+          <w:sz w:val="20"/>
+          <w:szCs w:val="20"/>
         </w:rPr>
         <w:t>;</w:t>
       </w:r>
       <w:r>
         <w:rPr>
           <w:rFonts w:eastAsia="Times New Roman" w:cs="Times New Roman"/>
+          <w:sz w:val="20"/>
+          <w:szCs w:val="20"/>
         </w:rPr>
         <w:t xml:space="preserve"> GTH 91</w:t>
       </w:r>
@@ -4722,7 +4928,18 @@
         <w:t>-1</w:t>
       </w:r>
       <w:r>
-        <w:t xml:space="preserve">, which produces an estimated </w:t>
+        <w:t xml:space="preserve"> (SCW, </w:t>
+      </w:r>
+      <w:proofErr w:type="spellStart"/>
+      <w:r>
+        <w:t>unpub</w:t>
+      </w:r>
+      <w:proofErr w:type="spellEnd"/>
+      <w:r>
+        <w:t>. data),</w:t>
+      </w:r>
+      <w:r>
+        <w:t xml:space="preserve"> which produces an estimated </w:t>
       </w:r>
       <w:proofErr w:type="spellStart"/>
       <w:r>
@@ -4754,10 +4971,14 @@
         <w:t xml:space="preserve"> of the </w:t>
       </w:r>
       <w:r>
-        <w:t>variation</w:t>
-      </w:r>
-      <w:r>
-        <w:t xml:space="preserve"> in thermocline depth by Julian day using the modeled </w:t>
+        <w:t>change</w:t>
+      </w:r>
+      <w:r>
+        <w:t xml:space="preserve"> in </w:t>
+      </w:r>
+      <w:r>
+        <w:lastRenderedPageBreak/>
+        <w:t xml:space="preserve">thermocline depth by Julian day using the modeled </w:t>
       </w:r>
       <w:proofErr w:type="spellStart"/>
       <w:r>
@@ -4789,7 +5010,13 @@
         <w:t xml:space="preserve">-1 </w:t>
       </w:r>
       <w:r>
-        <w:t xml:space="preserve">increase in thermocline depth with time (Fig. 8). </w:t>
+        <w:t xml:space="preserve">increase in thermocline depth with time </w:t>
+      </w:r>
+      <w:r>
+        <w:t xml:space="preserve">and a 40% reduction in the initial thermocline depth </w:t>
+      </w:r>
+      <w:r>
+        <w:t xml:space="preserve">(Fig. 8). </w:t>
       </w:r>
       <w:r>
         <w:t>During the period sampled, the</w:t>
@@ -5028,7 +5255,13 @@
         <w:t xml:space="preserve">. </w:t>
       </w:r>
       <w:r>
-        <w:t xml:space="preserve">Using these estimates of the SOD above and below the thermocline, the model based on no warming or change in transparency shows a range of whole-lake SOD from 221 to 264 </w:t>
+        <w:t xml:space="preserve">Using these estimates of the SOD above and below the thermocline, the model based on no warming or change in transparency shows a </w:t>
+      </w:r>
+      <w:r>
+        <w:t xml:space="preserve">summertime </w:t>
+      </w:r>
+      <w:r>
+        <w:t xml:space="preserve">range of whole-lake SOD from 221 to 264 </w:t>
       </w:r>
       <w:proofErr w:type="spellStart"/>
       <w:r>
@@ -5141,10 +5374,7 @@
         <w:ind w:firstLine="922"/>
       </w:pPr>
       <w:r>
-        <w:t xml:space="preserve">The DOC concentration of lake GTH 91 in early July 2009 was 5.5 mg </w:t>
-      </w:r>
-      <w:r>
-        <w:t>L</w:t>
+        <w:t>The DOC concentration of lake GTH 91 in early July 2009 was 5.5 mg L</w:t>
       </w:r>
       <w:r>
         <w:rPr>
@@ -5288,13 +5518,7 @@
         <w:rPr>
           <w:vertAlign w:val="superscript"/>
         </w:rPr>
-        <w:t>o</w:t>
-      </w:r>
-      <w:r>
-        <w:rPr>
-          <w:vertAlign w:val="superscript"/>
-        </w:rPr>
-        <w:t xml:space="preserve"> </w:t>
+        <w:t xml:space="preserve">o </w:t>
       </w:r>
       <w:r>
         <w:t>C increase in temperature over the same time period as the study.</w:t>
@@ -5310,7 +5534,13 @@
         <w:t>Based on these results, the net effect of warming and a change in transparency and thermocline depth would be a reduction in the</w:t>
       </w:r>
       <w:r>
-        <w:t xml:space="preserve"> whole-lake SOD.  The</w:t>
+        <w:t xml:space="preserve"> whole-lake SOD</w:t>
+      </w:r>
+      <w:r>
+        <w:t xml:space="preserve"> due to the reduction in sediment area above the thermocline</w:t>
+      </w:r>
+      <w:r>
+        <w:t>.  The</w:t>
       </w:r>
       <w:r>
         <w:t xml:space="preserve"> model output</w:t>
@@ -5319,7 +5549,11 @@
         <w:t xml:space="preserve"> </w:t>
       </w:r>
       <w:r>
-        <w:t xml:space="preserve">including a change in lake transparency showed a 0.5% reduction in whole lake SOD following a </w:t>
+        <w:t xml:space="preserve">including a change in lake </w:t>
+      </w:r>
+      <w:r>
+        <w:lastRenderedPageBreak/>
+        <w:t xml:space="preserve">transparency showed a 0.5% reduction in whole lake SOD following a </w:t>
       </w:r>
       <w:r>
         <w:t>1</w:t>
@@ -5352,11 +5586,15 @@
         <w:spacing w:line="480" w:lineRule="auto"/>
         <w:rPr>
           <w:rFonts w:eastAsia="Times New Roman" w:cs="Times New Roman"/>
+          <w:sz w:val="20"/>
+          <w:szCs w:val="20"/>
         </w:rPr>
       </w:pPr>
       <w:r>
         <w:rPr>
           <w:rFonts w:eastAsia="Times New Roman" w:cs="Times New Roman"/>
+          <w:sz w:val="20"/>
+          <w:szCs w:val="20"/>
         </w:rPr>
         <w:t>Discussion</w:t>
       </w:r>
@@ -5367,11 +5605,15 @@
         <w:spacing w:line="480" w:lineRule="auto"/>
         <w:rPr>
           <w:rFonts w:eastAsia="Times New Roman" w:cs="Times New Roman"/>
+          <w:sz w:val="20"/>
+          <w:szCs w:val="20"/>
         </w:rPr>
       </w:pPr>
       <w:r>
         <w:rPr>
           <w:rFonts w:eastAsia="Times New Roman" w:cs="Times New Roman"/>
+          <w:sz w:val="20"/>
+          <w:szCs w:val="20"/>
         </w:rPr>
         <w:t>Lake Surveys</w:t>
       </w:r>
@@ -5534,10 +5776,7 @@
         <w:t xml:space="preserve"> </w:t>
       </w:r>
       <w:r>
-        <w:t>in</w:t>
-      </w:r>
-      <w:r>
-        <w:t xml:space="preserve"> 2008 and the </w:t>
+        <w:t xml:space="preserve">in 2008 and the </w:t>
       </w:r>
       <w:proofErr w:type="gramStart"/>
       <w:r>
@@ -5686,7 +5925,11 @@
       </w:r>
       <w:proofErr w:type="spellEnd"/>
       <w:r>
-        <w:t xml:space="preserve"> is significant but estimation of the light attenuation specific to </w:t>
+        <w:t xml:space="preserve"> is significant but </w:t>
+      </w:r>
+      <w:r>
+        <w:lastRenderedPageBreak/>
+        <w:t xml:space="preserve">estimation of the light attenuation specific to </w:t>
       </w:r>
       <w:proofErr w:type="spellStart"/>
       <w:r>
@@ -5765,11 +6008,15 @@
         <w:spacing w:line="480" w:lineRule="auto"/>
         <w:rPr>
           <w:rFonts w:eastAsia="Times New Roman" w:cs="Times New Roman"/>
+          <w:sz w:val="20"/>
+          <w:szCs w:val="20"/>
         </w:rPr>
       </w:pPr>
       <w:r>
         <w:rPr>
           <w:rFonts w:eastAsia="Times New Roman" w:cs="Times New Roman"/>
+          <w:sz w:val="20"/>
+          <w:szCs w:val="20"/>
         </w:rPr>
         <w:t>Sediment Incubations</w:t>
       </w:r>
@@ -6138,7 +6385,11 @@
         <w:t xml:space="preserve">a </w:t>
       </w:r>
       <w:r>
-        <w:t xml:space="preserve">review of lake SOD experiments. Similar treatment of the present data gives a mean log–log SOD to temperature slope of 0.26 ± 0.08 across all three lakes, which although lower than what was observed by Pace and Prairie (2005), is within the large standard deviation of their collected measurements. This observation indicates that the sediments from the lakes in this study are at the lower end of temperature sensitivity relative to the lakes they report. </w:t>
+        <w:t xml:space="preserve">review of lake SOD experiments. Similar treatment of the present data gives a mean log–log SOD to </w:t>
+      </w:r>
+      <w:r>
+        <w:lastRenderedPageBreak/>
+        <w:t xml:space="preserve">temperature slope of 0.26 ± 0.08 across all three lakes, which although lower than what was observed by Pace and Prairie (2005), is within the large standard deviation of their collected measurements. This observation indicates that the sediments from the lakes in this study are at the lower end of temperature sensitivity relative to the lakes they report. </w:t>
       </w:r>
     </w:p>
     <w:p>
@@ -6379,7 +6630,13 @@
         <w:ind w:firstLine="922"/>
       </w:pPr>
       <w:r>
-        <w:t xml:space="preserve">SOD related to the concentration of oxygen in the water overlying the sediments.  </w:t>
+        <w:t xml:space="preserve">SOD </w:t>
+      </w:r>
+      <w:r>
+        <w:t>is affected by</w:t>
+      </w:r>
+      <w:r>
+        <w:t xml:space="preserve"> the concentration of oxygen in the water overlying the sediments.  </w:t>
       </w:r>
       <w:proofErr w:type="spellStart"/>
       <w:r>
@@ -6586,7 +6843,11 @@
         <w:ind w:firstLine="922"/>
       </w:pPr>
       <w:r>
-        <w:t xml:space="preserve">After accounting for the variation in SOD due to temperature and oxygen concentration, we found significant differences in SOD associated with the source of the sediments. The differences among the sediments from the different lakes were small relative to the effects of temperature and oxygen concentration but suggest that other factors may be affecting SOD on a landscape scale. Due to the confounding effects of oxygen concentration and temperature not accounted for in the analysis of the temperature dependence and oxygen availability experiments, respectively, differences in SOD among sediments from the different lakes need to be interpreted cautiously. Nonetheless, among the shallow lakes, the sediments from lake S–3 consistently had higher SOD than those from lake E–4. </w:t>
+        <w:t xml:space="preserve">After accounting for the variation in SOD due to temperature and oxygen concentration, we found significant differences in SOD associated with the source of the sediments. The differences among the sediments from the different lakes were small relative to the effects of temperature and oxygen concentration but suggest that other factors may be affecting SOD on a landscape scale. Due to the confounding effects of oxygen concentration and temperature not accounted for in the analysis of the temperature dependence and oxygen availability experiments, respectively, differences in SOD among </w:t>
+      </w:r>
+      <w:r>
+        <w:lastRenderedPageBreak/>
+        <w:t xml:space="preserve">sediments from the different lakes need to be interpreted cautiously. Nonetheless, among the shallow lakes, the sediments from lake S–3 consistently had higher SOD than those from lake E–4. </w:t>
       </w:r>
       <w:r>
         <w:t>This may be due to variation in the abundance</w:t>
@@ -6672,11 +6933,15 @@
         <w:spacing w:line="480" w:lineRule="auto"/>
         <w:rPr>
           <w:rFonts w:eastAsia="Times New Roman" w:cs="Times New Roman"/>
+          <w:sz w:val="20"/>
+          <w:szCs w:val="20"/>
         </w:rPr>
       </w:pPr>
       <w:r>
         <w:rPr>
           <w:rFonts w:eastAsia="Times New Roman" w:cs="Times New Roman"/>
+          <w:sz w:val="20"/>
+          <w:szCs w:val="20"/>
         </w:rPr>
         <w:t>Case Study</w:t>
       </w:r>
@@ -6743,7 +7008,10 @@
         <w:t xml:space="preserve">initial thermocline depth </w:t>
       </w:r>
       <w:r>
-        <w:t xml:space="preserve">slightly deeper and </w:t>
+        <w:t>shallower</w:t>
+      </w:r>
+      <w:r>
+        <w:t xml:space="preserve"> and </w:t>
       </w:r>
       <w:r>
         <w:t>shows a more gradual increase in thermocline depth with time</w:t>
@@ -6752,13 +7020,7 @@
         <w:t xml:space="preserve"> than was observed during the summers of 2006 and 2008</w:t>
       </w:r>
       <w:r>
-        <w:t xml:space="preserve">.  </w:t>
-      </w:r>
-      <w:r>
-        <w:t xml:space="preserve">The deeper thermocline depth is likely due to the </w:t>
-      </w:r>
-      <w:r>
-        <w:t xml:space="preserve">fact that the surface area of GTH 91 (2.5 ha) is below the 25th percentile of the distribution of lake surface areas in the survey (4.2 ha). Thus, the regression appears to slightly overestimate thermocline depth in small lakes. </w:t>
+        <w:t xml:space="preserve">. </w:t>
       </w:r>
       <w:r>
         <w:t xml:space="preserve">The reduced slope of the modeled thermocline depth with time is likely due to the use of a constant </w:t>
@@ -7013,12 +7275,17 @@
         <w:spacing w:line="480" w:lineRule="auto"/>
         <w:rPr>
           <w:rFonts w:eastAsia="Times New Roman" w:cs="Times New Roman"/>
+          <w:sz w:val="20"/>
+          <w:szCs w:val="20"/>
         </w:rPr>
       </w:pPr>
       <w:r>
         <w:rPr>
           <w:rFonts w:eastAsia="Times New Roman" w:cs="Times New Roman"/>
-        </w:rPr>
+          <w:sz w:val="20"/>
+          <w:szCs w:val="20"/>
+        </w:rPr>
+        <w:lastRenderedPageBreak/>
         <w:t>Acknowledgments</w:t>
       </w:r>
     </w:p>
@@ -7072,7 +7339,13 @@
         <w:t>Field Station</w:t>
       </w:r>
       <w:r>
-        <w:t xml:space="preserve"> staff for all of their support during this project. Comments by Dina Leech greatly improved a previous draft of this manuscript. </w:t>
+        <w:t xml:space="preserve"> staff for all of their support during this project. Comments by Dina Leech </w:t>
+      </w:r>
+      <w:r>
+        <w:t xml:space="preserve">and two anonymous reviewers </w:t>
+      </w:r>
+      <w:r>
+        <w:t xml:space="preserve">greatly improved a previous draft of this manuscript. </w:t>
       </w:r>
     </w:p>
     <w:p>
@@ -7150,11 +7423,15 @@
         <w:spacing w:line="480" w:lineRule="auto"/>
         <w:rPr>
           <w:rFonts w:eastAsia="Times New Roman" w:cs="Times New Roman"/>
+          <w:sz w:val="20"/>
+          <w:szCs w:val="20"/>
         </w:rPr>
       </w:pPr>
       <w:r>
         <w:rPr>
           <w:rFonts w:eastAsia="Times New Roman" w:cs="Times New Roman"/>
+          <w:sz w:val="20"/>
+          <w:szCs w:val="20"/>
         </w:rPr>
         <w:t>Literature Cited</w:t>
       </w:r>
@@ -7794,6 +8071,7 @@
       </w:pPr>
       <w:proofErr w:type="spellStart"/>
       <w:r>
+        <w:lastRenderedPageBreak/>
         <w:t>Dedieu</w:t>
       </w:r>
       <w:proofErr w:type="spellEnd"/>
@@ -8317,6 +8595,7 @@
         <w:ind w:left="720" w:hanging="720"/>
       </w:pPr>
       <w:r>
+        <w:lastRenderedPageBreak/>
         <w:t>Frey KE,</w:t>
       </w:r>
       <w:r>
@@ -8775,6 +9054,7 @@
         <w:ind w:left="720" w:hanging="720"/>
       </w:pPr>
       <w:r>
+        <w:lastRenderedPageBreak/>
         <w:t>Keller</w:t>
       </w:r>
       <w:r>
@@ -9224,6 +9504,7 @@
       </w:pPr>
       <w:proofErr w:type="gramStart"/>
       <w:r>
+        <w:lastRenderedPageBreak/>
         <w:t>Park SS, Jaffe PR. 1999.</w:t>
       </w:r>
       <w:proofErr w:type="gramEnd"/>
@@ -10290,11 +10571,15 @@
         <w:spacing w:line="480" w:lineRule="auto"/>
         <w:rPr>
           <w:rFonts w:eastAsia="Times New Roman" w:cs="Times New Roman"/>
+          <w:sz w:val="20"/>
+          <w:szCs w:val="20"/>
         </w:rPr>
       </w:pPr>
       <w:r>
         <w:rPr>
           <w:rFonts w:eastAsia="Times New Roman" w:cs="Times New Roman"/>
+          <w:sz w:val="20"/>
+          <w:szCs w:val="20"/>
         </w:rPr>
         <w:t>Tables</w:t>
       </w:r>
@@ -10493,6 +10778,7 @@
                 <w:b/>
                 <w:bCs/>
               </w:rPr>
+              <w:lastRenderedPageBreak/>
               <w:t xml:space="preserve">Lake </w:t>
             </w:r>
           </w:p>
@@ -22333,6 +22619,7 @@
         <w:ind w:firstLine="0"/>
       </w:pPr>
       <w:r>
+        <w:lastRenderedPageBreak/>
         <w:t xml:space="preserve">Table 3. </w:t>
       </w:r>
       <w:proofErr w:type="gramStart"/>
@@ -27931,11 +28218,15 @@
         <w:spacing w:line="480" w:lineRule="auto"/>
         <w:rPr>
           <w:rFonts w:eastAsia="Times New Roman" w:cs="Times New Roman"/>
+          <w:sz w:val="20"/>
+          <w:szCs w:val="20"/>
         </w:rPr>
       </w:pPr>
       <w:r>
         <w:rPr>
           <w:rFonts w:eastAsia="Times New Roman" w:cs="Times New Roman"/>
+          <w:sz w:val="20"/>
+          <w:szCs w:val="20"/>
         </w:rPr>
         <w:t>Figure Legends</w:t>
       </w:r>
@@ -27976,6 +28267,7 @@
         <w:ind w:firstLine="0"/>
       </w:pPr>
       <w:r>
+        <w:lastRenderedPageBreak/>
         <w:t>Figure 3. The relationship between thermocline depth and light attenuation coefficient (</w:t>
       </w:r>
       <w:proofErr w:type="spellStart"/>
@@ -28319,6 +28611,7 @@
         <w:rPr>
           <w:noProof/>
         </w:rPr>
+        <w:lastRenderedPageBreak/>
         <w:drawing>
           <wp:inline distT="0" distB="0" distL="0" distR="0" wp14:anchorId="693FA58D" wp14:editId="1ECE9729">
             <wp:extent cx="5486400" cy="4239260"/>
@@ -28372,6 +28665,7 @@
         <w:rPr>
           <w:noProof/>
         </w:rPr>
+        <w:lastRenderedPageBreak/>
         <w:drawing>
           <wp:inline distT="0" distB="0" distL="0" distR="0" wp14:anchorId="15368433" wp14:editId="390D383D">
             <wp:extent cx="5486400" cy="3657600"/>
@@ -28418,6 +28712,7 @@
         <w:rPr>
           <w:noProof/>
         </w:rPr>
+        <w:lastRenderedPageBreak/>
         <w:drawing>
           <wp:inline distT="0" distB="0" distL="0" distR="0" wp14:anchorId="6BEC66AE" wp14:editId="20FCA8D9">
             <wp:extent cx="5486400" cy="5694680"/>
@@ -28485,6 +28780,7 @@
         <w:rPr>
           <w:noProof/>
         </w:rPr>
+        <w:lastRenderedPageBreak/>
         <w:drawing>
           <wp:inline distT="0" distB="0" distL="0" distR="0" wp14:anchorId="75AA042C" wp14:editId="39734A61">
             <wp:extent cx="5486400" cy="5694680"/>
@@ -28545,6 +28841,7 @@
         <w:rPr>
           <w:noProof/>
         </w:rPr>
+        <w:lastRenderedPageBreak/>
         <w:drawing>
           <wp:inline distT="0" distB="0" distL="0" distR="0" wp14:anchorId="5EDB87FE" wp14:editId="514E6B77">
             <wp:extent cx="5486400" cy="5694680"/>
@@ -28605,6 +28902,7 @@
         <w:rPr>
           <w:noProof/>
         </w:rPr>
+        <w:lastRenderedPageBreak/>
         <w:drawing>
           <wp:inline distT="0" distB="0" distL="0" distR="0" wp14:anchorId="7F9607C4" wp14:editId="6B4C9837">
             <wp:extent cx="5486400" cy="5694680"/>
@@ -28658,6 +28956,7 @@
         <w:rPr>
           <w:noProof/>
         </w:rPr>
+        <w:lastRenderedPageBreak/>
         <w:drawing>
           <wp:inline distT="0" distB="0" distL="0" distR="0" wp14:anchorId="555B313F" wp14:editId="2AE9AAE1">
             <wp:extent cx="5486400" cy="5694680"/>
@@ -28718,6 +29017,7 @@
         <w:rPr>
           <w:noProof/>
         </w:rPr>
+        <w:lastRenderedPageBreak/>
         <w:drawing>
           <wp:inline distT="0" distB="0" distL="0" distR="0" wp14:anchorId="548C9B2E" wp14:editId="3636E1CF">
             <wp:extent cx="5486400" cy="5486400"/>
@@ -28771,6 +29071,7 @@
         <w:rPr>
           <w:noProof/>
         </w:rPr>
+        <w:lastRenderedPageBreak/>
         <w:drawing>
           <wp:inline distT="0" distB="0" distL="0" distR="0" wp14:anchorId="4BBCA003" wp14:editId="001108F3">
             <wp:extent cx="5486400" cy="5486400"/>
@@ -30643,7 +30944,7 @@
 </file>
 
 <file path=customXml/itemProps1.xml><?xml version="1.0" encoding="utf-8"?>
-<ds:datastoreItem xmlns:ds="http://schemas.openxmlformats.org/officeDocument/2006/customXml" ds:itemID="{623D11DA-716B-F347-9C11-1121E60608BD}">
+<ds:datastoreItem xmlns:ds="http://schemas.openxmlformats.org/officeDocument/2006/customXml" ds:itemID="{8248E304-4CE6-3A41-8537-F3F0F3638A33}">
   <ds:schemaRefs>
     <ds:schemaRef ds:uri="http://schemas.openxmlformats.org/officeDocument/2006/bibliography"/>
   </ds:schemaRefs>

</xml_diff>

<commit_message>
Completed cover letter detailing changes to the ms
</commit_message>
<xml_diff>
--- a/revisions/lakeTransMS_revised_inland_waters.docx
+++ b/revisions/lakeTransMS_revised_inland_waters.docx
@@ -326,7 +326,14 @@
         <w:rPr>
           <w:rFonts w:eastAsia="Times New Roman" w:cs="Times New Roman"/>
         </w:rPr>
-        <w:t xml:space="preserve"> temperature and transparency mediated changes in thermocline depth, we modeled the effects of a 1</w:t>
+        <w:t xml:space="preserve"> temperature and transparency mediated </w:t>
+      </w:r>
+      <w:r>
+        <w:rPr>
+          <w:rFonts w:eastAsia="Times New Roman" w:cs="Times New Roman"/>
+        </w:rPr>
+        <w:lastRenderedPageBreak/>
+        <w:t>changes in thermocline depth, we modeled the effects of a 1</w:t>
       </w:r>
       <w:r>
         <w:rPr>
@@ -506,89 +513,80 @@
         <w:rPr>
           <w:rFonts w:eastAsia="Times New Roman" w:cs="Times New Roman"/>
         </w:rPr>
-        <w:t xml:space="preserve"> </w:t>
+        <w:t xml:space="preserve"> in </w:t>
       </w:r>
       <w:r>
         <w:rPr>
           <w:rFonts w:eastAsia="Times New Roman" w:cs="Times New Roman"/>
         </w:rPr>
-        <w:lastRenderedPageBreak/>
-        <w:t xml:space="preserve">in </w:t>
+        <w:t xml:space="preserve">a </w:t>
       </w:r>
       <w:r>
         <w:rPr>
           <w:rFonts w:eastAsia="Times New Roman" w:cs="Times New Roman"/>
         </w:rPr>
-        <w:t xml:space="preserve">a </w:t>
+        <w:t>well-studied arctic lake</w:t>
       </w:r>
       <w:r>
         <w:rPr>
           <w:rFonts w:eastAsia="Times New Roman" w:cs="Times New Roman"/>
         </w:rPr>
-        <w:t>well-studied arctic lake</w:t>
+        <w:t xml:space="preserve">. Warming alone increase </w:t>
       </w:r>
       <w:r>
         <w:rPr>
           <w:rFonts w:eastAsia="Times New Roman" w:cs="Times New Roman"/>
         </w:rPr>
-        <w:t xml:space="preserve">. Warming alone increase </w:t>
+        <w:t xml:space="preserve">whole-lake </w:t>
       </w:r>
       <w:r>
         <w:rPr>
           <w:rFonts w:eastAsia="Times New Roman" w:cs="Times New Roman"/>
         </w:rPr>
-        <w:t xml:space="preserve">whole-lake </w:t>
+        <w:t>sediment oxygen demand</w:t>
       </w:r>
       <w:r>
         <w:rPr>
           <w:rFonts w:eastAsia="Times New Roman" w:cs="Times New Roman"/>
         </w:rPr>
-        <w:t>sediment oxygen demand</w:t>
+        <w:t xml:space="preserve"> but warming with a simultaneous reduction in </w:t>
       </w:r>
       <w:r>
         <w:rPr>
           <w:rFonts w:eastAsia="Times New Roman" w:cs="Times New Roman"/>
         </w:rPr>
-        <w:t xml:space="preserve"> but warming with a simultaneous reduction in </w:t>
+        <w:t>transparency</w:t>
       </w:r>
       <w:r>
         <w:rPr>
           <w:rFonts w:eastAsia="Times New Roman" w:cs="Times New Roman"/>
         </w:rPr>
-        <w:t>transparency</w:t>
+        <w:t xml:space="preserve"> resulted in a </w:t>
       </w:r>
       <w:r>
         <w:rPr>
           <w:rFonts w:eastAsia="Times New Roman" w:cs="Times New Roman"/>
         </w:rPr>
-        <w:t xml:space="preserve"> resulted in a </w:t>
+        <w:t xml:space="preserve">decrease in whole-lake sediment </w:t>
       </w:r>
       <w:r>
         <w:rPr>
           <w:rFonts w:eastAsia="Times New Roman" w:cs="Times New Roman"/>
         </w:rPr>
-        <w:t xml:space="preserve">decrease in whole-lake sediment </w:t>
+        <w:t>oxygen demand</w:t>
       </w:r>
       <w:r>
         <w:rPr>
           <w:rFonts w:eastAsia="Times New Roman" w:cs="Times New Roman"/>
         </w:rPr>
-        <w:t>oxygen demand</w:t>
+        <w:t xml:space="preserve"> due to the reduction in thermocline depth and the sediment area above the thermocline. </w:t>
       </w:r>
       <w:r>
         <w:rPr>
           <w:rFonts w:eastAsia="Times New Roman" w:cs="Times New Roman"/>
         </w:rPr>
-        <w:t xml:space="preserve"> due to the reduction in thermocline depth and the sediment area above the thermocline. </w:t>
-      </w:r>
-      <w:r>
-        <w:rPr>
-          <w:rFonts w:eastAsia="Times New Roman" w:cs="Times New Roman"/>
-        </w:rPr>
         <w:t xml:space="preserve">  </w:t>
       </w:r>
-      <w:bookmarkStart w:id="0" w:name="_GoBack"/>
-      <w:bookmarkEnd w:id="0"/>
     </w:p>
     <w:p>
       <w:pPr>
@@ -901,11 +899,7 @@
       </w:r>
       <w:proofErr w:type="spellEnd"/>
       <w:r>
-        <w:t xml:space="preserve"> </w:t>
-      </w:r>
-      <w:r>
-        <w:lastRenderedPageBreak/>
-        <w:t xml:space="preserve">1992, </w:t>
+        <w:t xml:space="preserve"> 1992, </w:t>
       </w:r>
       <w:proofErr w:type="spellStart"/>
       <w:r>
@@ -1069,11 +1063,7 @@
       </w:r>
       <w:proofErr w:type="spellEnd"/>
       <w:r>
-        <w:t xml:space="preserve"> et al. 2005). Dissolved organic carbon release from high latitude soils may increase up to 600% in response to warming especially in regions with extensive permafrost (Frey and Smith 2005). Neff </w:t>
-      </w:r>
-      <w:r>
-        <w:lastRenderedPageBreak/>
-        <w:t>and Hooper (2002) found a 2 to 3 fold increase in DOC export from Alaskan Arctic soils experimentally warmed to 30</w:t>
+        <w:t xml:space="preserve"> et al. 2005). Dissolved organic carbon release from high latitude soils may increase up to 600% in response to warming especially in regions with extensive permafrost (Frey and Smith 2005). Neff and Hooper (2002) found a 2 to 3 fold increase in DOC export from Alaskan Arctic soils experimentally warmed to 30</w:t>
       </w:r>
       <w:r>
         <w:rPr>
@@ -1136,22 +1126,33 @@
         <w:t>s</w:t>
       </w:r>
       <w:r>
-        <w:t xml:space="preserve">.  We then </w:t>
+        <w:t xml:space="preserve">.  </w:t>
+      </w:r>
+      <w:r>
+        <w:t>To test the sensitivity of whole-lake sediment oxygen demand, w</w:t>
+      </w:r>
+      <w:r>
+        <w:t xml:space="preserve">e </w:t>
       </w:r>
       <w:r>
         <w:t>apply these relationships to well-studied Arctic lake and</w:t>
       </w:r>
       <w:r>
-        <w:t xml:space="preserve"> model how a reduction in lake transparency would </w:t>
-      </w:r>
-      <w:r>
-        <w:t xml:space="preserve">cause a </w:t>
-      </w:r>
-      <w:r>
-        <w:t xml:space="preserve">decrease </w:t>
-      </w:r>
-      <w:r>
-        <w:t xml:space="preserve">in </w:t>
+        <w:t xml:space="preserve"> model how </w:t>
+      </w:r>
+      <w:proofErr w:type="spellStart"/>
+      <w:r>
+        <w:t>epilimnetic</w:t>
+      </w:r>
+      <w:proofErr w:type="spellEnd"/>
+      <w:r>
+        <w:t xml:space="preserve"> warming and a </w:t>
+      </w:r>
+      <w:r>
+        <w:t>reduc</w:t>
+      </w:r>
+      <w:r>
+        <w:t xml:space="preserve">tion in lake transparency would affect </w:t>
       </w:r>
       <w:r>
         <w:t xml:space="preserve">whole-lake </w:t>
@@ -1163,15 +1164,10 @@
         <w:t>or</w:t>
       </w:r>
       <w:r>
-        <w:t xml:space="preserve">ganic matter mineralization, which will not be fully compensated for by </w:t>
-      </w:r>
-      <w:proofErr w:type="spellStart"/>
-      <w:r>
-        <w:t>epilimnetic</w:t>
-      </w:r>
-      <w:proofErr w:type="spellEnd"/>
-      <w:r>
-        <w:t xml:space="preserve"> warming.</w:t>
+        <w:t>ganic matter mineralization</w:t>
+      </w:r>
+      <w:r>
+        <w:t>.</w:t>
       </w:r>
       <w:r>
         <w:t xml:space="preserve"> </w:t>
@@ -1203,23 +1199,21 @@
         </w:rPr>
         <w:t xml:space="preserve"> </w:t>
       </w:r>
-      <w:proofErr w:type="gramStart"/>
       <w:r>
         <w:rPr>
           <w:rFonts w:eastAsia="Times New Roman" w:cs="Times New Roman"/>
           <w:sz w:val="20"/>
           <w:szCs w:val="20"/>
         </w:rPr>
-        <w:t>and</w:t>
-      </w:r>
-      <w:proofErr w:type="gramEnd"/>
+        <w:t xml:space="preserve">Materials </w:t>
+      </w:r>
       <w:r>
         <w:rPr>
           <w:rFonts w:eastAsia="Times New Roman" w:cs="Times New Roman"/>
           <w:sz w:val="20"/>
           <w:szCs w:val="20"/>
         </w:rPr>
-        <w:t xml:space="preserve"> Methods</w:t>
+        <w:t>and Methods</w:t>
       </w:r>
     </w:p>
     <w:p>
@@ -1412,7 +1406,6 @@
           <w:sz w:val="20"/>
           <w:szCs w:val="20"/>
         </w:rPr>
-        <w:lastRenderedPageBreak/>
         <w:t>Lake Surveys</w:t>
       </w:r>
     </w:p>
@@ -1704,11 +1697,7 @@
       </w:r>
       <w:proofErr w:type="spellEnd"/>
       <w:r>
-        <w:t xml:space="preserve">) from duplicate samples of filter-trapped </w:t>
-      </w:r>
-      <w:r>
-        <w:lastRenderedPageBreak/>
-        <w:t>(</w:t>
+        <w:t>) from duplicate samples of filter-trapped (</w:t>
       </w:r>
       <w:proofErr w:type="spellStart"/>
       <w:r>
@@ -1852,11 +1841,7 @@
       </w:r>
       <w:proofErr w:type="gramEnd"/>
       <w:r>
-        <w:t xml:space="preserve">. One port was oriented vertically and allowed for the insertion of a cannula into the overlying water of the core. The other port was arranged perpendicular to the first and permitted the simultaneous replacement of water removed during sampling. The replacement water was collected from the lake at the same time and depth as the cores with a Van </w:t>
-      </w:r>
-      <w:r>
-        <w:lastRenderedPageBreak/>
-        <w:t xml:space="preserve">Dorn sampler. Between sampling events, the replacement water was stored in a 4–L plastic bottle in the same incubator as the cores. </w:t>
+        <w:t xml:space="preserve">. One port was oriented vertically and allowed for the insertion of a cannula into the overlying water of the core. The other port was arranged perpendicular to the first and permitted the simultaneous replacement of water removed during sampling. The replacement water was collected from the lake at the same time and depth as the cores with a Van Dorn sampler. Between sampling events, the replacement water was stored in a 4–L plastic bottle in the same incubator as the cores. </w:t>
       </w:r>
     </w:p>
     <w:p>
@@ -2050,7 +2035,6 @@
         <w:ind w:firstLine="922"/>
       </w:pPr>
       <w:r>
-        <w:lastRenderedPageBreak/>
         <w:t xml:space="preserve">The relationship between the thermocline depth and </w:t>
       </w:r>
       <w:proofErr w:type="spellStart"/>
@@ -2408,11 +2392,7 @@
         <w:t xml:space="preserve">  </w:t>
       </w:r>
       <w:r>
-        <w:t xml:space="preserve">We chose to model these relationships in lake GTH 91 because we had collected SOD, bathymetric, and environmental data on the </w:t>
-      </w:r>
-      <w:r>
-        <w:lastRenderedPageBreak/>
-        <w:t xml:space="preserve">lake, and thus we could reasonably approximate the stratification dynamics.    </w:t>
+        <w:t xml:space="preserve">We chose to model these relationships in lake GTH 91 because we had collected SOD, bathymetric, and environmental data on the lake, and thus we could reasonably approximate the stratification dynamics.    </w:t>
       </w:r>
       <w:r>
         <w:t xml:space="preserve">Current conditions in lake GTH 91 were estimated from temperature, irradiance and dissolved oxygen measurements collected as described above on 8 dates in 2006 and 5 dates in 2008 (Table 5).  </w:t>
@@ -2953,7 +2933,6 @@
         <w:rPr>
           <w:rFonts w:eastAsia="Times New Roman" w:cs="Times New Roman"/>
         </w:rPr>
-        <w:lastRenderedPageBreak/>
         <w:t>Z</w:t>
       </w:r>
       <w:r>
@@ -3513,28 +3492,33 @@
         <w:rPr>
           <w:rFonts w:eastAsia="Times New Roman"/>
         </w:rPr>
-        <w:t xml:space="preserve"> was moderately collinear with lake surface area </w:t>
-      </w:r>
+        <w:t xml:space="preserve"> was moderately collinear with lake surface area and Julian day in the surveys (see results), however we elect to include these terms because the </w:t>
+      </w:r>
+      <w:proofErr w:type="spellStart"/>
       <w:r>
         <w:rPr>
           <w:rFonts w:eastAsia="Times New Roman"/>
         </w:rPr>
-        <w:lastRenderedPageBreak/>
-        <w:t xml:space="preserve">and Julian day in the surveys (see results), however we elect to include these terms because the </w:t>
-      </w:r>
-      <w:proofErr w:type="spellStart"/>
+        <w:t>collinearity</w:t>
+      </w:r>
+      <w:proofErr w:type="spellEnd"/>
       <w:r>
         <w:rPr>
           <w:rFonts w:eastAsia="Times New Roman"/>
         </w:rPr>
-        <w:t>collinearity</w:t>
-      </w:r>
-      <w:proofErr w:type="spellEnd"/>
+        <w:t xml:space="preserve"> was not severe (see </w:t>
+      </w:r>
       <w:r>
         <w:rPr>
           <w:rFonts w:eastAsia="Times New Roman"/>
         </w:rPr>
-        <w:t xml:space="preserve"> was not severe (see discussion) and lake surface area (Gorham and Boyce 1989) and time since stratification (i.e., Julian day; Blanton 1973, Wetzel 2001) have been shown to be significant factors affecting thermocline depth in addition to transparency.</w:t>
+        <w:t>results</w:t>
+      </w:r>
+      <w:r>
+        <w:rPr>
+          <w:rFonts w:eastAsia="Times New Roman"/>
+        </w:rPr>
+        <w:t>) and lake surface area (Gorham and Boyce 1989) and time since stratification (i.e., Julian day; Blanton 1973, Wetzel 2001) have been shown to be significant factors affecting thermocline depth in addition to transparency.</w:t>
       </w:r>
       <w:r>
         <w:rPr>
@@ -3812,7 +3796,6 @@
         <w:ind w:firstLine="922"/>
       </w:pPr>
       <w:r>
-        <w:lastRenderedPageBreak/>
         <w:t>Light attenuation coefficients (</w:t>
       </w:r>
       <w:proofErr w:type="spellStart"/>
@@ -4366,7 +4349,6 @@
         <w:ind w:firstLine="922"/>
       </w:pPr>
       <w:r>
-        <w:lastRenderedPageBreak/>
         <w:t xml:space="preserve">Sediment oxygen demand ranged between -3.3 and 39.0 </w:t>
       </w:r>
       <w:proofErr w:type="spellStart"/>
@@ -4974,11 +4956,7 @@
         <w:t>change</w:t>
       </w:r>
       <w:r>
-        <w:t xml:space="preserve"> in </w:t>
-      </w:r>
-      <w:r>
-        <w:lastRenderedPageBreak/>
-        <w:t xml:space="preserve">thermocline depth by Julian day using the modeled </w:t>
+        <w:t xml:space="preserve"> in thermocline depth by Julian day using the modeled </w:t>
       </w:r>
       <w:proofErr w:type="spellStart"/>
       <w:r>
@@ -5549,11 +5527,7 @@
         <w:t xml:space="preserve"> </w:t>
       </w:r>
       <w:r>
-        <w:t xml:space="preserve">including a change in lake </w:t>
-      </w:r>
-      <w:r>
-        <w:lastRenderedPageBreak/>
-        <w:t xml:space="preserve">transparency showed a 0.5% reduction in whole lake SOD following a </w:t>
+        <w:t xml:space="preserve">including a change in lake transparency showed a 0.5% reduction in whole lake SOD following a </w:t>
       </w:r>
       <w:r>
         <w:t>1</w:t>
@@ -5925,11 +5899,7 @@
       </w:r>
       <w:proofErr w:type="spellEnd"/>
       <w:r>
-        <w:t xml:space="preserve"> is significant but </w:t>
-      </w:r>
-      <w:r>
-        <w:lastRenderedPageBreak/>
-        <w:t xml:space="preserve">estimation of the light attenuation specific to </w:t>
+        <w:t xml:space="preserve"> is significant but estimation of the light attenuation specific to </w:t>
       </w:r>
       <w:proofErr w:type="spellStart"/>
       <w:r>
@@ -6385,11 +6355,7 @@
         <w:t xml:space="preserve">a </w:t>
       </w:r>
       <w:r>
-        <w:t xml:space="preserve">review of lake SOD experiments. Similar treatment of the present data gives a mean log–log SOD to </w:t>
-      </w:r>
-      <w:r>
-        <w:lastRenderedPageBreak/>
-        <w:t xml:space="preserve">temperature slope of 0.26 ± 0.08 across all three lakes, which although lower than what was observed by Pace and Prairie (2005), is within the large standard deviation of their collected measurements. This observation indicates that the sediments from the lakes in this study are at the lower end of temperature sensitivity relative to the lakes they report. </w:t>
+        <w:t xml:space="preserve">review of lake SOD experiments. Similar treatment of the present data gives a mean log–log SOD to temperature slope of 0.26 ± 0.08 across all three lakes, which although lower than what was observed by Pace and Prairie (2005), is within the large standard deviation of their collected measurements. This observation indicates that the sediments from the lakes in this study are at the lower end of temperature sensitivity relative to the lakes they report. </w:t>
       </w:r>
     </w:p>
     <w:p>
@@ -6843,11 +6809,7 @@
         <w:ind w:firstLine="922"/>
       </w:pPr>
       <w:r>
-        <w:t xml:space="preserve">After accounting for the variation in SOD due to temperature and oxygen concentration, we found significant differences in SOD associated with the source of the sediments. The differences among the sediments from the different lakes were small relative to the effects of temperature and oxygen concentration but suggest that other factors may be affecting SOD on a landscape scale. Due to the confounding effects of oxygen concentration and temperature not accounted for in the analysis of the temperature dependence and oxygen availability experiments, respectively, differences in SOD among </w:t>
-      </w:r>
-      <w:r>
-        <w:lastRenderedPageBreak/>
-        <w:t xml:space="preserve">sediments from the different lakes need to be interpreted cautiously. Nonetheless, among the shallow lakes, the sediments from lake S–3 consistently had higher SOD than those from lake E–4. </w:t>
+        <w:t xml:space="preserve">After accounting for the variation in SOD due to temperature and oxygen concentration, we found significant differences in SOD associated with the source of the sediments. The differences among the sediments from the different lakes were small relative to the effects of temperature and oxygen concentration but suggest that other factors may be affecting SOD on a landscape scale. Due to the confounding effects of oxygen concentration and temperature not accounted for in the analysis of the temperature dependence and oxygen availability experiments, respectively, differences in SOD among sediments from the different lakes need to be interpreted cautiously. Nonetheless, among the shallow lakes, the sediments from lake S–3 consistently had higher SOD than those from lake E–4. </w:t>
       </w:r>
       <w:r>
         <w:t>This may be due to variation in the abundance</w:t>
@@ -7017,7 +6979,12 @@
         <w:t>shows a more gradual increase in thermocline depth with time</w:t>
       </w:r>
       <w:r>
-        <w:t xml:space="preserve"> than was observed during the summers of 2006 and 2008</w:t>
+        <w:t xml:space="preserve"> than was observed during the summers of 2006 a</w:t>
+      </w:r>
+      <w:bookmarkStart w:id="0" w:name="_GoBack"/>
+      <w:bookmarkEnd w:id="0"/>
+      <w:r>
+        <w:t>nd 2008</w:t>
       </w:r>
       <w:r>
         <w:t xml:space="preserve">. </w:t>
@@ -7285,7 +7252,6 @@
           <w:sz w:val="20"/>
           <w:szCs w:val="20"/>
         </w:rPr>
-        <w:lastRenderedPageBreak/>
         <w:t>Acknowledgments</w:t>
       </w:r>
     </w:p>
@@ -8071,7 +8037,6 @@
       </w:pPr>
       <w:proofErr w:type="spellStart"/>
       <w:r>
-        <w:lastRenderedPageBreak/>
         <w:t>Dedieu</w:t>
       </w:r>
       <w:proofErr w:type="spellEnd"/>
@@ -8595,7 +8560,6 @@
         <w:ind w:left="720" w:hanging="720"/>
       </w:pPr>
       <w:r>
-        <w:lastRenderedPageBreak/>
         <w:t>Frey KE,</w:t>
       </w:r>
       <w:r>
@@ -9054,7 +9018,6 @@
         <w:ind w:left="720" w:hanging="720"/>
       </w:pPr>
       <w:r>
-        <w:lastRenderedPageBreak/>
         <w:t>Keller</w:t>
       </w:r>
       <w:r>
@@ -9504,7 +9467,6 @@
       </w:pPr>
       <w:proofErr w:type="gramStart"/>
       <w:r>
-        <w:lastRenderedPageBreak/>
         <w:t>Park SS, Jaffe PR. 1999.</w:t>
       </w:r>
       <w:proofErr w:type="gramEnd"/>
@@ -10778,7 +10740,6 @@
                 <w:b/>
                 <w:bCs/>
               </w:rPr>
-              <w:lastRenderedPageBreak/>
               <w:t xml:space="preserve">Lake </w:t>
             </w:r>
           </w:p>
@@ -22619,7 +22580,6 @@
         <w:ind w:firstLine="0"/>
       </w:pPr>
       <w:r>
-        <w:lastRenderedPageBreak/>
         <w:t xml:space="preserve">Table 3. </w:t>
       </w:r>
       <w:proofErr w:type="gramStart"/>
@@ -28267,7 +28227,6 @@
         <w:ind w:firstLine="0"/>
       </w:pPr>
       <w:r>
-        <w:lastRenderedPageBreak/>
         <w:t>Figure 3. The relationship between thermocline depth and light attenuation coefficient (</w:t>
       </w:r>
       <w:proofErr w:type="spellStart"/>
@@ -28611,7 +28570,6 @@
         <w:rPr>
           <w:noProof/>
         </w:rPr>
-        <w:lastRenderedPageBreak/>
         <w:drawing>
           <wp:inline distT="0" distB="0" distL="0" distR="0" wp14:anchorId="693FA58D" wp14:editId="1ECE9729">
             <wp:extent cx="5486400" cy="4239260"/>
@@ -28654,6 +28612,9 @@
           </wp:inline>
         </w:drawing>
       </w:r>
+      <w:r>
+        <w:t>Figure 1</w:t>
+      </w:r>
     </w:p>
     <w:p>
       <w:pPr>
@@ -28662,10 +28623,12 @@
         <w:ind w:firstLine="0"/>
       </w:pPr>
       <w:r>
+        <w:t>Figure 2</w:t>
+      </w:r>
+      <w:r>
         <w:rPr>
           <w:noProof/>
         </w:rPr>
-        <w:lastRenderedPageBreak/>
         <w:drawing>
           <wp:inline distT="0" distB="0" distL="0" distR="0" wp14:anchorId="15368433" wp14:editId="390D383D">
             <wp:extent cx="5486400" cy="3657600"/>
@@ -28712,7 +28675,6 @@
         <w:rPr>
           <w:noProof/>
         </w:rPr>
-        <w:lastRenderedPageBreak/>
         <w:drawing>
           <wp:inline distT="0" distB="0" distL="0" distR="0" wp14:anchorId="6BEC66AE" wp14:editId="20FCA8D9">
             <wp:extent cx="5486400" cy="5694680"/>
@@ -28762,6 +28724,9 @@
         <w:spacing w:line="480" w:lineRule="auto"/>
         <w:ind w:firstLine="0"/>
       </w:pPr>
+      <w:r>
+        <w:t>Figure 3</w:t>
+      </w:r>
     </w:p>
     <w:p>
       <w:pPr>
@@ -28780,7 +28745,6 @@
         <w:rPr>
           <w:noProof/>
         </w:rPr>
-        <w:lastRenderedPageBreak/>
         <w:drawing>
           <wp:inline distT="0" distB="0" distL="0" distR="0" wp14:anchorId="75AA042C" wp14:editId="39734A61">
             <wp:extent cx="5486400" cy="5694680"/>
@@ -28830,6 +28794,9 @@
         <w:spacing w:line="480" w:lineRule="auto"/>
         <w:ind w:firstLine="0"/>
       </w:pPr>
+      <w:r>
+        <w:t>Figure 4</w:t>
+      </w:r>
     </w:p>
     <w:p>
       <w:pPr>
@@ -28841,7 +28808,6 @@
         <w:rPr>
           <w:noProof/>
         </w:rPr>
-        <w:lastRenderedPageBreak/>
         <w:drawing>
           <wp:inline distT="0" distB="0" distL="0" distR="0" wp14:anchorId="5EDB87FE" wp14:editId="514E6B77">
             <wp:extent cx="5486400" cy="5694680"/>
@@ -28891,6 +28857,9 @@
         <w:spacing w:line="480" w:lineRule="auto"/>
         <w:ind w:firstLine="0"/>
       </w:pPr>
+      <w:r>
+        <w:t>Figure 5</w:t>
+      </w:r>
     </w:p>
     <w:p>
       <w:pPr>
@@ -28899,10 +28868,12 @@
         <w:ind w:firstLine="0"/>
       </w:pPr>
       <w:r>
+        <w:t>Figure 6</w:t>
+      </w:r>
+      <w:r>
         <w:rPr>
           <w:noProof/>
         </w:rPr>
-        <w:lastRenderedPageBreak/>
         <w:drawing>
           <wp:inline distT="0" distB="0" distL="0" distR="0" wp14:anchorId="7F9607C4" wp14:editId="6B4C9837">
             <wp:extent cx="5486400" cy="5694680"/>
@@ -28956,7 +28927,6 @@
         <w:rPr>
           <w:noProof/>
         </w:rPr>
-        <w:lastRenderedPageBreak/>
         <w:drawing>
           <wp:inline distT="0" distB="0" distL="0" distR="0" wp14:anchorId="555B313F" wp14:editId="2AE9AAE1">
             <wp:extent cx="5486400" cy="5694680"/>
@@ -29006,6 +28976,9 @@
         <w:spacing w:line="480" w:lineRule="auto"/>
         <w:ind w:firstLine="0"/>
       </w:pPr>
+      <w:r>
+        <w:t>Figure 7</w:t>
+      </w:r>
     </w:p>
     <w:p>
       <w:pPr>
@@ -29014,14 +28987,16 @@
         <w:ind w:firstLine="0"/>
       </w:pPr>
       <w:r>
+        <w:t>Figure 8</w:t>
+      </w:r>
+      <w:r>
         <w:rPr>
           <w:noProof/>
         </w:rPr>
-        <w:lastRenderedPageBreak/>
         <w:drawing>
-          <wp:inline distT="0" distB="0" distL="0" distR="0" wp14:anchorId="548C9B2E" wp14:editId="3636E1CF">
-            <wp:extent cx="5486400" cy="5486400"/>
-            <wp:effectExtent l="0" t="0" r="0" b="0"/>
+          <wp:inline distT="0" distB="0" distL="0" distR="0" wp14:anchorId="548C9B2E" wp14:editId="7D36E4BD">
+            <wp:extent cx="5486400" cy="5372100"/>
+            <wp:effectExtent l="0" t="0" r="0" b="12700"/>
             <wp:docPr id="9" name="Picture 9"/>
             <wp:cNvGraphicFramePr>
               <a:graphicFrameLocks xmlns:a="http://schemas.openxmlformats.org/drawingml/2006/main" noChangeAspect="1"/>
@@ -29048,7 +29023,7 @@
                   <pic:spPr>
                     <a:xfrm>
                       <a:off x="0" y="0"/>
-                      <a:ext cx="5486400" cy="5486400"/>
+                      <a:ext cx="5486400" cy="5372100"/>
                     </a:xfrm>
                     <a:prstGeom prst="rect">
                       <a:avLst/>
@@ -29068,10 +29043,12 @@
         <w:ind w:firstLine="0"/>
       </w:pPr>
       <w:r>
+        <w:t>Figure 9</w:t>
+      </w:r>
+      <w:r>
         <w:rPr>
           <w:noProof/>
         </w:rPr>
-        <w:lastRenderedPageBreak/>
         <w:drawing>
           <wp:inline distT="0" distB="0" distL="0" distR="0" wp14:anchorId="4BBCA003" wp14:editId="001108F3">
             <wp:extent cx="5486400" cy="5486400"/>
@@ -30944,7 +30921,7 @@
 </file>
 
 <file path=customXml/itemProps1.xml><?xml version="1.0" encoding="utf-8"?>
-<ds:datastoreItem xmlns:ds="http://schemas.openxmlformats.org/officeDocument/2006/customXml" ds:itemID="{8248E304-4CE6-3A41-8537-F3F0F3638A33}">
+<ds:datastoreItem xmlns:ds="http://schemas.openxmlformats.org/officeDocument/2006/customXml" ds:itemID="{57CCE0EC-A2D8-3D45-9E78-64227F97F18A}">
   <ds:schemaRefs>
     <ds:schemaRef ds:uri="http://schemas.openxmlformats.org/officeDocument/2006/bibliography"/>
   </ds:schemaRefs>

</xml_diff>